<commit_message>
#7 Rewrote problem for baroclinic component in complex form
</commit_message>
<xml_diff>
--- a/Thesis/Диссертация.docx
+++ b/Thesis/Диссертация.docx
@@ -185,7 +185,7 @@
           <v:shape id="_x0000_i1025" type="#_x0000_t75" style="width:252.3pt;height:40.05pt" o:ole="">
             <v:imagedata r:id="rId6" o:title=""/>
           </v:shape>
-          <o:OLEObject Type="Embed" ProgID="Equation.DSMT4" ShapeID="_x0000_i1025" DrawAspect="Content" ObjectID="_1578939378" r:id="rId7"/>
+          <o:OLEObject Type="Embed" ProgID="Equation.DSMT4" ShapeID="_x0000_i1025" DrawAspect="Content" ObjectID="_1578947177" r:id="rId7"/>
         </w:object>
       </w:r>
       <w:r>
@@ -252,7 +252,7 @@
           <v:shape id="_x0000_i1026" type="#_x0000_t75" style="width:249.2pt;height:40.05pt" o:ole="">
             <v:imagedata r:id="rId8" o:title=""/>
           </v:shape>
-          <o:OLEObject Type="Embed" ProgID="Equation.DSMT4" ShapeID="_x0000_i1026" DrawAspect="Content" ObjectID="_1578939379" r:id="rId9"/>
+          <o:OLEObject Type="Embed" ProgID="Equation.DSMT4" ShapeID="_x0000_i1026" DrawAspect="Content" ObjectID="_1578947178" r:id="rId9"/>
         </w:object>
       </w:r>
       <w:r>
@@ -333,7 +333,7 @@
           <v:shape id="_x0000_i1027" type="#_x0000_t75" style="width:169.05pt;height:43.2pt" o:ole="">
             <v:imagedata r:id="rId10" o:title=""/>
           </v:shape>
-          <o:OLEObject Type="Embed" ProgID="Equation.DSMT4" ShapeID="_x0000_i1027" DrawAspect="Content" ObjectID="_1578939380" r:id="rId11"/>
+          <o:OLEObject Type="Embed" ProgID="Equation.DSMT4" ShapeID="_x0000_i1027" DrawAspect="Content" ObjectID="_1578947179" r:id="rId11"/>
         </w:object>
       </w:r>
       <w:r>
@@ -412,7 +412,7 @@
           <v:shape id="_x0000_i1028" type="#_x0000_t75" style="width:103.3pt;height:38.2pt" o:ole="">
             <v:imagedata r:id="rId12" o:title=""/>
           </v:shape>
-          <o:OLEObject Type="Embed" ProgID="Equation.DSMT4" ShapeID="_x0000_i1028" DrawAspect="Content" ObjectID="_1578939381" r:id="rId13"/>
+          <o:OLEObject Type="Embed" ProgID="Equation.DSMT4" ShapeID="_x0000_i1028" DrawAspect="Content" ObjectID="_1578947180" r:id="rId13"/>
         </w:object>
       </w:r>
       <w:r>
@@ -493,7 +493,7 @@
           <v:shape id="_x0000_i1029" type="#_x0000_t75" style="width:194.7pt;height:38.8pt" o:ole="">
             <v:imagedata r:id="rId14" o:title=""/>
           </v:shape>
-          <o:OLEObject Type="Embed" ProgID="Equation.DSMT4" ShapeID="_x0000_i1029" DrawAspect="Content" ObjectID="_1578939382" r:id="rId15"/>
+          <o:OLEObject Type="Embed" ProgID="Equation.DSMT4" ShapeID="_x0000_i1029" DrawAspect="Content" ObjectID="_1578947181" r:id="rId15"/>
         </w:object>
       </w:r>
       <w:r>
@@ -572,7 +572,7 @@
           <v:shape id="_x0000_i1030" type="#_x0000_t75" style="width:68.85pt;height:18.15pt" o:ole="">
             <v:imagedata r:id="rId16" o:title=""/>
           </v:shape>
-          <o:OLEObject Type="Embed" ProgID="Equation.DSMT4" ShapeID="_x0000_i1030" DrawAspect="Content" ObjectID="_1578939383" r:id="rId17"/>
+          <o:OLEObject Type="Embed" ProgID="Equation.DSMT4" ShapeID="_x0000_i1030" DrawAspect="Content" ObjectID="_1578947182" r:id="rId17"/>
         </w:object>
       </w:r>
       <w:r>
@@ -770,7 +770,7 @@
           <v:shape id="_x0000_i1031" type="#_x0000_t75" style="width:239.15pt;height:18.8pt" o:ole="">
             <v:imagedata r:id="rId18" o:title=""/>
           </v:shape>
-          <o:OLEObject Type="Embed" ProgID="Equation.DSMT4" ShapeID="_x0000_i1031" DrawAspect="Content" ObjectID="_1578939384" r:id="rId19"/>
+          <o:OLEObject Type="Embed" ProgID="Equation.DSMT4" ShapeID="_x0000_i1031" DrawAspect="Content" ObjectID="_1578947183" r:id="rId19"/>
         </w:object>
       </w:r>
       <w:r>
@@ -804,7 +804,7 @@
           <v:shape id="_x0000_i1032" type="#_x0000_t75" style="width:18.8pt;height:18.8pt" o:ole="">
             <v:imagedata r:id="rId20" o:title=""/>
           </v:shape>
-          <o:OLEObject Type="Embed" ProgID="Equation.DSMT4" ShapeID="_x0000_i1032" DrawAspect="Content" ObjectID="_1578939385" r:id="rId21"/>
+          <o:OLEObject Type="Embed" ProgID="Equation.DSMT4" ShapeID="_x0000_i1032" DrawAspect="Content" ObjectID="_1578947184" r:id="rId21"/>
         </w:object>
       </w:r>
       <w:r>
@@ -822,7 +822,7 @@
           <v:shape id="_x0000_i1033" type="#_x0000_t75" style="width:41.95pt;height:21.3pt" o:ole="">
             <v:imagedata r:id="rId22" o:title=""/>
           </v:shape>
-          <o:OLEObject Type="Embed" ProgID="Equation.DSMT4" ShapeID="_x0000_i1033" DrawAspect="Content" ObjectID="_1578939386" r:id="rId23"/>
+          <o:OLEObject Type="Embed" ProgID="Equation.DSMT4" ShapeID="_x0000_i1033" DrawAspect="Content" ObjectID="_1578947185" r:id="rId23"/>
         </w:object>
       </w:r>
       <w:r>
@@ -840,7 +840,7 @@
           <v:shape id="_x0000_i1034" type="#_x0000_t75" style="width:67pt;height:18.15pt" o:ole="">
             <v:imagedata r:id="rId24" o:title=""/>
           </v:shape>
-          <o:OLEObject Type="Embed" ProgID="Equation.DSMT4" ShapeID="_x0000_i1034" DrawAspect="Content" ObjectID="_1578939387" r:id="rId25"/>
+          <o:OLEObject Type="Embed" ProgID="Equation.DSMT4" ShapeID="_x0000_i1034" DrawAspect="Content" ObjectID="_1578947186" r:id="rId25"/>
         </w:object>
       </w:r>
       <w:r>
@@ -904,7 +904,7 @@
           <v:shape id="_x0000_i1035" type="#_x0000_t75" style="width:333.1pt;height:40.7pt" o:ole="">
             <v:imagedata r:id="rId26" o:title=""/>
           </v:shape>
-          <o:OLEObject Type="Embed" ProgID="Equation.DSMT4" ShapeID="_x0000_i1035" DrawAspect="Content" ObjectID="_1578939388" r:id="rId27"/>
+          <o:OLEObject Type="Embed" ProgID="Equation.DSMT4" ShapeID="_x0000_i1035" DrawAspect="Content" ObjectID="_1578947187" r:id="rId27"/>
         </w:object>
       </w:r>
       <w:r>
@@ -1013,7 +1013,7 @@
           <v:shape id="_x0000_i1036" type="#_x0000_t75" style="width:438.25pt;height:41.95pt" o:ole="">
             <v:imagedata r:id="rId28" o:title=""/>
           </v:shape>
-          <o:OLEObject Type="Embed" ProgID="Equation.DSMT4" ShapeID="_x0000_i1036" DrawAspect="Content" ObjectID="_1578939389" r:id="rId29"/>
+          <o:OLEObject Type="Embed" ProgID="Equation.DSMT4" ShapeID="_x0000_i1036" DrawAspect="Content" ObjectID="_1578947188" r:id="rId29"/>
         </w:object>
       </w:r>
       <w:r>
@@ -1124,7 +1124,7 @@
           <v:shape id="_x0000_i1037" type="#_x0000_t75" style="width:319.3pt;height:36.3pt" o:ole="">
             <v:imagedata r:id="rId30" o:title=""/>
           </v:shape>
-          <o:OLEObject Type="Embed" ProgID="Equation.DSMT4" ShapeID="_x0000_i1037" DrawAspect="Content" ObjectID="_1578939390" r:id="rId31"/>
+          <o:OLEObject Type="Embed" ProgID="Equation.DSMT4" ShapeID="_x0000_i1037" DrawAspect="Content" ObjectID="_1578947189" r:id="rId31"/>
         </w:object>
       </w:r>
       <w:r>
@@ -1245,7 +1245,7 @@
           <v:shape id="_x0000_i1038" type="#_x0000_t75" style="width:162.15pt;height:21.3pt" o:ole="">
             <v:imagedata r:id="rId32" o:title=""/>
           </v:shape>
-          <o:OLEObject Type="Embed" ProgID="Equation.DSMT4" ShapeID="_x0000_i1038" DrawAspect="Content" ObjectID="_1578939391" r:id="rId33"/>
+          <o:OLEObject Type="Embed" ProgID="Equation.DSMT4" ShapeID="_x0000_i1038" DrawAspect="Content" ObjectID="_1578947190" r:id="rId33"/>
         </w:object>
       </w:r>
       <w:r>
@@ -1474,7 +1474,7 @@
           <v:shape id="_x0000_i1039" type="#_x0000_t75" style="width:36.3pt;height:13.75pt" o:ole="">
             <v:imagedata r:id="rId34" o:title=""/>
           </v:shape>
-          <o:OLEObject Type="Embed" ProgID="Equation.DSMT4" ShapeID="_x0000_i1039" DrawAspect="Content" ObjectID="_1578939392" r:id="rId35"/>
+          <o:OLEObject Type="Embed" ProgID="Equation.DSMT4" ShapeID="_x0000_i1039" DrawAspect="Content" ObjectID="_1578947191" r:id="rId35"/>
         </w:object>
       </w:r>
       <w:r>
@@ -1496,7 +1496,7 @@
           <v:shape id="_x0000_i1040" type="#_x0000_t75" style="width:40.7pt;height:15.05pt" o:ole="">
             <v:imagedata r:id="rId36" o:title=""/>
           </v:shape>
-          <o:OLEObject Type="Embed" ProgID="Equation.DSMT4" ShapeID="_x0000_i1040" DrawAspect="Content" ObjectID="_1578939393" r:id="rId37"/>
+          <o:OLEObject Type="Embed" ProgID="Equation.DSMT4" ShapeID="_x0000_i1040" DrawAspect="Content" ObjectID="_1578947192" r:id="rId37"/>
         </w:object>
       </w:r>
       <w:r>
@@ -1520,7 +1520,7 @@
           <v:shape id="_x0000_i1041" type="#_x0000_t75" style="width:11.9pt;height:13.75pt" o:ole="">
             <v:imagedata r:id="rId38" o:title=""/>
           </v:shape>
-          <o:OLEObject Type="Embed" ProgID="Equation.DSMT4" ShapeID="_x0000_i1041" DrawAspect="Content" ObjectID="_1578939394" r:id="rId39"/>
+          <o:OLEObject Type="Embed" ProgID="Equation.DSMT4" ShapeID="_x0000_i1041" DrawAspect="Content" ObjectID="_1578947193" r:id="rId39"/>
         </w:object>
       </w:r>
       <w:r>
@@ -1552,7 +1552,7 @@
           <v:shape id="_x0000_i1042" type="#_x0000_t75" style="width:13.15pt;height:13.75pt" o:ole="">
             <v:imagedata r:id="rId40" o:title=""/>
           </v:shape>
-          <o:OLEObject Type="Embed" ProgID="Equation.DSMT4" ShapeID="_x0000_i1042" DrawAspect="Content" ObjectID="_1578939395" r:id="rId41"/>
+          <o:OLEObject Type="Embed" ProgID="Equation.DSMT4" ShapeID="_x0000_i1042" DrawAspect="Content" ObjectID="_1578947194" r:id="rId41"/>
         </w:object>
       </w:r>
       <w:r>
@@ -1574,7 +1574,7 @@
           <v:shape id="_x0000_i1043" type="#_x0000_t75" style="width:16.9pt;height:16.9pt" o:ole="">
             <v:imagedata r:id="rId42" o:title=""/>
           </v:shape>
-          <o:OLEObject Type="Embed" ProgID="Equation.DSMT4" ShapeID="_x0000_i1043" DrawAspect="Content" ObjectID="_1578939396" r:id="rId43"/>
+          <o:OLEObject Type="Embed" ProgID="Equation.DSMT4" ShapeID="_x0000_i1043" DrawAspect="Content" ObjectID="_1578947195" r:id="rId43"/>
         </w:object>
       </w:r>
       <w:r>
@@ -1596,7 +1596,7 @@
           <v:shape id="_x0000_i1044" type="#_x0000_t75" style="width:108.3pt;height:18.8pt" o:ole="">
             <v:imagedata r:id="rId44" o:title=""/>
           </v:shape>
-          <o:OLEObject Type="Embed" ProgID="Equation.DSMT4" ShapeID="_x0000_i1044" DrawAspect="Content" ObjectID="_1578939397" r:id="rId45"/>
+          <o:OLEObject Type="Embed" ProgID="Equation.DSMT4" ShapeID="_x0000_i1044" DrawAspect="Content" ObjectID="_1578947196" r:id="rId45"/>
         </w:object>
       </w:r>
       <w:r>
@@ -1618,7 +1618,7 @@
           <v:shape id="_x0000_i1045" type="#_x0000_t75" style="width:13.15pt;height:13.75pt" o:ole="">
             <v:imagedata r:id="rId46" o:title=""/>
           </v:shape>
-          <o:OLEObject Type="Embed" ProgID="Equation.DSMT4" ShapeID="_x0000_i1045" DrawAspect="Content" ObjectID="_1578939398" r:id="rId47"/>
+          <o:OLEObject Type="Embed" ProgID="Equation.DSMT4" ShapeID="_x0000_i1045" DrawAspect="Content" ObjectID="_1578947197" r:id="rId47"/>
         </w:object>
       </w:r>
       <w:r>
@@ -1640,7 +1640,7 @@
           <v:shape id="_x0000_i1046" type="#_x0000_t75" style="width:16.3pt;height:18.8pt" o:ole="">
             <v:imagedata r:id="rId48" o:title=""/>
           </v:shape>
-          <o:OLEObject Type="Embed" ProgID="Equation.DSMT4" ShapeID="_x0000_i1046" DrawAspect="Content" ObjectID="_1578939399" r:id="rId49"/>
+          <o:OLEObject Type="Embed" ProgID="Equation.DSMT4" ShapeID="_x0000_i1046" DrawAspect="Content" ObjectID="_1578947198" r:id="rId49"/>
         </w:object>
       </w:r>
       <w:r>
@@ -1662,7 +1662,7 @@
           <v:shape id="_x0000_i1047" type="#_x0000_t75" style="width:60.75pt;height:18.15pt" o:ole="">
             <v:imagedata r:id="rId50" o:title=""/>
           </v:shape>
-          <o:OLEObject Type="Embed" ProgID="Equation.DSMT4" ShapeID="_x0000_i1047" DrawAspect="Content" ObjectID="_1578939400" r:id="rId51"/>
+          <o:OLEObject Type="Embed" ProgID="Equation.DSMT4" ShapeID="_x0000_i1047" DrawAspect="Content" ObjectID="_1578947199" r:id="rId51"/>
         </w:object>
       </w:r>
       <w:r>
@@ -1684,7 +1684,7 @@
           <v:shape id="_x0000_i1048" type="#_x0000_t75" style="width:65.75pt;height:18.8pt" o:ole="">
             <v:imagedata r:id="rId52" o:title=""/>
           </v:shape>
-          <o:OLEObject Type="Embed" ProgID="Equation.DSMT4" ShapeID="_x0000_i1048" DrawAspect="Content" ObjectID="_1578939401" r:id="rId53"/>
+          <o:OLEObject Type="Embed" ProgID="Equation.DSMT4" ShapeID="_x0000_i1048" DrawAspect="Content" ObjectID="_1578947200" r:id="rId53"/>
         </w:object>
       </w:r>
       <w:r>
@@ -1707,7 +1707,7 @@
           <v:shape id="_x0000_i1049" type="#_x0000_t75" style="width:11.9pt;height:15.05pt" o:ole="">
             <v:imagedata r:id="rId54" o:title=""/>
           </v:shape>
-          <o:OLEObject Type="Embed" ProgID="Equation.DSMT4" ShapeID="_x0000_i1049" DrawAspect="Content" ObjectID="_1578939402" r:id="rId55"/>
+          <o:OLEObject Type="Embed" ProgID="Equation.DSMT4" ShapeID="_x0000_i1049" DrawAspect="Content" ObjectID="_1578947201" r:id="rId55"/>
         </w:object>
       </w:r>
       <w:r>
@@ -1738,7 +1738,7 @@
           <v:shape id="_x0000_i1050" type="#_x0000_t75" style="width:33.2pt;height:21.3pt" o:ole="">
             <v:imagedata r:id="rId56" o:title=""/>
           </v:shape>
-          <o:OLEObject Type="Embed" ProgID="Equation.DSMT4" ShapeID="_x0000_i1050" DrawAspect="Content" ObjectID="_1578939403" r:id="rId57"/>
+          <o:OLEObject Type="Embed" ProgID="Equation.DSMT4" ShapeID="_x0000_i1050" DrawAspect="Content" ObjectID="_1578947202" r:id="rId57"/>
         </w:object>
       </w:r>
       <w:r>
@@ -1769,7 +1769,7 @@
           <v:shape id="_x0000_i1051" type="#_x0000_t75" style="width:33.2pt;height:23.15pt" o:ole="">
             <v:imagedata r:id="rId58" o:title=""/>
           </v:shape>
-          <o:OLEObject Type="Embed" ProgID="Equation.DSMT4" ShapeID="_x0000_i1051" DrawAspect="Content" ObjectID="_1578939404" r:id="rId59"/>
+          <o:OLEObject Type="Embed" ProgID="Equation.DSMT4" ShapeID="_x0000_i1051" DrawAspect="Content" ObjectID="_1578947203" r:id="rId59"/>
         </w:object>
       </w:r>
       <w:r>
@@ -1791,7 +1791,7 @@
           <v:shape id="_x0000_i1052" type="#_x0000_t75" style="width:83.25pt;height:21.3pt" o:ole="">
             <v:imagedata r:id="rId60" o:title=""/>
           </v:shape>
-          <o:OLEObject Type="Embed" ProgID="Equation.DSMT4" ShapeID="_x0000_i1052" DrawAspect="Content" ObjectID="_1578939405" r:id="rId61"/>
+          <o:OLEObject Type="Embed" ProgID="Equation.DSMT4" ShapeID="_x0000_i1052" DrawAspect="Content" ObjectID="_1578947204" r:id="rId61"/>
         </w:object>
       </w:r>
       <w:r>
@@ -1830,7 +1830,7 @@
           <v:shape id="_x0000_i1053" type="#_x0000_t75" style="width:13.75pt;height:13.75pt" o:ole="">
             <v:imagedata r:id="rId62" o:title=""/>
           </v:shape>
-          <o:OLEObject Type="Embed" ProgID="Equation.DSMT4" ShapeID="_x0000_i1053" DrawAspect="Content" ObjectID="_1578939406" r:id="rId63"/>
+          <o:OLEObject Type="Embed" ProgID="Equation.DSMT4" ShapeID="_x0000_i1053" DrawAspect="Content" ObjectID="_1578947205" r:id="rId63"/>
         </w:object>
       </w:r>
       <w:r>
@@ -1852,7 +1852,7 @@
           <v:shape id="_x0000_i1054" type="#_x0000_t75" style="width:1in;height:20.05pt" o:ole="">
             <v:imagedata r:id="rId64" o:title=""/>
           </v:shape>
-          <o:OLEObject Type="Embed" ProgID="Equation.DSMT4" ShapeID="_x0000_i1054" DrawAspect="Content" ObjectID="_1578939407" r:id="rId65"/>
+          <o:OLEObject Type="Embed" ProgID="Equation.DSMT4" ShapeID="_x0000_i1054" DrawAspect="Content" ObjectID="_1578947206" r:id="rId65"/>
         </w:object>
       </w:r>
       <w:r>
@@ -1902,7 +1902,7 @@
           <v:shape id="_x0000_i1055" type="#_x0000_t75" style="width:184.7pt;height:41.95pt" o:ole="">
             <v:imagedata r:id="rId66" o:title=""/>
           </v:shape>
-          <o:OLEObject Type="Embed" ProgID="Equation.DSMT4" ShapeID="_x0000_i1055" DrawAspect="Content" ObjectID="_1578939408" r:id="rId67"/>
+          <o:OLEObject Type="Embed" ProgID="Equation.DSMT4" ShapeID="_x0000_i1055" DrawAspect="Content" ObjectID="_1578947207" r:id="rId67"/>
         </w:object>
       </w:r>
       <w:r>
@@ -1943,7 +1943,7 @@
           <v:shape id="_x0000_i1056" type="#_x0000_t75" style="width:11.9pt;height:13.75pt" o:ole="">
             <v:imagedata r:id="rId68" o:title=""/>
           </v:shape>
-          <o:OLEObject Type="Embed" ProgID="Equation.DSMT4" ShapeID="_x0000_i1056" DrawAspect="Content" ObjectID="_1578939409" r:id="rId69"/>
+          <o:OLEObject Type="Embed" ProgID="Equation.DSMT4" ShapeID="_x0000_i1056" DrawAspect="Content" ObjectID="_1578947208" r:id="rId69"/>
         </w:object>
       </w:r>
       <w:r>
@@ -1974,7 +1974,7 @@
           <v:shape id="_x0000_i1057" type="#_x0000_t75" style="width:95.8pt;height:40.7pt" o:ole="">
             <v:imagedata r:id="rId70" o:title=""/>
           </v:shape>
-          <o:OLEObject Type="Embed" ProgID="Equation.DSMT4" ShapeID="_x0000_i1057" DrawAspect="Content" ObjectID="_1578939410" r:id="rId71"/>
+          <o:OLEObject Type="Embed" ProgID="Equation.DSMT4" ShapeID="_x0000_i1057" DrawAspect="Content" ObjectID="_1578947209" r:id="rId71"/>
         </w:object>
       </w:r>
     </w:p>
@@ -2007,7 +2007,7 @@
           <v:shape id="_x0000_i1058" type="#_x0000_t75" style="width:26.3pt;height:15.05pt" o:ole="">
             <v:imagedata r:id="rId72" o:title=""/>
           </v:shape>
-          <o:OLEObject Type="Embed" ProgID="Equation.DSMT4" ShapeID="_x0000_i1058" DrawAspect="Content" ObjectID="_1578939411" r:id="rId73"/>
+          <o:OLEObject Type="Embed" ProgID="Equation.DSMT4" ShapeID="_x0000_i1058" DrawAspect="Content" ObjectID="_1578947210" r:id="rId73"/>
         </w:object>
       </w:r>
       <w:r>
@@ -2025,7 +2025,7 @@
           <v:shape id="_x0000_i1059" type="#_x0000_t75" style="width:60.75pt;height:16.9pt" o:ole="">
             <v:imagedata r:id="rId74" o:title=""/>
           </v:shape>
-          <o:OLEObject Type="Embed" ProgID="Equation.DSMT4" ShapeID="_x0000_i1059" DrawAspect="Content" ObjectID="_1578939412" r:id="rId75"/>
+          <o:OLEObject Type="Embed" ProgID="Equation.DSMT4" ShapeID="_x0000_i1059" DrawAspect="Content" ObjectID="_1578947211" r:id="rId75"/>
         </w:object>
       </w:r>
     </w:p>
@@ -2075,7 +2075,7 @@
           <v:shape id="_x0000_i1060" type="#_x0000_t75" style="width:35.05pt;height:21.3pt" o:ole="">
             <v:imagedata r:id="rId76" o:title=""/>
           </v:shape>
-          <o:OLEObject Type="Embed" ProgID="Equation.DSMT4" ShapeID="_x0000_i1060" DrawAspect="Content" ObjectID="_1578939413" r:id="rId77"/>
+          <o:OLEObject Type="Embed" ProgID="Equation.DSMT4" ShapeID="_x0000_i1060" DrawAspect="Content" ObjectID="_1578947212" r:id="rId77"/>
         </w:object>
       </w:r>
       <w:r>
@@ -2114,7 +2114,7 @@
           <v:shape id="_x0000_i1061" type="#_x0000_t75" style="width:33.2pt;height:21.3pt" o:ole="">
             <v:imagedata r:id="rId78" o:title=""/>
           </v:shape>
-          <o:OLEObject Type="Embed" ProgID="Equation.DSMT4" ShapeID="_x0000_i1061" DrawAspect="Content" ObjectID="_1578939414" r:id="rId79"/>
+          <o:OLEObject Type="Embed" ProgID="Equation.DSMT4" ShapeID="_x0000_i1061" DrawAspect="Content" ObjectID="_1578947213" r:id="rId79"/>
         </w:object>
       </w:r>
       <w:r>
@@ -2176,7 +2176,7 @@
           <v:shape id="_x0000_i1062" type="#_x0000_t75" style="width:118.95pt;height:18.8pt" o:ole="">
             <v:imagedata r:id="rId80" o:title=""/>
           </v:shape>
-          <o:OLEObject Type="Embed" ProgID="Equation.DSMT4" ShapeID="_x0000_i1062" DrawAspect="Content" ObjectID="_1578939415" r:id="rId81"/>
+          <o:OLEObject Type="Embed" ProgID="Equation.DSMT4" ShapeID="_x0000_i1062" DrawAspect="Content" ObjectID="_1578947214" r:id="rId81"/>
         </w:object>
       </w:r>
       <w:r>
@@ -2261,7 +2261,7 @@
           <v:shape id="_x0000_i1063" type="#_x0000_t75" style="width:135.85pt;height:21.3pt" o:ole="">
             <v:imagedata r:id="rId82" o:title=""/>
           </v:shape>
-          <o:OLEObject Type="Embed" ProgID="Equation.DSMT4" ShapeID="_x0000_i1063" DrawAspect="Content" ObjectID="_1578939416" r:id="rId83"/>
+          <o:OLEObject Type="Embed" ProgID="Equation.DSMT4" ShapeID="_x0000_i1063" DrawAspect="Content" ObjectID="_1578947215" r:id="rId83"/>
         </w:object>
       </w:r>
       <w:r>
@@ -2506,7 +2506,7 @@
           <v:shape id="_x0000_i1064" type="#_x0000_t75" style="width:333.1pt;height:43.2pt" o:ole="">
             <v:imagedata r:id="rId84" o:title=""/>
           </v:shape>
-          <o:OLEObject Type="Embed" ProgID="Equation.DSMT4" ShapeID="_x0000_i1064" DrawAspect="Content" ObjectID="_1578939417" r:id="rId85"/>
+          <o:OLEObject Type="Embed" ProgID="Equation.DSMT4" ShapeID="_x0000_i1064" DrawAspect="Content" ObjectID="_1578947216" r:id="rId85"/>
         </w:object>
       </w:r>
       <w:r>
@@ -2677,7 +2677,7 @@
           <v:shape id="_x0000_i1065" type="#_x0000_t75" style="width:137.1pt;height:23.15pt" o:ole="">
             <v:imagedata r:id="rId86" o:title=""/>
           </v:shape>
-          <o:OLEObject Type="Embed" ProgID="Equation.DSMT4" ShapeID="_x0000_i1065" DrawAspect="Content" ObjectID="_1578939418" r:id="rId87"/>
+          <o:OLEObject Type="Embed" ProgID="Equation.DSMT4" ShapeID="_x0000_i1065" DrawAspect="Content" ObjectID="_1578947217" r:id="rId87"/>
         </w:object>
       </w:r>
       <w:r>
@@ -2751,7 +2751,7 @@
           <v:shape id="_x0000_i1066" type="#_x0000_t75" style="width:31.3pt;height:18.15pt" o:ole="">
             <v:imagedata r:id="rId88" o:title=""/>
           </v:shape>
-          <o:OLEObject Type="Embed" ProgID="Equation.DSMT4" ShapeID="_x0000_i1066" DrawAspect="Content" ObjectID="_1578939419" r:id="rId89"/>
+          <o:OLEObject Type="Embed" ProgID="Equation.DSMT4" ShapeID="_x0000_i1066" DrawAspect="Content" ObjectID="_1578947218" r:id="rId89"/>
         </w:object>
       </w:r>
       <w:r>
@@ -2832,7 +2832,7 @@
           <v:shape id="_x0000_i1067" type="#_x0000_t75" style="width:33.8pt;height:16.9pt" o:ole="">
             <v:imagedata r:id="rId90" o:title=""/>
           </v:shape>
-          <o:OLEObject Type="Embed" ProgID="Equation.DSMT4" ShapeID="_x0000_i1067" DrawAspect="Content" ObjectID="_1578939420" r:id="rId91"/>
+          <o:OLEObject Type="Embed" ProgID="Equation.DSMT4" ShapeID="_x0000_i1067" DrawAspect="Content" ObjectID="_1578947219" r:id="rId91"/>
         </w:object>
       </w:r>
       <w:r>
@@ -3087,7 +3087,7 @@
           <v:shape id="_x0000_i1068" type="#_x0000_t75" style="width:306.15pt;height:45.1pt" o:ole="">
             <v:imagedata r:id="rId92" o:title=""/>
           </v:shape>
-          <o:OLEObject Type="Embed" ProgID="Equation.DSMT4" ShapeID="_x0000_i1068" DrawAspect="Content" ObjectID="_1578939421" r:id="rId93"/>
+          <o:OLEObject Type="Embed" ProgID="Equation.DSMT4" ShapeID="_x0000_i1068" DrawAspect="Content" ObjectID="_1578947220" r:id="rId93"/>
         </w:object>
       </w:r>
       <w:r>
@@ -3162,7 +3162,7 @@
           <v:shape id="_x0000_i1069" type="#_x0000_t75" style="width:144.65pt;height:21.9pt" o:ole="">
             <v:imagedata r:id="rId94" o:title=""/>
           </v:shape>
-          <o:OLEObject Type="Embed" ProgID="Equation.DSMT4" ShapeID="_x0000_i1069" DrawAspect="Content" ObjectID="_1578939422" r:id="rId95"/>
+          <o:OLEObject Type="Embed" ProgID="Equation.DSMT4" ShapeID="_x0000_i1069" DrawAspect="Content" ObjectID="_1578947221" r:id="rId95"/>
         </w:object>
       </w:r>
       <w:r>
@@ -3205,7 +3205,7 @@
           <v:shape id="_x0000_i1070" type="#_x0000_t75" style="width:231.05pt;height:43.2pt" o:ole="">
             <v:imagedata r:id="rId96" o:title=""/>
           </v:shape>
-          <o:OLEObject Type="Embed" ProgID="Equation.DSMT4" ShapeID="_x0000_i1070" DrawAspect="Content" ObjectID="_1578939423" r:id="rId97"/>
+          <o:OLEObject Type="Embed" ProgID="Equation.DSMT4" ShapeID="_x0000_i1070" DrawAspect="Content" ObjectID="_1578947222" r:id="rId97"/>
         </w:object>
       </w:r>
       <w:r>
@@ -3456,7 +3456,7 @@
           <v:shape id="_x0000_i1071" type="#_x0000_t75" style="width:55.7pt;height:20.05pt" o:ole="">
             <v:imagedata r:id="rId98" o:title=""/>
           </v:shape>
-          <o:OLEObject Type="Embed" ProgID="Equation.DSMT4" ShapeID="_x0000_i1071" DrawAspect="Content" ObjectID="_1578939424" r:id="rId99"/>
+          <o:OLEObject Type="Embed" ProgID="Equation.DSMT4" ShapeID="_x0000_i1071" DrawAspect="Content" ObjectID="_1578947223" r:id="rId99"/>
         </w:object>
       </w:r>
       <w:r>
@@ -3483,7 +3483,7 @@
           <v:shape id="_x0000_i1072" type="#_x0000_t75" style="width:324.95pt;height:87.05pt" o:ole="">
             <v:imagedata r:id="rId100" o:title=""/>
           </v:shape>
-          <o:OLEObject Type="Embed" ProgID="Equation.DSMT4" ShapeID="_x0000_i1072" DrawAspect="Content" ObjectID="_1578939425" r:id="rId101"/>
+          <o:OLEObject Type="Embed" ProgID="Equation.DSMT4" ShapeID="_x0000_i1072" DrawAspect="Content" ObjectID="_1578947224" r:id="rId101"/>
         </w:object>
       </w:r>
       <w:r>
@@ -3549,7 +3549,7 @@
           <v:shape id="_x0000_i1073" type="#_x0000_t75" style="width:323.05pt;height:87.05pt" o:ole="">
             <v:imagedata r:id="rId102" o:title=""/>
           </v:shape>
-          <o:OLEObject Type="Embed" ProgID="Equation.DSMT4" ShapeID="_x0000_i1073" DrawAspect="Content" ObjectID="_1578939426" r:id="rId103"/>
+          <o:OLEObject Type="Embed" ProgID="Equation.DSMT4" ShapeID="_x0000_i1073" DrawAspect="Content" ObjectID="_1578947225" r:id="rId103"/>
         </w:object>
       </w:r>
       <w:r>
@@ -3615,7 +3615,7 @@
           <v:shape id="_x0000_i1074" type="#_x0000_t75" style="width:135.25pt;height:38.8pt" o:ole="">
             <v:imagedata r:id="rId104" o:title=""/>
           </v:shape>
-          <o:OLEObject Type="Embed" ProgID="Equation.DSMT4" ShapeID="_x0000_i1074" DrawAspect="Content" ObjectID="_1578939427" r:id="rId105"/>
+          <o:OLEObject Type="Embed" ProgID="Equation.DSMT4" ShapeID="_x0000_i1074" DrawAspect="Content" ObjectID="_1578947226" r:id="rId105"/>
         </w:object>
       </w:r>
       <w:r>
@@ -3769,7 +3769,7 @@
           <v:shape id="_x0000_i1075" type="#_x0000_t75" style="width:78.9pt;height:38.8pt" o:ole="">
             <v:imagedata r:id="rId106" o:title=""/>
           </v:shape>
-          <o:OLEObject Type="Embed" ProgID="Equation.DSMT4" ShapeID="_x0000_i1075" DrawAspect="Content" ObjectID="_1578939428" r:id="rId107"/>
+          <o:OLEObject Type="Embed" ProgID="Equation.DSMT4" ShapeID="_x0000_i1075" DrawAspect="Content" ObjectID="_1578947227" r:id="rId107"/>
         </w:object>
       </w:r>
       <w:r>
@@ -3811,7 +3811,7 @@
           <v:shape id="_x0000_i1076" type="#_x0000_t75" style="width:199.7pt;height:38.8pt" o:ole="">
             <v:imagedata r:id="rId108" o:title=""/>
           </v:shape>
-          <o:OLEObject Type="Embed" ProgID="Equation.DSMT4" ShapeID="_x0000_i1076" DrawAspect="Content" ObjectID="_1578939429" r:id="rId109"/>
+          <o:OLEObject Type="Embed" ProgID="Equation.DSMT4" ShapeID="_x0000_i1076" DrawAspect="Content" ObjectID="_1578947228" r:id="rId109"/>
         </w:object>
       </w:r>
     </w:p>
@@ -3839,7 +3839,7 @@
           <v:shape id="_x0000_i1077" type="#_x0000_t75" style="width:23.15pt;height:18.15pt" o:ole="">
             <v:imagedata r:id="rId110" o:title=""/>
           </v:shape>
-          <o:OLEObject Type="Embed" ProgID="Equation.DSMT4" ShapeID="_x0000_i1077" DrawAspect="Content" ObjectID="_1578939430" r:id="rId111"/>
+          <o:OLEObject Type="Embed" ProgID="Equation.DSMT4" ShapeID="_x0000_i1077" DrawAspect="Content" ObjectID="_1578947229" r:id="rId111"/>
         </w:object>
       </w:r>
       <w:r>
@@ -3858,7 +3858,7 @@
           <v:shape id="_x0000_i1078" type="#_x0000_t75" style="width:21.9pt;height:21.3pt" o:ole="">
             <v:imagedata r:id="rId112" o:title=""/>
           </v:shape>
-          <o:OLEObject Type="Embed" ProgID="Equation.DSMT4" ShapeID="_x0000_i1078" DrawAspect="Content" ObjectID="_1578939431" r:id="rId113"/>
+          <o:OLEObject Type="Embed" ProgID="Equation.DSMT4" ShapeID="_x0000_i1078" DrawAspect="Content" ObjectID="_1578947230" r:id="rId113"/>
         </w:object>
       </w:r>
       <w:r>
@@ -3877,7 +3877,7 @@
           <v:shape id="_x0000_i1079" type="#_x0000_t75" style="width:16.9pt;height:18.8pt" o:ole="">
             <v:imagedata r:id="rId114" o:title=""/>
           </v:shape>
-          <o:OLEObject Type="Embed" ProgID="Equation.DSMT4" ShapeID="_x0000_i1079" DrawAspect="Content" ObjectID="_1578939432" r:id="rId115"/>
+          <o:OLEObject Type="Embed" ProgID="Equation.DSMT4" ShapeID="_x0000_i1079" DrawAspect="Content" ObjectID="_1578947231" r:id="rId115"/>
         </w:object>
       </w:r>
       <w:r>
@@ -3912,7 +3912,7 @@
           <v:shape id="_x0000_i1080" type="#_x0000_t75" style="width:386.3pt;height:38.8pt" o:ole="">
             <v:imagedata r:id="rId116" o:title=""/>
           </v:shape>
-          <o:OLEObject Type="Embed" ProgID="Equation.DSMT4" ShapeID="_x0000_i1080" DrawAspect="Content" ObjectID="_1578939433" r:id="rId117"/>
+          <o:OLEObject Type="Embed" ProgID="Equation.DSMT4" ShapeID="_x0000_i1080" DrawAspect="Content" ObjectID="_1578947232" r:id="rId117"/>
         </w:object>
       </w:r>
       <w:r>
@@ -3996,7 +3996,7 @@
           <v:shape id="_x0000_i1081" type="#_x0000_t75" style="width:147.15pt;height:120.2pt" o:ole="">
             <v:imagedata r:id="rId118" o:title=""/>
           </v:shape>
-          <o:OLEObject Type="Embed" ProgID="Equation.DSMT4" ShapeID="_x0000_i1081" DrawAspect="Content" ObjectID="_1578939434" r:id="rId119"/>
+          <o:OLEObject Type="Embed" ProgID="Equation.DSMT4" ShapeID="_x0000_i1081" DrawAspect="Content" ObjectID="_1578947233" r:id="rId119"/>
         </w:object>
       </w:r>
       <w:r>
@@ -4182,7 +4182,7 @@
           <v:shape id="_x0000_i1082" type="#_x0000_t75" style="width:231.05pt;height:40.7pt" o:ole="">
             <v:imagedata r:id="rId120" o:title=""/>
           </v:shape>
-          <o:OLEObject Type="Embed" ProgID="Equation.DSMT4" ShapeID="_x0000_i1082" DrawAspect="Content" ObjectID="_1578939435" r:id="rId121"/>
+          <o:OLEObject Type="Embed" ProgID="Equation.DSMT4" ShapeID="_x0000_i1082" DrawAspect="Content" ObjectID="_1578947234" r:id="rId121"/>
         </w:object>
       </w:r>
       <w:r>
@@ -4268,7 +4268,7 @@
           <v:shape id="_x0000_i1083" type="#_x0000_t75" style="width:13.75pt;height:18.8pt" o:ole="">
             <v:imagedata r:id="rId122" o:title=""/>
           </v:shape>
-          <o:OLEObject Type="Embed" ProgID="Equation.DSMT4" ShapeID="_x0000_i1083" DrawAspect="Content" ObjectID="_1578939436" r:id="rId123"/>
+          <o:OLEObject Type="Embed" ProgID="Equation.DSMT4" ShapeID="_x0000_i1083" DrawAspect="Content" ObjectID="_1578947235" r:id="rId123"/>
         </w:object>
       </w:r>
       <w:r>
@@ -4285,7 +4285,7 @@
           <v:shape id="_x0000_i1084" type="#_x0000_t75" style="width:15.05pt;height:21.3pt" o:ole="">
             <v:imagedata r:id="rId124" o:title=""/>
           </v:shape>
-          <o:OLEObject Type="Embed" ProgID="Equation.DSMT4" ShapeID="_x0000_i1084" DrawAspect="Content" ObjectID="_1578939437" r:id="rId125"/>
+          <o:OLEObject Type="Embed" ProgID="Equation.DSMT4" ShapeID="_x0000_i1084" DrawAspect="Content" ObjectID="_1578947236" r:id="rId125"/>
         </w:object>
       </w:r>
       <w:r>
@@ -4318,7 +4318,7 @@
           <v:shape id="_x0000_i1085" type="#_x0000_t75" style="width:152.75pt;height:23.15pt" o:ole="">
             <v:imagedata r:id="rId126" o:title=""/>
           </v:shape>
-          <o:OLEObject Type="Embed" ProgID="Equation.DSMT4" ShapeID="_x0000_i1085" DrawAspect="Content" ObjectID="_1578939438" r:id="rId127"/>
+          <o:OLEObject Type="Embed" ProgID="Equation.DSMT4" ShapeID="_x0000_i1085" DrawAspect="Content" ObjectID="_1578947237" r:id="rId127"/>
         </w:object>
       </w:r>
     </w:p>
@@ -4343,7 +4343,7 @@
           <v:shape id="_x0000_i1086" type="#_x0000_t75" style="width:78.25pt;height:25.05pt" o:ole="">
             <v:imagedata r:id="rId128" o:title=""/>
           </v:shape>
-          <o:OLEObject Type="Embed" ProgID="Equation.DSMT4" ShapeID="_x0000_i1086" DrawAspect="Content" ObjectID="_1578939439" r:id="rId129"/>
+          <o:OLEObject Type="Embed" ProgID="Equation.DSMT4" ShapeID="_x0000_i1086" DrawAspect="Content" ObjectID="_1578947238" r:id="rId129"/>
         </w:object>
       </w:r>
       <w:r>
@@ -4360,7 +4360,7 @@
           <v:shape id="_x0000_i1087" type="#_x0000_t75" style="width:103.3pt;height:36.3pt" o:ole="">
             <v:imagedata r:id="rId130" o:title=""/>
           </v:shape>
-          <o:OLEObject Type="Embed" ProgID="Equation.DSMT4" ShapeID="_x0000_i1087" DrawAspect="Content" ObjectID="_1578939440" r:id="rId131"/>
+          <o:OLEObject Type="Embed" ProgID="Equation.DSMT4" ShapeID="_x0000_i1087" DrawAspect="Content" ObjectID="_1578947239" r:id="rId131"/>
         </w:object>
       </w:r>
       <w:r>
@@ -4401,7 +4401,7 @@
           <v:shape id="_x0000_i1088" type="#_x0000_t75" style="width:40.7pt;height:21.9pt" o:ole="">
             <v:imagedata r:id="rId132" o:title=""/>
           </v:shape>
-          <o:OLEObject Type="Embed" ProgID="Equation.DSMT4" ShapeID="_x0000_i1088" DrawAspect="Content" ObjectID="_1578939441" r:id="rId133"/>
+          <o:OLEObject Type="Embed" ProgID="Equation.DSMT4" ShapeID="_x0000_i1088" DrawAspect="Content" ObjectID="_1578947240" r:id="rId133"/>
         </w:object>
       </w:r>
       <w:r>
@@ -4427,7 +4427,7 @@
           <v:shape id="_x0000_i1089" type="#_x0000_t75" style="width:140.85pt;height:21.9pt" o:ole="">
             <v:imagedata r:id="rId134" o:title=""/>
           </v:shape>
-          <o:OLEObject Type="Embed" ProgID="Equation.DSMT4" ShapeID="_x0000_i1089" DrawAspect="Content" ObjectID="_1578939442" r:id="rId135"/>
+          <o:OLEObject Type="Embed" ProgID="Equation.DSMT4" ShapeID="_x0000_i1089" DrawAspect="Content" ObjectID="_1578947241" r:id="rId135"/>
         </w:object>
       </w:r>
     </w:p>
@@ -4452,7 +4452,7 @@
           <v:shape id="_x0000_i1090" type="#_x0000_t75" style="width:72.65pt;height:18.8pt" o:ole="">
             <v:imagedata r:id="rId136" o:title=""/>
           </v:shape>
-          <o:OLEObject Type="Embed" ProgID="Equation.DSMT4" ShapeID="_x0000_i1090" DrawAspect="Content" ObjectID="_1578939443" r:id="rId137"/>
+          <o:OLEObject Type="Embed" ProgID="Equation.DSMT4" ShapeID="_x0000_i1090" DrawAspect="Content" ObjectID="_1578947242" r:id="rId137"/>
         </w:object>
       </w:r>
       <w:r>
@@ -4530,7 +4530,7 @@
           <v:shape id="_x0000_i1091" type="#_x0000_t75" style="width:229.75pt;height:85.15pt" o:ole="">
             <v:imagedata r:id="rId138" o:title=""/>
           </v:shape>
-          <o:OLEObject Type="Embed" ProgID="Equation.DSMT4" ShapeID="_x0000_i1091" DrawAspect="Content" ObjectID="_1578939444" r:id="rId139"/>
+          <o:OLEObject Type="Embed" ProgID="Equation.DSMT4" ShapeID="_x0000_i1091" DrawAspect="Content" ObjectID="_1578947243" r:id="rId139"/>
         </w:object>
       </w:r>
       <w:r>
@@ -4776,7 +4776,7 @@
           <v:shape id="_x0000_i1092" type="#_x0000_t75" style="width:388.15pt;height:93.3pt" o:ole="">
             <v:imagedata r:id="rId140" o:title=""/>
           </v:shape>
-          <o:OLEObject Type="Embed" ProgID="Equation.DSMT4" ShapeID="_x0000_i1092" DrawAspect="Content" ObjectID="_1578939445" r:id="rId141"/>
+          <o:OLEObject Type="Embed" ProgID="Equation.DSMT4" ShapeID="_x0000_i1092" DrawAspect="Content" ObjectID="_1578947244" r:id="rId141"/>
         </w:object>
       </w:r>
       <w:r>
@@ -4856,7 +4856,7 @@
           <v:shape id="_x0000_i1093" type="#_x0000_t75" style="width:45.7pt;height:38.8pt" o:ole="">
             <v:imagedata r:id="rId142" o:title=""/>
           </v:shape>
-          <o:OLEObject Type="Embed" ProgID="Equation.DSMT4" ShapeID="_x0000_i1093" DrawAspect="Content" ObjectID="_1578939446" r:id="rId143"/>
+          <o:OLEObject Type="Embed" ProgID="Equation.DSMT4" ShapeID="_x0000_i1093" DrawAspect="Content" ObjectID="_1578947245" r:id="rId143"/>
         </w:object>
       </w:r>
       <w:r>
@@ -4874,7 +4874,7 @@
           <v:shape id="_x0000_i1094" type="#_x0000_t75" style="width:110.2pt;height:40.7pt" o:ole="">
             <v:imagedata r:id="rId144" o:title=""/>
           </v:shape>
-          <o:OLEObject Type="Embed" ProgID="Equation.DSMT4" ShapeID="_x0000_i1094" DrawAspect="Content" ObjectID="_1578939447" r:id="rId145"/>
+          <o:OLEObject Type="Embed" ProgID="Equation.DSMT4" ShapeID="_x0000_i1094" DrawAspect="Content" ObjectID="_1578947246" r:id="rId145"/>
         </w:object>
       </w:r>
       <w:r>
@@ -4912,7 +4912,7 @@
           <v:shape id="_x0000_i1095" type="#_x0000_t75" style="width:98.3pt;height:38.2pt" o:ole="">
             <v:imagedata r:id="rId146" o:title=""/>
           </v:shape>
-          <o:OLEObject Type="Embed" ProgID="Equation.DSMT4" ShapeID="_x0000_i1095" DrawAspect="Content" ObjectID="_1578939448" r:id="rId147"/>
+          <o:OLEObject Type="Embed" ProgID="Equation.DSMT4" ShapeID="_x0000_i1095" DrawAspect="Content" ObjectID="_1578947247" r:id="rId147"/>
         </w:object>
       </w:r>
     </w:p>
@@ -4946,7 +4946,7 @@
           <v:shape id="_x0000_i1096" type="#_x0000_t75" style="width:103.95pt;height:38.8pt" o:ole="">
             <v:imagedata r:id="rId148" o:title=""/>
           </v:shape>
-          <o:OLEObject Type="Embed" ProgID="Equation.DSMT4" ShapeID="_x0000_i1096" DrawAspect="Content" ObjectID="_1578939449" r:id="rId149"/>
+          <o:OLEObject Type="Embed" ProgID="Equation.DSMT4" ShapeID="_x0000_i1096" DrawAspect="Content" ObjectID="_1578947248" r:id="rId149"/>
         </w:object>
       </w:r>
       <w:r>
@@ -5048,7 +5048,7 @@
           <v:shape id="_x0000_i1097" type="#_x0000_t75" style="width:40.05pt;height:18.8pt" o:ole="">
             <v:imagedata r:id="rId150" o:title=""/>
           </v:shape>
-          <o:OLEObject Type="Embed" ProgID="Equation.DSMT4" ShapeID="_x0000_i1097" DrawAspect="Content" ObjectID="_1578939450" r:id="rId151"/>
+          <o:OLEObject Type="Embed" ProgID="Equation.DSMT4" ShapeID="_x0000_i1097" DrawAspect="Content" ObjectID="_1578947249" r:id="rId151"/>
         </w:object>
       </w:r>
       <w:r>
@@ -5219,7 +5219,7 @@
           <v:shape id="_x0000_i1098" type="#_x0000_t75" style="width:170.9pt;height:127.1pt" o:ole="">
             <v:imagedata r:id="rId152" o:title=""/>
           </v:shape>
-          <o:OLEObject Type="Embed" ProgID="Equation.DSMT4" ShapeID="_x0000_i1098" DrawAspect="Content" ObjectID="_1578939451" r:id="rId153"/>
+          <o:OLEObject Type="Embed" ProgID="Equation.DSMT4" ShapeID="_x0000_i1098" DrawAspect="Content" ObjectID="_1578947250" r:id="rId153"/>
         </w:object>
       </w:r>
       <w:r>
@@ -5291,7 +5291,7 @@
           <v:shape id="_x0000_i1099" type="#_x0000_t75" style="width:221pt;height:36.3pt" o:ole="">
             <v:imagedata r:id="rId154" o:title=""/>
           </v:shape>
-          <o:OLEObject Type="Embed" ProgID="Equation.DSMT4" ShapeID="_x0000_i1099" DrawAspect="Content" ObjectID="_1578939452" r:id="rId155"/>
+          <o:OLEObject Type="Embed" ProgID="Equation.DSMT4" ShapeID="_x0000_i1099" DrawAspect="Content" ObjectID="_1578947251" r:id="rId155"/>
         </w:object>
       </w:r>
       <w:r>
@@ -5363,7 +5363,7 @@
           <v:shape id="_x0000_i1100" type="#_x0000_t75" style="width:289.9pt;height:38.2pt" o:ole="">
             <v:imagedata r:id="rId156" o:title=""/>
           </v:shape>
-          <o:OLEObject Type="Embed" ProgID="Equation.DSMT4" ShapeID="_x0000_i1100" DrawAspect="Content" ObjectID="_1578939453" r:id="rId157"/>
+          <o:OLEObject Type="Embed" ProgID="Equation.DSMT4" ShapeID="_x0000_i1100" DrawAspect="Content" ObjectID="_1578947252" r:id="rId157"/>
         </w:object>
       </w:r>
       <w:r>
@@ -5435,7 +5435,7 @@
           <v:shape id="_x0000_i1101" type="#_x0000_t75" style="width:170.9pt;height:21.9pt" o:ole="">
             <v:imagedata r:id="rId158" o:title=""/>
           </v:shape>
-          <o:OLEObject Type="Embed" ProgID="Equation.DSMT4" ShapeID="_x0000_i1101" DrawAspect="Content" ObjectID="_1578939454" r:id="rId159"/>
+          <o:OLEObject Type="Embed" ProgID="Equation.DSMT4" ShapeID="_x0000_i1101" DrawAspect="Content" ObjectID="_1578947253" r:id="rId159"/>
         </w:object>
       </w:r>
       <w:r>
@@ -5507,7 +5507,7 @@
           <v:shape id="_x0000_i1102" type="#_x0000_t75" style="width:115.85pt;height:21.3pt" o:ole="">
             <v:imagedata r:id="rId160" o:title=""/>
           </v:shape>
-          <o:OLEObject Type="Embed" ProgID="Equation.DSMT4" ShapeID="_x0000_i1102" DrawAspect="Content" ObjectID="_1578939455" r:id="rId161"/>
+          <o:OLEObject Type="Embed" ProgID="Equation.DSMT4" ShapeID="_x0000_i1102" DrawAspect="Content" ObjectID="_1578947254" r:id="rId161"/>
         </w:object>
       </w:r>
       <w:r>
@@ -5844,7 +5844,7 @@
           <v:shape id="_x0000_i1103" type="#_x0000_t75" style="width:73.9pt;height:21.3pt" o:ole="">
             <v:imagedata r:id="rId162" o:title=""/>
           </v:shape>
-          <o:OLEObject Type="Embed" ProgID="Equation.DSMT4" ShapeID="_x0000_i1103" DrawAspect="Content" ObjectID="_1578939456" r:id="rId163"/>
+          <o:OLEObject Type="Embed" ProgID="Equation.DSMT4" ShapeID="_x0000_i1103" DrawAspect="Content" ObjectID="_1578947255" r:id="rId163"/>
         </w:object>
       </w:r>
       <w:r>
@@ -5861,7 +5861,7 @@
           <v:shape id="_x0000_i1104" type="#_x0000_t75" style="width:80.15pt;height:21.3pt" o:ole="">
             <v:imagedata r:id="rId164" o:title=""/>
           </v:shape>
-          <o:OLEObject Type="Embed" ProgID="Equation.DSMT4" ShapeID="_x0000_i1104" DrawAspect="Content" ObjectID="_1578939457" r:id="rId165"/>
+          <o:OLEObject Type="Embed" ProgID="Equation.DSMT4" ShapeID="_x0000_i1104" DrawAspect="Content" ObjectID="_1578947256" r:id="rId165"/>
         </w:object>
       </w:r>
       <w:r>
@@ -5878,7 +5878,7 @@
           <v:shape id="_x0000_i1105" type="#_x0000_t75" style="width:65.1pt;height:18.8pt" o:ole="">
             <v:imagedata r:id="rId166" o:title=""/>
           </v:shape>
-          <o:OLEObject Type="Embed" ProgID="Equation.DSMT4" ShapeID="_x0000_i1105" DrawAspect="Content" ObjectID="_1578939458" r:id="rId167"/>
+          <o:OLEObject Type="Embed" ProgID="Equation.DSMT4" ShapeID="_x0000_i1105" DrawAspect="Content" ObjectID="_1578947257" r:id="rId167"/>
         </w:object>
       </w:r>
       <w:r>
@@ -5895,7 +5895,7 @@
           <v:shape id="_x0000_i1106" type="#_x0000_t75" style="width:62pt;height:18.8pt" o:ole="">
             <v:imagedata r:id="rId168" o:title=""/>
           </v:shape>
-          <o:OLEObject Type="Embed" ProgID="Equation.DSMT4" ShapeID="_x0000_i1106" DrawAspect="Content" ObjectID="_1578939459" r:id="rId169"/>
+          <o:OLEObject Type="Embed" ProgID="Equation.DSMT4" ShapeID="_x0000_i1106" DrawAspect="Content" ObjectID="_1578947258" r:id="rId169"/>
         </w:object>
       </w:r>
       <w:r>
@@ -5912,7 +5912,7 @@
           <v:shape id="_x0000_i1107" type="#_x0000_t75" style="width:1in;height:18.8pt" o:ole="">
             <v:imagedata r:id="rId170" o:title=""/>
           </v:shape>
-          <o:OLEObject Type="Embed" ProgID="Equation.DSMT4" ShapeID="_x0000_i1107" DrawAspect="Content" ObjectID="_1578939460" r:id="rId171"/>
+          <o:OLEObject Type="Embed" ProgID="Equation.DSMT4" ShapeID="_x0000_i1107" DrawAspect="Content" ObjectID="_1578947259" r:id="rId171"/>
         </w:object>
       </w:r>
       <w:r>
@@ -5929,7 +5929,7 @@
           <v:shape id="_x0000_i1108" type="#_x0000_t75" style="width:73.9pt;height:21.3pt" o:ole="">
             <v:imagedata r:id="rId172" o:title=""/>
           </v:shape>
-          <o:OLEObject Type="Embed" ProgID="Equation.DSMT4" ShapeID="_x0000_i1108" DrawAspect="Content" ObjectID="_1578939461" r:id="rId173"/>
+          <o:OLEObject Type="Embed" ProgID="Equation.DSMT4" ShapeID="_x0000_i1108" DrawAspect="Content" ObjectID="_1578947260" r:id="rId173"/>
         </w:object>
       </w:r>
       <w:r>
@@ -6053,7 +6053,7 @@
           <v:shape id="_x0000_i1109" type="#_x0000_t75" style="width:170.9pt;height:127.1pt" o:ole="">
             <v:imagedata r:id="rId174" o:title=""/>
           </v:shape>
-          <o:OLEObject Type="Embed" ProgID="Equation.DSMT4" ShapeID="_x0000_i1109" DrawAspect="Content" ObjectID="_1578939462" r:id="rId175"/>
+          <o:OLEObject Type="Embed" ProgID="Equation.DSMT4" ShapeID="_x0000_i1109" DrawAspect="Content" ObjectID="_1578947261" r:id="rId175"/>
         </w:object>
       </w:r>
       <w:r>
@@ -6125,7 +6125,7 @@
           <v:shape id="_x0000_i1110" type="#_x0000_t75" style="width:194.1pt;height:36.3pt" o:ole="">
             <v:imagedata r:id="rId176" o:title=""/>
           </v:shape>
-          <o:OLEObject Type="Embed" ProgID="Equation.DSMT4" ShapeID="_x0000_i1110" DrawAspect="Content" ObjectID="_1578939463" r:id="rId177"/>
+          <o:OLEObject Type="Embed" ProgID="Equation.DSMT4" ShapeID="_x0000_i1110" DrawAspect="Content" ObjectID="_1578947262" r:id="rId177"/>
         </w:object>
       </w:r>
       <w:r>
@@ -6197,7 +6197,7 @@
           <v:shape id="_x0000_i1111" type="#_x0000_t75" style="width:306.15pt;height:38.2pt" o:ole="">
             <v:imagedata r:id="rId178" o:title=""/>
           </v:shape>
-          <o:OLEObject Type="Embed" ProgID="Equation.DSMT4" ShapeID="_x0000_i1111" DrawAspect="Content" ObjectID="_1578939464" r:id="rId179"/>
+          <o:OLEObject Type="Embed" ProgID="Equation.DSMT4" ShapeID="_x0000_i1111" DrawAspect="Content" ObjectID="_1578947263" r:id="rId179"/>
         </w:object>
       </w:r>
       <w:r>
@@ -6270,7 +6270,7 @@
           <v:shape id="_x0000_i1112" type="#_x0000_t75" style="width:152.15pt;height:21.9pt" o:ole="">
             <v:imagedata r:id="rId180" o:title=""/>
           </v:shape>
-          <o:OLEObject Type="Embed" ProgID="Equation.DSMT4" ShapeID="_x0000_i1112" DrawAspect="Content" ObjectID="_1578939465" r:id="rId181"/>
+          <o:OLEObject Type="Embed" ProgID="Equation.DSMT4" ShapeID="_x0000_i1112" DrawAspect="Content" ObjectID="_1578947264" r:id="rId181"/>
         </w:object>
       </w:r>
       <w:r>
@@ -6342,7 +6342,7 @@
           <v:shape id="_x0000_i1113" type="#_x0000_t75" style="width:105.2pt;height:18.15pt" o:ole="">
             <v:imagedata r:id="rId182" o:title=""/>
           </v:shape>
-          <o:OLEObject Type="Embed" ProgID="Equation.DSMT4" ShapeID="_x0000_i1113" DrawAspect="Content" ObjectID="_1578939466" r:id="rId183"/>
+          <o:OLEObject Type="Embed" ProgID="Equation.DSMT4" ShapeID="_x0000_i1113" DrawAspect="Content" ObjectID="_1578947265" r:id="rId183"/>
         </w:object>
       </w:r>
       <w:r>
@@ -6484,7 +6484,7 @@
           <v:shape id="_x0000_i1114" type="#_x0000_t75" style="width:10pt;height:11.25pt" o:ole="">
             <v:imagedata r:id="rId184" o:title=""/>
           </v:shape>
-          <o:OLEObject Type="Embed" ProgID="Equation.DSMT4" ShapeID="_x0000_i1114" DrawAspect="Content" ObjectID="_1578939467" r:id="rId185"/>
+          <o:OLEObject Type="Embed" ProgID="Equation.DSMT4" ShapeID="_x0000_i1114" DrawAspect="Content" ObjectID="_1578947266" r:id="rId185"/>
         </w:object>
       </w:r>
       <w:r>
@@ -6511,7 +6511,7 @@
           <v:shape id="_x0000_i1115" type="#_x0000_t75" style="width:10pt;height:15.05pt" o:ole="">
             <v:imagedata r:id="rId186" o:title=""/>
           </v:shape>
-          <o:OLEObject Type="Embed" ProgID="Equation.DSMT4" ShapeID="_x0000_i1115" DrawAspect="Content" ObjectID="_1578939468" r:id="rId187"/>
+          <o:OLEObject Type="Embed" ProgID="Equation.DSMT4" ShapeID="_x0000_i1115" DrawAspect="Content" ObjectID="_1578947267" r:id="rId187"/>
         </w:object>
       </w:r>
       <w:r>
@@ -6531,7 +6531,7 @@
           <v:shape id="_x0000_i1116" type="#_x0000_t75" style="width:16.3pt;height:13.75pt" o:ole="">
             <v:imagedata r:id="rId188" o:title=""/>
           </v:shape>
-          <o:OLEObject Type="Embed" ProgID="Equation.DSMT4" ShapeID="_x0000_i1116" DrawAspect="Content" ObjectID="_1578939469" r:id="rId189"/>
+          <o:OLEObject Type="Embed" ProgID="Equation.DSMT4" ShapeID="_x0000_i1116" DrawAspect="Content" ObjectID="_1578947268" r:id="rId189"/>
         </w:object>
       </w:r>
       <w:r>
@@ -6656,7 +6656,7 @@
           <v:shape id="_x0000_i1117" type="#_x0000_t75" style="width:155.9pt;height:122.7pt" o:ole="">
             <v:imagedata r:id="rId190" o:title=""/>
           </v:shape>
-          <o:OLEObject Type="Embed" ProgID="Equation.DSMT4" ShapeID="_x0000_i1117" DrawAspect="Content" ObjectID="_1578939470" r:id="rId191"/>
+          <o:OLEObject Type="Embed" ProgID="Equation.DSMT4" ShapeID="_x0000_i1117" DrawAspect="Content" ObjectID="_1578947269" r:id="rId191"/>
         </w:object>
       </w:r>
       <w:r>
@@ -6782,7 +6782,7 @@
           <v:shape id="_x0000_i1118" type="#_x0000_t75" style="width:11.9pt;height:15.05pt" o:ole="">
             <v:imagedata r:id="rId192" o:title=""/>
           </v:shape>
-          <o:OLEObject Type="Embed" ProgID="Equation.DSMT4" ShapeID="_x0000_i1118" DrawAspect="Content" ObjectID="_1578939471" r:id="rId193"/>
+          <o:OLEObject Type="Embed" ProgID="Equation.DSMT4" ShapeID="_x0000_i1118" DrawAspect="Content" ObjectID="_1578947270" r:id="rId193"/>
         </w:object>
       </w:r>
       <w:r>
@@ -6799,7 +6799,7 @@
           <v:shape id="_x0000_i1119" type="#_x0000_t75" style="width:11.25pt;height:11.9pt" o:ole="">
             <v:imagedata r:id="rId194" o:title=""/>
           </v:shape>
-          <o:OLEObject Type="Embed" ProgID="Equation.DSMT4" ShapeID="_x0000_i1119" DrawAspect="Content" ObjectID="_1578939472" r:id="rId195"/>
+          <o:OLEObject Type="Embed" ProgID="Equation.DSMT4" ShapeID="_x0000_i1119" DrawAspect="Content" ObjectID="_1578947271" r:id="rId195"/>
         </w:object>
       </w:r>
       <w:r>
@@ -6899,7 +6899,7 @@
           <v:shape id="_x0000_i1120" type="#_x0000_t75" style="width:16.9pt;height:16.9pt" o:ole="">
             <v:imagedata r:id="rId196" o:title=""/>
           </v:shape>
-          <o:OLEObject Type="Embed" ProgID="Equation.DSMT4" ShapeID="_x0000_i1120" DrawAspect="Content" ObjectID="_1578939473" r:id="rId197"/>
+          <o:OLEObject Type="Embed" ProgID="Equation.DSMT4" ShapeID="_x0000_i1120" DrawAspect="Content" ObjectID="_1578947272" r:id="rId197"/>
         </w:object>
       </w:r>
       <w:r>
@@ -7120,7 +7120,7 @@
           <v:shape id="_x0000_i1121" type="#_x0000_t75" style="width:373.15pt;height:137.1pt" o:ole="">
             <v:imagedata r:id="rId198" o:title=""/>
           </v:shape>
-          <o:OLEObject Type="Embed" ProgID="Equation.DSMT4" ShapeID="_x0000_i1121" DrawAspect="Content" ObjectID="_1578939474" r:id="rId199"/>
+          <o:OLEObject Type="Embed" ProgID="Equation.DSMT4" ShapeID="_x0000_i1121" DrawAspect="Content" ObjectID="_1578947273" r:id="rId199"/>
         </w:object>
       </w:r>
       <w:r>
@@ -7238,7 +7238,7 @@
           <v:shape id="_x0000_i1122" type="#_x0000_t75" style="width:11.9pt;height:13.75pt" o:ole="">
             <v:imagedata r:id="rId200" o:title=""/>
           </v:shape>
-          <o:OLEObject Type="Embed" ProgID="Equation.DSMT4" ShapeID="_x0000_i1122" DrawAspect="Content" ObjectID="_1578939475" r:id="rId201"/>
+          <o:OLEObject Type="Embed" ProgID="Equation.DSMT4" ShapeID="_x0000_i1122" DrawAspect="Content" ObjectID="_1578947274" r:id="rId201"/>
         </w:object>
       </w:r>
       <w:r>
@@ -7266,7 +7266,7 @@
           <v:shape id="_x0000_i1123" type="#_x0000_t75" style="width:108.3pt;height:38.2pt" o:ole="">
             <v:imagedata r:id="rId202" o:title=""/>
           </v:shape>
-          <o:OLEObject Type="Embed" ProgID="Equation.DSMT4" ShapeID="_x0000_i1123" DrawAspect="Content" ObjectID="_1578939476" r:id="rId203"/>
+          <o:OLEObject Type="Embed" ProgID="Equation.DSMT4" ShapeID="_x0000_i1123" DrawAspect="Content" ObjectID="_1578947275" r:id="rId203"/>
         </w:object>
       </w:r>
       <w:r>
@@ -7291,7 +7291,7 @@
           <v:shape id="_x0000_i1124" type="#_x0000_t75" style="width:103.3pt;height:21.3pt" o:ole="">
             <v:imagedata r:id="rId204" o:title=""/>
           </v:shape>
-          <o:OLEObject Type="Embed" ProgID="Equation.DSMT4" ShapeID="_x0000_i1124" DrawAspect="Content" ObjectID="_1578939477" r:id="rId205"/>
+          <o:OLEObject Type="Embed" ProgID="Equation.DSMT4" ShapeID="_x0000_i1124" DrawAspect="Content" ObjectID="_1578947276" r:id="rId205"/>
         </w:object>
       </w:r>
     </w:p>
@@ -7312,7 +7312,7 @@
           <v:shape id="_x0000_i1125" type="#_x0000_t75" style="width:53.85pt;height:23.8pt" o:ole="">
             <v:imagedata r:id="rId206" o:title=""/>
           </v:shape>
-          <o:OLEObject Type="Embed" ProgID="Equation.DSMT4" ShapeID="_x0000_i1125" DrawAspect="Content" ObjectID="_1578939478" r:id="rId207"/>
+          <o:OLEObject Type="Embed" ProgID="Equation.DSMT4" ShapeID="_x0000_i1125" DrawAspect="Content" ObjectID="_1578947277" r:id="rId207"/>
         </w:object>
       </w:r>
     </w:p>
@@ -7338,7 +7338,7 @@
           <v:shape id="_x0000_i1126" type="#_x0000_t75" style="width:18.8pt;height:18.8pt" o:ole="">
             <v:imagedata r:id="rId208" o:title=""/>
           </v:shape>
-          <o:OLEObject Type="Embed" ProgID="Equation.DSMT4" ShapeID="_x0000_i1126" DrawAspect="Content" ObjectID="_1578939479" r:id="rId209"/>
+          <o:OLEObject Type="Embed" ProgID="Equation.DSMT4" ShapeID="_x0000_i1126" DrawAspect="Content" ObjectID="_1578947278" r:id="rId209"/>
         </w:object>
       </w:r>
       <w:r>
@@ -7383,7 +7383,7 @@
           <v:shape id="_x0000_i1127" type="#_x0000_t75" style="width:249.2pt;height:43.85pt" o:ole="">
             <v:imagedata r:id="rId210" o:title=""/>
           </v:shape>
-          <o:OLEObject Type="Embed" ProgID="Equation.DSMT4" ShapeID="_x0000_i1127" DrawAspect="Content" ObjectID="_1578939480" r:id="rId211"/>
+          <o:OLEObject Type="Embed" ProgID="Equation.DSMT4" ShapeID="_x0000_i1127" DrawAspect="Content" ObjectID="_1578947279" r:id="rId211"/>
         </w:object>
       </w:r>
       <w:r>
@@ -7479,7 +7479,7 @@
           <v:shape id="_x0000_i1128" type="#_x0000_t75" style="width:130.25pt;height:44.45pt" o:ole="">
             <v:imagedata r:id="rId212" o:title=""/>
           </v:shape>
-          <o:OLEObject Type="Embed" ProgID="Equation.DSMT4" ShapeID="_x0000_i1128" DrawAspect="Content" ObjectID="_1578939481" r:id="rId213"/>
+          <o:OLEObject Type="Embed" ProgID="Equation.DSMT4" ShapeID="_x0000_i1128" DrawAspect="Content" ObjectID="_1578947280" r:id="rId213"/>
         </w:object>
       </w:r>
       <w:r>
@@ -7597,7 +7597,7 @@
           <v:shape id="_x0000_i1129" type="#_x0000_t75" style="width:93.9pt;height:21.3pt" o:ole="">
             <v:imagedata r:id="rId214" o:title=""/>
           </v:shape>
-          <o:OLEObject Type="Embed" ProgID="Equation.DSMT4" ShapeID="_x0000_i1129" DrawAspect="Content" ObjectID="_1578939482" r:id="rId215"/>
+          <o:OLEObject Type="Embed" ProgID="Equation.DSMT4" ShapeID="_x0000_i1129" DrawAspect="Content" ObjectID="_1578947281" r:id="rId215"/>
         </w:object>
       </w:r>
       <w:r>
@@ -7672,7 +7672,7 @@
           <v:shape id="_x0000_i1130" type="#_x0000_t75" style="width:108.3pt;height:21.9pt" o:ole="">
             <v:imagedata r:id="rId216" o:title=""/>
           </v:shape>
-          <o:OLEObject Type="Embed" ProgID="Equation.DSMT4" ShapeID="_x0000_i1130" DrawAspect="Content" ObjectID="_1578939483" r:id="rId217"/>
+          <o:OLEObject Type="Embed" ProgID="Equation.DSMT4" ShapeID="_x0000_i1130" DrawAspect="Content" ObjectID="_1578947282" r:id="rId217"/>
         </w:object>
       </w:r>
       <w:r>
@@ -7691,7 +7691,7 @@
           <v:shape id="_x0000_i1131" type="#_x0000_t75" style="width:50.7pt;height:18.15pt" o:ole="">
             <v:imagedata r:id="rId218" o:title=""/>
           </v:shape>
-          <o:OLEObject Type="Embed" ProgID="Equation.DSMT4" ShapeID="_x0000_i1131" DrawAspect="Content" ObjectID="_1578939484" r:id="rId219"/>
+          <o:OLEObject Type="Embed" ProgID="Equation.DSMT4" ShapeID="_x0000_i1131" DrawAspect="Content" ObjectID="_1578947283" r:id="rId219"/>
         </w:object>
       </w:r>
       <w:r>
@@ -7781,7 +7781,7 @@
           <v:shape id="_x0000_i1132" type="#_x0000_t75" style="width:50.1pt;height:18.15pt" o:ole="">
             <v:imagedata r:id="rId220" o:title=""/>
           </v:shape>
-          <o:OLEObject Type="Embed" ProgID="Equation.DSMT4" ShapeID="_x0000_i1132" DrawAspect="Content" ObjectID="_1578939485" r:id="rId221"/>
+          <o:OLEObject Type="Embed" ProgID="Equation.DSMT4" ShapeID="_x0000_i1132" DrawAspect="Content" ObjectID="_1578947284" r:id="rId221"/>
         </w:object>
       </w:r>
     </w:p>
@@ -7813,7 +7813,7 @@
           <v:shape id="_x0000_i1133" type="#_x0000_t75" style="width:70.75pt;height:18.15pt" o:ole="">
             <v:imagedata r:id="rId222" o:title=""/>
           </v:shape>
-          <o:OLEObject Type="Embed" ProgID="Equation.DSMT4" ShapeID="_x0000_i1133" DrawAspect="Content" ObjectID="_1578939486" r:id="rId223"/>
+          <o:OLEObject Type="Embed" ProgID="Equation.DSMT4" ShapeID="_x0000_i1133" DrawAspect="Content" ObjectID="_1578947285" r:id="rId223"/>
         </w:object>
       </w:r>
       <w:r>
@@ -7855,7 +7855,7 @@
           <v:shape id="_x0000_i1134" type="#_x0000_t75" style="width:70.75pt;height:18.15pt" o:ole="">
             <v:imagedata r:id="rId224" o:title=""/>
           </v:shape>
-          <o:OLEObject Type="Embed" ProgID="Equation.DSMT4" ShapeID="_x0000_i1134" DrawAspect="Content" ObjectID="_1578939487" r:id="rId225"/>
+          <o:OLEObject Type="Embed" ProgID="Equation.DSMT4" ShapeID="_x0000_i1134" DrawAspect="Content" ObjectID="_1578947286" r:id="rId225"/>
         </w:object>
       </w:r>
       <w:r>
@@ -7873,7 +7873,7 @@
           <v:shape id="_x0000_i1135" type="#_x0000_t75" style="width:18.8pt;height:16.9pt" o:ole="">
             <v:imagedata r:id="rId226" o:title=""/>
           </v:shape>
-          <o:OLEObject Type="Embed" ProgID="Equation.DSMT4" ShapeID="_x0000_i1135" DrawAspect="Content" ObjectID="_1578939488" r:id="rId227"/>
+          <o:OLEObject Type="Embed" ProgID="Equation.DSMT4" ShapeID="_x0000_i1135" DrawAspect="Content" ObjectID="_1578947287" r:id="rId227"/>
         </w:object>
       </w:r>
       <w:r>
@@ -7900,7 +7900,7 @@
           <v:shape id="_x0000_i1136" type="#_x0000_t75" style="width:100.15pt;height:40.05pt" o:ole="">
             <v:imagedata r:id="rId228" o:title=""/>
           </v:shape>
-          <o:OLEObject Type="Embed" ProgID="Equation.DSMT4" ShapeID="_x0000_i1136" DrawAspect="Content" ObjectID="_1578939489" r:id="rId229"/>
+          <o:OLEObject Type="Embed" ProgID="Equation.DSMT4" ShapeID="_x0000_i1136" DrawAspect="Content" ObjectID="_1578947288" r:id="rId229"/>
         </w:object>
       </w:r>
       <w:r>
@@ -8072,7 +8072,7 @@
           <v:shape id="_x0000_i1137" type="#_x0000_t75" style="width:70.75pt;height:18.15pt" o:ole="">
             <v:imagedata r:id="rId231" o:title=""/>
           </v:shape>
-          <o:OLEObject Type="Embed" ProgID="Equation.DSMT4" ShapeID="_x0000_i1137" DrawAspect="Content" ObjectID="_1578939490" r:id="rId232"/>
+          <o:OLEObject Type="Embed" ProgID="Equation.DSMT4" ShapeID="_x0000_i1137" DrawAspect="Content" ObjectID="_1578947289" r:id="rId232"/>
         </w:object>
       </w:r>
       <w:r>
@@ -8143,7 +8143,7 @@
           <v:shape id="_x0000_i1138" type="#_x0000_t75" style="width:120.2pt;height:78.9pt" o:ole="">
             <v:imagedata r:id="rId233" o:title=""/>
           </v:shape>
-          <o:OLEObject Type="Embed" ProgID="Equation.DSMT4" ShapeID="_x0000_i1138" DrawAspect="Content" ObjectID="_1578939491" r:id="rId234"/>
+          <o:OLEObject Type="Embed" ProgID="Equation.DSMT4" ShapeID="_x0000_i1138" DrawAspect="Content" ObjectID="_1578947290" r:id="rId234"/>
         </w:object>
       </w:r>
       <w:r>
@@ -8226,7 +8226,7 @@
           <v:shape id="_x0000_i1139" type="#_x0000_t75" style="width:150.25pt;height:73.25pt" o:ole="">
             <v:imagedata r:id="rId235" o:title=""/>
           </v:shape>
-          <o:OLEObject Type="Embed" ProgID="Equation.DSMT4" ShapeID="_x0000_i1139" DrawAspect="Content" ObjectID="_1578939492" r:id="rId236"/>
+          <o:OLEObject Type="Embed" ProgID="Equation.DSMT4" ShapeID="_x0000_i1139" DrawAspect="Content" ObjectID="_1578947291" r:id="rId236"/>
         </w:object>
       </w:r>
       <w:r>
@@ -8308,7 +8308,7 @@
           <v:shape id="_x0000_i1140" type="#_x0000_t75" style="width:105.2pt;height:18.8pt" o:ole="">
             <v:imagedata r:id="rId237" o:title=""/>
           </v:shape>
-          <o:OLEObject Type="Embed" ProgID="Equation.DSMT4" ShapeID="_x0000_i1140" DrawAspect="Content" ObjectID="_1578939493" r:id="rId238"/>
+          <o:OLEObject Type="Embed" ProgID="Equation.DSMT4" ShapeID="_x0000_i1140" DrawAspect="Content" ObjectID="_1578947292" r:id="rId238"/>
         </w:object>
       </w:r>
       <w:r>
@@ -8426,7 +8426,7 @@
           <v:shape id="_x0000_i1141" type="#_x0000_t75" style="width:11.25pt;height:16.3pt" o:ole="">
             <v:imagedata r:id="rId239" o:title=""/>
           </v:shape>
-          <o:OLEObject Type="Embed" ProgID="Equation.DSMT4" ShapeID="_x0000_i1141" DrawAspect="Content" ObjectID="_1578939494" r:id="rId240"/>
+          <o:OLEObject Type="Embed" ProgID="Equation.DSMT4" ShapeID="_x0000_i1141" DrawAspect="Content" ObjectID="_1578947293" r:id="rId240"/>
         </w:object>
       </w:r>
       <w:r>
@@ -8444,7 +8444,7 @@
           <v:shape id="_x0000_i1142" type="#_x0000_t75" style="width:10pt;height:16.3pt" o:ole="">
             <v:imagedata r:id="rId241" o:title=""/>
           </v:shape>
-          <o:OLEObject Type="Embed" ProgID="Equation.DSMT4" ShapeID="_x0000_i1142" DrawAspect="Content" ObjectID="_1578939495" r:id="rId242"/>
+          <o:OLEObject Type="Embed" ProgID="Equation.DSMT4" ShapeID="_x0000_i1142" DrawAspect="Content" ObjectID="_1578947294" r:id="rId242"/>
         </w:object>
       </w:r>
       <w:r>
@@ -8470,7 +8470,7 @@
           <v:shape id="_x0000_i1143" type="#_x0000_t75" style="width:204.75pt;height:43.2pt" o:ole="">
             <v:imagedata r:id="rId243" o:title=""/>
           </v:shape>
-          <o:OLEObject Type="Embed" ProgID="Equation.DSMT4" ShapeID="_x0000_i1143" DrawAspect="Content" ObjectID="_1578939496" r:id="rId244"/>
+          <o:OLEObject Type="Embed" ProgID="Equation.DSMT4" ShapeID="_x0000_i1143" DrawAspect="Content" ObjectID="_1578947295" r:id="rId244"/>
         </w:object>
       </w:r>
       <w:r>
@@ -8590,7 +8590,7 @@
           <v:shape id="_x0000_i1144" type="#_x0000_t75" style="width:10pt;height:11.25pt" o:ole="">
             <v:imagedata r:id="rId245" o:title=""/>
           </v:shape>
-          <o:OLEObject Type="Embed" ProgID="Equation.DSMT4" ShapeID="_x0000_i1144" DrawAspect="Content" ObjectID="_1578939497" r:id="rId246"/>
+          <o:OLEObject Type="Embed" ProgID="Equation.DSMT4" ShapeID="_x0000_i1144" DrawAspect="Content" ObjectID="_1578947296" r:id="rId246"/>
         </w:object>
       </w:r>
       <w:r>
@@ -8614,7 +8614,7 @@
           <v:shape id="_x0000_i1145" type="#_x0000_t75" style="width:10pt;height:15.05pt" o:ole="">
             <v:imagedata r:id="rId247" o:title=""/>
           </v:shape>
-          <o:OLEObject Type="Embed" ProgID="Equation.DSMT4" ShapeID="_x0000_i1145" DrawAspect="Content" ObjectID="_1578939498" r:id="rId248"/>
+          <o:OLEObject Type="Embed" ProgID="Equation.DSMT4" ShapeID="_x0000_i1145" DrawAspect="Content" ObjectID="_1578947297" r:id="rId248"/>
         </w:object>
       </w:r>
       <w:r>
@@ -8632,7 +8632,7 @@
           <v:shape id="_x0000_i1146" type="#_x0000_t75" style="width:16.3pt;height:13.75pt" o:ole="">
             <v:imagedata r:id="rId249" o:title=""/>
           </v:shape>
-          <o:OLEObject Type="Embed" ProgID="Equation.DSMT4" ShapeID="_x0000_i1146" DrawAspect="Content" ObjectID="_1578939499" r:id="rId250"/>
+          <o:OLEObject Type="Embed" ProgID="Equation.DSMT4" ShapeID="_x0000_i1146" DrawAspect="Content" ObjectID="_1578947298" r:id="rId250"/>
         </w:object>
       </w:r>
       <w:r>
@@ -8710,7 +8710,7 @@
           <v:shape id="_x0000_i1147" type="#_x0000_t75" style="width:261.1pt;height:46.95pt" o:ole="">
             <v:imagedata r:id="rId251" o:title=""/>
           </v:shape>
-          <o:OLEObject Type="Embed" ProgID="Equation.DSMT4" ShapeID="_x0000_i1147" DrawAspect="Content" ObjectID="_1578939500" r:id="rId252"/>
+          <o:OLEObject Type="Embed" ProgID="Equation.DSMT4" ShapeID="_x0000_i1147" DrawAspect="Content" ObjectID="_1578947299" r:id="rId252"/>
         </w:object>
       </w:r>
       <w:r>
@@ -8869,7 +8869,7 @@
           <v:shape id="_x0000_i1148" type="#_x0000_t75" style="width:63.85pt;height:38.2pt" o:ole="">
             <v:imagedata r:id="rId253" o:title=""/>
           </v:shape>
-          <o:OLEObject Type="Embed" ProgID="Equation.DSMT4" ShapeID="_x0000_i1148" DrawAspect="Content" ObjectID="_1578939501" r:id="rId254"/>
+          <o:OLEObject Type="Embed" ProgID="Equation.DSMT4" ShapeID="_x0000_i1148" DrawAspect="Content" ObjectID="_1578947300" r:id="rId254"/>
         </w:object>
       </w:r>
       <w:r>
@@ -8887,7 +8887,7 @@
           <v:shape id="_x0000_i1149" type="#_x0000_t75" style="width:134pt;height:43.2pt" o:ole="">
             <v:imagedata r:id="rId255" o:title=""/>
           </v:shape>
-          <o:OLEObject Type="Embed" ProgID="Equation.DSMT4" ShapeID="_x0000_i1149" DrawAspect="Content" ObjectID="_1578939502" r:id="rId256"/>
+          <o:OLEObject Type="Embed" ProgID="Equation.DSMT4" ShapeID="_x0000_i1149" DrawAspect="Content" ObjectID="_1578947301" r:id="rId256"/>
         </w:object>
       </w:r>
       <w:r>
@@ -8964,7 +8964,7 @@
           <v:shape id="_x0000_i1150" type="#_x0000_t75" style="width:53.2pt;height:21.3pt" o:ole="">
             <v:imagedata r:id="rId257" o:title=""/>
           </v:shape>
-          <o:OLEObject Type="Embed" ProgID="Equation.DSMT4" ShapeID="_x0000_i1150" DrawAspect="Content" ObjectID="_1578939503" r:id="rId258"/>
+          <o:OLEObject Type="Embed" ProgID="Equation.DSMT4" ShapeID="_x0000_i1150" DrawAspect="Content" ObjectID="_1578947302" r:id="rId258"/>
         </w:object>
       </w:r>
       <w:r>
@@ -8982,7 +8982,7 @@
           <v:shape id="_x0000_i1151" type="#_x0000_t75" style="width:30.05pt;height:21.3pt" o:ole="">
             <v:imagedata r:id="rId259" o:title=""/>
           </v:shape>
-          <o:OLEObject Type="Embed" ProgID="Equation.DSMT4" ShapeID="_x0000_i1151" DrawAspect="Content" ObjectID="_1578939504" r:id="rId260"/>
+          <o:OLEObject Type="Embed" ProgID="Equation.DSMT4" ShapeID="_x0000_i1151" DrawAspect="Content" ObjectID="_1578947303" r:id="rId260"/>
         </w:object>
       </w:r>
       <w:r>
@@ -9000,7 +9000,7 @@
           <v:shape id="_x0000_i1152" type="#_x0000_t75" style="width:53.2pt;height:21.3pt" o:ole="">
             <v:imagedata r:id="rId261" o:title=""/>
           </v:shape>
-          <o:OLEObject Type="Embed" ProgID="Equation.DSMT4" ShapeID="_x0000_i1152" DrawAspect="Content" ObjectID="_1578939505" r:id="rId262"/>
+          <o:OLEObject Type="Embed" ProgID="Equation.DSMT4" ShapeID="_x0000_i1152" DrawAspect="Content" ObjectID="_1578947304" r:id="rId262"/>
         </w:object>
       </w:r>
       <w:r>
@@ -9018,7 +9018,7 @@
           <v:shape id="_x0000_i1153" type="#_x0000_t75" style="width:50.1pt;height:21.3pt" o:ole="">
             <v:imagedata r:id="rId263" o:title=""/>
           </v:shape>
-          <o:OLEObject Type="Embed" ProgID="Equation.DSMT4" ShapeID="_x0000_i1153" DrawAspect="Content" ObjectID="_1578939506" r:id="rId264"/>
+          <o:OLEObject Type="Embed" ProgID="Equation.DSMT4" ShapeID="_x0000_i1153" DrawAspect="Content" ObjectID="_1578947305" r:id="rId264"/>
         </w:object>
       </w:r>
       <w:r>
@@ -9064,7 +9064,7 @@
           <v:shape id="_x0000_i1154" type="#_x0000_t75" style="width:98.3pt;height:36.3pt" o:ole="">
             <v:imagedata r:id="rId265" o:title=""/>
           </v:shape>
-          <o:OLEObject Type="Embed" ProgID="Equation.DSMT4" ShapeID="_x0000_i1154" DrawAspect="Content" ObjectID="_1578939507" r:id="rId266"/>
+          <o:OLEObject Type="Embed" ProgID="Equation.DSMT4" ShapeID="_x0000_i1154" DrawAspect="Content" ObjectID="_1578947306" r:id="rId266"/>
         </w:object>
       </w:r>
       <w:r>
@@ -9110,7 +9110,7 @@
           <v:shape id="_x0000_i1155" type="#_x0000_t75" style="width:40.05pt;height:15.05pt" o:ole="">
             <v:imagedata r:id="rId267" o:title=""/>
           </v:shape>
-          <o:OLEObject Type="Embed" ProgID="Equation.DSMT4" ShapeID="_x0000_i1155" DrawAspect="Content" ObjectID="_1578939508" r:id="rId268"/>
+          <o:OLEObject Type="Embed" ProgID="Equation.DSMT4" ShapeID="_x0000_i1155" DrawAspect="Content" ObjectID="_1578947307" r:id="rId268"/>
         </w:object>
       </w:r>
       <w:r>
@@ -9372,7 +9372,7 @@
           <v:shape id="_x0000_i1156" type="#_x0000_t75" style="width:16.3pt;height:13.75pt" o:ole="">
             <v:imagedata r:id="rId269" o:title=""/>
           </v:shape>
-          <o:OLEObject Type="Embed" ProgID="Equation.DSMT4" ShapeID="_x0000_i1156" DrawAspect="Content" ObjectID="_1578939509" r:id="rId270"/>
+          <o:OLEObject Type="Embed" ProgID="Equation.DSMT4" ShapeID="_x0000_i1156" DrawAspect="Content" ObjectID="_1578947308" r:id="rId270"/>
         </w:object>
       </w:r>
       <w:r>
@@ -9390,7 +9390,7 @@
           <v:shape id="_x0000_i1157" type="#_x0000_t75" style="width:135.85pt;height:18.15pt" o:ole="">
             <v:imagedata r:id="rId271" o:title=""/>
           </v:shape>
-          <o:OLEObject Type="Embed" ProgID="Equation.DSMT4" ShapeID="_x0000_i1157" DrawAspect="Content" ObjectID="_1578939510" r:id="rId272"/>
+          <o:OLEObject Type="Embed" ProgID="Equation.DSMT4" ShapeID="_x0000_i1157" DrawAspect="Content" ObjectID="_1578947309" r:id="rId272"/>
         </w:object>
       </w:r>
       <w:r>
@@ -9434,7 +9434,7 @@
           <v:shape id="_x0000_i1158" type="#_x0000_t75" style="width:67pt;height:18.8pt" o:ole="">
             <v:imagedata r:id="rId273" o:title=""/>
           </v:shape>
-          <o:OLEObject Type="Embed" ProgID="Equation.DSMT4" ShapeID="_x0000_i1158" DrawAspect="Content" ObjectID="_1578939511" r:id="rId274"/>
+          <o:OLEObject Type="Embed" ProgID="Equation.DSMT4" ShapeID="_x0000_i1158" DrawAspect="Content" ObjectID="_1578947310" r:id="rId274"/>
         </w:object>
       </w:r>
       <w:r>
@@ -9471,7 +9471,7 @@
           <v:shape id="_x0000_i1159" type="#_x0000_t75" style="width:13.75pt;height:18.8pt" o:ole="">
             <v:imagedata r:id="rId275" o:title=""/>
           </v:shape>
-          <o:OLEObject Type="Embed" ProgID="Equation.DSMT4" ShapeID="_x0000_i1159" DrawAspect="Content" ObjectID="_1578939512" r:id="rId276"/>
+          <o:OLEObject Type="Embed" ProgID="Equation.DSMT4" ShapeID="_x0000_i1159" DrawAspect="Content" ObjectID="_1578947311" r:id="rId276"/>
         </w:object>
       </w:r>
       <w:r>
@@ -9489,7 +9489,7 @@
           <v:shape id="_x0000_i1160" type="#_x0000_t75" style="width:15.05pt;height:21.3pt" o:ole="">
             <v:imagedata r:id="rId277" o:title=""/>
           </v:shape>
-          <o:OLEObject Type="Embed" ProgID="Equation.DSMT4" ShapeID="_x0000_i1160" DrawAspect="Content" ObjectID="_1578939513" r:id="rId278"/>
+          <o:OLEObject Type="Embed" ProgID="Equation.DSMT4" ShapeID="_x0000_i1160" DrawAspect="Content" ObjectID="_1578947312" r:id="rId278"/>
         </w:object>
       </w:r>
       <w:r>
@@ -9515,7 +9515,7 @@
           <v:shape id="_x0000_i1161" type="#_x0000_t75" style="width:291.15pt;height:43.2pt" o:ole="">
             <v:imagedata r:id="rId279" o:title=""/>
           </v:shape>
-          <o:OLEObject Type="Embed" ProgID="Equation.DSMT4" ShapeID="_x0000_i1161" DrawAspect="Content" ObjectID="_1578939514" r:id="rId280"/>
+          <o:OLEObject Type="Embed" ProgID="Equation.DSMT4" ShapeID="_x0000_i1161" DrawAspect="Content" ObjectID="_1578947313" r:id="rId280"/>
         </w:object>
       </w:r>
       <w:r>
@@ -9588,7 +9588,7 @@
           <v:shape id="_x0000_i1162" type="#_x0000_t75" style="width:36.95pt;height:18.8pt" o:ole="">
             <v:imagedata r:id="rId281" o:title=""/>
           </v:shape>
-          <o:OLEObject Type="Embed" ProgID="Equation.DSMT4" ShapeID="_x0000_i1162" DrawAspect="Content" ObjectID="_1578939515" r:id="rId282"/>
+          <o:OLEObject Type="Embed" ProgID="Equation.DSMT4" ShapeID="_x0000_i1162" DrawAspect="Content" ObjectID="_1578947314" r:id="rId282"/>
         </w:object>
       </w:r>
       <w:r>
@@ -10095,7 +10095,7 @@
           <v:shape id="_x0000_i1163" type="#_x0000_t75" style="width:10pt;height:15.05pt" o:ole="">
             <v:imagedata r:id="rId283" o:title=""/>
           </v:shape>
-          <o:OLEObject Type="Embed" ProgID="Equation.DSMT4" ShapeID="_x0000_i1163" DrawAspect="Content" ObjectID="_1578939516" r:id="rId284"/>
+          <o:OLEObject Type="Embed" ProgID="Equation.DSMT4" ShapeID="_x0000_i1163" DrawAspect="Content" ObjectID="_1578947315" r:id="rId284"/>
         </w:object>
       </w:r>
       <w:r>
@@ -10115,7 +10115,7 @@
           <v:shape id="_x0000_i1164" type="#_x0000_t75" style="width:16.3pt;height:13.75pt" o:ole="">
             <v:imagedata r:id="rId285" o:title=""/>
           </v:shape>
-          <o:OLEObject Type="Embed" ProgID="Equation.DSMT4" ShapeID="_x0000_i1164" DrawAspect="Content" ObjectID="_1578939517" r:id="rId286"/>
+          <o:OLEObject Type="Embed" ProgID="Equation.DSMT4" ShapeID="_x0000_i1164" DrawAspect="Content" ObjectID="_1578947316" r:id="rId286"/>
         </w:object>
       </w:r>
       <w:r>
@@ -10142,7 +10142,7 @@
           <v:shape id="_x0000_i1165" type="#_x0000_t75" style="width:180.95pt;height:122.7pt" o:ole="">
             <v:imagedata r:id="rId287" o:title=""/>
           </v:shape>
-          <o:OLEObject Type="Embed" ProgID="Equation.DSMT4" ShapeID="_x0000_i1165" DrawAspect="Content" ObjectID="_1578939518" r:id="rId288"/>
+          <o:OLEObject Type="Embed" ProgID="Equation.DSMT4" ShapeID="_x0000_i1165" DrawAspect="Content" ObjectID="_1578947317" r:id="rId288"/>
         </w:object>
       </w:r>
       <w:r>
@@ -10262,7 +10262,7 @@
           <v:shape id="_x0000_i1166" type="#_x0000_t75" style="width:11.9pt;height:15.05pt" o:ole="">
             <v:imagedata r:id="rId289" o:title=""/>
           </v:shape>
-          <o:OLEObject Type="Embed" ProgID="Equation.DSMT4" ShapeID="_x0000_i1166" DrawAspect="Content" ObjectID="_1578939519" r:id="rId290"/>
+          <o:OLEObject Type="Embed" ProgID="Equation.DSMT4" ShapeID="_x0000_i1166" DrawAspect="Content" ObjectID="_1578947318" r:id="rId290"/>
         </w:object>
       </w:r>
       <w:r>
@@ -10294,7 +10294,7 @@
           <v:shape id="_x0000_i1167" type="#_x0000_t75" style="width:11.25pt;height:11.9pt" o:ole="">
             <v:imagedata r:id="rId291" o:title=""/>
           </v:shape>
-          <o:OLEObject Type="Embed" ProgID="Equation.DSMT4" ShapeID="_x0000_i1167" DrawAspect="Content" ObjectID="_1578939520" r:id="rId292"/>
+          <o:OLEObject Type="Embed" ProgID="Equation.DSMT4" ShapeID="_x0000_i1167" DrawAspect="Content" ObjectID="_1578947319" r:id="rId292"/>
         </w:object>
       </w:r>
       <w:r>
@@ -10521,7 +10521,7 @@
           <v:shape id="_x0000_i1168" type="#_x0000_t75" style="width:306.8pt;height:85.15pt" o:ole="">
             <v:imagedata r:id="rId293" o:title=""/>
           </v:shape>
-          <o:OLEObject Type="Embed" ProgID="Equation.DSMT4" ShapeID="_x0000_i1168" DrawAspect="Content" ObjectID="_1578939521" r:id="rId294"/>
+          <o:OLEObject Type="Embed" ProgID="Equation.DSMT4" ShapeID="_x0000_i1168" DrawAspect="Content" ObjectID="_1578947320" r:id="rId294"/>
         </w:object>
       </w:r>
       <w:r>
@@ -10603,7 +10603,7 @@
           <v:shape id="_x0000_i1169" type="#_x0000_t75" style="width:122.1pt;height:45.1pt" o:ole="">
             <v:imagedata r:id="rId295" o:title=""/>
           </v:shape>
-          <o:OLEObject Type="Embed" ProgID="Equation.DSMT4" ShapeID="_x0000_i1169" DrawAspect="Content" ObjectID="_1578939522" r:id="rId296"/>
+          <o:OLEObject Type="Embed" ProgID="Equation.DSMT4" ShapeID="_x0000_i1169" DrawAspect="Content" ObjectID="_1578947321" r:id="rId296"/>
         </w:object>
       </w:r>
       <w:r>
@@ -10683,7 +10683,7 @@
           <v:shape id="_x0000_i1170" type="#_x0000_t75" style="width:128.95pt;height:21.3pt" o:ole="">
             <v:imagedata r:id="rId297" o:title=""/>
           </v:shape>
-          <o:OLEObject Type="Embed" ProgID="Equation.DSMT4" ShapeID="_x0000_i1170" DrawAspect="Content" ObjectID="_1578939523" r:id="rId298"/>
+          <o:OLEObject Type="Embed" ProgID="Equation.DSMT4" ShapeID="_x0000_i1170" DrawAspect="Content" ObjectID="_1578947322" r:id="rId298"/>
         </w:object>
       </w:r>
       <w:r>
@@ -10763,7 +10763,7 @@
           <v:shape id="_x0000_i1171" type="#_x0000_t75" style="width:55.7pt;height:21.3pt" o:ole="">
             <v:imagedata r:id="rId299" o:title=""/>
           </v:shape>
-          <o:OLEObject Type="Embed" ProgID="Equation.DSMT4" ShapeID="_x0000_i1171" DrawAspect="Content" ObjectID="_1578939524" r:id="rId300"/>
+          <o:OLEObject Type="Embed" ProgID="Equation.DSMT4" ShapeID="_x0000_i1171" DrawAspect="Content" ObjectID="_1578947323" r:id="rId300"/>
         </w:object>
       </w:r>
       <w:r>
@@ -10789,7 +10789,7 @@
           <v:shape id="_x0000_i1172" type="#_x0000_t75" style="width:117.1pt;height:38.2pt" o:ole="">
             <v:imagedata r:id="rId301" o:title=""/>
           </v:shape>
-          <o:OLEObject Type="Embed" ProgID="Equation.DSMT4" ShapeID="_x0000_i1172" DrawAspect="Content" ObjectID="_1578939525" r:id="rId302"/>
+          <o:OLEObject Type="Embed" ProgID="Equation.DSMT4" ShapeID="_x0000_i1172" DrawAspect="Content" ObjectID="_1578947324" r:id="rId302"/>
         </w:object>
       </w:r>
       <w:r>
@@ -10863,7 +10863,7 @@
           <v:shape id="_x0000_i1173" type="#_x0000_t75" style="width:15.05pt;height:13.75pt" o:ole="">
             <v:imagedata r:id="rId303" o:title=""/>
           </v:shape>
-          <o:OLEObject Type="Embed" ProgID="Equation.DSMT4" ShapeID="_x0000_i1173" DrawAspect="Content" ObjectID="_1578939526" r:id="rId304"/>
+          <o:OLEObject Type="Embed" ProgID="Equation.DSMT4" ShapeID="_x0000_i1173" DrawAspect="Content" ObjectID="_1578947325" r:id="rId304"/>
         </w:object>
       </w:r>
       <w:r>
@@ -11100,7 +11100,7 @@
           <v:shape id="_x0000_i1174" type="#_x0000_t75" style="width:366.25pt;height:112.7pt" o:ole="">
             <v:imagedata r:id="rId305" o:title=""/>
           </v:shape>
-          <o:OLEObject Type="Embed" ProgID="Equation.DSMT4" ShapeID="_x0000_i1174" DrawAspect="Content" ObjectID="_1578939527" r:id="rId306"/>
+          <o:OLEObject Type="Embed" ProgID="Equation.DSMT4" ShapeID="_x0000_i1174" DrawAspect="Content" ObjectID="_1578947326" r:id="rId306"/>
         </w:object>
       </w:r>
       <w:r>
@@ -11227,7 +11227,7 @@
           <v:shape id="_x0000_i1175" type="#_x0000_t75" style="width:189.7pt;height:20.65pt" o:ole="">
             <v:imagedata r:id="rId307" o:title=""/>
           </v:shape>
-          <o:OLEObject Type="Embed" ProgID="Equation.DSMT4" ShapeID="_x0000_i1175" DrawAspect="Content" ObjectID="_1578939528" r:id="rId308"/>
+          <o:OLEObject Type="Embed" ProgID="Equation.DSMT4" ShapeID="_x0000_i1175" DrawAspect="Content" ObjectID="_1578947327" r:id="rId308"/>
         </w:object>
       </w:r>
       <w:r>
@@ -11303,7 +11303,7 @@
           <v:shape id="_x0000_i1176" type="#_x0000_t75" style="width:52.6pt;height:20.65pt" o:ole="">
             <v:imagedata r:id="rId309" o:title=""/>
           </v:shape>
-          <o:OLEObject Type="Embed" ProgID="Equation.DSMT4" ShapeID="_x0000_i1176" DrawAspect="Content" ObjectID="_1578939529" r:id="rId310"/>
+          <o:OLEObject Type="Embed" ProgID="Equation.DSMT4" ShapeID="_x0000_i1176" DrawAspect="Content" ObjectID="_1578947328" r:id="rId310"/>
         </w:object>
       </w:r>
       <w:r>
@@ -11342,7 +11342,7 @@
           <v:shape id="_x0000_i1177" type="#_x0000_t75" style="width:294.25pt;height:70.75pt" o:ole="">
             <v:imagedata r:id="rId311" o:title=""/>
           </v:shape>
-          <o:OLEObject Type="Embed" ProgID="Equation.DSMT4" ShapeID="_x0000_i1177" DrawAspect="Content" ObjectID="_1578939530" r:id="rId312"/>
+          <o:OLEObject Type="Embed" ProgID="Equation.DSMT4" ShapeID="_x0000_i1177" DrawAspect="Content" ObjectID="_1578947329" r:id="rId312"/>
         </w:object>
       </w:r>
       <w:r>
@@ -11409,7 +11409,7 @@
           <v:shape id="_x0000_i1178" type="#_x0000_t75" style="width:60.75pt;height:20.65pt" o:ole="">
             <v:imagedata r:id="rId313" o:title=""/>
           </v:shape>
-          <o:OLEObject Type="Embed" ProgID="Equation.DSMT4" ShapeID="_x0000_i1178" DrawAspect="Content" ObjectID="_1578939531" r:id="rId314"/>
+          <o:OLEObject Type="Embed" ProgID="Equation.DSMT4" ShapeID="_x0000_i1178" DrawAspect="Content" ObjectID="_1578947330" r:id="rId314"/>
         </w:object>
       </w:r>
       <w:r>
@@ -11467,7 +11467,7 @@
           <v:shape id="_x0000_i1179" type="#_x0000_t75" style="width:315.55pt;height:112.7pt" o:ole="">
             <v:imagedata r:id="rId315" o:title=""/>
           </v:shape>
-          <o:OLEObject Type="Embed" ProgID="Equation.DSMT4" ShapeID="_x0000_i1179" DrawAspect="Content" ObjectID="_1578939532" r:id="rId316"/>
+          <o:OLEObject Type="Embed" ProgID="Equation.DSMT4" ShapeID="_x0000_i1179" DrawAspect="Content" ObjectID="_1578947331" r:id="rId316"/>
         </w:object>
       </w:r>
       <w:r>
@@ -11541,7 +11541,7 @@
           <v:shape id="_x0000_i1180" type="#_x0000_t75" style="width:189.1pt;height:22.55pt" o:ole="">
             <v:imagedata r:id="rId317" o:title=""/>
           </v:shape>
-          <o:OLEObject Type="Embed" ProgID="Equation.DSMT4" ShapeID="_x0000_i1180" DrawAspect="Content" ObjectID="_1578939533" r:id="rId318"/>
+          <o:OLEObject Type="Embed" ProgID="Equation.DSMT4" ShapeID="_x0000_i1180" DrawAspect="Content" ObjectID="_1578947332" r:id="rId318"/>
         </w:object>
       </w:r>
       <w:r>
@@ -11748,7 +11748,7 @@
           <v:shape id="_x0000_i1181" type="#_x0000_t75" style="width:13.75pt;height:18.8pt" o:ole="">
             <v:imagedata r:id="rId319" o:title=""/>
           </v:shape>
-          <o:OLEObject Type="Embed" ProgID="Equation.DSMT4" ShapeID="_x0000_i1181" DrawAspect="Content" ObjectID="_1578939534" r:id="rId320"/>
+          <o:OLEObject Type="Embed" ProgID="Equation.DSMT4" ShapeID="_x0000_i1181" DrawAspect="Content" ObjectID="_1578947333" r:id="rId320"/>
         </w:object>
       </w:r>
       <w:r>
@@ -11768,7 +11768,7 @@
           <v:shape id="_x0000_i1182" type="#_x0000_t75" style="width:15.05pt;height:21.3pt" o:ole="">
             <v:imagedata r:id="rId321" o:title=""/>
           </v:shape>
-          <o:OLEObject Type="Embed" ProgID="Equation.DSMT4" ShapeID="_x0000_i1182" DrawAspect="Content" ObjectID="_1578939535" r:id="rId322"/>
+          <o:OLEObject Type="Embed" ProgID="Equation.DSMT4" ShapeID="_x0000_i1182" DrawAspect="Content" ObjectID="_1578947334" r:id="rId322"/>
         </w:object>
       </w:r>
       <w:r>
@@ -11918,7 +11918,7 @@
           <v:shape id="_x0000_i1183" type="#_x0000_t75" style="width:356.25pt;height:43.2pt" o:ole="">
             <v:imagedata r:id="rId323" o:title=""/>
           </v:shape>
-          <o:OLEObject Type="Embed" ProgID="Equation.DSMT4" ShapeID="_x0000_i1183" DrawAspect="Content" ObjectID="_1578939536" r:id="rId324"/>
+          <o:OLEObject Type="Embed" ProgID="Equation.DSMT4" ShapeID="_x0000_i1183" DrawAspect="Content" ObjectID="_1578947335" r:id="rId324"/>
         </w:object>
       </w:r>
       <w:r>
@@ -12040,7 +12040,7 @@
           <v:shape id="_x0000_i1184" type="#_x0000_t75" style="width:150.9pt;height:21.3pt" o:ole="">
             <v:imagedata r:id="rId325" o:title=""/>
           </v:shape>
-          <o:OLEObject Type="Embed" ProgID="Equation.DSMT4" ShapeID="_x0000_i1184" DrawAspect="Content" ObjectID="_1578939537" r:id="rId326"/>
+          <o:OLEObject Type="Embed" ProgID="Equation.DSMT4" ShapeID="_x0000_i1184" DrawAspect="Content" ObjectID="_1578947336" r:id="rId326"/>
         </w:object>
       </w:r>
       <w:r>
@@ -12079,7 +12079,7 @@
           <v:shape id="_x0000_i1185" type="#_x0000_t75" style="width:98.3pt;height:43.2pt" o:ole="">
             <v:imagedata r:id="rId327" o:title=""/>
           </v:shape>
-          <o:OLEObject Type="Embed" ProgID="Equation.DSMT4" ShapeID="_x0000_i1185" DrawAspect="Content" ObjectID="_1578939538" r:id="rId328"/>
+          <o:OLEObject Type="Embed" ProgID="Equation.DSMT4" ShapeID="_x0000_i1185" DrawAspect="Content" ObjectID="_1578947337" r:id="rId328"/>
         </w:object>
       </w:r>
       <w:r>
@@ -12179,7 +12179,7 @@
           <v:shape id="_x0000_i1186" type="#_x0000_t75" style="width:314.9pt;height:45.1pt" o:ole="">
             <v:imagedata r:id="rId329" o:title=""/>
           </v:shape>
-          <o:OLEObject Type="Embed" ProgID="Equation.DSMT4" ShapeID="_x0000_i1186" DrawAspect="Content" ObjectID="_1578939539" r:id="rId330"/>
+          <o:OLEObject Type="Embed" ProgID="Equation.DSMT4" ShapeID="_x0000_i1186" DrawAspect="Content" ObjectID="_1578947338" r:id="rId330"/>
         </w:object>
       </w:r>
       <w:r>
@@ -12342,7 +12342,7 @@
           <v:shape id="_x0000_i1187" type="#_x0000_t75" style="width:123.95pt;height:21.9pt" o:ole="">
             <v:imagedata r:id="rId331" o:title=""/>
           </v:shape>
-          <o:OLEObject Type="Embed" ProgID="Equation.DSMT4" ShapeID="_x0000_i1187" DrawAspect="Content" ObjectID="_1578939540" r:id="rId332"/>
+          <o:OLEObject Type="Embed" ProgID="Equation.DSMT4" ShapeID="_x0000_i1187" DrawAspect="Content" ObjectID="_1578947339" r:id="rId332"/>
         </w:object>
       </w:r>
       <w:r>
@@ -12371,7 +12371,7 @@
           <v:shape id="_x0000_i1188" type="#_x0000_t75" style="width:120.2pt;height:21.9pt" o:ole="">
             <v:imagedata r:id="rId333" o:title=""/>
           </v:shape>
-          <o:OLEObject Type="Embed" ProgID="Equation.DSMT4" ShapeID="_x0000_i1188" DrawAspect="Content" ObjectID="_1578939541" r:id="rId334"/>
+          <o:OLEObject Type="Embed" ProgID="Equation.DSMT4" ShapeID="_x0000_i1188" DrawAspect="Content" ObjectID="_1578947340" r:id="rId334"/>
         </w:object>
       </w:r>
       <w:r>
@@ -12449,7 +12449,7 @@
           <v:shape id="_x0000_i1189" type="#_x0000_t75" style="width:221pt;height:38.8pt" o:ole="">
             <v:imagedata r:id="rId335" o:title=""/>
           </v:shape>
-          <o:OLEObject Type="Embed" ProgID="Equation.DSMT4" ShapeID="_x0000_i1189" DrawAspect="Content" ObjectID="_1578939542" r:id="rId336"/>
+          <o:OLEObject Type="Embed" ProgID="Equation.DSMT4" ShapeID="_x0000_i1189" DrawAspect="Content" ObjectID="_1578947341" r:id="rId336"/>
         </w:object>
       </w:r>
       <w:r>
@@ -12516,7 +12516,7 @@
           <v:shape id="_x0000_i1190" type="#_x0000_t75" style="width:132.1pt;height:18.8pt" o:ole="">
             <v:imagedata r:id="rId337" o:title=""/>
           </v:shape>
-          <o:OLEObject Type="Embed" ProgID="Equation.DSMT4" ShapeID="_x0000_i1190" DrawAspect="Content" ObjectID="_1578939543" r:id="rId338"/>
+          <o:OLEObject Type="Embed" ProgID="Equation.DSMT4" ShapeID="_x0000_i1190" DrawAspect="Content" ObjectID="_1578947342" r:id="rId338"/>
         </w:object>
       </w:r>
       <w:r>
@@ -12540,7 +12540,7 @@
           <v:shape id="_x0000_i1191" type="#_x0000_t75" style="width:331.2pt;height:48.85pt" o:ole="">
             <v:imagedata r:id="rId339" o:title=""/>
           </v:shape>
-          <o:OLEObject Type="Embed" ProgID="Equation.DSMT4" ShapeID="_x0000_i1191" DrawAspect="Content" ObjectID="_1578939544" r:id="rId340"/>
+          <o:OLEObject Type="Embed" ProgID="Equation.DSMT4" ShapeID="_x0000_i1191" DrawAspect="Content" ObjectID="_1578947343" r:id="rId340"/>
         </w:object>
       </w:r>
     </w:p>
@@ -12561,7 +12561,7 @@
           <v:shape id="_x0000_i1192" type="#_x0000_t75" style="width:420.75pt;height:41.95pt" o:ole="">
             <v:imagedata r:id="rId341" o:title=""/>
           </v:shape>
-          <o:OLEObject Type="Embed" ProgID="Equation.DSMT4" ShapeID="_x0000_i1192" DrawAspect="Content" ObjectID="_1578939545" r:id="rId342"/>
+          <o:OLEObject Type="Embed" ProgID="Equation.DSMT4" ShapeID="_x0000_i1192" DrawAspect="Content" ObjectID="_1578947344" r:id="rId342"/>
         </w:object>
       </w:r>
     </w:p>
@@ -12584,7 +12584,7 @@
           <v:shape id="_x0000_i1193" type="#_x0000_t75" style="width:423.85pt;height:100.15pt" o:ole="">
             <v:imagedata r:id="rId343" o:title=""/>
           </v:shape>
-          <o:OLEObject Type="Embed" ProgID="Equation.DSMT4" ShapeID="_x0000_i1193" DrawAspect="Content" ObjectID="_1578939546" r:id="rId344"/>
+          <o:OLEObject Type="Embed" ProgID="Equation.DSMT4" ShapeID="_x0000_i1193" DrawAspect="Content" ObjectID="_1578947345" r:id="rId344"/>
         </w:object>
       </w:r>
     </w:p>
@@ -12663,7 +12663,7 @@
           <v:shape id="_x0000_i1194" type="#_x0000_t75" style="width:405.7pt;height:43.2pt" o:ole="">
             <v:imagedata r:id="rId345" o:title=""/>
           </v:shape>
-          <o:OLEObject Type="Embed" ProgID="Equation.DSMT4" ShapeID="_x0000_i1194" DrawAspect="Content" ObjectID="_1578939547" r:id="rId346"/>
+          <o:OLEObject Type="Embed" ProgID="Equation.DSMT4" ShapeID="_x0000_i1194" DrawAspect="Content" ObjectID="_1578947346" r:id="rId346"/>
         </w:object>
       </w:r>
       <w:r>
@@ -12804,7 +12804,7 @@
           <v:shape id="_x0000_i1195" type="#_x0000_t75" style="width:140.25pt;height:21.3pt" o:ole="">
             <v:imagedata r:id="rId347" o:title=""/>
           </v:shape>
-          <o:OLEObject Type="Embed" ProgID="Equation.DSMT4" ShapeID="_x0000_i1195" DrawAspect="Content" ObjectID="_1578939548" r:id="rId348"/>
+          <o:OLEObject Type="Embed" ProgID="Equation.DSMT4" ShapeID="_x0000_i1195" DrawAspect="Content" ObjectID="_1578947347" r:id="rId348"/>
         </w:object>
       </w:r>
       <w:r>
@@ -12878,7 +12878,7 @@
           <v:shape id="_x0000_i1196" type="#_x0000_t75" style="width:31.95pt;height:21.3pt" o:ole="">
             <v:imagedata r:id="rId349" o:title=""/>
           </v:shape>
-          <o:OLEObject Type="Embed" ProgID="Equation.DSMT4" ShapeID="_x0000_i1196" DrawAspect="Content" ObjectID="_1578939549" r:id="rId350"/>
+          <o:OLEObject Type="Embed" ProgID="Equation.DSMT4" ShapeID="_x0000_i1196" DrawAspect="Content" ObjectID="_1578947348" r:id="rId350"/>
         </w:object>
       </w:r>
       <w:r>
@@ -12997,7 +12997,7 @@
           <v:shape id="_x0000_i1197" type="#_x0000_t75" style="width:199.7pt;height:73.25pt" o:ole="">
             <v:imagedata r:id="rId351" o:title=""/>
           </v:shape>
-          <o:OLEObject Type="Embed" ProgID="Equation.DSMT4" ShapeID="_x0000_i1197" DrawAspect="Content" ObjectID="_1578939550" r:id="rId352"/>
+          <o:OLEObject Type="Embed" ProgID="Equation.DSMT4" ShapeID="_x0000_i1197" DrawAspect="Content" ObjectID="_1578947349" r:id="rId352"/>
         </w:object>
       </w:r>
       <w:r>
@@ -13124,7 +13124,7 @@
           <v:shape id="_x0000_i1198" type="#_x0000_t75" style="width:31.95pt;height:21.3pt" o:ole="">
             <v:imagedata r:id="rId349" o:title=""/>
           </v:shape>
-          <o:OLEObject Type="Embed" ProgID="Equation.DSMT4" ShapeID="_x0000_i1198" DrawAspect="Content" ObjectID="_1578939551" r:id="rId353"/>
+          <o:OLEObject Type="Embed" ProgID="Equation.DSMT4" ShapeID="_x0000_i1198" DrawAspect="Content" ObjectID="_1578947350" r:id="rId353"/>
         </w:object>
       </w:r>
       <w:r>
@@ -13148,7 +13148,7 @@
           <v:shape id="_x0000_i1199" type="#_x0000_t75" style="width:152.15pt;height:65.1pt" o:ole="">
             <v:imagedata r:id="rId354" o:title=""/>
           </v:shape>
-          <o:OLEObject Type="Embed" ProgID="Equation.DSMT4" ShapeID="_x0000_i1199" DrawAspect="Content" ObjectID="_1578939552" r:id="rId355"/>
+          <o:OLEObject Type="Embed" ProgID="Equation.DSMT4" ShapeID="_x0000_i1199" DrawAspect="Content" ObjectID="_1578947351" r:id="rId355"/>
         </w:object>
       </w:r>
     </w:p>
@@ -13184,7 +13184,7 @@
           <v:shape id="_x0000_i1200" type="#_x0000_t75" style="width:274.25pt;height:45.1pt" o:ole="">
             <v:imagedata r:id="rId356" o:title=""/>
           </v:shape>
-          <o:OLEObject Type="Embed" ProgID="Equation.DSMT4" ShapeID="_x0000_i1200" DrawAspect="Content" ObjectID="_1578939553" r:id="rId357"/>
+          <o:OLEObject Type="Embed" ProgID="Equation.DSMT4" ShapeID="_x0000_i1200" DrawAspect="Content" ObjectID="_1578947352" r:id="rId357"/>
         </w:object>
       </w:r>
       <w:r>
@@ -13267,7 +13267,7 @@
           <v:shape id="_x0000_i1201" type="#_x0000_t75" style="width:40.05pt;height:21.3pt" o:ole="">
             <v:imagedata r:id="rId358" o:title=""/>
           </v:shape>
-          <o:OLEObject Type="Embed" ProgID="Equation.DSMT4" ShapeID="_x0000_i1201" DrawAspect="Content" ObjectID="_1578939554" r:id="rId359"/>
+          <o:OLEObject Type="Embed" ProgID="Equation.DSMT4" ShapeID="_x0000_i1201" DrawAspect="Content" ObjectID="_1578947353" r:id="rId359"/>
         </w:object>
       </w:r>
       <w:r>
@@ -13383,7 +13383,7 @@
           <v:shape id="_x0000_i1202" type="#_x0000_t75" style="width:291.15pt;height:68.85pt" o:ole="">
             <v:imagedata r:id="rId360" o:title=""/>
           </v:shape>
-          <o:OLEObject Type="Embed" ProgID="Equation.DSMT4" ShapeID="_x0000_i1202" DrawAspect="Content" ObjectID="_1578939555" r:id="rId361"/>
+          <o:OLEObject Type="Embed" ProgID="Equation.DSMT4" ShapeID="_x0000_i1202" DrawAspect="Content" ObjectID="_1578947354" r:id="rId361"/>
         </w:object>
       </w:r>
       <w:r>
@@ -13510,7 +13510,7 @@
           <v:shape id="_x0000_i1203" type="#_x0000_t75" style="width:227.25pt;height:23.15pt" o:ole="">
             <v:imagedata r:id="rId362" o:title=""/>
           </v:shape>
-          <o:OLEObject Type="Embed" ProgID="Equation.DSMT4" ShapeID="_x0000_i1203" DrawAspect="Content" ObjectID="_1578939556" r:id="rId363"/>
+          <o:OLEObject Type="Embed" ProgID="Equation.DSMT4" ShapeID="_x0000_i1203" DrawAspect="Content" ObjectID="_1578947355" r:id="rId363"/>
         </w:object>
       </w:r>
       <w:r>
@@ -13682,7 +13682,7 @@
           <v:shape id="_x0000_i1204" type="#_x0000_t75" style="width:304.9pt;height:90.8pt" o:ole="">
             <v:imagedata r:id="rId364" o:title=""/>
           </v:shape>
-          <o:OLEObject Type="Embed" ProgID="Equation.DSMT4" ShapeID="_x0000_i1204" DrawAspect="Content" ObjectID="_1578939557" r:id="rId365"/>
+          <o:OLEObject Type="Embed" ProgID="Equation.DSMT4" ShapeID="_x0000_i1204" DrawAspect="Content" ObjectID="_1578947356" r:id="rId365"/>
         </w:object>
       </w:r>
       <w:r>
@@ -13801,7 +13801,7 @@
           <v:shape id="_x0000_i1205" type="#_x0000_t75" style="width:41.95pt;height:13.75pt" o:ole="">
             <v:imagedata r:id="rId366" o:title=""/>
           </v:shape>
-          <o:OLEObject Type="Embed" ProgID="Equation.DSMT4" ShapeID="_x0000_i1205" DrawAspect="Content" ObjectID="_1578939558" r:id="rId367"/>
+          <o:OLEObject Type="Embed" ProgID="Equation.DSMT4" ShapeID="_x0000_i1205" DrawAspect="Content" ObjectID="_1578947357" r:id="rId367"/>
         </w:object>
       </w:r>
       <w:r>
@@ -13827,7 +13827,7 @@
           <v:shape id="_x0000_i1206" type="#_x0000_t75" style="width:217.25pt;height:120.85pt" o:ole="">
             <v:imagedata r:id="rId368" o:title=""/>
           </v:shape>
-          <o:OLEObject Type="Embed" ProgID="Equation.DSMT4" ShapeID="_x0000_i1206" DrawAspect="Content" ObjectID="_1578939559" r:id="rId369"/>
+          <o:OLEObject Type="Embed" ProgID="Equation.DSMT4" ShapeID="_x0000_i1206" DrawAspect="Content" ObjectID="_1578947358" r:id="rId369"/>
         </w:object>
       </w:r>
       <w:r>
@@ -13901,7 +13901,7 @@
           <v:shape id="_x0000_i1207" type="#_x0000_t75" style="width:127.7pt;height:21.3pt" o:ole="">
             <v:imagedata r:id="rId370" o:title=""/>
           </v:shape>
-          <o:OLEObject Type="Embed" ProgID="Equation.DSMT4" ShapeID="_x0000_i1207" DrawAspect="Content" ObjectID="_1578939560" r:id="rId371"/>
+          <o:OLEObject Type="Embed" ProgID="Equation.DSMT4" ShapeID="_x0000_i1207" DrawAspect="Content" ObjectID="_1578947359" r:id="rId371"/>
         </w:object>
       </w:r>
       <w:r>
@@ -13978,7 +13978,7 @@
           <v:shape id="_x0000_i1208" type="#_x0000_t75" style="width:33.8pt;height:21.3pt" o:ole="">
             <v:imagedata r:id="rId372" o:title=""/>
           </v:shape>
-          <o:OLEObject Type="Embed" ProgID="Equation.DSMT4" ShapeID="_x0000_i1208" DrawAspect="Content" ObjectID="_1578939561" r:id="rId373"/>
+          <o:OLEObject Type="Embed" ProgID="Equation.DSMT4" ShapeID="_x0000_i1208" DrawAspect="Content" ObjectID="_1578947360" r:id="rId373"/>
         </w:object>
       </w:r>
       <w:r>
@@ -14004,7 +14004,7 @@
           <v:shape id="_x0000_i1209" type="#_x0000_t75" style="width:209.75pt;height:63.25pt" o:ole="">
             <v:imagedata r:id="rId374" o:title=""/>
           </v:shape>
-          <o:OLEObject Type="Embed" ProgID="Equation.DSMT4" ShapeID="_x0000_i1209" DrawAspect="Content" ObjectID="_1578939562" r:id="rId375"/>
+          <o:OLEObject Type="Embed" ProgID="Equation.DSMT4" ShapeID="_x0000_i1209" DrawAspect="Content" ObjectID="_1578947361" r:id="rId375"/>
         </w:object>
       </w:r>
       <w:r>
@@ -14129,7 +14129,7 @@
           <v:shape id="_x0000_i1210" type="#_x0000_t75" style="width:112.05pt;height:21.9pt" o:ole="">
             <v:imagedata r:id="rId376" o:title=""/>
           </v:shape>
-          <o:OLEObject Type="Embed" ProgID="Equation.DSMT4" ShapeID="_x0000_i1210" DrawAspect="Content" ObjectID="_1578939563" r:id="rId377"/>
+          <o:OLEObject Type="Embed" ProgID="Equation.DSMT4" ShapeID="_x0000_i1210" DrawAspect="Content" ObjectID="_1578947362" r:id="rId377"/>
         </w:object>
       </w:r>
       <w:r>
@@ -14159,7 +14159,7 @@
           <v:shape id="_x0000_i1211" type="#_x0000_t75" style="width:167.8pt;height:18.8pt" o:ole="">
             <v:imagedata r:id="rId378" o:title=""/>
           </v:shape>
-          <o:OLEObject Type="Embed" ProgID="Equation.DSMT4" ShapeID="_x0000_i1211" DrawAspect="Content" ObjectID="_1578939564" r:id="rId379"/>
+          <o:OLEObject Type="Embed" ProgID="Equation.DSMT4" ShapeID="_x0000_i1211" DrawAspect="Content" ObjectID="_1578947363" r:id="rId379"/>
         </w:object>
       </w:r>
       <w:r>
@@ -14197,7 +14197,7 @@
           <v:shape id="_x0000_i1212" type="#_x0000_t75" style="width:100.8pt;height:36.3pt" o:ole="">
             <v:imagedata r:id="rId380" o:title=""/>
           </v:shape>
-          <o:OLEObject Type="Embed" ProgID="Equation.DSMT4" ShapeID="_x0000_i1212" DrawAspect="Content" ObjectID="_1578939565" r:id="rId381"/>
+          <o:OLEObject Type="Embed" ProgID="Equation.DSMT4" ShapeID="_x0000_i1212" DrawAspect="Content" ObjectID="_1578947364" r:id="rId381"/>
         </w:object>
       </w:r>
       <w:r>
@@ -14294,7 +14294,7 @@
           <v:shape id="_x0000_i1213" type="#_x0000_t75" style="width:274.85pt;height:103.3pt" o:ole="">
             <v:imagedata r:id="rId382" o:title=""/>
           </v:shape>
-          <o:OLEObject Type="Embed" ProgID="Equation.DSMT4" ShapeID="_x0000_i1213" DrawAspect="Content" ObjectID="_1578939566" r:id="rId383"/>
+          <o:OLEObject Type="Embed" ProgID="Equation.DSMT4" ShapeID="_x0000_i1213" DrawAspect="Content" ObjectID="_1578947365" r:id="rId383"/>
         </w:object>
       </w:r>
       <w:r>
@@ -14419,7 +14419,7 @@
           <v:shape id="_x0000_i1214" type="#_x0000_t75" style="width:31.3pt;height:15.05pt" o:ole="">
             <v:imagedata r:id="rId384" o:title=""/>
           </v:shape>
-          <o:OLEObject Type="Embed" ProgID="Equation.DSMT4" ShapeID="_x0000_i1214" DrawAspect="Content" ObjectID="_1578939567" r:id="rId385"/>
+          <o:OLEObject Type="Embed" ProgID="Equation.DSMT4" ShapeID="_x0000_i1214" DrawAspect="Content" ObjectID="_1578947366" r:id="rId385"/>
         </w:object>
       </w:r>
       <w:r>
@@ -14443,7 +14443,7 @@
           <v:shape id="_x0000_i1215" type="#_x0000_t75" style="width:212.25pt;height:46.95pt" o:ole="">
             <v:imagedata r:id="rId386" o:title=""/>
           </v:shape>
-          <o:OLEObject Type="Embed" ProgID="Equation.DSMT4" ShapeID="_x0000_i1215" DrawAspect="Content" ObjectID="_1578939568" r:id="rId387"/>
+          <o:OLEObject Type="Embed" ProgID="Equation.DSMT4" ShapeID="_x0000_i1215" DrawAspect="Content" ObjectID="_1578947367" r:id="rId387"/>
         </w:object>
       </w:r>
     </w:p>
@@ -14472,7 +14472,7 @@
           <v:shape id="_x0000_i1216" type="#_x0000_t75" style="width:31.3pt;height:11.9pt" o:ole="">
             <v:imagedata r:id="rId388" o:title=""/>
           </v:shape>
-          <o:OLEObject Type="Embed" ProgID="Equation.DSMT4" ShapeID="_x0000_i1216" DrawAspect="Content" ObjectID="_1578939569" r:id="rId389"/>
+          <o:OLEObject Type="Embed" ProgID="Equation.DSMT4" ShapeID="_x0000_i1216" DrawAspect="Content" ObjectID="_1578947368" r:id="rId389"/>
         </w:object>
       </w:r>
       <w:r>
@@ -14509,7 +14509,7 @@
           <v:shape id="_x0000_i1217" type="#_x0000_t75" style="width:308.05pt;height:108.95pt" o:ole="">
             <v:imagedata r:id="rId390" o:title=""/>
           </v:shape>
-          <o:OLEObject Type="Embed" ProgID="Equation.DSMT4" ShapeID="_x0000_i1217" DrawAspect="Content" ObjectID="_1578939570" r:id="rId391"/>
+          <o:OLEObject Type="Embed" ProgID="Equation.DSMT4" ShapeID="_x0000_i1217" DrawAspect="Content" ObjectID="_1578947369" r:id="rId391"/>
         </w:object>
       </w:r>
     </w:p>
@@ -14535,7 +14535,7 @@
           <v:shape id="_x0000_i1218" type="#_x0000_t75" style="width:11.9pt;height:18.8pt" o:ole="">
             <v:imagedata r:id="rId392" o:title=""/>
           </v:shape>
-          <o:OLEObject Type="Embed" ProgID="Equation.DSMT4" ShapeID="_x0000_i1218" DrawAspect="Content" ObjectID="_1578939571" r:id="rId393"/>
+          <o:OLEObject Type="Embed" ProgID="Equation.DSMT4" ShapeID="_x0000_i1218" DrawAspect="Content" ObjectID="_1578947370" r:id="rId393"/>
         </w:object>
       </w:r>
       <w:r>
@@ -14553,7 +14553,7 @@
           <v:shape id="_x0000_i1219" type="#_x0000_t75" style="width:13.75pt;height:18.8pt" o:ole="">
             <v:imagedata r:id="rId394" o:title=""/>
           </v:shape>
-          <o:OLEObject Type="Embed" ProgID="Equation.DSMT4" ShapeID="_x0000_i1219" DrawAspect="Content" ObjectID="_1578939572" r:id="rId395"/>
+          <o:OLEObject Type="Embed" ProgID="Equation.DSMT4" ShapeID="_x0000_i1219" DrawAspect="Content" ObjectID="_1578947371" r:id="rId395"/>
         </w:object>
       </w:r>
       <w:r>
@@ -14585,7 +14585,7 @@
           <v:shape id="_x0000_i1220" type="#_x0000_t75" style="width:237.3pt;height:48.85pt" o:ole="">
             <v:imagedata r:id="rId396" o:title=""/>
           </v:shape>
-          <o:OLEObject Type="Embed" ProgID="Equation.DSMT4" ShapeID="_x0000_i1220" DrawAspect="Content" ObjectID="_1578939573" r:id="rId397"/>
+          <o:OLEObject Type="Embed" ProgID="Equation.DSMT4" ShapeID="_x0000_i1220" DrawAspect="Content" ObjectID="_1578947372" r:id="rId397"/>
         </w:object>
       </w:r>
       <w:r>
@@ -14715,7 +14715,7 @@
           <v:shape id="_x0000_i1221" type="#_x0000_t75" style="width:298pt;height:21.3pt" o:ole="">
             <v:imagedata r:id="rId398" o:title=""/>
           </v:shape>
-          <o:OLEObject Type="Embed" ProgID="Equation.DSMT4" ShapeID="_x0000_i1221" DrawAspect="Content" ObjectID="_1578939574" r:id="rId399"/>
+          <o:OLEObject Type="Embed" ProgID="Equation.DSMT4" ShapeID="_x0000_i1221" DrawAspect="Content" ObjectID="_1578947373" r:id="rId399"/>
         </w:object>
       </w:r>
     </w:p>
@@ -14752,7 +14752,7 @@
           <v:shape id="_x0000_i1222" type="#_x0000_t75" style="width:142.1pt;height:23.15pt" o:ole="">
             <v:imagedata r:id="rId400" o:title=""/>
           </v:shape>
-          <o:OLEObject Type="Embed" ProgID="Equation.DSMT4" ShapeID="_x0000_i1222" DrawAspect="Content" ObjectID="_1578939575" r:id="rId401"/>
+          <o:OLEObject Type="Embed" ProgID="Equation.DSMT4" ShapeID="_x0000_i1222" DrawAspect="Content" ObjectID="_1578947374" r:id="rId401"/>
         </w:object>
       </w:r>
       <w:r>
@@ -14794,7 +14794,7 @@
           <v:shape id="_x0000_i1223" type="#_x0000_t75" style="width:179.05pt;height:35.05pt" o:ole="">
             <v:imagedata r:id="rId402" o:title=""/>
           </v:shape>
-          <o:OLEObject Type="Embed" ProgID="Equation.DSMT4" ShapeID="_x0000_i1223" DrawAspect="Content" ObjectID="_1578939576" r:id="rId403"/>
+          <o:OLEObject Type="Embed" ProgID="Equation.DSMT4" ShapeID="_x0000_i1223" DrawAspect="Content" ObjectID="_1578947375" r:id="rId403"/>
         </w:object>
       </w:r>
       <w:r>
@@ -14924,7 +14924,7 @@
           <v:shape id="_x0000_i1224" type="#_x0000_t75" style="width:100.15pt;height:36.3pt" o:ole="">
             <v:imagedata r:id="rId404" o:title=""/>
           </v:shape>
-          <o:OLEObject Type="Embed" ProgID="Equation.DSMT4" ShapeID="_x0000_i1224" DrawAspect="Content" ObjectID="_1578939577" r:id="rId405"/>
+          <o:OLEObject Type="Embed" ProgID="Equation.DSMT4" ShapeID="_x0000_i1224" DrawAspect="Content" ObjectID="_1578947376" r:id="rId405"/>
         </w:object>
       </w:r>
       <w:r>
@@ -15099,7 +15099,7 @@
           <v:shape id="_x0000_i1225" type="#_x0000_t75" style="width:192.85pt;height:75.15pt" o:ole="">
             <v:imagedata r:id="rId406" o:title=""/>
           </v:shape>
-          <o:OLEObject Type="Embed" ProgID="Equation.DSMT4" ShapeID="_x0000_i1225" DrawAspect="Content" ObjectID="_1578939578" r:id="rId407"/>
+          <o:OLEObject Type="Embed" ProgID="Equation.DSMT4" ShapeID="_x0000_i1225" DrawAspect="Content" ObjectID="_1578947377" r:id="rId407"/>
         </w:object>
       </w:r>
       <w:r>
@@ -15270,7 +15270,7 @@
           <v:shape id="_x0000_i1226" type="#_x0000_t75" style="width:214.1pt;height:63.25pt" o:ole="">
             <v:imagedata r:id="rId408" o:title=""/>
           </v:shape>
-          <o:OLEObject Type="Embed" ProgID="Equation.DSMT4" ShapeID="_x0000_i1226" DrawAspect="Content" ObjectID="_1578939579" r:id="rId409"/>
+          <o:OLEObject Type="Embed" ProgID="Equation.DSMT4" ShapeID="_x0000_i1226" DrawAspect="Content" ObjectID="_1578947378" r:id="rId409"/>
         </w:object>
       </w:r>
       <w:r>
@@ -15344,7 +15344,7 @@
           <v:shape id="_x0000_i1227" type="#_x0000_t75" style="width:13.75pt;height:11.9pt" o:ole="">
             <v:imagedata r:id="rId410" o:title=""/>
           </v:shape>
-          <o:OLEObject Type="Embed" ProgID="Equation.DSMT4" ShapeID="_x0000_i1227" DrawAspect="Content" ObjectID="_1578939580" r:id="rId411"/>
+          <o:OLEObject Type="Embed" ProgID="Equation.DSMT4" ShapeID="_x0000_i1227" DrawAspect="Content" ObjectID="_1578947379" r:id="rId411"/>
         </w:object>
       </w:r>
       <w:r>
@@ -15433,7 +15433,7 @@
           <v:shape id="_x0000_i1228" type="#_x0000_t75" style="width:50.7pt;height:15.05pt" o:ole="">
             <v:imagedata r:id="rId412" o:title=""/>
           </v:shape>
-          <o:OLEObject Type="Embed" ProgID="Equation.DSMT4" ShapeID="_x0000_i1228" DrawAspect="Content" ObjectID="_1578939581" r:id="rId413"/>
+          <o:OLEObject Type="Embed" ProgID="Equation.DSMT4" ShapeID="_x0000_i1228" DrawAspect="Content" ObjectID="_1578947380" r:id="rId413"/>
         </w:object>
       </w:r>
       <w:r>
@@ -15465,7 +15465,7 @@
           <v:shape id="_x0000_i1229" type="#_x0000_t75" style="width:68.25pt;height:21.3pt" o:ole="">
             <v:imagedata r:id="rId414" o:title=""/>
           </v:shape>
-          <o:OLEObject Type="Embed" ProgID="Equation.DSMT4" ShapeID="_x0000_i1229" DrawAspect="Content" ObjectID="_1578939582" r:id="rId415"/>
+          <o:OLEObject Type="Embed" ProgID="Equation.DSMT4" ShapeID="_x0000_i1229" DrawAspect="Content" ObjectID="_1578947381" r:id="rId415"/>
         </w:object>
       </w:r>
       <w:r>
@@ -15483,7 +15483,7 @@
           <v:shape id="_x0000_i1230" type="#_x0000_t75" style="width:65.75pt;height:21.3pt" o:ole="">
             <v:imagedata r:id="rId416" o:title=""/>
           </v:shape>
-          <o:OLEObject Type="Embed" ProgID="Equation.DSMT4" ShapeID="_x0000_i1230" DrawAspect="Content" ObjectID="_1578939583" r:id="rId417"/>
+          <o:OLEObject Type="Embed" ProgID="Equation.DSMT4" ShapeID="_x0000_i1230" DrawAspect="Content" ObjectID="_1578947382" r:id="rId417"/>
         </w:object>
       </w:r>
       <w:r>
@@ -15579,7 +15579,7 @@
           <v:shape id="_x0000_i1231" type="#_x0000_t75" style="width:234.8pt;height:43.2pt" o:ole="">
             <v:imagedata r:id="rId418" o:title=""/>
           </v:shape>
-          <o:OLEObject Type="Embed" ProgID="Equation.DSMT4" ShapeID="_x0000_i1231" DrawAspect="Content" ObjectID="_1578939584" r:id="rId419"/>
+          <o:OLEObject Type="Embed" ProgID="Equation.DSMT4" ShapeID="_x0000_i1231" DrawAspect="Content" ObjectID="_1578947383" r:id="rId419"/>
         </w:object>
       </w:r>
       <w:r>
@@ -15696,7 +15696,7 @@
           <v:shape id="_x0000_i1232" type="#_x0000_t75" style="width:85.75pt;height:18.8pt" o:ole="">
             <v:imagedata r:id="rId420" o:title=""/>
           </v:shape>
-          <o:OLEObject Type="Embed" ProgID="Equation.DSMT4" ShapeID="_x0000_i1232" DrawAspect="Content" ObjectID="_1578939585" r:id="rId421"/>
+          <o:OLEObject Type="Embed" ProgID="Equation.DSMT4" ShapeID="_x0000_i1232" DrawAspect="Content" ObjectID="_1578947384" r:id="rId421"/>
         </w:object>
       </w:r>
       <w:r>
@@ -15782,7 +15782,7 @@
           <v:shape id="_x0000_i1233" type="#_x0000_t75" style="width:199.7pt;height:45.1pt" o:ole="">
             <v:imagedata r:id="rId422" o:title=""/>
           </v:shape>
-          <o:OLEObject Type="Embed" ProgID="Equation.DSMT4" ShapeID="_x0000_i1233" DrawAspect="Content" ObjectID="_1578939586" r:id="rId423"/>
+          <o:OLEObject Type="Embed" ProgID="Equation.DSMT4" ShapeID="_x0000_i1233" DrawAspect="Content" ObjectID="_1578947385" r:id="rId423"/>
         </w:object>
       </w:r>
     </w:p>
@@ -15801,7 +15801,7 @@
           <v:shape id="_x0000_i1234" type="#_x0000_t75" style="width:257.95pt;height:65.75pt" o:ole="">
             <v:imagedata r:id="rId424" o:title=""/>
           </v:shape>
-          <o:OLEObject Type="Embed" ProgID="Equation.DSMT4" ShapeID="_x0000_i1234" DrawAspect="Content" ObjectID="_1578939587" r:id="rId425"/>
+          <o:OLEObject Type="Embed" ProgID="Equation.DSMT4" ShapeID="_x0000_i1234" DrawAspect="Content" ObjectID="_1578947386" r:id="rId425"/>
         </w:object>
       </w:r>
       <w:r>
@@ -15939,7 +15939,7 @@
           <v:shape id="_x0000_i1235" type="#_x0000_t75" style="width:472.7pt;height:120.85pt" o:ole="">
             <v:imagedata r:id="rId426" o:title=""/>
           </v:shape>
-          <o:OLEObject Type="Embed" ProgID="Equation.DSMT4" ShapeID="_x0000_i1235" DrawAspect="Content" ObjectID="_1578939588" r:id="rId427"/>
+          <o:OLEObject Type="Embed" ProgID="Equation.DSMT4" ShapeID="_x0000_i1235" DrawAspect="Content" ObjectID="_1578947387" r:id="rId427"/>
         </w:object>
       </w:r>
       <w:r>
@@ -16023,7 +16023,7 @@
           <v:shape id="_x0000_i1236" type="#_x0000_t75" style="width:110.2pt;height:38.2pt" o:ole="">
             <v:imagedata r:id="rId428" o:title=""/>
           </v:shape>
-          <o:OLEObject Type="Embed" ProgID="Equation.DSMT4" ShapeID="_x0000_i1236" DrawAspect="Content" ObjectID="_1578939589" r:id="rId429"/>
+          <o:OLEObject Type="Embed" ProgID="Equation.DSMT4" ShapeID="_x0000_i1236" DrawAspect="Content" ObjectID="_1578947388" r:id="rId429"/>
         </w:object>
       </w:r>
     </w:p>
@@ -16153,7 +16153,7 @@
           <v:shape id="_x0000_i1237" type="#_x0000_t75" style="width:41.95pt;height:13.75pt" o:ole="">
             <v:imagedata r:id="rId430" o:title=""/>
           </v:shape>
-          <o:OLEObject Type="Embed" ProgID="Equation.DSMT4" ShapeID="_x0000_i1237" DrawAspect="Content" ObjectID="_1578939590" r:id="rId431"/>
+          <o:OLEObject Type="Embed" ProgID="Equation.DSMT4" ShapeID="_x0000_i1237" DrawAspect="Content" ObjectID="_1578947389" r:id="rId431"/>
         </w:object>
       </w:r>
       <w:r>
@@ -16171,7 +16171,7 @@
           <v:shape id="_x0000_i1238" type="#_x0000_t75" style="width:55.7pt;height:21.3pt" o:ole="">
             <v:imagedata r:id="rId432" o:title=""/>
           </v:shape>
-          <o:OLEObject Type="Embed" ProgID="Equation.DSMT4" ShapeID="_x0000_i1238" DrawAspect="Content" ObjectID="_1578939591" r:id="rId433"/>
+          <o:OLEObject Type="Embed" ProgID="Equation.DSMT4" ShapeID="_x0000_i1238" DrawAspect="Content" ObjectID="_1578947390" r:id="rId433"/>
         </w:object>
       </w:r>
       <w:r>
@@ -16242,7 +16242,7 @@
           <v:shape id="_x0000_i1239" type="#_x0000_t75" style="width:418.85pt;height:77pt" o:ole="">
             <v:imagedata r:id="rId434" o:title=""/>
           </v:shape>
-          <o:OLEObject Type="Embed" ProgID="Equation.DSMT4" ShapeID="_x0000_i1239" DrawAspect="Content" ObjectID="_1578939592" r:id="rId435"/>
+          <o:OLEObject Type="Embed" ProgID="Equation.DSMT4" ShapeID="_x0000_i1239" DrawAspect="Content" ObjectID="_1578947391" r:id="rId435"/>
         </w:object>
       </w:r>
       <w:r>
@@ -16313,7 +16313,7 @@
           <v:shape id="_x0000_i1240" type="#_x0000_t75" style="width:174.05pt;height:18.8pt" o:ole="">
             <v:imagedata r:id="rId436" o:title=""/>
           </v:shape>
-          <o:OLEObject Type="Embed" ProgID="Equation.DSMT4" ShapeID="_x0000_i1240" DrawAspect="Content" ObjectID="_1578939593" r:id="rId437"/>
+          <o:OLEObject Type="Embed" ProgID="Equation.DSMT4" ShapeID="_x0000_i1240" DrawAspect="Content" ObjectID="_1578947392" r:id="rId437"/>
         </w:object>
       </w:r>
     </w:p>
@@ -16447,7 +16447,7 @@
           <v:shape id="_x0000_i1241" type="#_x0000_t75" style="width:403.85pt;height:145.25pt" o:ole="">
             <v:imagedata r:id="rId438" o:title=""/>
           </v:shape>
-          <o:OLEObject Type="Embed" ProgID="Equation.DSMT4" ShapeID="_x0000_i1241" DrawAspect="Content" ObjectID="_1578939594" r:id="rId439"/>
+          <o:OLEObject Type="Embed" ProgID="Equation.DSMT4" ShapeID="_x0000_i1241" DrawAspect="Content" ObjectID="_1578947393" r:id="rId439"/>
         </w:object>
       </w:r>
     </w:p>
@@ -16532,7 +16532,7 @@
           <v:shape id="_x0000_i1242" type="#_x0000_t75" style="width:418.85pt;height:160.9pt" o:ole="">
             <v:imagedata r:id="rId440" o:title=""/>
           </v:shape>
-          <o:OLEObject Type="Embed" ProgID="Equation.DSMT4" ShapeID="_x0000_i1242" DrawAspect="Content" ObjectID="_1578939595" r:id="rId441"/>
+          <o:OLEObject Type="Embed" ProgID="Equation.DSMT4" ShapeID="_x0000_i1242" DrawAspect="Content" ObjectID="_1578947394" r:id="rId441"/>
         </w:object>
       </w:r>
       <w:r>
@@ -16598,7 +16598,7 @@
           <v:shape id="_x0000_i1243" type="#_x0000_t75" style="width:6in;height:249.8pt" o:ole="">
             <v:imagedata r:id="rId442" o:title=""/>
           </v:shape>
-          <o:OLEObject Type="Embed" ProgID="Equation.DSMT4" ShapeID="_x0000_i1243" DrawAspect="Content" ObjectID="_1578939596" r:id="rId443"/>
+          <o:OLEObject Type="Embed" ProgID="Equation.DSMT4" ShapeID="_x0000_i1243" DrawAspect="Content" ObjectID="_1578947395" r:id="rId443"/>
         </w:object>
       </w:r>
       <w:r>
@@ -16847,10 +16847,10 @@
           <w:position w:val="-74"/>
         </w:rPr>
         <w:object w:dxaOrig="3060" w:dyaOrig="1620">
-          <v:shape id="_x0000_i1247" type="#_x0000_t75" style="width:152.75pt;height:80.75pt" o:ole="">
+          <v:shape id="_x0000_i1244" type="#_x0000_t75" style="width:152.75pt;height:80.75pt" o:ole="">
             <v:imagedata r:id="rId444" o:title=""/>
           </v:shape>
-          <o:OLEObject Type="Embed" ProgID="Equation.DSMT4" ShapeID="_x0000_i1247" DrawAspect="Content" ObjectID="_1578939597" r:id="rId445"/>
+          <o:OLEObject Type="Embed" ProgID="Equation.DSMT4" ShapeID="_x0000_i1244" DrawAspect="Content" ObjectID="_1578947396" r:id="rId445"/>
         </w:object>
       </w:r>
       <w:r>
@@ -16871,6 +16871,7 @@
       <w:r>
         <w:fldChar w:fldCharType="end"/>
       </w:r>
+      <w:bookmarkStart w:id="63" w:name="ZEqnNum136218"/>
       <w:r>
         <w:instrText>(</w:instrText>
       </w:r>
@@ -16896,6 +16897,7 @@
       <w:r>
         <w:instrText>)</w:instrText>
       </w:r>
+      <w:bookmarkEnd w:id="63"/>
       <w:r>
         <w:fldChar w:fldCharType="end"/>
       </w:r>
@@ -17046,7 +17048,13 @@
         <w:rPr>
           <w:lang w:val="ru-RU"/>
         </w:rPr>
-        <w:t>. Краевые условия:</w:t>
+        <w:t>, соответственно</w:t>
+      </w:r>
+      <w:r>
+        <w:rPr>
+          <w:lang w:val="ru-RU"/>
+        </w:rPr>
+        <w:t>:</w:t>
       </w:r>
     </w:p>
     <w:p>
@@ -17066,7 +17074,7 @@
           <v:shape id="_x0000_i1245" type="#_x0000_t75" style="width:170.3pt;height:36.3pt" o:ole="">
             <v:imagedata r:id="rId446" o:title=""/>
           </v:shape>
-          <o:OLEObject Type="Embed" ProgID="Equation.DSMT4" ShapeID="_x0000_i1245" DrawAspect="Content" ObjectID="_1578939598" r:id="rId447"/>
+          <o:OLEObject Type="Embed" ProgID="Equation.DSMT4" ShapeID="_x0000_i1245" DrawAspect="Content" ObjectID="_1578947397" r:id="rId447"/>
         </w:object>
       </w:r>
       <w:r>
@@ -17128,11 +17136,11 @@
         <w:rPr>
           <w:position w:val="-28"/>
         </w:rPr>
-        <w:object w:dxaOrig="3519" w:dyaOrig="720">
-          <v:shape id="_x0000_i1246" type="#_x0000_t75" style="width:175.95pt;height:36.3pt" o:ole="">
+        <w:object w:dxaOrig="3540" w:dyaOrig="720">
+          <v:shape id="_x0000_i1247" type="#_x0000_t75" style="width:177.2pt;height:36.3pt" o:ole="">
             <v:imagedata r:id="rId448" o:title=""/>
           </v:shape>
-          <o:OLEObject Type="Embed" ProgID="Equation.DSMT4" ShapeID="_x0000_i1246" DrawAspect="Content" ObjectID="_1578939599" r:id="rId449"/>
+          <o:OLEObject Type="Embed" ProgID="Equation.DSMT4" ShapeID="_x0000_i1247" DrawAspect="Content" ObjectID="_1578947398" r:id="rId449"/>
         </w:object>
       </w:r>
       <w:r>
@@ -17180,22 +17188,6 @@
       </w:r>
       <w:r>
         <w:fldChar w:fldCharType="end"/>
-      </w:r>
-    </w:p>
-    <w:p>
-      <w:pPr>
-        <w:pStyle w:val="a8"/>
-        <w:rPr>
-          <w:rFonts w:cs="Times New Roman"/>
-          <w:lang w:val="ru-RU"/>
-        </w:rPr>
-      </w:pPr>
-      <w:r>
-        <w:rPr>
-          <w:rFonts w:cs="Times New Roman"/>
-          <w:lang w:val="ru-RU"/>
-        </w:rPr>
-        <w:t>Начальные условия:</w:t>
       </w:r>
     </w:p>
     <w:p>
@@ -17211,10 +17203,10 @@
           <w:position w:val="-12"/>
         </w:rPr>
         <w:object w:dxaOrig="4200" w:dyaOrig="420">
-          <v:shape id="_x0000_i1244" type="#_x0000_t75" style="width:209.75pt;height:21.3pt" o:ole="">
+          <v:shape id="_x0000_i1246" type="#_x0000_t75" style="width:209.75pt;height:21.3pt" o:ole="">
             <v:imagedata r:id="rId450" o:title=""/>
           </v:shape>
-          <o:OLEObject Type="Embed" ProgID="Equation.DSMT4" ShapeID="_x0000_i1244" DrawAspect="Content" ObjectID="_1578939600" r:id="rId451"/>
+          <o:OLEObject Type="Embed" ProgID="Equation.DSMT4" ShapeID="_x0000_i1246" DrawAspect="Content" ObjectID="_1578947399" r:id="rId451"/>
         </w:object>
       </w:r>
       <w:r>
@@ -17235,6 +17227,7 @@
       <w:r>
         <w:fldChar w:fldCharType="end"/>
       </w:r>
+      <w:bookmarkStart w:id="64" w:name="ZEqnNum889419"/>
       <w:r>
         <w:instrText>(</w:instrText>
       </w:r>
@@ -17260,9 +17253,508 @@
       <w:r>
         <w:instrText>)</w:instrText>
       </w:r>
-      <w:r>
-        <w:fldChar w:fldCharType="end"/>
-      </w:r>
+      <w:bookmarkEnd w:id="64"/>
+      <w:r>
+        <w:fldChar w:fldCharType="end"/>
+      </w:r>
+    </w:p>
+    <w:p>
+      <w:pPr>
+        <w:pStyle w:val="a8"/>
+        <w:rPr>
+          <w:lang w:val="ru-RU"/>
+        </w:rPr>
+      </w:pPr>
+      <w:r>
+        <w:rPr>
+          <w:lang w:val="ru-RU"/>
+        </w:rPr>
+        <w:t xml:space="preserve">Запишем задачу </w:t>
+      </w:r>
+      <w:r>
+        <w:rPr>
+          <w:lang w:val="ru-RU"/>
+        </w:rPr>
+        <w:fldChar w:fldCharType="begin"/>
+      </w:r>
+      <w:r>
+        <w:rPr>
+          <w:lang w:val="ru-RU"/>
+        </w:rPr>
+        <w:instrText xml:space="preserve"> GOTOBUTTON ZEqnNum136218  \* MERGEFORMAT </w:instrText>
+      </w:r>
+      <w:fldSimple w:instr=" REF ZEqnNum136218 \! \* MERGEFORMAT ">
+        <w:r>
+          <w:rPr>
+            <w:lang w:val="ru-RU"/>
+          </w:rPr>
+          <w:instrText>(</w:instrText>
+        </w:r>
+        <w:r>
+          <w:rPr>
+            <w:noProof/>
+            <w:lang w:val="ru-RU"/>
+          </w:rPr>
+          <w:instrText>2.80</w:instrText>
+        </w:r>
+        <w:r>
+          <w:rPr>
+            <w:lang w:val="ru-RU"/>
+          </w:rPr>
+          <w:instrText>)</w:instrText>
+        </w:r>
+      </w:fldSimple>
+      <w:r>
+        <w:rPr>
+          <w:lang w:val="ru-RU"/>
+        </w:rPr>
+        <w:fldChar w:fldCharType="end"/>
+      </w:r>
+      <w:r>
+        <w:rPr>
+          <w:lang w:val="ru-RU"/>
+        </w:rPr>
+        <w:t>-</w:t>
+      </w:r>
+      <w:r>
+        <w:rPr>
+          <w:lang w:val="ru-RU"/>
+        </w:rPr>
+        <w:fldChar w:fldCharType="begin"/>
+      </w:r>
+      <w:r>
+        <w:rPr>
+          <w:lang w:val="ru-RU"/>
+        </w:rPr>
+        <w:instrText xml:space="preserve"> GOTOBUTTON ZEqnNum889419  \* MERGEFORMAT </w:instrText>
+      </w:r>
+      <w:fldSimple w:instr=" REF ZEqnNum889419 \! \* MERGEFORMAT ">
+        <w:r>
+          <w:rPr>
+            <w:lang w:val="ru-RU"/>
+          </w:rPr>
+          <w:instrText>(</w:instrText>
+        </w:r>
+        <w:r>
+          <w:rPr>
+            <w:noProof/>
+            <w:lang w:val="ru-RU"/>
+          </w:rPr>
+          <w:instrText>2.83</w:instrText>
+        </w:r>
+        <w:r>
+          <w:rPr>
+            <w:lang w:val="ru-RU"/>
+          </w:rPr>
+          <w:instrText>)</w:instrText>
+        </w:r>
+      </w:fldSimple>
+      <w:r>
+        <w:rPr>
+          <w:lang w:val="ru-RU"/>
+        </w:rPr>
+        <w:fldChar w:fldCharType="end"/>
+      </w:r>
+      <w:r>
+        <w:rPr>
+          <w:lang w:val="ru-RU"/>
+        </w:rPr>
+        <w:t xml:space="preserve"> в комплексной форме. Для этого положим:</w:t>
+      </w:r>
+    </w:p>
+    <w:p>
+      <w:pPr>
+        <w:pStyle w:val="MTDisplayEquation"/>
+        <w:ind w:firstLine="0"/>
+        <w:jc w:val="center"/>
+      </w:pPr>
+      <w:r>
+        <w:rPr>
+          <w:position w:val="-16"/>
+        </w:rPr>
+        <w:object w:dxaOrig="4180" w:dyaOrig="460">
+          <v:shape id="_x0000_i1248" type="#_x0000_t75" style="width:209.1pt;height:23.15pt" o:ole="">
+            <v:imagedata r:id="rId452" o:title=""/>
+          </v:shape>
+          <o:OLEObject Type="Embed" ProgID="Equation.DSMT4" ShapeID="_x0000_i1248" DrawAspect="Content" ObjectID="_1578947400" r:id="rId453"/>
+        </w:object>
+      </w:r>
+    </w:p>
+    <w:p>
+      <w:pPr>
+        <w:pStyle w:val="a8"/>
+        <w:rPr>
+          <w:lang w:val="ru-RU"/>
+        </w:rPr>
+      </w:pPr>
+      <w:r>
+        <w:rPr>
+          <w:rFonts w:cs="Times New Roman"/>
+          <w:lang w:val="ru-RU"/>
+        </w:rPr>
+        <w:t xml:space="preserve">Тогда задачу </w:t>
+      </w:r>
+      <w:r>
+        <w:rPr>
+          <w:lang w:val="ru-RU"/>
+        </w:rPr>
+        <w:fldChar w:fldCharType="begin"/>
+      </w:r>
+      <w:r>
+        <w:rPr>
+          <w:lang w:val="ru-RU"/>
+        </w:rPr>
+        <w:instrText xml:space="preserve"> GOTOBUTTON ZEqnNum136218  \* MERGEFORMAT </w:instrText>
+      </w:r>
+      <w:fldSimple w:instr=" REF ZEqnNum136218 \! \* MERGEFORMAT ">
+        <w:r>
+          <w:rPr>
+            <w:lang w:val="ru-RU"/>
+          </w:rPr>
+          <w:instrText>(</w:instrText>
+        </w:r>
+        <w:r>
+          <w:rPr>
+            <w:noProof/>
+            <w:lang w:val="ru-RU"/>
+          </w:rPr>
+          <w:instrText>2.80</w:instrText>
+        </w:r>
+        <w:r>
+          <w:rPr>
+            <w:lang w:val="ru-RU"/>
+          </w:rPr>
+          <w:instrText>)</w:instrText>
+        </w:r>
+      </w:fldSimple>
+      <w:r>
+        <w:rPr>
+          <w:lang w:val="ru-RU"/>
+        </w:rPr>
+        <w:fldChar w:fldCharType="end"/>
+      </w:r>
+      <w:r>
+        <w:rPr>
+          <w:lang w:val="ru-RU"/>
+        </w:rPr>
+        <w:t>-</w:t>
+      </w:r>
+      <w:r>
+        <w:rPr>
+          <w:lang w:val="ru-RU"/>
+        </w:rPr>
+        <w:fldChar w:fldCharType="begin"/>
+      </w:r>
+      <w:r>
+        <w:rPr>
+          <w:lang w:val="ru-RU"/>
+        </w:rPr>
+        <w:instrText xml:space="preserve"> GOTOBUTTON ZEqnNum889419  \* MERGEFORMAT </w:instrText>
+      </w:r>
+      <w:fldSimple w:instr=" REF ZEqnNum889419 \! \* MERGEFORMAT ">
+        <w:r>
+          <w:rPr>
+            <w:lang w:val="ru-RU"/>
+          </w:rPr>
+          <w:instrText>(</w:instrText>
+        </w:r>
+        <w:r>
+          <w:rPr>
+            <w:noProof/>
+            <w:lang w:val="ru-RU"/>
+          </w:rPr>
+          <w:instrText>2.83</w:instrText>
+        </w:r>
+        <w:r>
+          <w:rPr>
+            <w:lang w:val="ru-RU"/>
+          </w:rPr>
+          <w:instrText>)</w:instrText>
+        </w:r>
+      </w:fldSimple>
+      <w:r>
+        <w:rPr>
+          <w:lang w:val="ru-RU"/>
+        </w:rPr>
+        <w:fldChar w:fldCharType="end"/>
+      </w:r>
+      <w:r>
+        <w:rPr>
+          <w:lang w:val="ru-RU"/>
+        </w:rPr>
+        <w:t xml:space="preserve"> можно переписать в следующем виде:</w:t>
+      </w:r>
+    </w:p>
+    <w:p>
+      <w:pPr>
+        <w:pStyle w:val="MTDisplayEquation"/>
+        <w:ind w:firstLine="0"/>
+      </w:pPr>
+      <w:r>
+        <w:tab/>
+      </w:r>
+      <w:r>
+        <w:rPr>
+          <w:position w:val="-28"/>
+        </w:rPr>
+        <w:object w:dxaOrig="3060" w:dyaOrig="760">
+          <v:shape id="_x0000_i1249" type="#_x0000_t75" style="width:152.75pt;height:38.2pt" o:ole="">
+            <v:imagedata r:id="rId454" o:title=""/>
+          </v:shape>
+          <o:OLEObject Type="Embed" ProgID="Equation.DSMT4" ShapeID="_x0000_i1249" DrawAspect="Content" ObjectID="_1578947401" r:id="rId455"/>
+        </w:object>
+      </w:r>
+      <w:r>
+        <w:tab/>
+      </w:r>
+      <w:r>
+        <w:fldChar w:fldCharType="begin"/>
+      </w:r>
+      <w:r>
+        <w:instrText xml:space="preserve"> MACROBUTTON MTPlaceRef \* MERGEFORMAT </w:instrText>
+      </w:r>
+      <w:r>
+        <w:fldChar w:fldCharType="begin"/>
+      </w:r>
+      <w:r>
+        <w:instrText xml:space="preserve"> SEQ MTEqn \h \* MERGEFORMAT </w:instrText>
+      </w:r>
+      <w:r>
+        <w:fldChar w:fldCharType="end"/>
+      </w:r>
+      <w:r>
+        <w:instrText>(</w:instrText>
+      </w:r>
+      <w:fldSimple w:instr=" SEQ MTChap \c \* Arabic \* MERGEFORMAT ">
+        <w:r>
+          <w:rPr>
+            <w:noProof/>
+          </w:rPr>
+          <w:instrText>2</w:instrText>
+        </w:r>
+      </w:fldSimple>
+      <w:r>
+        <w:instrText>.</w:instrText>
+      </w:r>
+      <w:fldSimple w:instr=" SEQ MTEqn \c \* Arabic \* MERGEFORMAT ">
+        <w:r>
+          <w:rPr>
+            <w:noProof/>
+          </w:rPr>
+          <w:instrText>84</w:instrText>
+        </w:r>
+      </w:fldSimple>
+      <w:r>
+        <w:instrText>)</w:instrText>
+      </w:r>
+      <w:r>
+        <w:fldChar w:fldCharType="end"/>
+      </w:r>
+    </w:p>
+    <w:p>
+      <w:pPr>
+        <w:pStyle w:val="MTDisplayEquation"/>
+        <w:ind w:firstLine="0"/>
+      </w:pPr>
+      <w:r>
+        <w:tab/>
+      </w:r>
+      <w:r>
+        <w:rPr>
+          <w:position w:val="-28"/>
+        </w:rPr>
+        <w:object w:dxaOrig="2040" w:dyaOrig="720">
+          <v:shape id="_x0000_i1250" type="#_x0000_t75" style="width:102.05pt;height:36.3pt" o:ole="">
+            <v:imagedata r:id="rId456" o:title=""/>
+          </v:shape>
+          <o:OLEObject Type="Embed" ProgID="Equation.DSMT4" ShapeID="_x0000_i1250" DrawAspect="Content" ObjectID="_1578947402" r:id="rId457"/>
+        </w:object>
+      </w:r>
+      <w:r>
+        <w:tab/>
+      </w:r>
+      <w:r>
+        <w:fldChar w:fldCharType="begin"/>
+      </w:r>
+      <w:r>
+        <w:instrText xml:space="preserve"> MACROBUTTON MTPlaceRef \* MERGEFORMAT </w:instrText>
+      </w:r>
+      <w:r>
+        <w:fldChar w:fldCharType="begin"/>
+      </w:r>
+      <w:r>
+        <w:instrText xml:space="preserve"> SEQ MTEqn \h \* MERGEFORMAT </w:instrText>
+      </w:r>
+      <w:r>
+        <w:fldChar w:fldCharType="end"/>
+      </w:r>
+      <w:r>
+        <w:instrText>(</w:instrText>
+      </w:r>
+      <w:fldSimple w:instr=" SEQ MTChap \c \* Arabic \* MERGEFORMAT ">
+        <w:r>
+          <w:rPr>
+            <w:noProof/>
+          </w:rPr>
+          <w:instrText>2</w:instrText>
+        </w:r>
+      </w:fldSimple>
+      <w:r>
+        <w:instrText>.</w:instrText>
+      </w:r>
+      <w:fldSimple w:instr=" SEQ MTEqn \c \* Arabic \* MERGEFORMAT ">
+        <w:r>
+          <w:rPr>
+            <w:noProof/>
+          </w:rPr>
+          <w:instrText>85</w:instrText>
+        </w:r>
+      </w:fldSimple>
+      <w:r>
+        <w:instrText>)</w:instrText>
+      </w:r>
+      <w:r>
+        <w:fldChar w:fldCharType="end"/>
+      </w:r>
+    </w:p>
+    <w:p>
+      <w:pPr>
+        <w:pStyle w:val="MTDisplayEquation"/>
+        <w:ind w:firstLine="0"/>
+      </w:pPr>
+      <w:r>
+        <w:tab/>
+      </w:r>
+      <w:r>
+        <w:rPr>
+          <w:position w:val="-28"/>
+        </w:rPr>
+        <w:object w:dxaOrig="2260" w:dyaOrig="720">
+          <v:shape id="_x0000_i1251" type="#_x0000_t75" style="width:112.7pt;height:36.3pt" o:ole="">
+            <v:imagedata r:id="rId458" o:title=""/>
+          </v:shape>
+          <o:OLEObject Type="Embed" ProgID="Equation.DSMT4" ShapeID="_x0000_i1251" DrawAspect="Content" ObjectID="_1578947403" r:id="rId459"/>
+        </w:object>
+      </w:r>
+      <w:r>
+        <w:tab/>
+      </w:r>
+      <w:r>
+        <w:fldChar w:fldCharType="begin"/>
+      </w:r>
+      <w:r>
+        <w:instrText xml:space="preserve"> MACROBUTTON MTPlaceRef \* MERGEFORMAT </w:instrText>
+      </w:r>
+      <w:r>
+        <w:fldChar w:fldCharType="begin"/>
+      </w:r>
+      <w:r>
+        <w:instrText xml:space="preserve"> SEQ MTEqn \h \* MERGEFORMAT </w:instrText>
+      </w:r>
+      <w:r>
+        <w:fldChar w:fldCharType="end"/>
+      </w:r>
+      <w:r>
+        <w:instrText>(</w:instrText>
+      </w:r>
+      <w:fldSimple w:instr=" SEQ MTChap \c \* Arabic \* MERGEFORMAT ">
+        <w:r>
+          <w:rPr>
+            <w:noProof/>
+          </w:rPr>
+          <w:instrText>2</w:instrText>
+        </w:r>
+      </w:fldSimple>
+      <w:r>
+        <w:instrText>.</w:instrText>
+      </w:r>
+      <w:fldSimple w:instr=" SEQ MTEqn \c \* Arabic \* MERGEFORMAT ">
+        <w:r>
+          <w:rPr>
+            <w:noProof/>
+          </w:rPr>
+          <w:instrText>86</w:instrText>
+        </w:r>
+      </w:fldSimple>
+      <w:r>
+        <w:instrText>)</w:instrText>
+      </w:r>
+      <w:r>
+        <w:fldChar w:fldCharType="end"/>
+      </w:r>
+    </w:p>
+    <w:p>
+      <w:pPr>
+        <w:pStyle w:val="MTDisplayEquation"/>
+        <w:ind w:firstLine="0"/>
+      </w:pPr>
+      <w:r>
+        <w:tab/>
+      </w:r>
+      <w:r>
+        <w:rPr>
+          <w:position w:val="-14"/>
+        </w:rPr>
+        <w:object w:dxaOrig="2480" w:dyaOrig="420">
+          <v:shape id="_x0000_i1252" type="#_x0000_t75" style="width:123.95pt;height:21.3pt" o:ole="">
+            <v:imagedata r:id="rId460" o:title=""/>
+          </v:shape>
+          <o:OLEObject Type="Embed" ProgID="Equation.DSMT4" ShapeID="_x0000_i1252" DrawAspect="Content" ObjectID="_1578947404" r:id="rId461"/>
+        </w:object>
+      </w:r>
+      <w:r>
+        <w:tab/>
+      </w:r>
+      <w:r>
+        <w:fldChar w:fldCharType="begin"/>
+      </w:r>
+      <w:r>
+        <w:instrText xml:space="preserve"> MACROBUTTON MTPlaceRef \* MERGEFORMAT </w:instrText>
+      </w:r>
+      <w:r>
+        <w:fldChar w:fldCharType="begin"/>
+      </w:r>
+      <w:r>
+        <w:instrText xml:space="preserve"> SEQ MTEqn \h \* MERGEFORMAT </w:instrText>
+      </w:r>
+      <w:r>
+        <w:fldChar w:fldCharType="end"/>
+      </w:r>
+      <w:r>
+        <w:instrText>(</w:instrText>
+      </w:r>
+      <w:fldSimple w:instr=" SEQ MTChap \c \* Arabic \* MERGEFORMAT ">
+        <w:r>
+          <w:rPr>
+            <w:noProof/>
+          </w:rPr>
+          <w:instrText>2</w:instrText>
+        </w:r>
+      </w:fldSimple>
+      <w:r>
+        <w:instrText>.</w:instrText>
+      </w:r>
+      <w:fldSimple w:instr=" SEQ MTEqn \c \* Arabic \* MERGEFORMAT ">
+        <w:r>
+          <w:rPr>
+            <w:noProof/>
+          </w:rPr>
+          <w:instrText>87</w:instrText>
+        </w:r>
+      </w:fldSimple>
+      <w:r>
+        <w:instrText>)</w:instrText>
+      </w:r>
+      <w:r>
+        <w:fldChar w:fldCharType="end"/>
+      </w:r>
+    </w:p>
+    <w:p>
+      <w:pPr>
+        <w:rPr>
+          <w:rFonts w:cs="Times New Roman"/>
+        </w:rPr>
+      </w:pPr>
     </w:p>
     <w:p>
       <w:pPr>
@@ -19132,7 +19624,7 @@
 </file>
 
 <file path=customXml/itemProps1.xml><?xml version="1.0" encoding="utf-8"?>
-<ds:datastoreItem xmlns:ds="http://schemas.openxmlformats.org/officeDocument/2006/customXml" ds:itemID="{7E7DCCE3-9D7B-4889-957C-E4A46771D100}">
+<ds:datastoreItem xmlns:ds="http://schemas.openxmlformats.org/officeDocument/2006/customXml" ds:itemID="{7B2E6BF4-881A-4142-A7BF-FE3AF42F7692}">
   <ds:schemaRefs>
     <ds:schemaRef ds:uri="http://schemas.openxmlformats.org/officeDocument/2006/bibliography"/>
   </ds:schemaRefs>

</xml_diff>

<commit_message>
#7 Began paragraph about building analytical solution of vertical component
</commit_message>
<xml_diff>
--- a/Thesis/Диссертация.docx
+++ b/Thesis/Диссертация.docx
@@ -185,7 +185,7 @@
           <v:shape id="_x0000_i1025" type="#_x0000_t75" style="width:252.3pt;height:40.05pt" o:ole="">
             <v:imagedata r:id="rId6" o:title=""/>
           </v:shape>
-          <o:OLEObject Type="Embed" ProgID="Equation.DSMT4" ShapeID="_x0000_i1025" DrawAspect="Content" ObjectID="_1580171225" r:id="rId7"/>
+          <o:OLEObject Type="Embed" ProgID="Equation.DSMT4" ShapeID="_x0000_i1025" DrawAspect="Content" ObjectID="_1580489115" r:id="rId7"/>
         </w:object>
       </w:r>
       <w:r>
@@ -252,7 +252,7 @@
           <v:shape id="_x0000_i1026" type="#_x0000_t75" style="width:249.2pt;height:40.05pt" o:ole="">
             <v:imagedata r:id="rId8" o:title=""/>
           </v:shape>
-          <o:OLEObject Type="Embed" ProgID="Equation.DSMT4" ShapeID="_x0000_i1026" DrawAspect="Content" ObjectID="_1580171226" r:id="rId9"/>
+          <o:OLEObject Type="Embed" ProgID="Equation.DSMT4" ShapeID="_x0000_i1026" DrawAspect="Content" ObjectID="_1580489116" r:id="rId9"/>
         </w:object>
       </w:r>
       <w:r>
@@ -333,7 +333,7 @@
           <v:shape id="_x0000_i1027" type="#_x0000_t75" style="width:169.05pt;height:43.2pt" o:ole="">
             <v:imagedata r:id="rId10" o:title=""/>
           </v:shape>
-          <o:OLEObject Type="Embed" ProgID="Equation.DSMT4" ShapeID="_x0000_i1027" DrawAspect="Content" ObjectID="_1580171227" r:id="rId11"/>
+          <o:OLEObject Type="Embed" ProgID="Equation.DSMT4" ShapeID="_x0000_i1027" DrawAspect="Content" ObjectID="_1580489117" r:id="rId11"/>
         </w:object>
       </w:r>
       <w:r>
@@ -412,7 +412,7 @@
           <v:shape id="_x0000_i1028" type="#_x0000_t75" style="width:103.3pt;height:38.2pt" o:ole="">
             <v:imagedata r:id="rId12" o:title=""/>
           </v:shape>
-          <o:OLEObject Type="Embed" ProgID="Equation.DSMT4" ShapeID="_x0000_i1028" DrawAspect="Content" ObjectID="_1580171228" r:id="rId13"/>
+          <o:OLEObject Type="Embed" ProgID="Equation.DSMT4" ShapeID="_x0000_i1028" DrawAspect="Content" ObjectID="_1580489118" r:id="rId13"/>
         </w:object>
       </w:r>
       <w:r>
@@ -493,7 +493,7 @@
           <v:shape id="_x0000_i1029" type="#_x0000_t75" style="width:194.7pt;height:38.8pt" o:ole="">
             <v:imagedata r:id="rId14" o:title=""/>
           </v:shape>
-          <o:OLEObject Type="Embed" ProgID="Equation.DSMT4" ShapeID="_x0000_i1029" DrawAspect="Content" ObjectID="_1580171229" r:id="rId15"/>
+          <o:OLEObject Type="Embed" ProgID="Equation.DSMT4" ShapeID="_x0000_i1029" DrawAspect="Content" ObjectID="_1580489119" r:id="rId15"/>
         </w:object>
       </w:r>
       <w:r>
@@ -572,7 +572,7 @@
           <v:shape id="_x0000_i1030" type="#_x0000_t75" style="width:68.85pt;height:18.15pt" o:ole="">
             <v:imagedata r:id="rId16" o:title=""/>
           </v:shape>
-          <o:OLEObject Type="Embed" ProgID="Equation.DSMT4" ShapeID="_x0000_i1030" DrawAspect="Content" ObjectID="_1580171230" r:id="rId17"/>
+          <o:OLEObject Type="Embed" ProgID="Equation.DSMT4" ShapeID="_x0000_i1030" DrawAspect="Content" ObjectID="_1580489120" r:id="rId17"/>
         </w:object>
       </w:r>
       <w:r>
@@ -770,7 +770,7 @@
           <v:shape id="_x0000_i1031" type="#_x0000_t75" style="width:239.15pt;height:18.8pt" o:ole="">
             <v:imagedata r:id="rId18" o:title=""/>
           </v:shape>
-          <o:OLEObject Type="Embed" ProgID="Equation.DSMT4" ShapeID="_x0000_i1031" DrawAspect="Content" ObjectID="_1580171231" r:id="rId19"/>
+          <o:OLEObject Type="Embed" ProgID="Equation.DSMT4" ShapeID="_x0000_i1031" DrawAspect="Content" ObjectID="_1580489121" r:id="rId19"/>
         </w:object>
       </w:r>
       <w:r>
@@ -804,7 +804,7 @@
           <v:shape id="_x0000_i1032" type="#_x0000_t75" style="width:18.8pt;height:18.8pt" o:ole="">
             <v:imagedata r:id="rId20" o:title=""/>
           </v:shape>
-          <o:OLEObject Type="Embed" ProgID="Equation.DSMT4" ShapeID="_x0000_i1032" DrawAspect="Content" ObjectID="_1580171232" r:id="rId21"/>
+          <o:OLEObject Type="Embed" ProgID="Equation.DSMT4" ShapeID="_x0000_i1032" DrawAspect="Content" ObjectID="_1580489122" r:id="rId21"/>
         </w:object>
       </w:r>
       <w:r>
@@ -822,7 +822,7 @@
           <v:shape id="_x0000_i1033" type="#_x0000_t75" style="width:41.95pt;height:21.3pt" o:ole="">
             <v:imagedata r:id="rId22" o:title=""/>
           </v:shape>
-          <o:OLEObject Type="Embed" ProgID="Equation.DSMT4" ShapeID="_x0000_i1033" DrawAspect="Content" ObjectID="_1580171233" r:id="rId23"/>
+          <o:OLEObject Type="Embed" ProgID="Equation.DSMT4" ShapeID="_x0000_i1033" DrawAspect="Content" ObjectID="_1580489123" r:id="rId23"/>
         </w:object>
       </w:r>
       <w:r>
@@ -840,7 +840,7 @@
           <v:shape id="_x0000_i1034" type="#_x0000_t75" style="width:67pt;height:18.15pt" o:ole="">
             <v:imagedata r:id="rId24" o:title=""/>
           </v:shape>
-          <o:OLEObject Type="Embed" ProgID="Equation.DSMT4" ShapeID="_x0000_i1034" DrawAspect="Content" ObjectID="_1580171234" r:id="rId25"/>
+          <o:OLEObject Type="Embed" ProgID="Equation.DSMT4" ShapeID="_x0000_i1034" DrawAspect="Content" ObjectID="_1580489124" r:id="rId25"/>
         </w:object>
       </w:r>
       <w:r>
@@ -904,7 +904,7 @@
           <v:shape id="_x0000_i1035" type="#_x0000_t75" style="width:333.1pt;height:40.7pt" o:ole="">
             <v:imagedata r:id="rId26" o:title=""/>
           </v:shape>
-          <o:OLEObject Type="Embed" ProgID="Equation.DSMT4" ShapeID="_x0000_i1035" DrawAspect="Content" ObjectID="_1580171235" r:id="rId27"/>
+          <o:OLEObject Type="Embed" ProgID="Equation.DSMT4" ShapeID="_x0000_i1035" DrawAspect="Content" ObjectID="_1580489125" r:id="rId27"/>
         </w:object>
       </w:r>
       <w:r>
@@ -1013,7 +1013,7 @@
           <v:shape id="_x0000_i1036" type="#_x0000_t75" style="width:438.25pt;height:41.95pt" o:ole="">
             <v:imagedata r:id="rId28" o:title=""/>
           </v:shape>
-          <o:OLEObject Type="Embed" ProgID="Equation.DSMT4" ShapeID="_x0000_i1036" DrawAspect="Content" ObjectID="_1580171236" r:id="rId29"/>
+          <o:OLEObject Type="Embed" ProgID="Equation.DSMT4" ShapeID="_x0000_i1036" DrawAspect="Content" ObjectID="_1580489126" r:id="rId29"/>
         </w:object>
       </w:r>
       <w:r>
@@ -1124,7 +1124,7 @@
           <v:shape id="_x0000_i1037" type="#_x0000_t75" style="width:319.3pt;height:36.3pt" o:ole="">
             <v:imagedata r:id="rId30" o:title=""/>
           </v:shape>
-          <o:OLEObject Type="Embed" ProgID="Equation.DSMT4" ShapeID="_x0000_i1037" DrawAspect="Content" ObjectID="_1580171237" r:id="rId31"/>
+          <o:OLEObject Type="Embed" ProgID="Equation.DSMT4" ShapeID="_x0000_i1037" DrawAspect="Content" ObjectID="_1580489127" r:id="rId31"/>
         </w:object>
       </w:r>
       <w:r>
@@ -1245,7 +1245,7 @@
           <v:shape id="_x0000_i1038" type="#_x0000_t75" style="width:162.15pt;height:21.3pt" o:ole="">
             <v:imagedata r:id="rId32" o:title=""/>
           </v:shape>
-          <o:OLEObject Type="Embed" ProgID="Equation.DSMT4" ShapeID="_x0000_i1038" DrawAspect="Content" ObjectID="_1580171238" r:id="rId33"/>
+          <o:OLEObject Type="Embed" ProgID="Equation.DSMT4" ShapeID="_x0000_i1038" DrawAspect="Content" ObjectID="_1580489128" r:id="rId33"/>
         </w:object>
       </w:r>
       <w:r>
@@ -1474,7 +1474,7 @@
           <v:shape id="_x0000_i1039" type="#_x0000_t75" style="width:36.3pt;height:13.75pt" o:ole="">
             <v:imagedata r:id="rId34" o:title=""/>
           </v:shape>
-          <o:OLEObject Type="Embed" ProgID="Equation.DSMT4" ShapeID="_x0000_i1039" DrawAspect="Content" ObjectID="_1580171239" r:id="rId35"/>
+          <o:OLEObject Type="Embed" ProgID="Equation.DSMT4" ShapeID="_x0000_i1039" DrawAspect="Content" ObjectID="_1580489129" r:id="rId35"/>
         </w:object>
       </w:r>
       <w:r>
@@ -1496,7 +1496,7 @@
           <v:shape id="_x0000_i1040" type="#_x0000_t75" style="width:40.7pt;height:15.05pt" o:ole="">
             <v:imagedata r:id="rId36" o:title=""/>
           </v:shape>
-          <o:OLEObject Type="Embed" ProgID="Equation.DSMT4" ShapeID="_x0000_i1040" DrawAspect="Content" ObjectID="_1580171240" r:id="rId37"/>
+          <o:OLEObject Type="Embed" ProgID="Equation.DSMT4" ShapeID="_x0000_i1040" DrawAspect="Content" ObjectID="_1580489130" r:id="rId37"/>
         </w:object>
       </w:r>
       <w:r>
@@ -1520,7 +1520,7 @@
           <v:shape id="_x0000_i1041" type="#_x0000_t75" style="width:11.9pt;height:13.75pt" o:ole="">
             <v:imagedata r:id="rId38" o:title=""/>
           </v:shape>
-          <o:OLEObject Type="Embed" ProgID="Equation.DSMT4" ShapeID="_x0000_i1041" DrawAspect="Content" ObjectID="_1580171241" r:id="rId39"/>
+          <o:OLEObject Type="Embed" ProgID="Equation.DSMT4" ShapeID="_x0000_i1041" DrawAspect="Content" ObjectID="_1580489131" r:id="rId39"/>
         </w:object>
       </w:r>
       <w:r>
@@ -1552,7 +1552,7 @@
           <v:shape id="_x0000_i1042" type="#_x0000_t75" style="width:13.15pt;height:13.75pt" o:ole="">
             <v:imagedata r:id="rId40" o:title=""/>
           </v:shape>
-          <o:OLEObject Type="Embed" ProgID="Equation.DSMT4" ShapeID="_x0000_i1042" DrawAspect="Content" ObjectID="_1580171242" r:id="rId41"/>
+          <o:OLEObject Type="Embed" ProgID="Equation.DSMT4" ShapeID="_x0000_i1042" DrawAspect="Content" ObjectID="_1580489132" r:id="rId41"/>
         </w:object>
       </w:r>
       <w:r>
@@ -1574,7 +1574,7 @@
           <v:shape id="_x0000_i1043" type="#_x0000_t75" style="width:16.9pt;height:16.9pt" o:ole="">
             <v:imagedata r:id="rId42" o:title=""/>
           </v:shape>
-          <o:OLEObject Type="Embed" ProgID="Equation.DSMT4" ShapeID="_x0000_i1043" DrawAspect="Content" ObjectID="_1580171243" r:id="rId43"/>
+          <o:OLEObject Type="Embed" ProgID="Equation.DSMT4" ShapeID="_x0000_i1043" DrawAspect="Content" ObjectID="_1580489133" r:id="rId43"/>
         </w:object>
       </w:r>
       <w:r>
@@ -1596,7 +1596,7 @@
           <v:shape id="_x0000_i1044" type="#_x0000_t75" style="width:108.3pt;height:18.8pt" o:ole="">
             <v:imagedata r:id="rId44" o:title=""/>
           </v:shape>
-          <o:OLEObject Type="Embed" ProgID="Equation.DSMT4" ShapeID="_x0000_i1044" DrawAspect="Content" ObjectID="_1580171244" r:id="rId45"/>
+          <o:OLEObject Type="Embed" ProgID="Equation.DSMT4" ShapeID="_x0000_i1044" DrawAspect="Content" ObjectID="_1580489134" r:id="rId45"/>
         </w:object>
       </w:r>
       <w:r>
@@ -1618,7 +1618,7 @@
           <v:shape id="_x0000_i1045" type="#_x0000_t75" style="width:13.15pt;height:13.75pt" o:ole="">
             <v:imagedata r:id="rId46" o:title=""/>
           </v:shape>
-          <o:OLEObject Type="Embed" ProgID="Equation.DSMT4" ShapeID="_x0000_i1045" DrawAspect="Content" ObjectID="_1580171245" r:id="rId47"/>
+          <o:OLEObject Type="Embed" ProgID="Equation.DSMT4" ShapeID="_x0000_i1045" DrawAspect="Content" ObjectID="_1580489135" r:id="rId47"/>
         </w:object>
       </w:r>
       <w:r>
@@ -1640,7 +1640,7 @@
           <v:shape id="_x0000_i1046" type="#_x0000_t75" style="width:16.3pt;height:18.8pt" o:ole="">
             <v:imagedata r:id="rId48" o:title=""/>
           </v:shape>
-          <o:OLEObject Type="Embed" ProgID="Equation.DSMT4" ShapeID="_x0000_i1046" DrawAspect="Content" ObjectID="_1580171246" r:id="rId49"/>
+          <o:OLEObject Type="Embed" ProgID="Equation.DSMT4" ShapeID="_x0000_i1046" DrawAspect="Content" ObjectID="_1580489136" r:id="rId49"/>
         </w:object>
       </w:r>
       <w:r>
@@ -1662,7 +1662,7 @@
           <v:shape id="_x0000_i1047" type="#_x0000_t75" style="width:60.75pt;height:18.15pt" o:ole="">
             <v:imagedata r:id="rId50" o:title=""/>
           </v:shape>
-          <o:OLEObject Type="Embed" ProgID="Equation.DSMT4" ShapeID="_x0000_i1047" DrawAspect="Content" ObjectID="_1580171247" r:id="rId51"/>
+          <o:OLEObject Type="Embed" ProgID="Equation.DSMT4" ShapeID="_x0000_i1047" DrawAspect="Content" ObjectID="_1580489137" r:id="rId51"/>
         </w:object>
       </w:r>
       <w:r>
@@ -1684,7 +1684,7 @@
           <v:shape id="_x0000_i1048" type="#_x0000_t75" style="width:65.75pt;height:18.8pt" o:ole="">
             <v:imagedata r:id="rId52" o:title=""/>
           </v:shape>
-          <o:OLEObject Type="Embed" ProgID="Equation.DSMT4" ShapeID="_x0000_i1048" DrawAspect="Content" ObjectID="_1580171248" r:id="rId53"/>
+          <o:OLEObject Type="Embed" ProgID="Equation.DSMT4" ShapeID="_x0000_i1048" DrawAspect="Content" ObjectID="_1580489138" r:id="rId53"/>
         </w:object>
       </w:r>
       <w:r>
@@ -1707,7 +1707,7 @@
           <v:shape id="_x0000_i1049" type="#_x0000_t75" style="width:11.9pt;height:15.05pt" o:ole="">
             <v:imagedata r:id="rId54" o:title=""/>
           </v:shape>
-          <o:OLEObject Type="Embed" ProgID="Equation.DSMT4" ShapeID="_x0000_i1049" DrawAspect="Content" ObjectID="_1580171249" r:id="rId55"/>
+          <o:OLEObject Type="Embed" ProgID="Equation.DSMT4" ShapeID="_x0000_i1049" DrawAspect="Content" ObjectID="_1580489139" r:id="rId55"/>
         </w:object>
       </w:r>
       <w:r>
@@ -1738,7 +1738,7 @@
           <v:shape id="_x0000_i1050" type="#_x0000_t75" style="width:33.2pt;height:21.3pt" o:ole="">
             <v:imagedata r:id="rId56" o:title=""/>
           </v:shape>
-          <o:OLEObject Type="Embed" ProgID="Equation.DSMT4" ShapeID="_x0000_i1050" DrawAspect="Content" ObjectID="_1580171250" r:id="rId57"/>
+          <o:OLEObject Type="Embed" ProgID="Equation.DSMT4" ShapeID="_x0000_i1050" DrawAspect="Content" ObjectID="_1580489140" r:id="rId57"/>
         </w:object>
       </w:r>
       <w:r>
@@ -1769,7 +1769,7 @@
           <v:shape id="_x0000_i1051" type="#_x0000_t75" style="width:33.2pt;height:23.15pt" o:ole="">
             <v:imagedata r:id="rId58" o:title=""/>
           </v:shape>
-          <o:OLEObject Type="Embed" ProgID="Equation.DSMT4" ShapeID="_x0000_i1051" DrawAspect="Content" ObjectID="_1580171251" r:id="rId59"/>
+          <o:OLEObject Type="Embed" ProgID="Equation.DSMT4" ShapeID="_x0000_i1051" DrawAspect="Content" ObjectID="_1580489141" r:id="rId59"/>
         </w:object>
       </w:r>
       <w:r>
@@ -1791,7 +1791,7 @@
           <v:shape id="_x0000_i1052" type="#_x0000_t75" style="width:83.25pt;height:21.3pt" o:ole="">
             <v:imagedata r:id="rId60" o:title=""/>
           </v:shape>
-          <o:OLEObject Type="Embed" ProgID="Equation.DSMT4" ShapeID="_x0000_i1052" DrawAspect="Content" ObjectID="_1580171252" r:id="rId61"/>
+          <o:OLEObject Type="Embed" ProgID="Equation.DSMT4" ShapeID="_x0000_i1052" DrawAspect="Content" ObjectID="_1580489142" r:id="rId61"/>
         </w:object>
       </w:r>
       <w:r>
@@ -1830,7 +1830,7 @@
           <v:shape id="_x0000_i1053" type="#_x0000_t75" style="width:13.75pt;height:13.75pt" o:ole="">
             <v:imagedata r:id="rId62" o:title=""/>
           </v:shape>
-          <o:OLEObject Type="Embed" ProgID="Equation.DSMT4" ShapeID="_x0000_i1053" DrawAspect="Content" ObjectID="_1580171253" r:id="rId63"/>
+          <o:OLEObject Type="Embed" ProgID="Equation.DSMT4" ShapeID="_x0000_i1053" DrawAspect="Content" ObjectID="_1580489143" r:id="rId63"/>
         </w:object>
       </w:r>
       <w:r>
@@ -1852,7 +1852,7 @@
           <v:shape id="_x0000_i1054" type="#_x0000_t75" style="width:1in;height:20.05pt" o:ole="">
             <v:imagedata r:id="rId64" o:title=""/>
           </v:shape>
-          <o:OLEObject Type="Embed" ProgID="Equation.DSMT4" ShapeID="_x0000_i1054" DrawAspect="Content" ObjectID="_1580171254" r:id="rId65"/>
+          <o:OLEObject Type="Embed" ProgID="Equation.DSMT4" ShapeID="_x0000_i1054" DrawAspect="Content" ObjectID="_1580489144" r:id="rId65"/>
         </w:object>
       </w:r>
       <w:r>
@@ -1902,7 +1902,7 @@
           <v:shape id="_x0000_i1055" type="#_x0000_t75" style="width:184.7pt;height:41.95pt" o:ole="">
             <v:imagedata r:id="rId66" o:title=""/>
           </v:shape>
-          <o:OLEObject Type="Embed" ProgID="Equation.DSMT4" ShapeID="_x0000_i1055" DrawAspect="Content" ObjectID="_1580171255" r:id="rId67"/>
+          <o:OLEObject Type="Embed" ProgID="Equation.DSMT4" ShapeID="_x0000_i1055" DrawAspect="Content" ObjectID="_1580489145" r:id="rId67"/>
         </w:object>
       </w:r>
       <w:r>
@@ -1943,7 +1943,7 @@
           <v:shape id="_x0000_i1056" type="#_x0000_t75" style="width:11.9pt;height:13.75pt" o:ole="">
             <v:imagedata r:id="rId68" o:title=""/>
           </v:shape>
-          <o:OLEObject Type="Embed" ProgID="Equation.DSMT4" ShapeID="_x0000_i1056" DrawAspect="Content" ObjectID="_1580171256" r:id="rId69"/>
+          <o:OLEObject Type="Embed" ProgID="Equation.DSMT4" ShapeID="_x0000_i1056" DrawAspect="Content" ObjectID="_1580489146" r:id="rId69"/>
         </w:object>
       </w:r>
       <w:r>
@@ -1974,7 +1974,7 @@
           <v:shape id="_x0000_i1057" type="#_x0000_t75" style="width:95.8pt;height:40.7pt" o:ole="">
             <v:imagedata r:id="rId70" o:title=""/>
           </v:shape>
-          <o:OLEObject Type="Embed" ProgID="Equation.DSMT4" ShapeID="_x0000_i1057" DrawAspect="Content" ObjectID="_1580171257" r:id="rId71"/>
+          <o:OLEObject Type="Embed" ProgID="Equation.DSMT4" ShapeID="_x0000_i1057" DrawAspect="Content" ObjectID="_1580489147" r:id="rId71"/>
         </w:object>
       </w:r>
     </w:p>
@@ -2007,7 +2007,7 @@
           <v:shape id="_x0000_i1058" type="#_x0000_t75" style="width:26.3pt;height:15.05pt" o:ole="">
             <v:imagedata r:id="rId72" o:title=""/>
           </v:shape>
-          <o:OLEObject Type="Embed" ProgID="Equation.DSMT4" ShapeID="_x0000_i1058" DrawAspect="Content" ObjectID="_1580171258" r:id="rId73"/>
+          <o:OLEObject Type="Embed" ProgID="Equation.DSMT4" ShapeID="_x0000_i1058" DrawAspect="Content" ObjectID="_1580489148" r:id="rId73"/>
         </w:object>
       </w:r>
       <w:r>
@@ -2025,7 +2025,7 @@
           <v:shape id="_x0000_i1059" type="#_x0000_t75" style="width:60.75pt;height:16.9pt" o:ole="">
             <v:imagedata r:id="rId74" o:title=""/>
           </v:shape>
-          <o:OLEObject Type="Embed" ProgID="Equation.DSMT4" ShapeID="_x0000_i1059" DrawAspect="Content" ObjectID="_1580171259" r:id="rId75"/>
+          <o:OLEObject Type="Embed" ProgID="Equation.DSMT4" ShapeID="_x0000_i1059" DrawAspect="Content" ObjectID="_1580489149" r:id="rId75"/>
         </w:object>
       </w:r>
     </w:p>
@@ -2075,7 +2075,7 @@
           <v:shape id="_x0000_i1060" type="#_x0000_t75" style="width:35.05pt;height:21.3pt" o:ole="">
             <v:imagedata r:id="rId76" o:title=""/>
           </v:shape>
-          <o:OLEObject Type="Embed" ProgID="Equation.DSMT4" ShapeID="_x0000_i1060" DrawAspect="Content" ObjectID="_1580171260" r:id="rId77"/>
+          <o:OLEObject Type="Embed" ProgID="Equation.DSMT4" ShapeID="_x0000_i1060" DrawAspect="Content" ObjectID="_1580489150" r:id="rId77"/>
         </w:object>
       </w:r>
       <w:r>
@@ -2114,7 +2114,7 @@
           <v:shape id="_x0000_i1061" type="#_x0000_t75" style="width:33.2pt;height:21.3pt" o:ole="">
             <v:imagedata r:id="rId78" o:title=""/>
           </v:shape>
-          <o:OLEObject Type="Embed" ProgID="Equation.DSMT4" ShapeID="_x0000_i1061" DrawAspect="Content" ObjectID="_1580171261" r:id="rId79"/>
+          <o:OLEObject Type="Embed" ProgID="Equation.DSMT4" ShapeID="_x0000_i1061" DrawAspect="Content" ObjectID="_1580489151" r:id="rId79"/>
         </w:object>
       </w:r>
       <w:r>
@@ -2176,7 +2176,7 @@
           <v:shape id="_x0000_i1062" type="#_x0000_t75" style="width:118.95pt;height:18.8pt" o:ole="">
             <v:imagedata r:id="rId80" o:title=""/>
           </v:shape>
-          <o:OLEObject Type="Embed" ProgID="Equation.DSMT4" ShapeID="_x0000_i1062" DrawAspect="Content" ObjectID="_1580171262" r:id="rId81"/>
+          <o:OLEObject Type="Embed" ProgID="Equation.DSMT4" ShapeID="_x0000_i1062" DrawAspect="Content" ObjectID="_1580489152" r:id="rId81"/>
         </w:object>
       </w:r>
       <w:r>
@@ -2261,7 +2261,7 @@
           <v:shape id="_x0000_i1063" type="#_x0000_t75" style="width:135.85pt;height:21.3pt" o:ole="">
             <v:imagedata r:id="rId82" o:title=""/>
           </v:shape>
-          <o:OLEObject Type="Embed" ProgID="Equation.DSMT4" ShapeID="_x0000_i1063" DrawAspect="Content" ObjectID="_1580171263" r:id="rId83"/>
+          <o:OLEObject Type="Embed" ProgID="Equation.DSMT4" ShapeID="_x0000_i1063" DrawAspect="Content" ObjectID="_1580489153" r:id="rId83"/>
         </w:object>
       </w:r>
       <w:r>
@@ -2506,7 +2506,7 @@
           <v:shape id="_x0000_i1064" type="#_x0000_t75" style="width:333.1pt;height:43.2pt" o:ole="">
             <v:imagedata r:id="rId84" o:title=""/>
           </v:shape>
-          <o:OLEObject Type="Embed" ProgID="Equation.DSMT4" ShapeID="_x0000_i1064" DrawAspect="Content" ObjectID="_1580171264" r:id="rId85"/>
+          <o:OLEObject Type="Embed" ProgID="Equation.DSMT4" ShapeID="_x0000_i1064" DrawAspect="Content" ObjectID="_1580489154" r:id="rId85"/>
         </w:object>
       </w:r>
       <w:r>
@@ -2677,7 +2677,7 @@
           <v:shape id="_x0000_i1065" type="#_x0000_t75" style="width:137.1pt;height:23.15pt" o:ole="">
             <v:imagedata r:id="rId86" o:title=""/>
           </v:shape>
-          <o:OLEObject Type="Embed" ProgID="Equation.DSMT4" ShapeID="_x0000_i1065" DrawAspect="Content" ObjectID="_1580171265" r:id="rId87"/>
+          <o:OLEObject Type="Embed" ProgID="Equation.DSMT4" ShapeID="_x0000_i1065" DrawAspect="Content" ObjectID="_1580489155" r:id="rId87"/>
         </w:object>
       </w:r>
       <w:r>
@@ -2751,7 +2751,7 @@
           <v:shape id="_x0000_i1066" type="#_x0000_t75" style="width:31.3pt;height:18.15pt" o:ole="">
             <v:imagedata r:id="rId88" o:title=""/>
           </v:shape>
-          <o:OLEObject Type="Embed" ProgID="Equation.DSMT4" ShapeID="_x0000_i1066" DrawAspect="Content" ObjectID="_1580171266" r:id="rId89"/>
+          <o:OLEObject Type="Embed" ProgID="Equation.DSMT4" ShapeID="_x0000_i1066" DrawAspect="Content" ObjectID="_1580489156" r:id="rId89"/>
         </w:object>
       </w:r>
       <w:r>
@@ -2832,7 +2832,7 @@
           <v:shape id="_x0000_i1067" type="#_x0000_t75" style="width:33.8pt;height:16.9pt" o:ole="">
             <v:imagedata r:id="rId90" o:title=""/>
           </v:shape>
-          <o:OLEObject Type="Embed" ProgID="Equation.DSMT4" ShapeID="_x0000_i1067" DrawAspect="Content" ObjectID="_1580171267" r:id="rId91"/>
+          <o:OLEObject Type="Embed" ProgID="Equation.DSMT4" ShapeID="_x0000_i1067" DrawAspect="Content" ObjectID="_1580489157" r:id="rId91"/>
         </w:object>
       </w:r>
       <w:r>
@@ -3087,7 +3087,7 @@
           <v:shape id="_x0000_i1068" type="#_x0000_t75" style="width:306.15pt;height:45.1pt" o:ole="">
             <v:imagedata r:id="rId92" o:title=""/>
           </v:shape>
-          <o:OLEObject Type="Embed" ProgID="Equation.DSMT4" ShapeID="_x0000_i1068" DrawAspect="Content" ObjectID="_1580171268" r:id="rId93"/>
+          <o:OLEObject Type="Embed" ProgID="Equation.DSMT4" ShapeID="_x0000_i1068" DrawAspect="Content" ObjectID="_1580489158" r:id="rId93"/>
         </w:object>
       </w:r>
       <w:r>
@@ -3162,7 +3162,7 @@
           <v:shape id="_x0000_i1069" type="#_x0000_t75" style="width:144.65pt;height:21.9pt" o:ole="">
             <v:imagedata r:id="rId94" o:title=""/>
           </v:shape>
-          <o:OLEObject Type="Embed" ProgID="Equation.DSMT4" ShapeID="_x0000_i1069" DrawAspect="Content" ObjectID="_1580171269" r:id="rId95"/>
+          <o:OLEObject Type="Embed" ProgID="Equation.DSMT4" ShapeID="_x0000_i1069" DrawAspect="Content" ObjectID="_1580489159" r:id="rId95"/>
         </w:object>
       </w:r>
       <w:r>
@@ -3205,7 +3205,7 @@
           <v:shape id="_x0000_i1070" type="#_x0000_t75" style="width:231.05pt;height:43.2pt" o:ole="">
             <v:imagedata r:id="rId96" o:title=""/>
           </v:shape>
-          <o:OLEObject Type="Embed" ProgID="Equation.DSMT4" ShapeID="_x0000_i1070" DrawAspect="Content" ObjectID="_1580171270" r:id="rId97"/>
+          <o:OLEObject Type="Embed" ProgID="Equation.DSMT4" ShapeID="_x0000_i1070" DrawAspect="Content" ObjectID="_1580489160" r:id="rId97"/>
         </w:object>
       </w:r>
       <w:r>
@@ -3456,7 +3456,7 @@
           <v:shape id="_x0000_i1071" type="#_x0000_t75" style="width:55.7pt;height:20.05pt" o:ole="">
             <v:imagedata r:id="rId98" o:title=""/>
           </v:shape>
-          <o:OLEObject Type="Embed" ProgID="Equation.DSMT4" ShapeID="_x0000_i1071" DrawAspect="Content" ObjectID="_1580171271" r:id="rId99"/>
+          <o:OLEObject Type="Embed" ProgID="Equation.DSMT4" ShapeID="_x0000_i1071" DrawAspect="Content" ObjectID="_1580489161" r:id="rId99"/>
         </w:object>
       </w:r>
       <w:r>
@@ -3483,7 +3483,7 @@
           <v:shape id="_x0000_i1072" type="#_x0000_t75" style="width:324.95pt;height:87.05pt" o:ole="">
             <v:imagedata r:id="rId100" o:title=""/>
           </v:shape>
-          <o:OLEObject Type="Embed" ProgID="Equation.DSMT4" ShapeID="_x0000_i1072" DrawAspect="Content" ObjectID="_1580171272" r:id="rId101"/>
+          <o:OLEObject Type="Embed" ProgID="Equation.DSMT4" ShapeID="_x0000_i1072" DrawAspect="Content" ObjectID="_1580489162" r:id="rId101"/>
         </w:object>
       </w:r>
       <w:r>
@@ -3549,7 +3549,7 @@
           <v:shape id="_x0000_i1073" type="#_x0000_t75" style="width:323.05pt;height:87.05pt" o:ole="">
             <v:imagedata r:id="rId102" o:title=""/>
           </v:shape>
-          <o:OLEObject Type="Embed" ProgID="Equation.DSMT4" ShapeID="_x0000_i1073" DrawAspect="Content" ObjectID="_1580171273" r:id="rId103"/>
+          <o:OLEObject Type="Embed" ProgID="Equation.DSMT4" ShapeID="_x0000_i1073" DrawAspect="Content" ObjectID="_1580489163" r:id="rId103"/>
         </w:object>
       </w:r>
       <w:r>
@@ -3615,7 +3615,7 @@
           <v:shape id="_x0000_i1074" type="#_x0000_t75" style="width:135.25pt;height:38.8pt" o:ole="">
             <v:imagedata r:id="rId104" o:title=""/>
           </v:shape>
-          <o:OLEObject Type="Embed" ProgID="Equation.DSMT4" ShapeID="_x0000_i1074" DrawAspect="Content" ObjectID="_1580171274" r:id="rId105"/>
+          <o:OLEObject Type="Embed" ProgID="Equation.DSMT4" ShapeID="_x0000_i1074" DrawAspect="Content" ObjectID="_1580489164" r:id="rId105"/>
         </w:object>
       </w:r>
       <w:r>
@@ -3769,7 +3769,7 @@
           <v:shape id="_x0000_i1075" type="#_x0000_t75" style="width:78.9pt;height:38.8pt" o:ole="">
             <v:imagedata r:id="rId106" o:title=""/>
           </v:shape>
-          <o:OLEObject Type="Embed" ProgID="Equation.DSMT4" ShapeID="_x0000_i1075" DrawAspect="Content" ObjectID="_1580171275" r:id="rId107"/>
+          <o:OLEObject Type="Embed" ProgID="Equation.DSMT4" ShapeID="_x0000_i1075" DrawAspect="Content" ObjectID="_1580489165" r:id="rId107"/>
         </w:object>
       </w:r>
       <w:r>
@@ -3811,7 +3811,7 @@
           <v:shape id="_x0000_i1076" type="#_x0000_t75" style="width:199.7pt;height:38.8pt" o:ole="">
             <v:imagedata r:id="rId108" o:title=""/>
           </v:shape>
-          <o:OLEObject Type="Embed" ProgID="Equation.DSMT4" ShapeID="_x0000_i1076" DrawAspect="Content" ObjectID="_1580171276" r:id="rId109"/>
+          <o:OLEObject Type="Embed" ProgID="Equation.DSMT4" ShapeID="_x0000_i1076" DrawAspect="Content" ObjectID="_1580489166" r:id="rId109"/>
         </w:object>
       </w:r>
     </w:p>
@@ -3839,7 +3839,7 @@
           <v:shape id="_x0000_i1077" type="#_x0000_t75" style="width:23.15pt;height:18.15pt" o:ole="">
             <v:imagedata r:id="rId110" o:title=""/>
           </v:shape>
-          <o:OLEObject Type="Embed" ProgID="Equation.DSMT4" ShapeID="_x0000_i1077" DrawAspect="Content" ObjectID="_1580171277" r:id="rId111"/>
+          <o:OLEObject Type="Embed" ProgID="Equation.DSMT4" ShapeID="_x0000_i1077" DrawAspect="Content" ObjectID="_1580489167" r:id="rId111"/>
         </w:object>
       </w:r>
       <w:r>
@@ -3858,7 +3858,7 @@
           <v:shape id="_x0000_i1078" type="#_x0000_t75" style="width:21.9pt;height:21.3pt" o:ole="">
             <v:imagedata r:id="rId112" o:title=""/>
           </v:shape>
-          <o:OLEObject Type="Embed" ProgID="Equation.DSMT4" ShapeID="_x0000_i1078" DrawAspect="Content" ObjectID="_1580171278" r:id="rId113"/>
+          <o:OLEObject Type="Embed" ProgID="Equation.DSMT4" ShapeID="_x0000_i1078" DrawAspect="Content" ObjectID="_1580489168" r:id="rId113"/>
         </w:object>
       </w:r>
       <w:r>
@@ -3877,7 +3877,7 @@
           <v:shape id="_x0000_i1079" type="#_x0000_t75" style="width:16.9pt;height:18.8pt" o:ole="">
             <v:imagedata r:id="rId114" o:title=""/>
           </v:shape>
-          <o:OLEObject Type="Embed" ProgID="Equation.DSMT4" ShapeID="_x0000_i1079" DrawAspect="Content" ObjectID="_1580171279" r:id="rId115"/>
+          <o:OLEObject Type="Embed" ProgID="Equation.DSMT4" ShapeID="_x0000_i1079" DrawAspect="Content" ObjectID="_1580489169" r:id="rId115"/>
         </w:object>
       </w:r>
       <w:r>
@@ -3912,7 +3912,7 @@
           <v:shape id="_x0000_i1080" type="#_x0000_t75" style="width:386.3pt;height:38.8pt" o:ole="">
             <v:imagedata r:id="rId116" o:title=""/>
           </v:shape>
-          <o:OLEObject Type="Embed" ProgID="Equation.DSMT4" ShapeID="_x0000_i1080" DrawAspect="Content" ObjectID="_1580171280" r:id="rId117"/>
+          <o:OLEObject Type="Embed" ProgID="Equation.DSMT4" ShapeID="_x0000_i1080" DrawAspect="Content" ObjectID="_1580489170" r:id="rId117"/>
         </w:object>
       </w:r>
       <w:r>
@@ -3996,7 +3996,7 @@
           <v:shape id="_x0000_i1081" type="#_x0000_t75" style="width:147.15pt;height:120.2pt" o:ole="">
             <v:imagedata r:id="rId118" o:title=""/>
           </v:shape>
-          <o:OLEObject Type="Embed" ProgID="Equation.DSMT4" ShapeID="_x0000_i1081" DrawAspect="Content" ObjectID="_1580171281" r:id="rId119"/>
+          <o:OLEObject Type="Embed" ProgID="Equation.DSMT4" ShapeID="_x0000_i1081" DrawAspect="Content" ObjectID="_1580489171" r:id="rId119"/>
         </w:object>
       </w:r>
       <w:r>
@@ -4182,7 +4182,7 @@
           <v:shape id="_x0000_i1082" type="#_x0000_t75" style="width:231.05pt;height:40.7pt" o:ole="">
             <v:imagedata r:id="rId120" o:title=""/>
           </v:shape>
-          <o:OLEObject Type="Embed" ProgID="Equation.DSMT4" ShapeID="_x0000_i1082" DrawAspect="Content" ObjectID="_1580171282" r:id="rId121"/>
+          <o:OLEObject Type="Embed" ProgID="Equation.DSMT4" ShapeID="_x0000_i1082" DrawAspect="Content" ObjectID="_1580489172" r:id="rId121"/>
         </w:object>
       </w:r>
       <w:r>
@@ -4268,7 +4268,7 @@
           <v:shape id="_x0000_i1083" type="#_x0000_t75" style="width:13.75pt;height:18.8pt" o:ole="">
             <v:imagedata r:id="rId122" o:title=""/>
           </v:shape>
-          <o:OLEObject Type="Embed" ProgID="Equation.DSMT4" ShapeID="_x0000_i1083" DrawAspect="Content" ObjectID="_1580171283" r:id="rId123"/>
+          <o:OLEObject Type="Embed" ProgID="Equation.DSMT4" ShapeID="_x0000_i1083" DrawAspect="Content" ObjectID="_1580489173" r:id="rId123"/>
         </w:object>
       </w:r>
       <w:r>
@@ -4285,7 +4285,7 @@
           <v:shape id="_x0000_i1084" type="#_x0000_t75" style="width:15.05pt;height:21.3pt" o:ole="">
             <v:imagedata r:id="rId124" o:title=""/>
           </v:shape>
-          <o:OLEObject Type="Embed" ProgID="Equation.DSMT4" ShapeID="_x0000_i1084" DrawAspect="Content" ObjectID="_1580171284" r:id="rId125"/>
+          <o:OLEObject Type="Embed" ProgID="Equation.DSMT4" ShapeID="_x0000_i1084" DrawAspect="Content" ObjectID="_1580489174" r:id="rId125"/>
         </w:object>
       </w:r>
       <w:r>
@@ -4318,7 +4318,7 @@
           <v:shape id="_x0000_i1085" type="#_x0000_t75" style="width:152.75pt;height:23.15pt" o:ole="">
             <v:imagedata r:id="rId126" o:title=""/>
           </v:shape>
-          <o:OLEObject Type="Embed" ProgID="Equation.DSMT4" ShapeID="_x0000_i1085" DrawAspect="Content" ObjectID="_1580171285" r:id="rId127"/>
+          <o:OLEObject Type="Embed" ProgID="Equation.DSMT4" ShapeID="_x0000_i1085" DrawAspect="Content" ObjectID="_1580489175" r:id="rId127"/>
         </w:object>
       </w:r>
     </w:p>
@@ -4343,7 +4343,7 @@
           <v:shape id="_x0000_i1086" type="#_x0000_t75" style="width:78.25pt;height:25.05pt" o:ole="">
             <v:imagedata r:id="rId128" o:title=""/>
           </v:shape>
-          <o:OLEObject Type="Embed" ProgID="Equation.DSMT4" ShapeID="_x0000_i1086" DrawAspect="Content" ObjectID="_1580171286" r:id="rId129"/>
+          <o:OLEObject Type="Embed" ProgID="Equation.DSMT4" ShapeID="_x0000_i1086" DrawAspect="Content" ObjectID="_1580489176" r:id="rId129"/>
         </w:object>
       </w:r>
       <w:r>
@@ -4360,7 +4360,7 @@
           <v:shape id="_x0000_i1087" type="#_x0000_t75" style="width:103.3pt;height:36.3pt" o:ole="">
             <v:imagedata r:id="rId130" o:title=""/>
           </v:shape>
-          <o:OLEObject Type="Embed" ProgID="Equation.DSMT4" ShapeID="_x0000_i1087" DrawAspect="Content" ObjectID="_1580171287" r:id="rId131"/>
+          <o:OLEObject Type="Embed" ProgID="Equation.DSMT4" ShapeID="_x0000_i1087" DrawAspect="Content" ObjectID="_1580489177" r:id="rId131"/>
         </w:object>
       </w:r>
       <w:r>
@@ -4401,7 +4401,7 @@
           <v:shape id="_x0000_i1088" type="#_x0000_t75" style="width:40.7pt;height:21.9pt" o:ole="">
             <v:imagedata r:id="rId132" o:title=""/>
           </v:shape>
-          <o:OLEObject Type="Embed" ProgID="Equation.DSMT4" ShapeID="_x0000_i1088" DrawAspect="Content" ObjectID="_1580171288" r:id="rId133"/>
+          <o:OLEObject Type="Embed" ProgID="Equation.DSMT4" ShapeID="_x0000_i1088" DrawAspect="Content" ObjectID="_1580489178" r:id="rId133"/>
         </w:object>
       </w:r>
       <w:r>
@@ -4427,7 +4427,7 @@
           <v:shape id="_x0000_i1089" type="#_x0000_t75" style="width:140.85pt;height:21.9pt" o:ole="">
             <v:imagedata r:id="rId134" o:title=""/>
           </v:shape>
-          <o:OLEObject Type="Embed" ProgID="Equation.DSMT4" ShapeID="_x0000_i1089" DrawAspect="Content" ObjectID="_1580171289" r:id="rId135"/>
+          <o:OLEObject Type="Embed" ProgID="Equation.DSMT4" ShapeID="_x0000_i1089" DrawAspect="Content" ObjectID="_1580489179" r:id="rId135"/>
         </w:object>
       </w:r>
     </w:p>
@@ -4452,7 +4452,7 @@
           <v:shape id="_x0000_i1090" type="#_x0000_t75" style="width:72.65pt;height:18.8pt" o:ole="">
             <v:imagedata r:id="rId136" o:title=""/>
           </v:shape>
-          <o:OLEObject Type="Embed" ProgID="Equation.DSMT4" ShapeID="_x0000_i1090" DrawAspect="Content" ObjectID="_1580171290" r:id="rId137"/>
+          <o:OLEObject Type="Embed" ProgID="Equation.DSMT4" ShapeID="_x0000_i1090" DrawAspect="Content" ObjectID="_1580489180" r:id="rId137"/>
         </w:object>
       </w:r>
       <w:r>
@@ -4530,7 +4530,7 @@
           <v:shape id="_x0000_i1091" type="#_x0000_t75" style="width:229.75pt;height:85.15pt" o:ole="">
             <v:imagedata r:id="rId138" o:title=""/>
           </v:shape>
-          <o:OLEObject Type="Embed" ProgID="Equation.DSMT4" ShapeID="_x0000_i1091" DrawAspect="Content" ObjectID="_1580171291" r:id="rId139"/>
+          <o:OLEObject Type="Embed" ProgID="Equation.DSMT4" ShapeID="_x0000_i1091" DrawAspect="Content" ObjectID="_1580489181" r:id="rId139"/>
         </w:object>
       </w:r>
       <w:r>
@@ -4776,7 +4776,7 @@
           <v:shape id="_x0000_i1092" type="#_x0000_t75" style="width:388.15pt;height:93.3pt" o:ole="">
             <v:imagedata r:id="rId140" o:title=""/>
           </v:shape>
-          <o:OLEObject Type="Embed" ProgID="Equation.DSMT4" ShapeID="_x0000_i1092" DrawAspect="Content" ObjectID="_1580171292" r:id="rId141"/>
+          <o:OLEObject Type="Embed" ProgID="Equation.DSMT4" ShapeID="_x0000_i1092" DrawAspect="Content" ObjectID="_1580489182" r:id="rId141"/>
         </w:object>
       </w:r>
       <w:r>
@@ -4856,7 +4856,7 @@
           <v:shape id="_x0000_i1093" type="#_x0000_t75" style="width:45.7pt;height:38.8pt" o:ole="">
             <v:imagedata r:id="rId142" o:title=""/>
           </v:shape>
-          <o:OLEObject Type="Embed" ProgID="Equation.DSMT4" ShapeID="_x0000_i1093" DrawAspect="Content" ObjectID="_1580171293" r:id="rId143"/>
+          <o:OLEObject Type="Embed" ProgID="Equation.DSMT4" ShapeID="_x0000_i1093" DrawAspect="Content" ObjectID="_1580489183" r:id="rId143"/>
         </w:object>
       </w:r>
       <w:r>
@@ -4874,7 +4874,7 @@
           <v:shape id="_x0000_i1094" type="#_x0000_t75" style="width:110.2pt;height:40.7pt" o:ole="">
             <v:imagedata r:id="rId144" o:title=""/>
           </v:shape>
-          <o:OLEObject Type="Embed" ProgID="Equation.DSMT4" ShapeID="_x0000_i1094" DrawAspect="Content" ObjectID="_1580171294" r:id="rId145"/>
+          <o:OLEObject Type="Embed" ProgID="Equation.DSMT4" ShapeID="_x0000_i1094" DrawAspect="Content" ObjectID="_1580489184" r:id="rId145"/>
         </w:object>
       </w:r>
       <w:r>
@@ -4912,7 +4912,7 @@
           <v:shape id="_x0000_i1095" type="#_x0000_t75" style="width:98.3pt;height:38.2pt" o:ole="">
             <v:imagedata r:id="rId146" o:title=""/>
           </v:shape>
-          <o:OLEObject Type="Embed" ProgID="Equation.DSMT4" ShapeID="_x0000_i1095" DrawAspect="Content" ObjectID="_1580171295" r:id="rId147"/>
+          <o:OLEObject Type="Embed" ProgID="Equation.DSMT4" ShapeID="_x0000_i1095" DrawAspect="Content" ObjectID="_1580489185" r:id="rId147"/>
         </w:object>
       </w:r>
     </w:p>
@@ -4946,7 +4946,7 @@
           <v:shape id="_x0000_i1096" type="#_x0000_t75" style="width:103.95pt;height:38.8pt" o:ole="">
             <v:imagedata r:id="rId148" o:title=""/>
           </v:shape>
-          <o:OLEObject Type="Embed" ProgID="Equation.DSMT4" ShapeID="_x0000_i1096" DrawAspect="Content" ObjectID="_1580171296" r:id="rId149"/>
+          <o:OLEObject Type="Embed" ProgID="Equation.DSMT4" ShapeID="_x0000_i1096" DrawAspect="Content" ObjectID="_1580489186" r:id="rId149"/>
         </w:object>
       </w:r>
       <w:r>
@@ -5048,7 +5048,7 @@
           <v:shape id="_x0000_i1097" type="#_x0000_t75" style="width:40.05pt;height:18.8pt" o:ole="">
             <v:imagedata r:id="rId150" o:title=""/>
           </v:shape>
-          <o:OLEObject Type="Embed" ProgID="Equation.DSMT4" ShapeID="_x0000_i1097" DrawAspect="Content" ObjectID="_1580171297" r:id="rId151"/>
+          <o:OLEObject Type="Embed" ProgID="Equation.DSMT4" ShapeID="_x0000_i1097" DrawAspect="Content" ObjectID="_1580489187" r:id="rId151"/>
         </w:object>
       </w:r>
       <w:r>
@@ -5219,7 +5219,7 @@
           <v:shape id="_x0000_i1098" type="#_x0000_t75" style="width:170.9pt;height:127.1pt" o:ole="">
             <v:imagedata r:id="rId152" o:title=""/>
           </v:shape>
-          <o:OLEObject Type="Embed" ProgID="Equation.DSMT4" ShapeID="_x0000_i1098" DrawAspect="Content" ObjectID="_1580171298" r:id="rId153"/>
+          <o:OLEObject Type="Embed" ProgID="Equation.DSMT4" ShapeID="_x0000_i1098" DrawAspect="Content" ObjectID="_1580489188" r:id="rId153"/>
         </w:object>
       </w:r>
       <w:r>
@@ -5291,7 +5291,7 @@
           <v:shape id="_x0000_i1099" type="#_x0000_t75" style="width:221pt;height:36.3pt" o:ole="">
             <v:imagedata r:id="rId154" o:title=""/>
           </v:shape>
-          <o:OLEObject Type="Embed" ProgID="Equation.DSMT4" ShapeID="_x0000_i1099" DrawAspect="Content" ObjectID="_1580171299" r:id="rId155"/>
+          <o:OLEObject Type="Embed" ProgID="Equation.DSMT4" ShapeID="_x0000_i1099" DrawAspect="Content" ObjectID="_1580489189" r:id="rId155"/>
         </w:object>
       </w:r>
       <w:r>
@@ -5363,7 +5363,7 @@
           <v:shape id="_x0000_i1100" type="#_x0000_t75" style="width:289.9pt;height:38.2pt" o:ole="">
             <v:imagedata r:id="rId156" o:title=""/>
           </v:shape>
-          <o:OLEObject Type="Embed" ProgID="Equation.DSMT4" ShapeID="_x0000_i1100" DrawAspect="Content" ObjectID="_1580171300" r:id="rId157"/>
+          <o:OLEObject Type="Embed" ProgID="Equation.DSMT4" ShapeID="_x0000_i1100" DrawAspect="Content" ObjectID="_1580489190" r:id="rId157"/>
         </w:object>
       </w:r>
       <w:r>
@@ -5435,7 +5435,7 @@
           <v:shape id="_x0000_i1101" type="#_x0000_t75" style="width:170.9pt;height:21.9pt" o:ole="">
             <v:imagedata r:id="rId158" o:title=""/>
           </v:shape>
-          <o:OLEObject Type="Embed" ProgID="Equation.DSMT4" ShapeID="_x0000_i1101" DrawAspect="Content" ObjectID="_1580171301" r:id="rId159"/>
+          <o:OLEObject Type="Embed" ProgID="Equation.DSMT4" ShapeID="_x0000_i1101" DrawAspect="Content" ObjectID="_1580489191" r:id="rId159"/>
         </w:object>
       </w:r>
       <w:r>
@@ -5507,7 +5507,7 @@
           <v:shape id="_x0000_i1102" type="#_x0000_t75" style="width:115.85pt;height:21.3pt" o:ole="">
             <v:imagedata r:id="rId160" o:title=""/>
           </v:shape>
-          <o:OLEObject Type="Embed" ProgID="Equation.DSMT4" ShapeID="_x0000_i1102" DrawAspect="Content" ObjectID="_1580171302" r:id="rId161"/>
+          <o:OLEObject Type="Embed" ProgID="Equation.DSMT4" ShapeID="_x0000_i1102" DrawAspect="Content" ObjectID="_1580489192" r:id="rId161"/>
         </w:object>
       </w:r>
       <w:r>
@@ -5844,7 +5844,7 @@
           <v:shape id="_x0000_i1103" type="#_x0000_t75" style="width:73.9pt;height:21.3pt" o:ole="">
             <v:imagedata r:id="rId162" o:title=""/>
           </v:shape>
-          <o:OLEObject Type="Embed" ProgID="Equation.DSMT4" ShapeID="_x0000_i1103" DrawAspect="Content" ObjectID="_1580171303" r:id="rId163"/>
+          <o:OLEObject Type="Embed" ProgID="Equation.DSMT4" ShapeID="_x0000_i1103" DrawAspect="Content" ObjectID="_1580489193" r:id="rId163"/>
         </w:object>
       </w:r>
       <w:r>
@@ -5861,7 +5861,7 @@
           <v:shape id="_x0000_i1104" type="#_x0000_t75" style="width:80.15pt;height:21.3pt" o:ole="">
             <v:imagedata r:id="rId164" o:title=""/>
           </v:shape>
-          <o:OLEObject Type="Embed" ProgID="Equation.DSMT4" ShapeID="_x0000_i1104" DrawAspect="Content" ObjectID="_1580171304" r:id="rId165"/>
+          <o:OLEObject Type="Embed" ProgID="Equation.DSMT4" ShapeID="_x0000_i1104" DrawAspect="Content" ObjectID="_1580489194" r:id="rId165"/>
         </w:object>
       </w:r>
       <w:r>
@@ -5878,7 +5878,7 @@
           <v:shape id="_x0000_i1105" type="#_x0000_t75" style="width:65.1pt;height:18.8pt" o:ole="">
             <v:imagedata r:id="rId166" o:title=""/>
           </v:shape>
-          <o:OLEObject Type="Embed" ProgID="Equation.DSMT4" ShapeID="_x0000_i1105" DrawAspect="Content" ObjectID="_1580171305" r:id="rId167"/>
+          <o:OLEObject Type="Embed" ProgID="Equation.DSMT4" ShapeID="_x0000_i1105" DrawAspect="Content" ObjectID="_1580489195" r:id="rId167"/>
         </w:object>
       </w:r>
       <w:r>
@@ -5895,7 +5895,7 @@
           <v:shape id="_x0000_i1106" type="#_x0000_t75" style="width:62pt;height:18.8pt" o:ole="">
             <v:imagedata r:id="rId168" o:title=""/>
           </v:shape>
-          <o:OLEObject Type="Embed" ProgID="Equation.DSMT4" ShapeID="_x0000_i1106" DrawAspect="Content" ObjectID="_1580171306" r:id="rId169"/>
+          <o:OLEObject Type="Embed" ProgID="Equation.DSMT4" ShapeID="_x0000_i1106" DrawAspect="Content" ObjectID="_1580489196" r:id="rId169"/>
         </w:object>
       </w:r>
       <w:r>
@@ -5912,7 +5912,7 @@
           <v:shape id="_x0000_i1107" type="#_x0000_t75" style="width:1in;height:18.8pt" o:ole="">
             <v:imagedata r:id="rId170" o:title=""/>
           </v:shape>
-          <o:OLEObject Type="Embed" ProgID="Equation.DSMT4" ShapeID="_x0000_i1107" DrawAspect="Content" ObjectID="_1580171307" r:id="rId171"/>
+          <o:OLEObject Type="Embed" ProgID="Equation.DSMT4" ShapeID="_x0000_i1107" DrawAspect="Content" ObjectID="_1580489197" r:id="rId171"/>
         </w:object>
       </w:r>
       <w:r>
@@ -5929,7 +5929,7 @@
           <v:shape id="_x0000_i1108" type="#_x0000_t75" style="width:73.9pt;height:21.3pt" o:ole="">
             <v:imagedata r:id="rId172" o:title=""/>
           </v:shape>
-          <o:OLEObject Type="Embed" ProgID="Equation.DSMT4" ShapeID="_x0000_i1108" DrawAspect="Content" ObjectID="_1580171308" r:id="rId173"/>
+          <o:OLEObject Type="Embed" ProgID="Equation.DSMT4" ShapeID="_x0000_i1108" DrawAspect="Content" ObjectID="_1580489198" r:id="rId173"/>
         </w:object>
       </w:r>
       <w:r>
@@ -6053,7 +6053,7 @@
           <v:shape id="_x0000_i1109" type="#_x0000_t75" style="width:170.9pt;height:127.1pt" o:ole="">
             <v:imagedata r:id="rId174" o:title=""/>
           </v:shape>
-          <o:OLEObject Type="Embed" ProgID="Equation.DSMT4" ShapeID="_x0000_i1109" DrawAspect="Content" ObjectID="_1580171309" r:id="rId175"/>
+          <o:OLEObject Type="Embed" ProgID="Equation.DSMT4" ShapeID="_x0000_i1109" DrawAspect="Content" ObjectID="_1580489199" r:id="rId175"/>
         </w:object>
       </w:r>
       <w:r>
@@ -6125,7 +6125,7 @@
           <v:shape id="_x0000_i1110" type="#_x0000_t75" style="width:194.1pt;height:36.3pt" o:ole="">
             <v:imagedata r:id="rId176" o:title=""/>
           </v:shape>
-          <o:OLEObject Type="Embed" ProgID="Equation.DSMT4" ShapeID="_x0000_i1110" DrawAspect="Content" ObjectID="_1580171310" r:id="rId177"/>
+          <o:OLEObject Type="Embed" ProgID="Equation.DSMT4" ShapeID="_x0000_i1110" DrawAspect="Content" ObjectID="_1580489200" r:id="rId177"/>
         </w:object>
       </w:r>
       <w:r>
@@ -6197,7 +6197,7 @@
           <v:shape id="_x0000_i1111" type="#_x0000_t75" style="width:306.15pt;height:38.2pt" o:ole="">
             <v:imagedata r:id="rId178" o:title=""/>
           </v:shape>
-          <o:OLEObject Type="Embed" ProgID="Equation.DSMT4" ShapeID="_x0000_i1111" DrawAspect="Content" ObjectID="_1580171311" r:id="rId179"/>
+          <o:OLEObject Type="Embed" ProgID="Equation.DSMT4" ShapeID="_x0000_i1111" DrawAspect="Content" ObjectID="_1580489201" r:id="rId179"/>
         </w:object>
       </w:r>
       <w:r>
@@ -6270,7 +6270,7 @@
           <v:shape id="_x0000_i1112" type="#_x0000_t75" style="width:152.15pt;height:21.9pt" o:ole="">
             <v:imagedata r:id="rId180" o:title=""/>
           </v:shape>
-          <o:OLEObject Type="Embed" ProgID="Equation.DSMT4" ShapeID="_x0000_i1112" DrawAspect="Content" ObjectID="_1580171312" r:id="rId181"/>
+          <o:OLEObject Type="Embed" ProgID="Equation.DSMT4" ShapeID="_x0000_i1112" DrawAspect="Content" ObjectID="_1580489202" r:id="rId181"/>
         </w:object>
       </w:r>
       <w:r>
@@ -6342,7 +6342,7 @@
           <v:shape id="_x0000_i1113" type="#_x0000_t75" style="width:105.2pt;height:18.15pt" o:ole="">
             <v:imagedata r:id="rId182" o:title=""/>
           </v:shape>
-          <o:OLEObject Type="Embed" ProgID="Equation.DSMT4" ShapeID="_x0000_i1113" DrawAspect="Content" ObjectID="_1580171313" r:id="rId183"/>
+          <o:OLEObject Type="Embed" ProgID="Equation.DSMT4" ShapeID="_x0000_i1113" DrawAspect="Content" ObjectID="_1580489203" r:id="rId183"/>
         </w:object>
       </w:r>
       <w:r>
@@ -6484,7 +6484,7 @@
           <v:shape id="_x0000_i1114" type="#_x0000_t75" style="width:10pt;height:11.25pt" o:ole="">
             <v:imagedata r:id="rId184" o:title=""/>
           </v:shape>
-          <o:OLEObject Type="Embed" ProgID="Equation.DSMT4" ShapeID="_x0000_i1114" DrawAspect="Content" ObjectID="_1580171314" r:id="rId185"/>
+          <o:OLEObject Type="Embed" ProgID="Equation.DSMT4" ShapeID="_x0000_i1114" DrawAspect="Content" ObjectID="_1580489204" r:id="rId185"/>
         </w:object>
       </w:r>
       <w:r>
@@ -6511,7 +6511,7 @@
           <v:shape id="_x0000_i1115" type="#_x0000_t75" style="width:10pt;height:15.05pt" o:ole="">
             <v:imagedata r:id="rId186" o:title=""/>
           </v:shape>
-          <o:OLEObject Type="Embed" ProgID="Equation.DSMT4" ShapeID="_x0000_i1115" DrawAspect="Content" ObjectID="_1580171315" r:id="rId187"/>
+          <o:OLEObject Type="Embed" ProgID="Equation.DSMT4" ShapeID="_x0000_i1115" DrawAspect="Content" ObjectID="_1580489205" r:id="rId187"/>
         </w:object>
       </w:r>
       <w:r>
@@ -6531,7 +6531,7 @@
           <v:shape id="_x0000_i1116" type="#_x0000_t75" style="width:16.3pt;height:13.75pt" o:ole="">
             <v:imagedata r:id="rId188" o:title=""/>
           </v:shape>
-          <o:OLEObject Type="Embed" ProgID="Equation.DSMT4" ShapeID="_x0000_i1116" DrawAspect="Content" ObjectID="_1580171316" r:id="rId189"/>
+          <o:OLEObject Type="Embed" ProgID="Equation.DSMT4" ShapeID="_x0000_i1116" DrawAspect="Content" ObjectID="_1580489206" r:id="rId189"/>
         </w:object>
       </w:r>
       <w:r>
@@ -6656,7 +6656,7 @@
           <v:shape id="_x0000_i1117" type="#_x0000_t75" style="width:155.9pt;height:122.7pt" o:ole="">
             <v:imagedata r:id="rId190" o:title=""/>
           </v:shape>
-          <o:OLEObject Type="Embed" ProgID="Equation.DSMT4" ShapeID="_x0000_i1117" DrawAspect="Content" ObjectID="_1580171317" r:id="rId191"/>
+          <o:OLEObject Type="Embed" ProgID="Equation.DSMT4" ShapeID="_x0000_i1117" DrawAspect="Content" ObjectID="_1580489207" r:id="rId191"/>
         </w:object>
       </w:r>
       <w:r>
@@ -6782,7 +6782,7 @@
           <v:shape id="_x0000_i1118" type="#_x0000_t75" style="width:11.9pt;height:15.05pt" o:ole="">
             <v:imagedata r:id="rId192" o:title=""/>
           </v:shape>
-          <o:OLEObject Type="Embed" ProgID="Equation.DSMT4" ShapeID="_x0000_i1118" DrawAspect="Content" ObjectID="_1580171318" r:id="rId193"/>
+          <o:OLEObject Type="Embed" ProgID="Equation.DSMT4" ShapeID="_x0000_i1118" DrawAspect="Content" ObjectID="_1580489208" r:id="rId193"/>
         </w:object>
       </w:r>
       <w:r>
@@ -6799,7 +6799,7 @@
           <v:shape id="_x0000_i1119" type="#_x0000_t75" style="width:11.25pt;height:11.9pt" o:ole="">
             <v:imagedata r:id="rId194" o:title=""/>
           </v:shape>
-          <o:OLEObject Type="Embed" ProgID="Equation.DSMT4" ShapeID="_x0000_i1119" DrawAspect="Content" ObjectID="_1580171319" r:id="rId195"/>
+          <o:OLEObject Type="Embed" ProgID="Equation.DSMT4" ShapeID="_x0000_i1119" DrawAspect="Content" ObjectID="_1580489209" r:id="rId195"/>
         </w:object>
       </w:r>
       <w:r>
@@ -6899,7 +6899,7 @@
           <v:shape id="_x0000_i1120" type="#_x0000_t75" style="width:16.9pt;height:16.9pt" o:ole="">
             <v:imagedata r:id="rId196" o:title=""/>
           </v:shape>
-          <o:OLEObject Type="Embed" ProgID="Equation.DSMT4" ShapeID="_x0000_i1120" DrawAspect="Content" ObjectID="_1580171320" r:id="rId197"/>
+          <o:OLEObject Type="Embed" ProgID="Equation.DSMT4" ShapeID="_x0000_i1120" DrawAspect="Content" ObjectID="_1580489210" r:id="rId197"/>
         </w:object>
       </w:r>
       <w:r>
@@ -7120,7 +7120,7 @@
           <v:shape id="_x0000_i1121" type="#_x0000_t75" style="width:373.15pt;height:137.1pt" o:ole="">
             <v:imagedata r:id="rId198" o:title=""/>
           </v:shape>
-          <o:OLEObject Type="Embed" ProgID="Equation.DSMT4" ShapeID="_x0000_i1121" DrawAspect="Content" ObjectID="_1580171321" r:id="rId199"/>
+          <o:OLEObject Type="Embed" ProgID="Equation.DSMT4" ShapeID="_x0000_i1121" DrawAspect="Content" ObjectID="_1580489211" r:id="rId199"/>
         </w:object>
       </w:r>
       <w:r>
@@ -7238,7 +7238,7 @@
           <v:shape id="_x0000_i1122" type="#_x0000_t75" style="width:11.9pt;height:13.75pt" o:ole="">
             <v:imagedata r:id="rId200" o:title=""/>
           </v:shape>
-          <o:OLEObject Type="Embed" ProgID="Equation.DSMT4" ShapeID="_x0000_i1122" DrawAspect="Content" ObjectID="_1580171322" r:id="rId201"/>
+          <o:OLEObject Type="Embed" ProgID="Equation.DSMT4" ShapeID="_x0000_i1122" DrawAspect="Content" ObjectID="_1580489212" r:id="rId201"/>
         </w:object>
       </w:r>
       <w:r>
@@ -7266,7 +7266,7 @@
           <v:shape id="_x0000_i1123" type="#_x0000_t75" style="width:108.3pt;height:38.2pt" o:ole="">
             <v:imagedata r:id="rId202" o:title=""/>
           </v:shape>
-          <o:OLEObject Type="Embed" ProgID="Equation.DSMT4" ShapeID="_x0000_i1123" DrawAspect="Content" ObjectID="_1580171323" r:id="rId203"/>
+          <o:OLEObject Type="Embed" ProgID="Equation.DSMT4" ShapeID="_x0000_i1123" DrawAspect="Content" ObjectID="_1580489213" r:id="rId203"/>
         </w:object>
       </w:r>
       <w:r>
@@ -7291,7 +7291,7 @@
           <v:shape id="_x0000_i1124" type="#_x0000_t75" style="width:103.3pt;height:21.3pt" o:ole="">
             <v:imagedata r:id="rId204" o:title=""/>
           </v:shape>
-          <o:OLEObject Type="Embed" ProgID="Equation.DSMT4" ShapeID="_x0000_i1124" DrawAspect="Content" ObjectID="_1580171324" r:id="rId205"/>
+          <o:OLEObject Type="Embed" ProgID="Equation.DSMT4" ShapeID="_x0000_i1124" DrawAspect="Content" ObjectID="_1580489214" r:id="rId205"/>
         </w:object>
       </w:r>
     </w:p>
@@ -7312,7 +7312,7 @@
           <v:shape id="_x0000_i1125" type="#_x0000_t75" style="width:53.85pt;height:23.8pt" o:ole="">
             <v:imagedata r:id="rId206" o:title=""/>
           </v:shape>
-          <o:OLEObject Type="Embed" ProgID="Equation.DSMT4" ShapeID="_x0000_i1125" DrawAspect="Content" ObjectID="_1580171325" r:id="rId207"/>
+          <o:OLEObject Type="Embed" ProgID="Equation.DSMT4" ShapeID="_x0000_i1125" DrawAspect="Content" ObjectID="_1580489215" r:id="rId207"/>
         </w:object>
       </w:r>
     </w:p>
@@ -7338,7 +7338,7 @@
           <v:shape id="_x0000_i1126" type="#_x0000_t75" style="width:18.8pt;height:18.8pt" o:ole="">
             <v:imagedata r:id="rId208" o:title=""/>
           </v:shape>
-          <o:OLEObject Type="Embed" ProgID="Equation.DSMT4" ShapeID="_x0000_i1126" DrawAspect="Content" ObjectID="_1580171326" r:id="rId209"/>
+          <o:OLEObject Type="Embed" ProgID="Equation.DSMT4" ShapeID="_x0000_i1126" DrawAspect="Content" ObjectID="_1580489216" r:id="rId209"/>
         </w:object>
       </w:r>
       <w:r>
@@ -7383,7 +7383,7 @@
           <v:shape id="_x0000_i1127" type="#_x0000_t75" style="width:249.2pt;height:43.85pt" o:ole="">
             <v:imagedata r:id="rId210" o:title=""/>
           </v:shape>
-          <o:OLEObject Type="Embed" ProgID="Equation.DSMT4" ShapeID="_x0000_i1127" DrawAspect="Content" ObjectID="_1580171327" r:id="rId211"/>
+          <o:OLEObject Type="Embed" ProgID="Equation.DSMT4" ShapeID="_x0000_i1127" DrawAspect="Content" ObjectID="_1580489217" r:id="rId211"/>
         </w:object>
       </w:r>
       <w:r>
@@ -7479,7 +7479,7 @@
           <v:shape id="_x0000_i1128" type="#_x0000_t75" style="width:130.25pt;height:44.45pt" o:ole="">
             <v:imagedata r:id="rId212" o:title=""/>
           </v:shape>
-          <o:OLEObject Type="Embed" ProgID="Equation.DSMT4" ShapeID="_x0000_i1128" DrawAspect="Content" ObjectID="_1580171328" r:id="rId213"/>
+          <o:OLEObject Type="Embed" ProgID="Equation.DSMT4" ShapeID="_x0000_i1128" DrawAspect="Content" ObjectID="_1580489218" r:id="rId213"/>
         </w:object>
       </w:r>
       <w:r>
@@ -7597,7 +7597,7 @@
           <v:shape id="_x0000_i1129" type="#_x0000_t75" style="width:93.9pt;height:21.3pt" o:ole="">
             <v:imagedata r:id="rId214" o:title=""/>
           </v:shape>
-          <o:OLEObject Type="Embed" ProgID="Equation.DSMT4" ShapeID="_x0000_i1129" DrawAspect="Content" ObjectID="_1580171329" r:id="rId215"/>
+          <o:OLEObject Type="Embed" ProgID="Equation.DSMT4" ShapeID="_x0000_i1129" DrawAspect="Content" ObjectID="_1580489219" r:id="rId215"/>
         </w:object>
       </w:r>
       <w:r>
@@ -7672,7 +7672,7 @@
           <v:shape id="_x0000_i1130" type="#_x0000_t75" style="width:108.3pt;height:21.9pt" o:ole="">
             <v:imagedata r:id="rId216" o:title=""/>
           </v:shape>
-          <o:OLEObject Type="Embed" ProgID="Equation.DSMT4" ShapeID="_x0000_i1130" DrawAspect="Content" ObjectID="_1580171330" r:id="rId217"/>
+          <o:OLEObject Type="Embed" ProgID="Equation.DSMT4" ShapeID="_x0000_i1130" DrawAspect="Content" ObjectID="_1580489220" r:id="rId217"/>
         </w:object>
       </w:r>
       <w:r>
@@ -7691,7 +7691,7 @@
           <v:shape id="_x0000_i1131" type="#_x0000_t75" style="width:50.7pt;height:18.15pt" o:ole="">
             <v:imagedata r:id="rId218" o:title=""/>
           </v:shape>
-          <o:OLEObject Type="Embed" ProgID="Equation.DSMT4" ShapeID="_x0000_i1131" DrawAspect="Content" ObjectID="_1580171331" r:id="rId219"/>
+          <o:OLEObject Type="Embed" ProgID="Equation.DSMT4" ShapeID="_x0000_i1131" DrawAspect="Content" ObjectID="_1580489221" r:id="rId219"/>
         </w:object>
       </w:r>
       <w:r>
@@ -7781,7 +7781,7 @@
           <v:shape id="_x0000_i1132" type="#_x0000_t75" style="width:50.1pt;height:18.15pt" o:ole="">
             <v:imagedata r:id="rId220" o:title=""/>
           </v:shape>
-          <o:OLEObject Type="Embed" ProgID="Equation.DSMT4" ShapeID="_x0000_i1132" DrawAspect="Content" ObjectID="_1580171332" r:id="rId221"/>
+          <o:OLEObject Type="Embed" ProgID="Equation.DSMT4" ShapeID="_x0000_i1132" DrawAspect="Content" ObjectID="_1580489222" r:id="rId221"/>
         </w:object>
       </w:r>
     </w:p>
@@ -7813,7 +7813,7 @@
           <v:shape id="_x0000_i1133" type="#_x0000_t75" style="width:70.75pt;height:18.15pt" o:ole="">
             <v:imagedata r:id="rId222" o:title=""/>
           </v:shape>
-          <o:OLEObject Type="Embed" ProgID="Equation.DSMT4" ShapeID="_x0000_i1133" DrawAspect="Content" ObjectID="_1580171333" r:id="rId223"/>
+          <o:OLEObject Type="Embed" ProgID="Equation.DSMT4" ShapeID="_x0000_i1133" DrawAspect="Content" ObjectID="_1580489223" r:id="rId223"/>
         </w:object>
       </w:r>
       <w:r>
@@ -7855,7 +7855,7 @@
           <v:shape id="_x0000_i1134" type="#_x0000_t75" style="width:70.75pt;height:18.15pt" o:ole="">
             <v:imagedata r:id="rId224" o:title=""/>
           </v:shape>
-          <o:OLEObject Type="Embed" ProgID="Equation.DSMT4" ShapeID="_x0000_i1134" DrawAspect="Content" ObjectID="_1580171334" r:id="rId225"/>
+          <o:OLEObject Type="Embed" ProgID="Equation.DSMT4" ShapeID="_x0000_i1134" DrawAspect="Content" ObjectID="_1580489224" r:id="rId225"/>
         </w:object>
       </w:r>
       <w:r>
@@ -7873,7 +7873,7 @@
           <v:shape id="_x0000_i1135" type="#_x0000_t75" style="width:18.8pt;height:16.9pt" o:ole="">
             <v:imagedata r:id="rId226" o:title=""/>
           </v:shape>
-          <o:OLEObject Type="Embed" ProgID="Equation.DSMT4" ShapeID="_x0000_i1135" DrawAspect="Content" ObjectID="_1580171335" r:id="rId227"/>
+          <o:OLEObject Type="Embed" ProgID="Equation.DSMT4" ShapeID="_x0000_i1135" DrawAspect="Content" ObjectID="_1580489225" r:id="rId227"/>
         </w:object>
       </w:r>
       <w:r>
@@ -7900,7 +7900,7 @@
           <v:shape id="_x0000_i1136" type="#_x0000_t75" style="width:100.15pt;height:40.05pt" o:ole="">
             <v:imagedata r:id="rId228" o:title=""/>
           </v:shape>
-          <o:OLEObject Type="Embed" ProgID="Equation.DSMT4" ShapeID="_x0000_i1136" DrawAspect="Content" ObjectID="_1580171336" r:id="rId229"/>
+          <o:OLEObject Type="Embed" ProgID="Equation.DSMT4" ShapeID="_x0000_i1136" DrawAspect="Content" ObjectID="_1580489226" r:id="rId229"/>
         </w:object>
       </w:r>
       <w:r>
@@ -8072,7 +8072,7 @@
           <v:shape id="_x0000_i1137" type="#_x0000_t75" style="width:70.75pt;height:18.15pt" o:ole="">
             <v:imagedata r:id="rId231" o:title=""/>
           </v:shape>
-          <o:OLEObject Type="Embed" ProgID="Equation.DSMT4" ShapeID="_x0000_i1137" DrawAspect="Content" ObjectID="_1580171337" r:id="rId232"/>
+          <o:OLEObject Type="Embed" ProgID="Equation.DSMT4" ShapeID="_x0000_i1137" DrawAspect="Content" ObjectID="_1580489227" r:id="rId232"/>
         </w:object>
       </w:r>
       <w:r>
@@ -8143,7 +8143,7 @@
           <v:shape id="_x0000_i1138" type="#_x0000_t75" style="width:120.2pt;height:78.9pt" o:ole="">
             <v:imagedata r:id="rId233" o:title=""/>
           </v:shape>
-          <o:OLEObject Type="Embed" ProgID="Equation.DSMT4" ShapeID="_x0000_i1138" DrawAspect="Content" ObjectID="_1580171338" r:id="rId234"/>
+          <o:OLEObject Type="Embed" ProgID="Equation.DSMT4" ShapeID="_x0000_i1138" DrawAspect="Content" ObjectID="_1580489228" r:id="rId234"/>
         </w:object>
       </w:r>
       <w:r>
@@ -8226,7 +8226,7 @@
           <v:shape id="_x0000_i1139" type="#_x0000_t75" style="width:150.25pt;height:73.25pt" o:ole="">
             <v:imagedata r:id="rId235" o:title=""/>
           </v:shape>
-          <o:OLEObject Type="Embed" ProgID="Equation.DSMT4" ShapeID="_x0000_i1139" DrawAspect="Content" ObjectID="_1580171339" r:id="rId236"/>
+          <o:OLEObject Type="Embed" ProgID="Equation.DSMT4" ShapeID="_x0000_i1139" DrawAspect="Content" ObjectID="_1580489229" r:id="rId236"/>
         </w:object>
       </w:r>
       <w:r>
@@ -8308,7 +8308,7 @@
           <v:shape id="_x0000_i1140" type="#_x0000_t75" style="width:105.2pt;height:18.8pt" o:ole="">
             <v:imagedata r:id="rId237" o:title=""/>
           </v:shape>
-          <o:OLEObject Type="Embed" ProgID="Equation.DSMT4" ShapeID="_x0000_i1140" DrawAspect="Content" ObjectID="_1580171340" r:id="rId238"/>
+          <o:OLEObject Type="Embed" ProgID="Equation.DSMT4" ShapeID="_x0000_i1140" DrawAspect="Content" ObjectID="_1580489230" r:id="rId238"/>
         </w:object>
       </w:r>
       <w:r>
@@ -8426,7 +8426,7 @@
           <v:shape id="_x0000_i1141" type="#_x0000_t75" style="width:11.25pt;height:16.3pt" o:ole="">
             <v:imagedata r:id="rId239" o:title=""/>
           </v:shape>
-          <o:OLEObject Type="Embed" ProgID="Equation.DSMT4" ShapeID="_x0000_i1141" DrawAspect="Content" ObjectID="_1580171341" r:id="rId240"/>
+          <o:OLEObject Type="Embed" ProgID="Equation.DSMT4" ShapeID="_x0000_i1141" DrawAspect="Content" ObjectID="_1580489231" r:id="rId240"/>
         </w:object>
       </w:r>
       <w:r>
@@ -8444,7 +8444,7 @@
           <v:shape id="_x0000_i1142" type="#_x0000_t75" style="width:10pt;height:16.3pt" o:ole="">
             <v:imagedata r:id="rId241" o:title=""/>
           </v:shape>
-          <o:OLEObject Type="Embed" ProgID="Equation.DSMT4" ShapeID="_x0000_i1142" DrawAspect="Content" ObjectID="_1580171342" r:id="rId242"/>
+          <o:OLEObject Type="Embed" ProgID="Equation.DSMT4" ShapeID="_x0000_i1142" DrawAspect="Content" ObjectID="_1580489232" r:id="rId242"/>
         </w:object>
       </w:r>
       <w:r>
@@ -8470,7 +8470,7 @@
           <v:shape id="_x0000_i1143" type="#_x0000_t75" style="width:204.75pt;height:43.2pt" o:ole="">
             <v:imagedata r:id="rId243" o:title=""/>
           </v:shape>
-          <o:OLEObject Type="Embed" ProgID="Equation.DSMT4" ShapeID="_x0000_i1143" DrawAspect="Content" ObjectID="_1580171343" r:id="rId244"/>
+          <o:OLEObject Type="Embed" ProgID="Equation.DSMT4" ShapeID="_x0000_i1143" DrawAspect="Content" ObjectID="_1580489233" r:id="rId244"/>
         </w:object>
       </w:r>
       <w:r>
@@ -8590,7 +8590,7 @@
           <v:shape id="_x0000_i1144" type="#_x0000_t75" style="width:10pt;height:11.25pt" o:ole="">
             <v:imagedata r:id="rId245" o:title=""/>
           </v:shape>
-          <o:OLEObject Type="Embed" ProgID="Equation.DSMT4" ShapeID="_x0000_i1144" DrawAspect="Content" ObjectID="_1580171344" r:id="rId246"/>
+          <o:OLEObject Type="Embed" ProgID="Equation.DSMT4" ShapeID="_x0000_i1144" DrawAspect="Content" ObjectID="_1580489234" r:id="rId246"/>
         </w:object>
       </w:r>
       <w:r>
@@ -8614,7 +8614,7 @@
           <v:shape id="_x0000_i1145" type="#_x0000_t75" style="width:10pt;height:15.05pt" o:ole="">
             <v:imagedata r:id="rId247" o:title=""/>
           </v:shape>
-          <o:OLEObject Type="Embed" ProgID="Equation.DSMT4" ShapeID="_x0000_i1145" DrawAspect="Content" ObjectID="_1580171345" r:id="rId248"/>
+          <o:OLEObject Type="Embed" ProgID="Equation.DSMT4" ShapeID="_x0000_i1145" DrawAspect="Content" ObjectID="_1580489235" r:id="rId248"/>
         </w:object>
       </w:r>
       <w:r>
@@ -8632,7 +8632,7 @@
           <v:shape id="_x0000_i1146" type="#_x0000_t75" style="width:16.3pt;height:13.75pt" o:ole="">
             <v:imagedata r:id="rId249" o:title=""/>
           </v:shape>
-          <o:OLEObject Type="Embed" ProgID="Equation.DSMT4" ShapeID="_x0000_i1146" DrawAspect="Content" ObjectID="_1580171346" r:id="rId250"/>
+          <o:OLEObject Type="Embed" ProgID="Equation.DSMT4" ShapeID="_x0000_i1146" DrawAspect="Content" ObjectID="_1580489236" r:id="rId250"/>
         </w:object>
       </w:r>
       <w:r>
@@ -8710,7 +8710,7 @@
           <v:shape id="_x0000_i1147" type="#_x0000_t75" style="width:261.1pt;height:46.95pt" o:ole="">
             <v:imagedata r:id="rId251" o:title=""/>
           </v:shape>
-          <o:OLEObject Type="Embed" ProgID="Equation.DSMT4" ShapeID="_x0000_i1147" DrawAspect="Content" ObjectID="_1580171347" r:id="rId252"/>
+          <o:OLEObject Type="Embed" ProgID="Equation.DSMT4" ShapeID="_x0000_i1147" DrawAspect="Content" ObjectID="_1580489237" r:id="rId252"/>
         </w:object>
       </w:r>
       <w:r>
@@ -8869,7 +8869,7 @@
           <v:shape id="_x0000_i1148" type="#_x0000_t75" style="width:63.85pt;height:38.2pt" o:ole="">
             <v:imagedata r:id="rId253" o:title=""/>
           </v:shape>
-          <o:OLEObject Type="Embed" ProgID="Equation.DSMT4" ShapeID="_x0000_i1148" DrawAspect="Content" ObjectID="_1580171348" r:id="rId254"/>
+          <o:OLEObject Type="Embed" ProgID="Equation.DSMT4" ShapeID="_x0000_i1148" DrawAspect="Content" ObjectID="_1580489238" r:id="rId254"/>
         </w:object>
       </w:r>
       <w:r>
@@ -8887,7 +8887,7 @@
           <v:shape id="_x0000_i1149" type="#_x0000_t75" style="width:134pt;height:43.2pt" o:ole="">
             <v:imagedata r:id="rId255" o:title=""/>
           </v:shape>
-          <o:OLEObject Type="Embed" ProgID="Equation.DSMT4" ShapeID="_x0000_i1149" DrawAspect="Content" ObjectID="_1580171349" r:id="rId256"/>
+          <o:OLEObject Type="Embed" ProgID="Equation.DSMT4" ShapeID="_x0000_i1149" DrawAspect="Content" ObjectID="_1580489239" r:id="rId256"/>
         </w:object>
       </w:r>
       <w:r>
@@ -8964,7 +8964,7 @@
           <v:shape id="_x0000_i1150" type="#_x0000_t75" style="width:53.2pt;height:21.3pt" o:ole="">
             <v:imagedata r:id="rId257" o:title=""/>
           </v:shape>
-          <o:OLEObject Type="Embed" ProgID="Equation.DSMT4" ShapeID="_x0000_i1150" DrawAspect="Content" ObjectID="_1580171350" r:id="rId258"/>
+          <o:OLEObject Type="Embed" ProgID="Equation.DSMT4" ShapeID="_x0000_i1150" DrawAspect="Content" ObjectID="_1580489240" r:id="rId258"/>
         </w:object>
       </w:r>
       <w:r>
@@ -8982,7 +8982,7 @@
           <v:shape id="_x0000_i1151" type="#_x0000_t75" style="width:30.05pt;height:21.3pt" o:ole="">
             <v:imagedata r:id="rId259" o:title=""/>
           </v:shape>
-          <o:OLEObject Type="Embed" ProgID="Equation.DSMT4" ShapeID="_x0000_i1151" DrawAspect="Content" ObjectID="_1580171351" r:id="rId260"/>
+          <o:OLEObject Type="Embed" ProgID="Equation.DSMT4" ShapeID="_x0000_i1151" DrawAspect="Content" ObjectID="_1580489241" r:id="rId260"/>
         </w:object>
       </w:r>
       <w:r>
@@ -9000,7 +9000,7 @@
           <v:shape id="_x0000_i1152" type="#_x0000_t75" style="width:53.2pt;height:21.3pt" o:ole="">
             <v:imagedata r:id="rId261" o:title=""/>
           </v:shape>
-          <o:OLEObject Type="Embed" ProgID="Equation.DSMT4" ShapeID="_x0000_i1152" DrawAspect="Content" ObjectID="_1580171352" r:id="rId262"/>
+          <o:OLEObject Type="Embed" ProgID="Equation.DSMT4" ShapeID="_x0000_i1152" DrawAspect="Content" ObjectID="_1580489242" r:id="rId262"/>
         </w:object>
       </w:r>
       <w:r>
@@ -9018,7 +9018,7 @@
           <v:shape id="_x0000_i1153" type="#_x0000_t75" style="width:50.1pt;height:21.3pt" o:ole="">
             <v:imagedata r:id="rId263" o:title=""/>
           </v:shape>
-          <o:OLEObject Type="Embed" ProgID="Equation.DSMT4" ShapeID="_x0000_i1153" DrawAspect="Content" ObjectID="_1580171353" r:id="rId264"/>
+          <o:OLEObject Type="Embed" ProgID="Equation.DSMT4" ShapeID="_x0000_i1153" DrawAspect="Content" ObjectID="_1580489243" r:id="rId264"/>
         </w:object>
       </w:r>
       <w:r>
@@ -9064,7 +9064,7 @@
           <v:shape id="_x0000_i1154" type="#_x0000_t75" style="width:98.3pt;height:36.3pt" o:ole="">
             <v:imagedata r:id="rId265" o:title=""/>
           </v:shape>
-          <o:OLEObject Type="Embed" ProgID="Equation.DSMT4" ShapeID="_x0000_i1154" DrawAspect="Content" ObjectID="_1580171354" r:id="rId266"/>
+          <o:OLEObject Type="Embed" ProgID="Equation.DSMT4" ShapeID="_x0000_i1154" DrawAspect="Content" ObjectID="_1580489244" r:id="rId266"/>
         </w:object>
       </w:r>
       <w:r>
@@ -9110,7 +9110,7 @@
           <v:shape id="_x0000_i1155" type="#_x0000_t75" style="width:40.05pt;height:15.05pt" o:ole="">
             <v:imagedata r:id="rId267" o:title=""/>
           </v:shape>
-          <o:OLEObject Type="Embed" ProgID="Equation.DSMT4" ShapeID="_x0000_i1155" DrawAspect="Content" ObjectID="_1580171355" r:id="rId268"/>
+          <o:OLEObject Type="Embed" ProgID="Equation.DSMT4" ShapeID="_x0000_i1155" DrawAspect="Content" ObjectID="_1580489245" r:id="rId268"/>
         </w:object>
       </w:r>
       <w:r>
@@ -9372,7 +9372,7 @@
           <v:shape id="_x0000_i1156" type="#_x0000_t75" style="width:16.3pt;height:13.75pt" o:ole="">
             <v:imagedata r:id="rId269" o:title=""/>
           </v:shape>
-          <o:OLEObject Type="Embed" ProgID="Equation.DSMT4" ShapeID="_x0000_i1156" DrawAspect="Content" ObjectID="_1580171356" r:id="rId270"/>
+          <o:OLEObject Type="Embed" ProgID="Equation.DSMT4" ShapeID="_x0000_i1156" DrawAspect="Content" ObjectID="_1580489246" r:id="rId270"/>
         </w:object>
       </w:r>
       <w:r>
@@ -9390,7 +9390,7 @@
           <v:shape id="_x0000_i1157" type="#_x0000_t75" style="width:135.85pt;height:18.15pt" o:ole="">
             <v:imagedata r:id="rId271" o:title=""/>
           </v:shape>
-          <o:OLEObject Type="Embed" ProgID="Equation.DSMT4" ShapeID="_x0000_i1157" DrawAspect="Content" ObjectID="_1580171357" r:id="rId272"/>
+          <o:OLEObject Type="Embed" ProgID="Equation.DSMT4" ShapeID="_x0000_i1157" DrawAspect="Content" ObjectID="_1580489247" r:id="rId272"/>
         </w:object>
       </w:r>
       <w:r>
@@ -9434,7 +9434,7 @@
           <v:shape id="_x0000_i1158" type="#_x0000_t75" style="width:67pt;height:18.8pt" o:ole="">
             <v:imagedata r:id="rId273" o:title=""/>
           </v:shape>
-          <o:OLEObject Type="Embed" ProgID="Equation.DSMT4" ShapeID="_x0000_i1158" DrawAspect="Content" ObjectID="_1580171358" r:id="rId274"/>
+          <o:OLEObject Type="Embed" ProgID="Equation.DSMT4" ShapeID="_x0000_i1158" DrawAspect="Content" ObjectID="_1580489248" r:id="rId274"/>
         </w:object>
       </w:r>
       <w:r>
@@ -9471,7 +9471,7 @@
           <v:shape id="_x0000_i1159" type="#_x0000_t75" style="width:13.75pt;height:18.8pt" o:ole="">
             <v:imagedata r:id="rId275" o:title=""/>
           </v:shape>
-          <o:OLEObject Type="Embed" ProgID="Equation.DSMT4" ShapeID="_x0000_i1159" DrawAspect="Content" ObjectID="_1580171359" r:id="rId276"/>
+          <o:OLEObject Type="Embed" ProgID="Equation.DSMT4" ShapeID="_x0000_i1159" DrawAspect="Content" ObjectID="_1580489249" r:id="rId276"/>
         </w:object>
       </w:r>
       <w:r>
@@ -9489,7 +9489,7 @@
           <v:shape id="_x0000_i1160" type="#_x0000_t75" style="width:15.05pt;height:21.3pt" o:ole="">
             <v:imagedata r:id="rId277" o:title=""/>
           </v:shape>
-          <o:OLEObject Type="Embed" ProgID="Equation.DSMT4" ShapeID="_x0000_i1160" DrawAspect="Content" ObjectID="_1580171360" r:id="rId278"/>
+          <o:OLEObject Type="Embed" ProgID="Equation.DSMT4" ShapeID="_x0000_i1160" DrawAspect="Content" ObjectID="_1580489250" r:id="rId278"/>
         </w:object>
       </w:r>
       <w:r>
@@ -9515,7 +9515,7 @@
           <v:shape id="_x0000_i1161" type="#_x0000_t75" style="width:291.15pt;height:43.2pt" o:ole="">
             <v:imagedata r:id="rId279" o:title=""/>
           </v:shape>
-          <o:OLEObject Type="Embed" ProgID="Equation.DSMT4" ShapeID="_x0000_i1161" DrawAspect="Content" ObjectID="_1580171361" r:id="rId280"/>
+          <o:OLEObject Type="Embed" ProgID="Equation.DSMT4" ShapeID="_x0000_i1161" DrawAspect="Content" ObjectID="_1580489251" r:id="rId280"/>
         </w:object>
       </w:r>
       <w:r>
@@ -9588,7 +9588,7 @@
           <v:shape id="_x0000_i1162" type="#_x0000_t75" style="width:36.95pt;height:18.8pt" o:ole="">
             <v:imagedata r:id="rId281" o:title=""/>
           </v:shape>
-          <o:OLEObject Type="Embed" ProgID="Equation.DSMT4" ShapeID="_x0000_i1162" DrawAspect="Content" ObjectID="_1580171362" r:id="rId282"/>
+          <o:OLEObject Type="Embed" ProgID="Equation.DSMT4" ShapeID="_x0000_i1162" DrawAspect="Content" ObjectID="_1580489252" r:id="rId282"/>
         </w:object>
       </w:r>
       <w:r>
@@ -10095,7 +10095,7 @@
           <v:shape id="_x0000_i1163" type="#_x0000_t75" style="width:10pt;height:15.05pt" o:ole="">
             <v:imagedata r:id="rId283" o:title=""/>
           </v:shape>
-          <o:OLEObject Type="Embed" ProgID="Equation.DSMT4" ShapeID="_x0000_i1163" DrawAspect="Content" ObjectID="_1580171363" r:id="rId284"/>
+          <o:OLEObject Type="Embed" ProgID="Equation.DSMT4" ShapeID="_x0000_i1163" DrawAspect="Content" ObjectID="_1580489253" r:id="rId284"/>
         </w:object>
       </w:r>
       <w:r>
@@ -10115,7 +10115,7 @@
           <v:shape id="_x0000_i1164" type="#_x0000_t75" style="width:16.3pt;height:13.75pt" o:ole="">
             <v:imagedata r:id="rId285" o:title=""/>
           </v:shape>
-          <o:OLEObject Type="Embed" ProgID="Equation.DSMT4" ShapeID="_x0000_i1164" DrawAspect="Content" ObjectID="_1580171364" r:id="rId286"/>
+          <o:OLEObject Type="Embed" ProgID="Equation.DSMT4" ShapeID="_x0000_i1164" DrawAspect="Content" ObjectID="_1580489254" r:id="rId286"/>
         </w:object>
       </w:r>
       <w:r>
@@ -10142,7 +10142,7 @@
           <v:shape id="_x0000_i1165" type="#_x0000_t75" style="width:180.95pt;height:122.7pt" o:ole="">
             <v:imagedata r:id="rId287" o:title=""/>
           </v:shape>
-          <o:OLEObject Type="Embed" ProgID="Equation.DSMT4" ShapeID="_x0000_i1165" DrawAspect="Content" ObjectID="_1580171365" r:id="rId288"/>
+          <o:OLEObject Type="Embed" ProgID="Equation.DSMT4" ShapeID="_x0000_i1165" DrawAspect="Content" ObjectID="_1580489255" r:id="rId288"/>
         </w:object>
       </w:r>
       <w:r>
@@ -10262,7 +10262,7 @@
           <v:shape id="_x0000_i1166" type="#_x0000_t75" style="width:11.9pt;height:15.05pt" o:ole="">
             <v:imagedata r:id="rId289" o:title=""/>
           </v:shape>
-          <o:OLEObject Type="Embed" ProgID="Equation.DSMT4" ShapeID="_x0000_i1166" DrawAspect="Content" ObjectID="_1580171366" r:id="rId290"/>
+          <o:OLEObject Type="Embed" ProgID="Equation.DSMT4" ShapeID="_x0000_i1166" DrawAspect="Content" ObjectID="_1580489256" r:id="rId290"/>
         </w:object>
       </w:r>
       <w:r>
@@ -10294,7 +10294,7 @@
           <v:shape id="_x0000_i1167" type="#_x0000_t75" style="width:11.25pt;height:11.9pt" o:ole="">
             <v:imagedata r:id="rId291" o:title=""/>
           </v:shape>
-          <o:OLEObject Type="Embed" ProgID="Equation.DSMT4" ShapeID="_x0000_i1167" DrawAspect="Content" ObjectID="_1580171367" r:id="rId292"/>
+          <o:OLEObject Type="Embed" ProgID="Equation.DSMT4" ShapeID="_x0000_i1167" DrawAspect="Content" ObjectID="_1580489257" r:id="rId292"/>
         </w:object>
       </w:r>
       <w:r>
@@ -10521,7 +10521,7 @@
           <v:shape id="_x0000_i1168" type="#_x0000_t75" style="width:306.8pt;height:85.15pt" o:ole="">
             <v:imagedata r:id="rId293" o:title=""/>
           </v:shape>
-          <o:OLEObject Type="Embed" ProgID="Equation.DSMT4" ShapeID="_x0000_i1168" DrawAspect="Content" ObjectID="_1580171368" r:id="rId294"/>
+          <o:OLEObject Type="Embed" ProgID="Equation.DSMT4" ShapeID="_x0000_i1168" DrawAspect="Content" ObjectID="_1580489258" r:id="rId294"/>
         </w:object>
       </w:r>
       <w:r>
@@ -10603,7 +10603,7 @@
           <v:shape id="_x0000_i1169" type="#_x0000_t75" style="width:122.1pt;height:45.1pt" o:ole="">
             <v:imagedata r:id="rId295" o:title=""/>
           </v:shape>
-          <o:OLEObject Type="Embed" ProgID="Equation.DSMT4" ShapeID="_x0000_i1169" DrawAspect="Content" ObjectID="_1580171369" r:id="rId296"/>
+          <o:OLEObject Type="Embed" ProgID="Equation.DSMT4" ShapeID="_x0000_i1169" DrawAspect="Content" ObjectID="_1580489259" r:id="rId296"/>
         </w:object>
       </w:r>
       <w:r>
@@ -10683,7 +10683,7 @@
           <v:shape id="_x0000_i1170" type="#_x0000_t75" style="width:128.95pt;height:21.3pt" o:ole="">
             <v:imagedata r:id="rId297" o:title=""/>
           </v:shape>
-          <o:OLEObject Type="Embed" ProgID="Equation.DSMT4" ShapeID="_x0000_i1170" DrawAspect="Content" ObjectID="_1580171370" r:id="rId298"/>
+          <o:OLEObject Type="Embed" ProgID="Equation.DSMT4" ShapeID="_x0000_i1170" DrawAspect="Content" ObjectID="_1580489260" r:id="rId298"/>
         </w:object>
       </w:r>
       <w:r>
@@ -10763,7 +10763,7 @@
           <v:shape id="_x0000_i1171" type="#_x0000_t75" style="width:55.7pt;height:21.3pt" o:ole="">
             <v:imagedata r:id="rId299" o:title=""/>
           </v:shape>
-          <o:OLEObject Type="Embed" ProgID="Equation.DSMT4" ShapeID="_x0000_i1171" DrawAspect="Content" ObjectID="_1580171371" r:id="rId300"/>
+          <o:OLEObject Type="Embed" ProgID="Equation.DSMT4" ShapeID="_x0000_i1171" DrawAspect="Content" ObjectID="_1580489261" r:id="rId300"/>
         </w:object>
       </w:r>
       <w:r>
@@ -10789,7 +10789,7 @@
           <v:shape id="_x0000_i1172" type="#_x0000_t75" style="width:117.1pt;height:38.2pt" o:ole="">
             <v:imagedata r:id="rId301" o:title=""/>
           </v:shape>
-          <o:OLEObject Type="Embed" ProgID="Equation.DSMT4" ShapeID="_x0000_i1172" DrawAspect="Content" ObjectID="_1580171372" r:id="rId302"/>
+          <o:OLEObject Type="Embed" ProgID="Equation.DSMT4" ShapeID="_x0000_i1172" DrawAspect="Content" ObjectID="_1580489262" r:id="rId302"/>
         </w:object>
       </w:r>
       <w:r>
@@ -10863,7 +10863,7 @@
           <v:shape id="_x0000_i1173" type="#_x0000_t75" style="width:15.05pt;height:13.75pt" o:ole="">
             <v:imagedata r:id="rId303" o:title=""/>
           </v:shape>
-          <o:OLEObject Type="Embed" ProgID="Equation.DSMT4" ShapeID="_x0000_i1173" DrawAspect="Content" ObjectID="_1580171373" r:id="rId304"/>
+          <o:OLEObject Type="Embed" ProgID="Equation.DSMT4" ShapeID="_x0000_i1173" DrawAspect="Content" ObjectID="_1580489263" r:id="rId304"/>
         </w:object>
       </w:r>
       <w:r>
@@ -11100,7 +11100,7 @@
           <v:shape id="_x0000_i1174" type="#_x0000_t75" style="width:366.25pt;height:112.7pt" o:ole="">
             <v:imagedata r:id="rId305" o:title=""/>
           </v:shape>
-          <o:OLEObject Type="Embed" ProgID="Equation.DSMT4" ShapeID="_x0000_i1174" DrawAspect="Content" ObjectID="_1580171374" r:id="rId306"/>
+          <o:OLEObject Type="Embed" ProgID="Equation.DSMT4" ShapeID="_x0000_i1174" DrawAspect="Content" ObjectID="_1580489264" r:id="rId306"/>
         </w:object>
       </w:r>
       <w:r>
@@ -11227,7 +11227,7 @@
           <v:shape id="_x0000_i1175" type="#_x0000_t75" style="width:189.7pt;height:20.65pt" o:ole="">
             <v:imagedata r:id="rId307" o:title=""/>
           </v:shape>
-          <o:OLEObject Type="Embed" ProgID="Equation.DSMT4" ShapeID="_x0000_i1175" DrawAspect="Content" ObjectID="_1580171375" r:id="rId308"/>
+          <o:OLEObject Type="Embed" ProgID="Equation.DSMT4" ShapeID="_x0000_i1175" DrawAspect="Content" ObjectID="_1580489265" r:id="rId308"/>
         </w:object>
       </w:r>
       <w:r>
@@ -11303,7 +11303,7 @@
           <v:shape id="_x0000_i1176" type="#_x0000_t75" style="width:52.6pt;height:20.65pt" o:ole="">
             <v:imagedata r:id="rId309" o:title=""/>
           </v:shape>
-          <o:OLEObject Type="Embed" ProgID="Equation.DSMT4" ShapeID="_x0000_i1176" DrawAspect="Content" ObjectID="_1580171376" r:id="rId310"/>
+          <o:OLEObject Type="Embed" ProgID="Equation.DSMT4" ShapeID="_x0000_i1176" DrawAspect="Content" ObjectID="_1580489266" r:id="rId310"/>
         </w:object>
       </w:r>
       <w:r>
@@ -11342,7 +11342,7 @@
           <v:shape id="_x0000_i1177" type="#_x0000_t75" style="width:294.25pt;height:70.75pt" o:ole="">
             <v:imagedata r:id="rId311" o:title=""/>
           </v:shape>
-          <o:OLEObject Type="Embed" ProgID="Equation.DSMT4" ShapeID="_x0000_i1177" DrawAspect="Content" ObjectID="_1580171377" r:id="rId312"/>
+          <o:OLEObject Type="Embed" ProgID="Equation.DSMT4" ShapeID="_x0000_i1177" DrawAspect="Content" ObjectID="_1580489267" r:id="rId312"/>
         </w:object>
       </w:r>
       <w:r>
@@ -11409,7 +11409,7 @@
           <v:shape id="_x0000_i1178" type="#_x0000_t75" style="width:60.75pt;height:20.65pt" o:ole="">
             <v:imagedata r:id="rId313" o:title=""/>
           </v:shape>
-          <o:OLEObject Type="Embed" ProgID="Equation.DSMT4" ShapeID="_x0000_i1178" DrawAspect="Content" ObjectID="_1580171378" r:id="rId314"/>
+          <o:OLEObject Type="Embed" ProgID="Equation.DSMT4" ShapeID="_x0000_i1178" DrawAspect="Content" ObjectID="_1580489268" r:id="rId314"/>
         </w:object>
       </w:r>
       <w:r>
@@ -11467,7 +11467,7 @@
           <v:shape id="_x0000_i1179" type="#_x0000_t75" style="width:315.55pt;height:112.7pt" o:ole="">
             <v:imagedata r:id="rId315" o:title=""/>
           </v:shape>
-          <o:OLEObject Type="Embed" ProgID="Equation.DSMT4" ShapeID="_x0000_i1179" DrawAspect="Content" ObjectID="_1580171379" r:id="rId316"/>
+          <o:OLEObject Type="Embed" ProgID="Equation.DSMT4" ShapeID="_x0000_i1179" DrawAspect="Content" ObjectID="_1580489269" r:id="rId316"/>
         </w:object>
       </w:r>
       <w:r>
@@ -11541,7 +11541,7 @@
           <v:shape id="_x0000_i1180" type="#_x0000_t75" style="width:189.1pt;height:22.55pt" o:ole="">
             <v:imagedata r:id="rId317" o:title=""/>
           </v:shape>
-          <o:OLEObject Type="Embed" ProgID="Equation.DSMT4" ShapeID="_x0000_i1180" DrawAspect="Content" ObjectID="_1580171380" r:id="rId318"/>
+          <o:OLEObject Type="Embed" ProgID="Equation.DSMT4" ShapeID="_x0000_i1180" DrawAspect="Content" ObjectID="_1580489270" r:id="rId318"/>
         </w:object>
       </w:r>
       <w:r>
@@ -11748,7 +11748,7 @@
           <v:shape id="_x0000_i1181" type="#_x0000_t75" style="width:13.75pt;height:18.8pt" o:ole="">
             <v:imagedata r:id="rId319" o:title=""/>
           </v:shape>
-          <o:OLEObject Type="Embed" ProgID="Equation.DSMT4" ShapeID="_x0000_i1181" DrawAspect="Content" ObjectID="_1580171381" r:id="rId320"/>
+          <o:OLEObject Type="Embed" ProgID="Equation.DSMT4" ShapeID="_x0000_i1181" DrawAspect="Content" ObjectID="_1580489271" r:id="rId320"/>
         </w:object>
       </w:r>
       <w:r>
@@ -11768,7 +11768,7 @@
           <v:shape id="_x0000_i1182" type="#_x0000_t75" style="width:15.05pt;height:21.3pt" o:ole="">
             <v:imagedata r:id="rId321" o:title=""/>
           </v:shape>
-          <o:OLEObject Type="Embed" ProgID="Equation.DSMT4" ShapeID="_x0000_i1182" DrawAspect="Content" ObjectID="_1580171382" r:id="rId322"/>
+          <o:OLEObject Type="Embed" ProgID="Equation.DSMT4" ShapeID="_x0000_i1182" DrawAspect="Content" ObjectID="_1580489272" r:id="rId322"/>
         </w:object>
       </w:r>
       <w:r>
@@ -11918,7 +11918,7 @@
           <v:shape id="_x0000_i1183" type="#_x0000_t75" style="width:356.25pt;height:43.2pt" o:ole="">
             <v:imagedata r:id="rId323" o:title=""/>
           </v:shape>
-          <o:OLEObject Type="Embed" ProgID="Equation.DSMT4" ShapeID="_x0000_i1183" DrawAspect="Content" ObjectID="_1580171383" r:id="rId324"/>
+          <o:OLEObject Type="Embed" ProgID="Equation.DSMT4" ShapeID="_x0000_i1183" DrawAspect="Content" ObjectID="_1580489273" r:id="rId324"/>
         </w:object>
       </w:r>
       <w:r>
@@ -12040,7 +12040,7 @@
           <v:shape id="_x0000_i1184" type="#_x0000_t75" style="width:150.9pt;height:21.3pt" o:ole="">
             <v:imagedata r:id="rId325" o:title=""/>
           </v:shape>
-          <o:OLEObject Type="Embed" ProgID="Equation.DSMT4" ShapeID="_x0000_i1184" DrawAspect="Content" ObjectID="_1580171384" r:id="rId326"/>
+          <o:OLEObject Type="Embed" ProgID="Equation.DSMT4" ShapeID="_x0000_i1184" DrawAspect="Content" ObjectID="_1580489274" r:id="rId326"/>
         </w:object>
       </w:r>
       <w:r>
@@ -12079,7 +12079,7 @@
           <v:shape id="_x0000_i1185" type="#_x0000_t75" style="width:98.3pt;height:43.2pt" o:ole="">
             <v:imagedata r:id="rId327" o:title=""/>
           </v:shape>
-          <o:OLEObject Type="Embed" ProgID="Equation.DSMT4" ShapeID="_x0000_i1185" DrawAspect="Content" ObjectID="_1580171385" r:id="rId328"/>
+          <o:OLEObject Type="Embed" ProgID="Equation.DSMT4" ShapeID="_x0000_i1185" DrawAspect="Content" ObjectID="_1580489275" r:id="rId328"/>
         </w:object>
       </w:r>
       <w:r>
@@ -12179,7 +12179,7 @@
           <v:shape id="_x0000_i1186" type="#_x0000_t75" style="width:314.9pt;height:45.1pt" o:ole="">
             <v:imagedata r:id="rId329" o:title=""/>
           </v:shape>
-          <o:OLEObject Type="Embed" ProgID="Equation.DSMT4" ShapeID="_x0000_i1186" DrawAspect="Content" ObjectID="_1580171386" r:id="rId330"/>
+          <o:OLEObject Type="Embed" ProgID="Equation.DSMT4" ShapeID="_x0000_i1186" DrawAspect="Content" ObjectID="_1580489276" r:id="rId330"/>
         </w:object>
       </w:r>
       <w:r>
@@ -12342,7 +12342,7 @@
           <v:shape id="_x0000_i1187" type="#_x0000_t75" style="width:123.95pt;height:21.9pt" o:ole="">
             <v:imagedata r:id="rId331" o:title=""/>
           </v:shape>
-          <o:OLEObject Type="Embed" ProgID="Equation.DSMT4" ShapeID="_x0000_i1187" DrawAspect="Content" ObjectID="_1580171387" r:id="rId332"/>
+          <o:OLEObject Type="Embed" ProgID="Equation.DSMT4" ShapeID="_x0000_i1187" DrawAspect="Content" ObjectID="_1580489277" r:id="rId332"/>
         </w:object>
       </w:r>
       <w:r>
@@ -12371,7 +12371,7 @@
           <v:shape id="_x0000_i1188" type="#_x0000_t75" style="width:120.2pt;height:21.9pt" o:ole="">
             <v:imagedata r:id="rId333" o:title=""/>
           </v:shape>
-          <o:OLEObject Type="Embed" ProgID="Equation.DSMT4" ShapeID="_x0000_i1188" DrawAspect="Content" ObjectID="_1580171388" r:id="rId334"/>
+          <o:OLEObject Type="Embed" ProgID="Equation.DSMT4" ShapeID="_x0000_i1188" DrawAspect="Content" ObjectID="_1580489278" r:id="rId334"/>
         </w:object>
       </w:r>
       <w:r>
@@ -12449,7 +12449,7 @@
           <v:shape id="_x0000_i1189" type="#_x0000_t75" style="width:221pt;height:38.8pt" o:ole="">
             <v:imagedata r:id="rId335" o:title=""/>
           </v:shape>
-          <o:OLEObject Type="Embed" ProgID="Equation.DSMT4" ShapeID="_x0000_i1189" DrawAspect="Content" ObjectID="_1580171389" r:id="rId336"/>
+          <o:OLEObject Type="Embed" ProgID="Equation.DSMT4" ShapeID="_x0000_i1189" DrawAspect="Content" ObjectID="_1580489279" r:id="rId336"/>
         </w:object>
       </w:r>
       <w:r>
@@ -12516,7 +12516,7 @@
           <v:shape id="_x0000_i1190" type="#_x0000_t75" style="width:132.1pt;height:18.8pt" o:ole="">
             <v:imagedata r:id="rId337" o:title=""/>
           </v:shape>
-          <o:OLEObject Type="Embed" ProgID="Equation.DSMT4" ShapeID="_x0000_i1190" DrawAspect="Content" ObjectID="_1580171390" r:id="rId338"/>
+          <o:OLEObject Type="Embed" ProgID="Equation.DSMT4" ShapeID="_x0000_i1190" DrawAspect="Content" ObjectID="_1580489280" r:id="rId338"/>
         </w:object>
       </w:r>
       <w:r>
@@ -12540,7 +12540,7 @@
           <v:shape id="_x0000_i1191" type="#_x0000_t75" style="width:331.2pt;height:48.85pt" o:ole="">
             <v:imagedata r:id="rId339" o:title=""/>
           </v:shape>
-          <o:OLEObject Type="Embed" ProgID="Equation.DSMT4" ShapeID="_x0000_i1191" DrawAspect="Content" ObjectID="_1580171391" r:id="rId340"/>
+          <o:OLEObject Type="Embed" ProgID="Equation.DSMT4" ShapeID="_x0000_i1191" DrawAspect="Content" ObjectID="_1580489281" r:id="rId340"/>
         </w:object>
       </w:r>
     </w:p>
@@ -12561,7 +12561,7 @@
           <v:shape id="_x0000_i1192" type="#_x0000_t75" style="width:420.75pt;height:41.95pt" o:ole="">
             <v:imagedata r:id="rId341" o:title=""/>
           </v:shape>
-          <o:OLEObject Type="Embed" ProgID="Equation.DSMT4" ShapeID="_x0000_i1192" DrawAspect="Content" ObjectID="_1580171392" r:id="rId342"/>
+          <o:OLEObject Type="Embed" ProgID="Equation.DSMT4" ShapeID="_x0000_i1192" DrawAspect="Content" ObjectID="_1580489282" r:id="rId342"/>
         </w:object>
       </w:r>
     </w:p>
@@ -12584,7 +12584,7 @@
           <v:shape id="_x0000_i1193" type="#_x0000_t75" style="width:423.85pt;height:100.15pt" o:ole="">
             <v:imagedata r:id="rId343" o:title=""/>
           </v:shape>
-          <o:OLEObject Type="Embed" ProgID="Equation.DSMT4" ShapeID="_x0000_i1193" DrawAspect="Content" ObjectID="_1580171393" r:id="rId344"/>
+          <o:OLEObject Type="Embed" ProgID="Equation.DSMT4" ShapeID="_x0000_i1193" DrawAspect="Content" ObjectID="_1580489283" r:id="rId344"/>
         </w:object>
       </w:r>
     </w:p>
@@ -12663,7 +12663,7 @@
           <v:shape id="_x0000_i1194" type="#_x0000_t75" style="width:405.7pt;height:43.2pt" o:ole="">
             <v:imagedata r:id="rId345" o:title=""/>
           </v:shape>
-          <o:OLEObject Type="Embed" ProgID="Equation.DSMT4" ShapeID="_x0000_i1194" DrawAspect="Content" ObjectID="_1580171394" r:id="rId346"/>
+          <o:OLEObject Type="Embed" ProgID="Equation.DSMT4" ShapeID="_x0000_i1194" DrawAspect="Content" ObjectID="_1580489284" r:id="rId346"/>
         </w:object>
       </w:r>
       <w:r>
@@ -12804,7 +12804,7 @@
           <v:shape id="_x0000_i1195" type="#_x0000_t75" style="width:140.25pt;height:21.3pt" o:ole="">
             <v:imagedata r:id="rId347" o:title=""/>
           </v:shape>
-          <o:OLEObject Type="Embed" ProgID="Equation.DSMT4" ShapeID="_x0000_i1195" DrawAspect="Content" ObjectID="_1580171395" r:id="rId348"/>
+          <o:OLEObject Type="Embed" ProgID="Equation.DSMT4" ShapeID="_x0000_i1195" DrawAspect="Content" ObjectID="_1580489285" r:id="rId348"/>
         </w:object>
       </w:r>
       <w:r>
@@ -12878,7 +12878,7 @@
           <v:shape id="_x0000_i1196" type="#_x0000_t75" style="width:31.95pt;height:21.3pt" o:ole="">
             <v:imagedata r:id="rId349" o:title=""/>
           </v:shape>
-          <o:OLEObject Type="Embed" ProgID="Equation.DSMT4" ShapeID="_x0000_i1196" DrawAspect="Content" ObjectID="_1580171396" r:id="rId350"/>
+          <o:OLEObject Type="Embed" ProgID="Equation.DSMT4" ShapeID="_x0000_i1196" DrawAspect="Content" ObjectID="_1580489286" r:id="rId350"/>
         </w:object>
       </w:r>
       <w:r>
@@ -12997,7 +12997,7 @@
           <v:shape id="_x0000_i1197" type="#_x0000_t75" style="width:199.7pt;height:73.25pt" o:ole="">
             <v:imagedata r:id="rId351" o:title=""/>
           </v:shape>
-          <o:OLEObject Type="Embed" ProgID="Equation.DSMT4" ShapeID="_x0000_i1197" DrawAspect="Content" ObjectID="_1580171397" r:id="rId352"/>
+          <o:OLEObject Type="Embed" ProgID="Equation.DSMT4" ShapeID="_x0000_i1197" DrawAspect="Content" ObjectID="_1580489287" r:id="rId352"/>
         </w:object>
       </w:r>
       <w:r>
@@ -13124,7 +13124,7 @@
           <v:shape id="_x0000_i1198" type="#_x0000_t75" style="width:31.95pt;height:21.3pt" o:ole="">
             <v:imagedata r:id="rId349" o:title=""/>
           </v:shape>
-          <o:OLEObject Type="Embed" ProgID="Equation.DSMT4" ShapeID="_x0000_i1198" DrawAspect="Content" ObjectID="_1580171398" r:id="rId353"/>
+          <o:OLEObject Type="Embed" ProgID="Equation.DSMT4" ShapeID="_x0000_i1198" DrawAspect="Content" ObjectID="_1580489288" r:id="rId353"/>
         </w:object>
       </w:r>
       <w:r>
@@ -13148,7 +13148,7 @@
           <v:shape id="_x0000_i1199" type="#_x0000_t75" style="width:152.15pt;height:65.1pt" o:ole="">
             <v:imagedata r:id="rId354" o:title=""/>
           </v:shape>
-          <o:OLEObject Type="Embed" ProgID="Equation.DSMT4" ShapeID="_x0000_i1199" DrawAspect="Content" ObjectID="_1580171399" r:id="rId355"/>
+          <o:OLEObject Type="Embed" ProgID="Equation.DSMT4" ShapeID="_x0000_i1199" DrawAspect="Content" ObjectID="_1580489289" r:id="rId355"/>
         </w:object>
       </w:r>
     </w:p>
@@ -13184,7 +13184,7 @@
           <v:shape id="_x0000_i1200" type="#_x0000_t75" style="width:274.25pt;height:45.1pt" o:ole="">
             <v:imagedata r:id="rId356" o:title=""/>
           </v:shape>
-          <o:OLEObject Type="Embed" ProgID="Equation.DSMT4" ShapeID="_x0000_i1200" DrawAspect="Content" ObjectID="_1580171400" r:id="rId357"/>
+          <o:OLEObject Type="Embed" ProgID="Equation.DSMT4" ShapeID="_x0000_i1200" DrawAspect="Content" ObjectID="_1580489290" r:id="rId357"/>
         </w:object>
       </w:r>
       <w:r>
@@ -13267,7 +13267,7 @@
           <v:shape id="_x0000_i1201" type="#_x0000_t75" style="width:40.05pt;height:21.3pt" o:ole="">
             <v:imagedata r:id="rId358" o:title=""/>
           </v:shape>
-          <o:OLEObject Type="Embed" ProgID="Equation.DSMT4" ShapeID="_x0000_i1201" DrawAspect="Content" ObjectID="_1580171401" r:id="rId359"/>
+          <o:OLEObject Type="Embed" ProgID="Equation.DSMT4" ShapeID="_x0000_i1201" DrawAspect="Content" ObjectID="_1580489291" r:id="rId359"/>
         </w:object>
       </w:r>
       <w:r>
@@ -13383,7 +13383,7 @@
           <v:shape id="_x0000_i1202" type="#_x0000_t75" style="width:291.15pt;height:68.85pt" o:ole="">
             <v:imagedata r:id="rId360" o:title=""/>
           </v:shape>
-          <o:OLEObject Type="Embed" ProgID="Equation.DSMT4" ShapeID="_x0000_i1202" DrawAspect="Content" ObjectID="_1580171402" r:id="rId361"/>
+          <o:OLEObject Type="Embed" ProgID="Equation.DSMT4" ShapeID="_x0000_i1202" DrawAspect="Content" ObjectID="_1580489292" r:id="rId361"/>
         </w:object>
       </w:r>
       <w:r>
@@ -13510,7 +13510,7 @@
           <v:shape id="_x0000_i1203" type="#_x0000_t75" style="width:227.25pt;height:23.15pt" o:ole="">
             <v:imagedata r:id="rId362" o:title=""/>
           </v:shape>
-          <o:OLEObject Type="Embed" ProgID="Equation.DSMT4" ShapeID="_x0000_i1203" DrawAspect="Content" ObjectID="_1580171403" r:id="rId363"/>
+          <o:OLEObject Type="Embed" ProgID="Equation.DSMT4" ShapeID="_x0000_i1203" DrawAspect="Content" ObjectID="_1580489293" r:id="rId363"/>
         </w:object>
       </w:r>
       <w:r>
@@ -13682,7 +13682,7 @@
           <v:shape id="_x0000_i1204" type="#_x0000_t75" style="width:304.9pt;height:90.8pt" o:ole="">
             <v:imagedata r:id="rId364" o:title=""/>
           </v:shape>
-          <o:OLEObject Type="Embed" ProgID="Equation.DSMT4" ShapeID="_x0000_i1204" DrawAspect="Content" ObjectID="_1580171404" r:id="rId365"/>
+          <o:OLEObject Type="Embed" ProgID="Equation.DSMT4" ShapeID="_x0000_i1204" DrawAspect="Content" ObjectID="_1580489294" r:id="rId365"/>
         </w:object>
       </w:r>
       <w:r>
@@ -13801,7 +13801,7 @@
           <v:shape id="_x0000_i1205" type="#_x0000_t75" style="width:41.95pt;height:13.75pt" o:ole="">
             <v:imagedata r:id="rId366" o:title=""/>
           </v:shape>
-          <o:OLEObject Type="Embed" ProgID="Equation.DSMT4" ShapeID="_x0000_i1205" DrawAspect="Content" ObjectID="_1580171405" r:id="rId367"/>
+          <o:OLEObject Type="Embed" ProgID="Equation.DSMT4" ShapeID="_x0000_i1205" DrawAspect="Content" ObjectID="_1580489295" r:id="rId367"/>
         </w:object>
       </w:r>
       <w:r>
@@ -13827,7 +13827,7 @@
           <v:shape id="_x0000_i1206" type="#_x0000_t75" style="width:217.25pt;height:120.85pt" o:ole="">
             <v:imagedata r:id="rId368" o:title=""/>
           </v:shape>
-          <o:OLEObject Type="Embed" ProgID="Equation.DSMT4" ShapeID="_x0000_i1206" DrawAspect="Content" ObjectID="_1580171406" r:id="rId369"/>
+          <o:OLEObject Type="Embed" ProgID="Equation.DSMT4" ShapeID="_x0000_i1206" DrawAspect="Content" ObjectID="_1580489296" r:id="rId369"/>
         </w:object>
       </w:r>
       <w:r>
@@ -13901,7 +13901,7 @@
           <v:shape id="_x0000_i1207" type="#_x0000_t75" style="width:127.7pt;height:21.3pt" o:ole="">
             <v:imagedata r:id="rId370" o:title=""/>
           </v:shape>
-          <o:OLEObject Type="Embed" ProgID="Equation.DSMT4" ShapeID="_x0000_i1207" DrawAspect="Content" ObjectID="_1580171407" r:id="rId371"/>
+          <o:OLEObject Type="Embed" ProgID="Equation.DSMT4" ShapeID="_x0000_i1207" DrawAspect="Content" ObjectID="_1580489297" r:id="rId371"/>
         </w:object>
       </w:r>
       <w:r>
@@ -13978,7 +13978,7 @@
           <v:shape id="_x0000_i1208" type="#_x0000_t75" style="width:33.8pt;height:21.3pt" o:ole="">
             <v:imagedata r:id="rId372" o:title=""/>
           </v:shape>
-          <o:OLEObject Type="Embed" ProgID="Equation.DSMT4" ShapeID="_x0000_i1208" DrawAspect="Content" ObjectID="_1580171408" r:id="rId373"/>
+          <o:OLEObject Type="Embed" ProgID="Equation.DSMT4" ShapeID="_x0000_i1208" DrawAspect="Content" ObjectID="_1580489298" r:id="rId373"/>
         </w:object>
       </w:r>
       <w:r>
@@ -14004,7 +14004,7 @@
           <v:shape id="_x0000_i1209" type="#_x0000_t75" style="width:209.75pt;height:63.25pt" o:ole="">
             <v:imagedata r:id="rId374" o:title=""/>
           </v:shape>
-          <o:OLEObject Type="Embed" ProgID="Equation.DSMT4" ShapeID="_x0000_i1209" DrawAspect="Content" ObjectID="_1580171409" r:id="rId375"/>
+          <o:OLEObject Type="Embed" ProgID="Equation.DSMT4" ShapeID="_x0000_i1209" DrawAspect="Content" ObjectID="_1580489299" r:id="rId375"/>
         </w:object>
       </w:r>
       <w:r>
@@ -14129,7 +14129,7 @@
           <v:shape id="_x0000_i1210" type="#_x0000_t75" style="width:112.05pt;height:21.9pt" o:ole="">
             <v:imagedata r:id="rId376" o:title=""/>
           </v:shape>
-          <o:OLEObject Type="Embed" ProgID="Equation.DSMT4" ShapeID="_x0000_i1210" DrawAspect="Content" ObjectID="_1580171410" r:id="rId377"/>
+          <o:OLEObject Type="Embed" ProgID="Equation.DSMT4" ShapeID="_x0000_i1210" DrawAspect="Content" ObjectID="_1580489300" r:id="rId377"/>
         </w:object>
       </w:r>
       <w:r>
@@ -14159,7 +14159,7 @@
           <v:shape id="_x0000_i1211" type="#_x0000_t75" style="width:167.8pt;height:18.8pt" o:ole="">
             <v:imagedata r:id="rId378" o:title=""/>
           </v:shape>
-          <o:OLEObject Type="Embed" ProgID="Equation.DSMT4" ShapeID="_x0000_i1211" DrawAspect="Content" ObjectID="_1580171411" r:id="rId379"/>
+          <o:OLEObject Type="Embed" ProgID="Equation.DSMT4" ShapeID="_x0000_i1211" DrawAspect="Content" ObjectID="_1580489301" r:id="rId379"/>
         </w:object>
       </w:r>
       <w:r>
@@ -14197,7 +14197,7 @@
           <v:shape id="_x0000_i1212" type="#_x0000_t75" style="width:100.8pt;height:36.3pt" o:ole="">
             <v:imagedata r:id="rId380" o:title=""/>
           </v:shape>
-          <o:OLEObject Type="Embed" ProgID="Equation.DSMT4" ShapeID="_x0000_i1212" DrawAspect="Content" ObjectID="_1580171412" r:id="rId381"/>
+          <o:OLEObject Type="Embed" ProgID="Equation.DSMT4" ShapeID="_x0000_i1212" DrawAspect="Content" ObjectID="_1580489302" r:id="rId381"/>
         </w:object>
       </w:r>
       <w:r>
@@ -14294,7 +14294,7 @@
           <v:shape id="_x0000_i1213" type="#_x0000_t75" style="width:274.85pt;height:103.3pt" o:ole="">
             <v:imagedata r:id="rId382" o:title=""/>
           </v:shape>
-          <o:OLEObject Type="Embed" ProgID="Equation.DSMT4" ShapeID="_x0000_i1213" DrawAspect="Content" ObjectID="_1580171413" r:id="rId383"/>
+          <o:OLEObject Type="Embed" ProgID="Equation.DSMT4" ShapeID="_x0000_i1213" DrawAspect="Content" ObjectID="_1580489303" r:id="rId383"/>
         </w:object>
       </w:r>
       <w:r>
@@ -14419,7 +14419,7 @@
           <v:shape id="_x0000_i1214" type="#_x0000_t75" style="width:31.3pt;height:15.05pt" o:ole="">
             <v:imagedata r:id="rId384" o:title=""/>
           </v:shape>
-          <o:OLEObject Type="Embed" ProgID="Equation.DSMT4" ShapeID="_x0000_i1214" DrawAspect="Content" ObjectID="_1580171414" r:id="rId385"/>
+          <o:OLEObject Type="Embed" ProgID="Equation.DSMT4" ShapeID="_x0000_i1214" DrawAspect="Content" ObjectID="_1580489304" r:id="rId385"/>
         </w:object>
       </w:r>
       <w:r>
@@ -14443,7 +14443,7 @@
           <v:shape id="_x0000_i1215" type="#_x0000_t75" style="width:212.25pt;height:46.95pt" o:ole="">
             <v:imagedata r:id="rId386" o:title=""/>
           </v:shape>
-          <o:OLEObject Type="Embed" ProgID="Equation.DSMT4" ShapeID="_x0000_i1215" DrawAspect="Content" ObjectID="_1580171415" r:id="rId387"/>
+          <o:OLEObject Type="Embed" ProgID="Equation.DSMT4" ShapeID="_x0000_i1215" DrawAspect="Content" ObjectID="_1580489305" r:id="rId387"/>
         </w:object>
       </w:r>
     </w:p>
@@ -14472,7 +14472,7 @@
           <v:shape id="_x0000_i1216" type="#_x0000_t75" style="width:31.3pt;height:11.9pt" o:ole="">
             <v:imagedata r:id="rId388" o:title=""/>
           </v:shape>
-          <o:OLEObject Type="Embed" ProgID="Equation.DSMT4" ShapeID="_x0000_i1216" DrawAspect="Content" ObjectID="_1580171416" r:id="rId389"/>
+          <o:OLEObject Type="Embed" ProgID="Equation.DSMT4" ShapeID="_x0000_i1216" DrawAspect="Content" ObjectID="_1580489306" r:id="rId389"/>
         </w:object>
       </w:r>
       <w:r>
@@ -14509,7 +14509,7 @@
           <v:shape id="_x0000_i1217" type="#_x0000_t75" style="width:308.05pt;height:108.95pt" o:ole="">
             <v:imagedata r:id="rId390" o:title=""/>
           </v:shape>
-          <o:OLEObject Type="Embed" ProgID="Equation.DSMT4" ShapeID="_x0000_i1217" DrawAspect="Content" ObjectID="_1580171417" r:id="rId391"/>
+          <o:OLEObject Type="Embed" ProgID="Equation.DSMT4" ShapeID="_x0000_i1217" DrawAspect="Content" ObjectID="_1580489307" r:id="rId391"/>
         </w:object>
       </w:r>
     </w:p>
@@ -14535,7 +14535,7 @@
           <v:shape id="_x0000_i1218" type="#_x0000_t75" style="width:11.9pt;height:18.8pt" o:ole="">
             <v:imagedata r:id="rId392" o:title=""/>
           </v:shape>
-          <o:OLEObject Type="Embed" ProgID="Equation.DSMT4" ShapeID="_x0000_i1218" DrawAspect="Content" ObjectID="_1580171418" r:id="rId393"/>
+          <o:OLEObject Type="Embed" ProgID="Equation.DSMT4" ShapeID="_x0000_i1218" DrawAspect="Content" ObjectID="_1580489308" r:id="rId393"/>
         </w:object>
       </w:r>
       <w:r>
@@ -14553,7 +14553,7 @@
           <v:shape id="_x0000_i1219" type="#_x0000_t75" style="width:13.75pt;height:18.8pt" o:ole="">
             <v:imagedata r:id="rId394" o:title=""/>
           </v:shape>
-          <o:OLEObject Type="Embed" ProgID="Equation.DSMT4" ShapeID="_x0000_i1219" DrawAspect="Content" ObjectID="_1580171419" r:id="rId395"/>
+          <o:OLEObject Type="Embed" ProgID="Equation.DSMT4" ShapeID="_x0000_i1219" DrawAspect="Content" ObjectID="_1580489309" r:id="rId395"/>
         </w:object>
       </w:r>
       <w:r>
@@ -14585,7 +14585,7 @@
           <v:shape id="_x0000_i1220" type="#_x0000_t75" style="width:237.3pt;height:48.85pt" o:ole="">
             <v:imagedata r:id="rId396" o:title=""/>
           </v:shape>
-          <o:OLEObject Type="Embed" ProgID="Equation.DSMT4" ShapeID="_x0000_i1220" DrawAspect="Content" ObjectID="_1580171420" r:id="rId397"/>
+          <o:OLEObject Type="Embed" ProgID="Equation.DSMT4" ShapeID="_x0000_i1220" DrawAspect="Content" ObjectID="_1580489310" r:id="rId397"/>
         </w:object>
       </w:r>
       <w:r>
@@ -14715,7 +14715,7 @@
           <v:shape id="_x0000_i1221" type="#_x0000_t75" style="width:298pt;height:21.3pt" o:ole="">
             <v:imagedata r:id="rId398" o:title=""/>
           </v:shape>
-          <o:OLEObject Type="Embed" ProgID="Equation.DSMT4" ShapeID="_x0000_i1221" DrawAspect="Content" ObjectID="_1580171421" r:id="rId399"/>
+          <o:OLEObject Type="Embed" ProgID="Equation.DSMT4" ShapeID="_x0000_i1221" DrawAspect="Content" ObjectID="_1580489311" r:id="rId399"/>
         </w:object>
       </w:r>
     </w:p>
@@ -14752,7 +14752,7 @@
           <v:shape id="_x0000_i1222" type="#_x0000_t75" style="width:142.1pt;height:23.15pt" o:ole="">
             <v:imagedata r:id="rId400" o:title=""/>
           </v:shape>
-          <o:OLEObject Type="Embed" ProgID="Equation.DSMT4" ShapeID="_x0000_i1222" DrawAspect="Content" ObjectID="_1580171422" r:id="rId401"/>
+          <o:OLEObject Type="Embed" ProgID="Equation.DSMT4" ShapeID="_x0000_i1222" DrawAspect="Content" ObjectID="_1580489312" r:id="rId401"/>
         </w:object>
       </w:r>
       <w:r>
@@ -14794,7 +14794,7 @@
           <v:shape id="_x0000_i1223" type="#_x0000_t75" style="width:179.05pt;height:35.05pt" o:ole="">
             <v:imagedata r:id="rId402" o:title=""/>
           </v:shape>
-          <o:OLEObject Type="Embed" ProgID="Equation.DSMT4" ShapeID="_x0000_i1223" DrawAspect="Content" ObjectID="_1580171423" r:id="rId403"/>
+          <o:OLEObject Type="Embed" ProgID="Equation.DSMT4" ShapeID="_x0000_i1223" DrawAspect="Content" ObjectID="_1580489313" r:id="rId403"/>
         </w:object>
       </w:r>
       <w:r>
@@ -14924,7 +14924,7 @@
           <v:shape id="_x0000_i1224" type="#_x0000_t75" style="width:100.15pt;height:36.3pt" o:ole="">
             <v:imagedata r:id="rId404" o:title=""/>
           </v:shape>
-          <o:OLEObject Type="Embed" ProgID="Equation.DSMT4" ShapeID="_x0000_i1224" DrawAspect="Content" ObjectID="_1580171424" r:id="rId405"/>
+          <o:OLEObject Type="Embed" ProgID="Equation.DSMT4" ShapeID="_x0000_i1224" DrawAspect="Content" ObjectID="_1580489314" r:id="rId405"/>
         </w:object>
       </w:r>
       <w:r>
@@ -15099,7 +15099,7 @@
           <v:shape id="_x0000_i1225" type="#_x0000_t75" style="width:192.85pt;height:75.15pt" o:ole="">
             <v:imagedata r:id="rId406" o:title=""/>
           </v:shape>
-          <o:OLEObject Type="Embed" ProgID="Equation.DSMT4" ShapeID="_x0000_i1225" DrawAspect="Content" ObjectID="_1580171425" r:id="rId407"/>
+          <o:OLEObject Type="Embed" ProgID="Equation.DSMT4" ShapeID="_x0000_i1225" DrawAspect="Content" ObjectID="_1580489315" r:id="rId407"/>
         </w:object>
       </w:r>
       <w:r>
@@ -15270,7 +15270,7 @@
           <v:shape id="_x0000_i1226" type="#_x0000_t75" style="width:214.1pt;height:63.25pt" o:ole="">
             <v:imagedata r:id="rId408" o:title=""/>
           </v:shape>
-          <o:OLEObject Type="Embed" ProgID="Equation.DSMT4" ShapeID="_x0000_i1226" DrawAspect="Content" ObjectID="_1580171426" r:id="rId409"/>
+          <o:OLEObject Type="Embed" ProgID="Equation.DSMT4" ShapeID="_x0000_i1226" DrawAspect="Content" ObjectID="_1580489316" r:id="rId409"/>
         </w:object>
       </w:r>
       <w:r>
@@ -15344,7 +15344,7 @@
           <v:shape id="_x0000_i1227" type="#_x0000_t75" style="width:13.75pt;height:11.9pt" o:ole="">
             <v:imagedata r:id="rId410" o:title=""/>
           </v:shape>
-          <o:OLEObject Type="Embed" ProgID="Equation.DSMT4" ShapeID="_x0000_i1227" DrawAspect="Content" ObjectID="_1580171427" r:id="rId411"/>
+          <o:OLEObject Type="Embed" ProgID="Equation.DSMT4" ShapeID="_x0000_i1227" DrawAspect="Content" ObjectID="_1580489317" r:id="rId411"/>
         </w:object>
       </w:r>
       <w:r>
@@ -15433,7 +15433,7 @@
           <v:shape id="_x0000_i1228" type="#_x0000_t75" style="width:50.7pt;height:15.05pt" o:ole="">
             <v:imagedata r:id="rId412" o:title=""/>
           </v:shape>
-          <o:OLEObject Type="Embed" ProgID="Equation.DSMT4" ShapeID="_x0000_i1228" DrawAspect="Content" ObjectID="_1580171428" r:id="rId413"/>
+          <o:OLEObject Type="Embed" ProgID="Equation.DSMT4" ShapeID="_x0000_i1228" DrawAspect="Content" ObjectID="_1580489318" r:id="rId413"/>
         </w:object>
       </w:r>
       <w:r>
@@ -15465,7 +15465,7 @@
           <v:shape id="_x0000_i1229" type="#_x0000_t75" style="width:68.25pt;height:21.3pt" o:ole="">
             <v:imagedata r:id="rId414" o:title=""/>
           </v:shape>
-          <o:OLEObject Type="Embed" ProgID="Equation.DSMT4" ShapeID="_x0000_i1229" DrawAspect="Content" ObjectID="_1580171429" r:id="rId415"/>
+          <o:OLEObject Type="Embed" ProgID="Equation.DSMT4" ShapeID="_x0000_i1229" DrawAspect="Content" ObjectID="_1580489319" r:id="rId415"/>
         </w:object>
       </w:r>
       <w:r>
@@ -15483,7 +15483,7 @@
           <v:shape id="_x0000_i1230" type="#_x0000_t75" style="width:65.75pt;height:21.3pt" o:ole="">
             <v:imagedata r:id="rId416" o:title=""/>
           </v:shape>
-          <o:OLEObject Type="Embed" ProgID="Equation.DSMT4" ShapeID="_x0000_i1230" DrawAspect="Content" ObjectID="_1580171430" r:id="rId417"/>
+          <o:OLEObject Type="Embed" ProgID="Equation.DSMT4" ShapeID="_x0000_i1230" DrawAspect="Content" ObjectID="_1580489320" r:id="rId417"/>
         </w:object>
       </w:r>
       <w:r>
@@ -15579,7 +15579,7 @@
           <v:shape id="_x0000_i1231" type="#_x0000_t75" style="width:234.8pt;height:43.2pt" o:ole="">
             <v:imagedata r:id="rId418" o:title=""/>
           </v:shape>
-          <o:OLEObject Type="Embed" ProgID="Equation.DSMT4" ShapeID="_x0000_i1231" DrawAspect="Content" ObjectID="_1580171431" r:id="rId419"/>
+          <o:OLEObject Type="Embed" ProgID="Equation.DSMT4" ShapeID="_x0000_i1231" DrawAspect="Content" ObjectID="_1580489321" r:id="rId419"/>
         </w:object>
       </w:r>
       <w:r>
@@ -15696,7 +15696,7 @@
           <v:shape id="_x0000_i1232" type="#_x0000_t75" style="width:85.75pt;height:18.8pt" o:ole="">
             <v:imagedata r:id="rId420" o:title=""/>
           </v:shape>
-          <o:OLEObject Type="Embed" ProgID="Equation.DSMT4" ShapeID="_x0000_i1232" DrawAspect="Content" ObjectID="_1580171432" r:id="rId421"/>
+          <o:OLEObject Type="Embed" ProgID="Equation.DSMT4" ShapeID="_x0000_i1232" DrawAspect="Content" ObjectID="_1580489322" r:id="rId421"/>
         </w:object>
       </w:r>
       <w:r>
@@ -15782,7 +15782,7 @@
           <v:shape id="_x0000_i1233" type="#_x0000_t75" style="width:199.7pt;height:45.1pt" o:ole="">
             <v:imagedata r:id="rId422" o:title=""/>
           </v:shape>
-          <o:OLEObject Type="Embed" ProgID="Equation.DSMT4" ShapeID="_x0000_i1233" DrawAspect="Content" ObjectID="_1580171433" r:id="rId423"/>
+          <o:OLEObject Type="Embed" ProgID="Equation.DSMT4" ShapeID="_x0000_i1233" DrawAspect="Content" ObjectID="_1580489323" r:id="rId423"/>
         </w:object>
       </w:r>
     </w:p>
@@ -15801,7 +15801,7 @@
           <v:shape id="_x0000_i1234" type="#_x0000_t75" style="width:257.95pt;height:65.75pt" o:ole="">
             <v:imagedata r:id="rId424" o:title=""/>
           </v:shape>
-          <o:OLEObject Type="Embed" ProgID="Equation.DSMT4" ShapeID="_x0000_i1234" DrawAspect="Content" ObjectID="_1580171434" r:id="rId425"/>
+          <o:OLEObject Type="Embed" ProgID="Equation.DSMT4" ShapeID="_x0000_i1234" DrawAspect="Content" ObjectID="_1580489324" r:id="rId425"/>
         </w:object>
       </w:r>
       <w:r>
@@ -15939,7 +15939,7 @@
           <v:shape id="_x0000_i1235" type="#_x0000_t75" style="width:472.7pt;height:120.85pt" o:ole="">
             <v:imagedata r:id="rId426" o:title=""/>
           </v:shape>
-          <o:OLEObject Type="Embed" ProgID="Equation.DSMT4" ShapeID="_x0000_i1235" DrawAspect="Content" ObjectID="_1580171435" r:id="rId427"/>
+          <o:OLEObject Type="Embed" ProgID="Equation.DSMT4" ShapeID="_x0000_i1235" DrawAspect="Content" ObjectID="_1580489325" r:id="rId427"/>
         </w:object>
       </w:r>
       <w:r>
@@ -16023,7 +16023,7 @@
           <v:shape id="_x0000_i1236" type="#_x0000_t75" style="width:110.2pt;height:38.2pt" o:ole="">
             <v:imagedata r:id="rId428" o:title=""/>
           </v:shape>
-          <o:OLEObject Type="Embed" ProgID="Equation.DSMT4" ShapeID="_x0000_i1236" DrawAspect="Content" ObjectID="_1580171436" r:id="rId429"/>
+          <o:OLEObject Type="Embed" ProgID="Equation.DSMT4" ShapeID="_x0000_i1236" DrawAspect="Content" ObjectID="_1580489326" r:id="rId429"/>
         </w:object>
       </w:r>
     </w:p>
@@ -16153,7 +16153,7 @@
           <v:shape id="_x0000_i1237" type="#_x0000_t75" style="width:41.95pt;height:13.75pt" o:ole="">
             <v:imagedata r:id="rId430" o:title=""/>
           </v:shape>
-          <o:OLEObject Type="Embed" ProgID="Equation.DSMT4" ShapeID="_x0000_i1237" DrawAspect="Content" ObjectID="_1580171437" r:id="rId431"/>
+          <o:OLEObject Type="Embed" ProgID="Equation.DSMT4" ShapeID="_x0000_i1237" DrawAspect="Content" ObjectID="_1580489327" r:id="rId431"/>
         </w:object>
       </w:r>
       <w:r>
@@ -16171,7 +16171,7 @@
           <v:shape id="_x0000_i1238" type="#_x0000_t75" style="width:55.7pt;height:21.3pt" o:ole="">
             <v:imagedata r:id="rId432" o:title=""/>
           </v:shape>
-          <o:OLEObject Type="Embed" ProgID="Equation.DSMT4" ShapeID="_x0000_i1238" DrawAspect="Content" ObjectID="_1580171438" r:id="rId433"/>
+          <o:OLEObject Type="Embed" ProgID="Equation.DSMT4" ShapeID="_x0000_i1238" DrawAspect="Content" ObjectID="_1580489328" r:id="rId433"/>
         </w:object>
       </w:r>
       <w:r>
@@ -16242,7 +16242,7 @@
           <v:shape id="_x0000_i1239" type="#_x0000_t75" style="width:418.85pt;height:77pt" o:ole="">
             <v:imagedata r:id="rId434" o:title=""/>
           </v:shape>
-          <o:OLEObject Type="Embed" ProgID="Equation.DSMT4" ShapeID="_x0000_i1239" DrawAspect="Content" ObjectID="_1580171439" r:id="rId435"/>
+          <o:OLEObject Type="Embed" ProgID="Equation.DSMT4" ShapeID="_x0000_i1239" DrawAspect="Content" ObjectID="_1580489329" r:id="rId435"/>
         </w:object>
       </w:r>
       <w:r>
@@ -16313,7 +16313,7 @@
           <v:shape id="_x0000_i1240" type="#_x0000_t75" style="width:174.05pt;height:18.8pt" o:ole="">
             <v:imagedata r:id="rId436" o:title=""/>
           </v:shape>
-          <o:OLEObject Type="Embed" ProgID="Equation.DSMT4" ShapeID="_x0000_i1240" DrawAspect="Content" ObjectID="_1580171440" r:id="rId437"/>
+          <o:OLEObject Type="Embed" ProgID="Equation.DSMT4" ShapeID="_x0000_i1240" DrawAspect="Content" ObjectID="_1580489330" r:id="rId437"/>
         </w:object>
       </w:r>
     </w:p>
@@ -16447,7 +16447,7 @@
           <v:shape id="_x0000_i1241" type="#_x0000_t75" style="width:403.85pt;height:145.25pt" o:ole="">
             <v:imagedata r:id="rId438" o:title=""/>
           </v:shape>
-          <o:OLEObject Type="Embed" ProgID="Equation.DSMT4" ShapeID="_x0000_i1241" DrawAspect="Content" ObjectID="_1580171441" r:id="rId439"/>
+          <o:OLEObject Type="Embed" ProgID="Equation.DSMT4" ShapeID="_x0000_i1241" DrawAspect="Content" ObjectID="_1580489331" r:id="rId439"/>
         </w:object>
       </w:r>
     </w:p>
@@ -16532,7 +16532,7 @@
           <v:shape id="_x0000_i1242" type="#_x0000_t75" style="width:418.85pt;height:160.9pt" o:ole="">
             <v:imagedata r:id="rId440" o:title=""/>
           </v:shape>
-          <o:OLEObject Type="Embed" ProgID="Equation.DSMT4" ShapeID="_x0000_i1242" DrawAspect="Content" ObjectID="_1580171442" r:id="rId441"/>
+          <o:OLEObject Type="Embed" ProgID="Equation.DSMT4" ShapeID="_x0000_i1242" DrawAspect="Content" ObjectID="_1580489332" r:id="rId441"/>
         </w:object>
       </w:r>
       <w:r>
@@ -16598,7 +16598,7 @@
           <v:shape id="_x0000_i1243" type="#_x0000_t75" style="width:6in;height:249.8pt" o:ole="">
             <v:imagedata r:id="rId442" o:title=""/>
           </v:shape>
-          <o:OLEObject Type="Embed" ProgID="Equation.DSMT4" ShapeID="_x0000_i1243" DrawAspect="Content" ObjectID="_1580171443" r:id="rId443"/>
+          <o:OLEObject Type="Embed" ProgID="Equation.DSMT4" ShapeID="_x0000_i1243" DrawAspect="Content" ObjectID="_1580489333" r:id="rId443"/>
         </w:object>
       </w:r>
       <w:r>
@@ -16850,7 +16850,7 @@
           <v:shape id="_x0000_i1244" type="#_x0000_t75" style="width:152.75pt;height:80.75pt" o:ole="">
             <v:imagedata r:id="rId444" o:title=""/>
           </v:shape>
-          <o:OLEObject Type="Embed" ProgID="Equation.DSMT4" ShapeID="_x0000_i1244" DrawAspect="Content" ObjectID="_1580171444" r:id="rId445"/>
+          <o:OLEObject Type="Embed" ProgID="Equation.DSMT4" ShapeID="_x0000_i1244" DrawAspect="Content" ObjectID="_1580489334" r:id="rId445"/>
         </w:object>
       </w:r>
       <w:r>
@@ -17074,7 +17074,7 @@
           <v:shape id="_x0000_i1245" type="#_x0000_t75" style="width:170.3pt;height:36.3pt" o:ole="">
             <v:imagedata r:id="rId446" o:title=""/>
           </v:shape>
-          <o:OLEObject Type="Embed" ProgID="Equation.DSMT4" ShapeID="_x0000_i1245" DrawAspect="Content" ObjectID="_1580171445" r:id="rId447"/>
+          <o:OLEObject Type="Embed" ProgID="Equation.DSMT4" ShapeID="_x0000_i1245" DrawAspect="Content" ObjectID="_1580489335" r:id="rId447"/>
         </w:object>
       </w:r>
       <w:r>
@@ -17140,7 +17140,7 @@
           <v:shape id="_x0000_i1246" type="#_x0000_t75" style="width:177.2pt;height:36.3pt" o:ole="">
             <v:imagedata r:id="rId448" o:title=""/>
           </v:shape>
-          <o:OLEObject Type="Embed" ProgID="Equation.DSMT4" ShapeID="_x0000_i1246" DrawAspect="Content" ObjectID="_1580171446" r:id="rId449"/>
+          <o:OLEObject Type="Embed" ProgID="Equation.DSMT4" ShapeID="_x0000_i1246" DrawAspect="Content" ObjectID="_1580489336" r:id="rId449"/>
         </w:object>
       </w:r>
       <w:r>
@@ -17206,7 +17206,7 @@
           <v:shape id="_x0000_i1247" type="#_x0000_t75" style="width:209.75pt;height:21.3pt" o:ole="">
             <v:imagedata r:id="rId450" o:title=""/>
           </v:shape>
-          <o:OLEObject Type="Embed" ProgID="Equation.DSMT4" ShapeID="_x0000_i1247" DrawAspect="Content" ObjectID="_1580171447" r:id="rId451"/>
+          <o:OLEObject Type="Embed" ProgID="Equation.DSMT4" ShapeID="_x0000_i1247" DrawAspect="Content" ObjectID="_1580489337" r:id="rId451"/>
         </w:object>
       </w:r>
       <w:r>
@@ -17377,7 +17377,7 @@
           <v:shape id="_x0000_i1248" type="#_x0000_t75" style="width:209.1pt;height:23.15pt" o:ole="">
             <v:imagedata r:id="rId452" o:title=""/>
           </v:shape>
-          <o:OLEObject Type="Embed" ProgID="Equation.DSMT4" ShapeID="_x0000_i1248" DrawAspect="Content" ObjectID="_1580171448" r:id="rId453"/>
+          <o:OLEObject Type="Embed" ProgID="Equation.DSMT4" ShapeID="_x0000_i1248" DrawAspect="Content" ObjectID="_1580489338" r:id="rId453"/>
         </w:object>
       </w:r>
       <w:commentRangeEnd w:id="65"/>
@@ -17511,7 +17511,7 @@
           <v:shape id="_x0000_i1249" type="#_x0000_t75" style="width:152.75pt;height:38.2pt" o:ole="">
             <v:imagedata r:id="rId454" o:title=""/>
           </v:shape>
-          <o:OLEObject Type="Embed" ProgID="Equation.DSMT4" ShapeID="_x0000_i1249" DrawAspect="Content" ObjectID="_1580171449" r:id="rId455"/>
+          <o:OLEObject Type="Embed" ProgID="Equation.DSMT4" ShapeID="_x0000_i1249" DrawAspect="Content" ObjectID="_1580489339" r:id="rId455"/>
         </w:object>
       </w:r>
       <w:r>
@@ -17579,7 +17579,7 @@
           <v:shape id="_x0000_i1250" type="#_x0000_t75" style="width:102.05pt;height:36.3pt" o:ole="">
             <v:imagedata r:id="rId456" o:title=""/>
           </v:shape>
-          <o:OLEObject Type="Embed" ProgID="Equation.DSMT4" ShapeID="_x0000_i1250" DrawAspect="Content" ObjectID="_1580171450" r:id="rId457"/>
+          <o:OLEObject Type="Embed" ProgID="Equation.DSMT4" ShapeID="_x0000_i1250" DrawAspect="Content" ObjectID="_1580489340" r:id="rId457"/>
         </w:object>
       </w:r>
       <w:r>
@@ -17647,7 +17647,7 @@
           <v:shape id="_x0000_i1251" type="#_x0000_t75" style="width:112.7pt;height:36.3pt" o:ole="">
             <v:imagedata r:id="rId458" o:title=""/>
           </v:shape>
-          <o:OLEObject Type="Embed" ProgID="Equation.DSMT4" ShapeID="_x0000_i1251" DrawAspect="Content" ObjectID="_1580171451" r:id="rId459"/>
+          <o:OLEObject Type="Embed" ProgID="Equation.DSMT4" ShapeID="_x0000_i1251" DrawAspect="Content" ObjectID="_1580489341" r:id="rId459"/>
         </w:object>
       </w:r>
       <w:r>
@@ -17718,7 +17718,7 @@
           <v:shape id="_x0000_i1252" type="#_x0000_t75" style="width:123.95pt;height:21.3pt" o:ole="">
             <v:imagedata r:id="rId460" o:title=""/>
           </v:shape>
-          <o:OLEObject Type="Embed" ProgID="Equation.DSMT4" ShapeID="_x0000_i1252" DrawAspect="Content" ObjectID="_1580171452" r:id="rId461"/>
+          <o:OLEObject Type="Embed" ProgID="Equation.DSMT4" ShapeID="_x0000_i1252" DrawAspect="Content" ObjectID="_1580489342" r:id="rId461"/>
         </w:object>
       </w:r>
       <w:r>
@@ -17919,7 +17919,7 @@
           <v:shape id="_x0000_i1253" type="#_x0000_t75" style="width:149pt;height:23.15pt" o:ole="">
             <v:imagedata r:id="rId462" o:title=""/>
           </v:shape>
-          <o:OLEObject Type="Embed" ProgID="Equation.DSMT4" ShapeID="_x0000_i1253" DrawAspect="Content" ObjectID="_1580171453" r:id="rId463"/>
+          <o:OLEObject Type="Embed" ProgID="Equation.DSMT4" ShapeID="_x0000_i1253" DrawAspect="Content" ObjectID="_1580489343" r:id="rId463"/>
         </w:object>
       </w:r>
     </w:p>
@@ -17948,7 +17948,7 @@
           <v:shape id="_x0000_i1254" type="#_x0000_t75" style="width:41.95pt;height:15.05pt" o:ole="">
             <v:imagedata r:id="rId464" o:title=""/>
           </v:shape>
-          <o:OLEObject Type="Embed" ProgID="Equation.DSMT4" ShapeID="_x0000_i1254" DrawAspect="Content" ObjectID="_1580171454" r:id="rId465"/>
+          <o:OLEObject Type="Embed" ProgID="Equation.DSMT4" ShapeID="_x0000_i1254" DrawAspect="Content" ObjectID="_1580489344" r:id="rId465"/>
         </w:object>
       </w:r>
       <w:r>
@@ -17973,7 +17973,7 @@
           <v:shape id="_x0000_i1255" type="#_x0000_t75" style="width:222.9pt;height:55.1pt" o:ole="">
             <v:imagedata r:id="rId466" o:title=""/>
           </v:shape>
-          <o:OLEObject Type="Embed" ProgID="Equation.DSMT4" ShapeID="_x0000_i1255" DrawAspect="Content" ObjectID="_1580171455" r:id="rId467"/>
+          <o:OLEObject Type="Embed" ProgID="Equation.DSMT4" ShapeID="_x0000_i1255" DrawAspect="Content" ObjectID="_1580489345" r:id="rId467"/>
         </w:object>
       </w:r>
       <w:r>
@@ -18005,7 +18005,7 @@
           <v:shape id="_x0000_i1256" type="#_x0000_t75" style="width:11.25pt;height:11.9pt" o:ole="">
             <v:imagedata r:id="rId468" o:title=""/>
           </v:shape>
-          <o:OLEObject Type="Embed" ProgID="Equation.DSMT4" ShapeID="_x0000_i1256" DrawAspect="Content" ObjectID="_1580171456" r:id="rId469"/>
+          <o:OLEObject Type="Embed" ProgID="Equation.DSMT4" ShapeID="_x0000_i1256" DrawAspect="Content" ObjectID="_1580489346" r:id="rId469"/>
         </w:object>
       </w:r>
       <w:r>
@@ -18025,7 +18025,7 @@
           <v:shape id="_x0000_i1257" type="#_x0000_t75" style="width:10pt;height:15.05pt" o:ole="">
             <v:imagedata r:id="rId470" o:title=""/>
           </v:shape>
-          <o:OLEObject Type="Embed" ProgID="Equation.DSMT4" ShapeID="_x0000_i1257" DrawAspect="Content" ObjectID="_1580171457" r:id="rId471"/>
+          <o:OLEObject Type="Embed" ProgID="Equation.DSMT4" ShapeID="_x0000_i1257" DrawAspect="Content" ObjectID="_1580489347" r:id="rId471"/>
         </w:object>
       </w:r>
       <w:r>
@@ -18045,7 +18045,7 @@
           <v:shape id="_x0000_i1258" type="#_x0000_t75" style="width:10pt;height:11.9pt" o:ole="">
             <v:imagedata r:id="rId472" o:title=""/>
           </v:shape>
-          <o:OLEObject Type="Embed" ProgID="Equation.DSMT4" ShapeID="_x0000_i1258" DrawAspect="Content" ObjectID="_1580171458" r:id="rId473"/>
+          <o:OLEObject Type="Embed" ProgID="Equation.DSMT4" ShapeID="_x0000_i1258" DrawAspect="Content" ObjectID="_1580489348" r:id="rId473"/>
         </w:object>
       </w:r>
       <w:r>
@@ -18072,7 +18072,7 @@
           <v:shape id="_x0000_i1259" type="#_x0000_t75" style="width:398.2pt;height:87.05pt" o:ole="">
             <v:imagedata r:id="rId474" o:title=""/>
           </v:shape>
-          <o:OLEObject Type="Embed" ProgID="Equation.DSMT4" ShapeID="_x0000_i1259" DrawAspect="Content" ObjectID="_1580171459" r:id="rId475"/>
+          <o:OLEObject Type="Embed" ProgID="Equation.DSMT4" ShapeID="_x0000_i1259" DrawAspect="Content" ObjectID="_1580489349" r:id="rId475"/>
         </w:object>
       </w:r>
       <w:r>
@@ -18141,7 +18141,7 @@
           <v:shape id="_x0000_i1260" type="#_x0000_t75" style="width:289.25pt;height:56.95pt" o:ole="">
             <v:imagedata r:id="rId476" o:title=""/>
           </v:shape>
-          <o:OLEObject Type="Embed" ProgID="Equation.DSMT4" ShapeID="_x0000_i1260" DrawAspect="Content" ObjectID="_1580171460" r:id="rId477"/>
+          <o:OLEObject Type="Embed" ProgID="Equation.DSMT4" ShapeID="_x0000_i1260" DrawAspect="Content" ObjectID="_1580489350" r:id="rId477"/>
         </w:object>
       </w:r>
       <w:r>
@@ -18209,7 +18209,7 @@
           <v:shape id="_x0000_i1261" type="#_x0000_t75" style="width:4in;height:56.95pt" o:ole="">
             <v:imagedata r:id="rId478" o:title=""/>
           </v:shape>
-          <o:OLEObject Type="Embed" ProgID="Equation.DSMT4" ShapeID="_x0000_i1261" DrawAspect="Content" ObjectID="_1580171461" r:id="rId479"/>
+          <o:OLEObject Type="Embed" ProgID="Equation.DSMT4" ShapeID="_x0000_i1261" DrawAspect="Content" ObjectID="_1580489351" r:id="rId479"/>
         </w:object>
       </w:r>
       <w:r>
@@ -18293,7 +18293,7 @@
           <v:shape id="_x0000_i1262" type="#_x0000_t75" style="width:58.85pt;height:18.8pt" o:ole="">
             <v:imagedata r:id="rId480" o:title=""/>
           </v:shape>
-          <o:OLEObject Type="Embed" ProgID="Equation.DSMT4" ShapeID="_x0000_i1262" DrawAspect="Content" ObjectID="_1580171462" r:id="rId481"/>
+          <o:OLEObject Type="Embed" ProgID="Equation.DSMT4" ShapeID="_x0000_i1262" DrawAspect="Content" ObjectID="_1580489352" r:id="rId481"/>
         </w:object>
       </w:r>
       <w:r>
@@ -18313,7 +18313,7 @@
           <v:shape id="_x0000_i1263" type="#_x0000_t75" style="width:60.75pt;height:18.8pt" o:ole="">
             <v:imagedata r:id="rId482" o:title=""/>
           </v:shape>
-          <o:OLEObject Type="Embed" ProgID="Equation.DSMT4" ShapeID="_x0000_i1263" DrawAspect="Content" ObjectID="_1580171463" r:id="rId483"/>
+          <o:OLEObject Type="Embed" ProgID="Equation.DSMT4" ShapeID="_x0000_i1263" DrawAspect="Content" ObjectID="_1580489353" r:id="rId483"/>
         </w:object>
       </w:r>
       <w:r>
@@ -18355,7 +18355,7 @@
           <v:shape id="_x0000_i1264" type="#_x0000_t75" style="width:16.3pt;height:18.15pt" o:ole="">
             <v:imagedata r:id="rId484" o:title=""/>
           </v:shape>
-          <o:OLEObject Type="Embed" ProgID="Equation.DSMT4" ShapeID="_x0000_i1264" DrawAspect="Content" ObjectID="_1580171464" r:id="rId485"/>
+          <o:OLEObject Type="Embed" ProgID="Equation.DSMT4" ShapeID="_x0000_i1264" DrawAspect="Content" ObjectID="_1580489354" r:id="rId485"/>
         </w:object>
       </w:r>
       <w:r>
@@ -18388,7 +18388,7 @@
           <v:shape id="_x0000_i1275" type="#_x0000_t75" style="width:306.8pt;height:26.9pt" o:ole="">
             <v:imagedata r:id="rId486" o:title=""/>
           </v:shape>
-          <o:OLEObject Type="Embed" ProgID="Equation.DSMT4" ShapeID="_x0000_i1275" DrawAspect="Content" ObjectID="_1580171465" r:id="rId487"/>
+          <o:OLEObject Type="Embed" ProgID="Equation.DSMT4" ShapeID="_x0000_i1275" DrawAspect="Content" ObjectID="_1580489355" r:id="rId487"/>
         </w:object>
       </w:r>
     </w:p>
@@ -18417,7 +18417,7 @@
           <v:shape id="_x0000_i1265" type="#_x0000_t75" style="width:11.25pt;height:11.9pt" o:ole="">
             <v:imagedata r:id="rId488" o:title=""/>
           </v:shape>
-          <o:OLEObject Type="Embed" ProgID="Equation.DSMT4" ShapeID="_x0000_i1265" DrawAspect="Content" ObjectID="_1580171466" r:id="rId489"/>
+          <o:OLEObject Type="Embed" ProgID="Equation.DSMT4" ShapeID="_x0000_i1265" DrawAspect="Content" ObjectID="_1580489356" r:id="rId489"/>
         </w:object>
       </w:r>
       <w:r>
@@ -18437,7 +18437,7 @@
           <v:shape id="_x0000_i1266" type="#_x0000_t75" style="width:10pt;height:15.05pt" o:ole="">
             <v:imagedata r:id="rId490" o:title=""/>
           </v:shape>
-          <o:OLEObject Type="Embed" ProgID="Equation.DSMT4" ShapeID="_x0000_i1266" DrawAspect="Content" ObjectID="_1580171467" r:id="rId491"/>
+          <o:OLEObject Type="Embed" ProgID="Equation.DSMT4" ShapeID="_x0000_i1266" DrawAspect="Content" ObjectID="_1580489357" r:id="rId491"/>
         </w:object>
       </w:r>
       <w:r>
@@ -18457,7 +18457,7 @@
           <v:shape id="_x0000_i1267" type="#_x0000_t75" style="width:10pt;height:11.9pt" o:ole="">
             <v:imagedata r:id="rId492" o:title=""/>
           </v:shape>
-          <o:OLEObject Type="Embed" ProgID="Equation.DSMT4" ShapeID="_x0000_i1267" DrawAspect="Content" ObjectID="_1580171468" r:id="rId493"/>
+          <o:OLEObject Type="Embed" ProgID="Equation.DSMT4" ShapeID="_x0000_i1267" DrawAspect="Content" ObjectID="_1580489358" r:id="rId493"/>
         </w:object>
       </w:r>
       <w:r>
@@ -18624,7 +18624,7 @@
           <v:shape id="_x0000_i1268" type="#_x0000_t75" style="width:85.15pt;height:43.2pt" o:ole="">
             <v:imagedata r:id="rId494" o:title=""/>
           </v:shape>
-          <o:OLEObject Type="Embed" ProgID="Equation.DSMT4" ShapeID="_x0000_i1268" DrawAspect="Content" ObjectID="_1580171469" r:id="rId495"/>
+          <o:OLEObject Type="Embed" ProgID="Equation.DSMT4" ShapeID="_x0000_i1268" DrawAspect="Content" ObjectID="_1580489359" r:id="rId495"/>
         </w:object>
       </w:r>
       <w:r>
@@ -18713,7 +18713,7 @@
           <v:shape id="_x0000_i1269" type="#_x0000_t75" style="width:10pt;height:11.25pt" o:ole="">
             <v:imagedata r:id="rId496" o:title=""/>
           </v:shape>
-          <o:OLEObject Type="Embed" ProgID="Equation.DSMT4" ShapeID="_x0000_i1269" DrawAspect="Content" ObjectID="_1580171470" r:id="rId497"/>
+          <o:OLEObject Type="Embed" ProgID="Equation.DSMT4" ShapeID="_x0000_i1269" DrawAspect="Content" ObjectID="_1580489360" r:id="rId497"/>
         </w:object>
       </w:r>
       <w:r>
@@ -18731,7 +18731,7 @@
           <v:shape id="_x0000_i1270" type="#_x0000_t75" style="width:51.95pt;height:36.3pt" o:ole="">
             <v:imagedata r:id="rId498" o:title=""/>
           </v:shape>
-          <o:OLEObject Type="Embed" ProgID="Equation.DSMT4" ShapeID="_x0000_i1270" DrawAspect="Content" ObjectID="_1580171471" r:id="rId499"/>
+          <o:OLEObject Type="Embed" ProgID="Equation.DSMT4" ShapeID="_x0000_i1270" DrawAspect="Content" ObjectID="_1580489361" r:id="rId499"/>
         </w:object>
       </w:r>
       <w:r>
@@ -18757,7 +18757,7 @@
           <v:shape id="_x0000_i1271" type="#_x0000_t75" style="width:122.1pt;height:38.2pt" o:ole="">
             <v:imagedata r:id="rId500" o:title=""/>
           </v:shape>
-          <o:OLEObject Type="Embed" ProgID="Equation.DSMT4" ShapeID="_x0000_i1271" DrawAspect="Content" ObjectID="_1580171472" r:id="rId501"/>
+          <o:OLEObject Type="Embed" ProgID="Equation.DSMT4" ShapeID="_x0000_i1271" DrawAspect="Content" ObjectID="_1580489362" r:id="rId501"/>
         </w:object>
       </w:r>
       <w:r>
@@ -18825,7 +18825,7 @@
           <v:shape id="_x0000_i1272" type="#_x0000_t75" style="width:83.25pt;height:21.3pt" o:ole="">
             <v:imagedata r:id="rId502" o:title=""/>
           </v:shape>
-          <o:OLEObject Type="Embed" ProgID="Equation.DSMT4" ShapeID="_x0000_i1272" DrawAspect="Content" ObjectID="_1580171473" r:id="rId503"/>
+          <o:OLEObject Type="Embed" ProgID="Equation.DSMT4" ShapeID="_x0000_i1272" DrawAspect="Content" ObjectID="_1580489363" r:id="rId503"/>
         </w:object>
       </w:r>
       <w:r>
@@ -18891,7 +18891,7 @@
           <v:shape id="_x0000_i1273" type="#_x0000_t75" style="width:93.3pt;height:21.3pt" o:ole="">
             <v:imagedata r:id="rId504" o:title=""/>
           </v:shape>
-          <o:OLEObject Type="Embed" ProgID="Equation.DSMT4" ShapeID="_x0000_i1273" DrawAspect="Content" ObjectID="_1580171474" r:id="rId505"/>
+          <o:OLEObject Type="Embed" ProgID="Equation.DSMT4" ShapeID="_x0000_i1273" DrawAspect="Content" ObjectID="_1580489364" r:id="rId505"/>
         </w:object>
       </w:r>
       <w:r>
@@ -18973,7 +18973,7 @@
           <v:shape id="_x0000_i1303" type="#_x0000_t75" style="width:147.15pt;height:28.8pt" o:ole="">
             <v:imagedata r:id="rId506" o:title=""/>
           </v:shape>
-          <o:OLEObject Type="Embed" ProgID="Equation.DSMT4" ShapeID="_x0000_i1303" DrawAspect="Content" ObjectID="_1580171475" r:id="rId507"/>
+          <o:OLEObject Type="Embed" ProgID="Equation.DSMT4" ShapeID="_x0000_i1303" DrawAspect="Content" ObjectID="_1580489365" r:id="rId507"/>
         </w:object>
       </w:r>
       <w:r>
@@ -19099,7 +19099,7 @@
           <v:shape id="_x0000_i1274" type="#_x0000_t75" style="width:45.7pt;height:18.8pt" o:ole="">
             <v:imagedata r:id="rId508" o:title=""/>
           </v:shape>
-          <o:OLEObject Type="Embed" ProgID="Equation.DSMT4" ShapeID="_x0000_i1274" DrawAspect="Content" ObjectID="_1580171476" r:id="rId509"/>
+          <o:OLEObject Type="Embed" ProgID="Equation.DSMT4" ShapeID="_x0000_i1274" DrawAspect="Content" ObjectID="_1580489366" r:id="rId509"/>
         </w:object>
       </w:r>
       <w:r>
@@ -19229,7 +19229,7 @@
           <v:shape id="_x0000_i1319" type="#_x0000_t75" style="width:88.9pt;height:21.3pt" o:ole="">
             <v:imagedata r:id="rId510" o:title=""/>
           </v:shape>
-          <o:OLEObject Type="Embed" ProgID="Equation.DSMT4" ShapeID="_x0000_i1319" DrawAspect="Content" ObjectID="_1580171477" r:id="rId511"/>
+          <o:OLEObject Type="Embed" ProgID="Equation.DSMT4" ShapeID="_x0000_i1319" DrawAspect="Content" ObjectID="_1580489367" r:id="rId511"/>
         </w:object>
       </w:r>
     </w:p>
@@ -19255,7 +19255,7 @@
           <v:shape id="_x0000_i1276" type="#_x0000_t75" style="width:50.1pt;height:21.3pt" o:ole="">
             <v:imagedata r:id="rId512" o:title=""/>
           </v:shape>
-          <o:OLEObject Type="Embed" ProgID="Equation.DSMT4" ShapeID="_x0000_i1276" DrawAspect="Content" ObjectID="_1580171478" r:id="rId513"/>
+          <o:OLEObject Type="Embed" ProgID="Equation.DSMT4" ShapeID="_x0000_i1276" DrawAspect="Content" ObjectID="_1580489368" r:id="rId513"/>
         </w:object>
       </w:r>
       <w:r>
@@ -19332,7 +19332,7 @@
           <v:shape id="_x0000_i1277" type="#_x0000_t75" style="width:45.7pt;height:18.8pt" o:ole="">
             <v:imagedata r:id="rId514" o:title=""/>
           </v:shape>
-          <o:OLEObject Type="Embed" ProgID="Equation.DSMT4" ShapeID="_x0000_i1277" DrawAspect="Content" ObjectID="_1580171479" r:id="rId515"/>
+          <o:OLEObject Type="Embed" ProgID="Equation.DSMT4" ShapeID="_x0000_i1277" DrawAspect="Content" ObjectID="_1580489369" r:id="rId515"/>
         </w:object>
       </w:r>
       <w:r>
@@ -19374,7 +19374,7 @@
           <v:shape id="_x0000_i1278" type="#_x0000_t75" style="width:45.7pt;height:18.8pt" o:ole="">
             <v:imagedata r:id="rId516" o:title=""/>
           </v:shape>
-          <o:OLEObject Type="Embed" ProgID="Equation.DSMT4" ShapeID="_x0000_i1278" DrawAspect="Content" ObjectID="_1580171480" r:id="rId517"/>
+          <o:OLEObject Type="Embed" ProgID="Equation.DSMT4" ShapeID="_x0000_i1278" DrawAspect="Content" ObjectID="_1580489370" r:id="rId517"/>
         </w:object>
       </w:r>
       <w:r>
@@ -19410,7 +19410,7 @@
           <v:shape id="_x0000_i1279" type="#_x0000_t75" style="width:13.15pt;height:21.3pt" o:ole="">
             <v:imagedata r:id="rId518" o:title=""/>
           </v:shape>
-          <o:OLEObject Type="Embed" ProgID="Equation.DSMT4" ShapeID="_x0000_i1279" DrawAspect="Content" ObjectID="_1580171481" r:id="rId519"/>
+          <o:OLEObject Type="Embed" ProgID="Equation.DSMT4" ShapeID="_x0000_i1279" DrawAspect="Content" ObjectID="_1580489371" r:id="rId519"/>
         </w:object>
       </w:r>
       <w:r>
@@ -19435,7 +19435,7 @@
           <v:shape id="_x0000_i1280" type="#_x0000_t75" style="width:180.95pt;height:21.3pt" o:ole="">
             <v:imagedata r:id="rId520" o:title=""/>
           </v:shape>
-          <o:OLEObject Type="Embed" ProgID="Equation.DSMT4" ShapeID="_x0000_i1280" DrawAspect="Content" ObjectID="_1580171482" r:id="rId521"/>
+          <o:OLEObject Type="Embed" ProgID="Equation.DSMT4" ShapeID="_x0000_i1280" DrawAspect="Content" ObjectID="_1580489372" r:id="rId521"/>
         </w:object>
       </w:r>
     </w:p>
@@ -19507,7 +19507,7 @@
           <v:shape id="_x0000_i1281" type="#_x0000_t75" style="width:11.9pt;height:15.05pt" o:ole="">
             <v:imagedata r:id="rId522" o:title=""/>
           </v:shape>
-          <o:OLEObject Type="Embed" ProgID="Equation.DSMT4" ShapeID="_x0000_i1281" DrawAspect="Content" ObjectID="_1580171483" r:id="rId523"/>
+          <o:OLEObject Type="Embed" ProgID="Equation.DSMT4" ShapeID="_x0000_i1281" DrawAspect="Content" ObjectID="_1580489373" r:id="rId523"/>
         </w:object>
       </w:r>
       <w:r>
@@ -19531,7 +19531,7 @@
           <v:shape id="_x0000_i1304" type="#_x0000_t75" style="width:70.75pt;height:20.05pt" o:ole="">
             <v:imagedata r:id="rId524" o:title=""/>
           </v:shape>
-          <o:OLEObject Type="Embed" ProgID="Equation.DSMT4" ShapeID="_x0000_i1304" DrawAspect="Content" ObjectID="_1580171484" r:id="rId525"/>
+          <o:OLEObject Type="Embed" ProgID="Equation.DSMT4" ShapeID="_x0000_i1304" DrawAspect="Content" ObjectID="_1580489374" r:id="rId525"/>
         </w:object>
       </w:r>
     </w:p>
@@ -19557,7 +19557,7 @@
           <v:shape id="_x0000_i1282" type="#_x0000_t75" style="width:88.9pt;height:40.05pt" o:ole="">
             <v:imagedata r:id="rId526" o:title=""/>
           </v:shape>
-          <o:OLEObject Type="Embed" ProgID="Equation.DSMT4" ShapeID="_x0000_i1282" DrawAspect="Content" ObjectID="_1580171485" r:id="rId527"/>
+          <o:OLEObject Type="Embed" ProgID="Equation.DSMT4" ShapeID="_x0000_i1282" DrawAspect="Content" ObjectID="_1580489375" r:id="rId527"/>
         </w:object>
       </w:r>
       <w:r>
@@ -19575,7 +19575,7 @@
           <v:shape id="_x0000_i1283" type="#_x0000_t75" style="width:11.9pt;height:18.8pt" o:ole="">
             <v:imagedata r:id="rId528" o:title=""/>
           </v:shape>
-          <o:OLEObject Type="Embed" ProgID="Equation.DSMT4" ShapeID="_x0000_i1283" DrawAspect="Content" ObjectID="_1580171486" r:id="rId529"/>
+          <o:OLEObject Type="Embed" ProgID="Equation.DSMT4" ShapeID="_x0000_i1283" DrawAspect="Content" ObjectID="_1580489376" r:id="rId529"/>
         </w:object>
       </w:r>
       <w:r>
@@ -19593,7 +19593,7 @@
           <v:shape id="_x0000_i1284" type="#_x0000_t75" style="width:13.75pt;height:18.8pt" o:ole="">
             <v:imagedata r:id="rId530" o:title=""/>
           </v:shape>
-          <o:OLEObject Type="Embed" ProgID="Equation.DSMT4" ShapeID="_x0000_i1284" DrawAspect="Content" ObjectID="_1580171487" r:id="rId531"/>
+          <o:OLEObject Type="Embed" ProgID="Equation.DSMT4" ShapeID="_x0000_i1284" DrawAspect="Content" ObjectID="_1580489377" r:id="rId531"/>
         </w:object>
       </w:r>
       <w:r>
@@ -19617,7 +19617,7 @@
           <v:shape id="_x0000_i1285" type="#_x0000_t75" style="width:132.1pt;height:45.1pt" o:ole="">
             <v:imagedata r:id="rId532" o:title=""/>
           </v:shape>
-          <o:OLEObject Type="Embed" ProgID="Equation.DSMT4" ShapeID="_x0000_i1285" DrawAspect="Content" ObjectID="_1580171488" r:id="rId533"/>
+          <o:OLEObject Type="Embed" ProgID="Equation.DSMT4" ShapeID="_x0000_i1285" DrawAspect="Content" ObjectID="_1580489378" r:id="rId533"/>
         </w:object>
       </w:r>
     </w:p>
@@ -19649,7 +19649,7 @@
           <v:shape id="_x0000_i1286" type="#_x0000_t75" style="width:192.2pt;height:38.2pt" o:ole="">
             <v:imagedata r:id="rId534" o:title=""/>
           </v:shape>
-          <o:OLEObject Type="Embed" ProgID="Equation.DSMT4" ShapeID="_x0000_i1286" DrawAspect="Content" ObjectID="_1580171489" r:id="rId535"/>
+          <o:OLEObject Type="Embed" ProgID="Equation.DSMT4" ShapeID="_x0000_i1286" DrawAspect="Content" ObjectID="_1580489379" r:id="rId535"/>
         </w:object>
       </w:r>
     </w:p>
@@ -19676,7 +19676,7 @@
           <v:shape id="_x0000_i1287" type="#_x0000_t75" style="width:15.05pt;height:21.3pt" o:ole="">
             <v:imagedata r:id="rId536" o:title=""/>
           </v:shape>
-          <o:OLEObject Type="Embed" ProgID="Equation.DSMT4" ShapeID="_x0000_i1287" DrawAspect="Content" ObjectID="_1580171490" r:id="rId537"/>
+          <o:OLEObject Type="Embed" ProgID="Equation.DSMT4" ShapeID="_x0000_i1287" DrawAspect="Content" ObjectID="_1580489380" r:id="rId537"/>
         </w:object>
       </w:r>
       <w:r>
@@ -19694,7 +19694,7 @@
           <v:shape id="_x0000_i1288" type="#_x0000_t75" style="width:45.7pt;height:18.8pt" o:ole="">
             <v:imagedata r:id="rId538" o:title=""/>
           </v:shape>
-          <o:OLEObject Type="Embed" ProgID="Equation.DSMT4" ShapeID="_x0000_i1288" DrawAspect="Content" ObjectID="_1580171491" r:id="rId539"/>
+          <o:OLEObject Type="Embed" ProgID="Equation.DSMT4" ShapeID="_x0000_i1288" DrawAspect="Content" ObjectID="_1580489381" r:id="rId539"/>
         </w:object>
       </w:r>
       <w:r>
@@ -19719,7 +19719,7 @@
           <v:shape id="_x0000_i1292" type="#_x0000_t75" style="width:211pt;height:21.9pt" o:ole="">
             <v:imagedata r:id="rId540" o:title=""/>
           </v:shape>
-          <o:OLEObject Type="Embed" ProgID="Equation.DSMT4" ShapeID="_x0000_i1292" DrawAspect="Content" ObjectID="_1580171492" r:id="rId541"/>
+          <o:OLEObject Type="Embed" ProgID="Equation.DSMT4" ShapeID="_x0000_i1292" DrawAspect="Content" ObjectID="_1580489382" r:id="rId541"/>
         </w:object>
       </w:r>
     </w:p>
@@ -19745,7 +19745,7 @@
           <v:shape id="_x0000_i1289" type="#_x0000_t75" style="width:11.9pt;height:15.05pt" o:ole="">
             <v:imagedata r:id="rId542" o:title=""/>
           </v:shape>
-          <o:OLEObject Type="Embed" ProgID="Equation.DSMT4" ShapeID="_x0000_i1289" DrawAspect="Content" ObjectID="_1580171493" r:id="rId543"/>
+          <o:OLEObject Type="Embed" ProgID="Equation.DSMT4" ShapeID="_x0000_i1289" DrawAspect="Content" ObjectID="_1580489383" r:id="rId543"/>
         </w:object>
       </w:r>
       <w:r>
@@ -19769,7 +19769,7 @@
           <v:shape id="_x0000_i1293" type="#_x0000_t75" style="width:105.2pt;height:20.05pt" o:ole="">
             <v:imagedata r:id="rId544" o:title=""/>
           </v:shape>
-          <o:OLEObject Type="Embed" ProgID="Equation.DSMT4" ShapeID="_x0000_i1293" DrawAspect="Content" ObjectID="_1580171494" r:id="rId545"/>
+          <o:OLEObject Type="Embed" ProgID="Equation.DSMT4" ShapeID="_x0000_i1293" DrawAspect="Content" ObjectID="_1580489384" r:id="rId545"/>
         </w:object>
       </w:r>
       <w:r>
@@ -19810,7 +19810,7 @@
           <v:shape id="_x0000_i1294" type="#_x0000_t75" style="width:160.9pt;height:45.7pt" o:ole="">
             <v:imagedata r:id="rId546" o:title=""/>
           </v:shape>
-          <o:OLEObject Type="Embed" ProgID="Equation.DSMT4" ShapeID="_x0000_i1294" DrawAspect="Content" ObjectID="_1580171495" r:id="rId547"/>
+          <o:OLEObject Type="Embed" ProgID="Equation.DSMT4" ShapeID="_x0000_i1294" DrawAspect="Content" ObjectID="_1580489385" r:id="rId547"/>
         </w:object>
       </w:r>
       <w:r>
@@ -19839,7 +19839,7 @@
           <v:shape id="_x0000_i1290" type="#_x0000_t75" style="width:110.2pt;height:28.15pt" o:ole="">
             <v:imagedata r:id="rId548" o:title=""/>
           </v:shape>
-          <o:OLEObject Type="Embed" ProgID="Equation.DSMT4" ShapeID="_x0000_i1290" DrawAspect="Content" ObjectID="_1580171496" r:id="rId549"/>
+          <o:OLEObject Type="Embed" ProgID="Equation.DSMT4" ShapeID="_x0000_i1290" DrawAspect="Content" ObjectID="_1580489386" r:id="rId549"/>
         </w:object>
       </w:r>
       <w:r>
@@ -19857,7 +19857,7 @@
           <v:shape id="_x0000_i1291" type="#_x0000_t75" style="width:31.3pt;height:18.8pt" o:ole="">
             <v:imagedata r:id="rId550" o:title=""/>
           </v:shape>
-          <o:OLEObject Type="Embed" ProgID="Equation.DSMT4" ShapeID="_x0000_i1291" DrawAspect="Content" ObjectID="_1580171497" r:id="rId551"/>
+          <o:OLEObject Type="Embed" ProgID="Equation.DSMT4" ShapeID="_x0000_i1291" DrawAspect="Content" ObjectID="_1580489387" r:id="rId551"/>
         </w:object>
       </w:r>
       <w:r>
@@ -19881,7 +19881,7 @@
           <v:shape id="_x0000_i1295" type="#_x0000_t75" style="width:132.75pt;height:45.1pt" o:ole="">
             <v:imagedata r:id="rId552" o:title=""/>
           </v:shape>
-          <o:OLEObject Type="Embed" ProgID="Equation.DSMT4" ShapeID="_x0000_i1295" DrawAspect="Content" ObjectID="_1580171498" r:id="rId553"/>
+          <o:OLEObject Type="Embed" ProgID="Equation.DSMT4" ShapeID="_x0000_i1295" DrawAspect="Content" ObjectID="_1580489388" r:id="rId553"/>
         </w:object>
       </w:r>
     </w:p>
@@ -19913,7 +19913,7 @@
           <v:shape id="_x0000_i1296" type="#_x0000_t75" style="width:195.95pt;height:36.3pt" o:ole="">
             <v:imagedata r:id="rId554" o:title=""/>
           </v:shape>
-          <o:OLEObject Type="Embed" ProgID="Equation.DSMT4" ShapeID="_x0000_i1296" DrawAspect="Content" ObjectID="_1580171499" r:id="rId555"/>
+          <o:OLEObject Type="Embed" ProgID="Equation.DSMT4" ShapeID="_x0000_i1296" DrawAspect="Content" ObjectID="_1580489389" r:id="rId555"/>
         </w:object>
       </w:r>
       <w:r>
@@ -19956,7 +19956,7 @@
           <v:shape id="_x0000_i1297" type="#_x0000_t75" style="width:13.75pt;height:21.3pt" o:ole="">
             <v:imagedata r:id="rId556" o:title=""/>
           </v:shape>
-          <o:OLEObject Type="Embed" ProgID="Equation.DSMT4" ShapeID="_x0000_i1297" DrawAspect="Content" ObjectID="_1580171500" r:id="rId557"/>
+          <o:OLEObject Type="Embed" ProgID="Equation.DSMT4" ShapeID="_x0000_i1297" DrawAspect="Content" ObjectID="_1580489390" r:id="rId557"/>
         </w:object>
       </w:r>
       <w:r>
@@ -19980,7 +19980,7 @@
           <v:shape id="_x0000_i1298" type="#_x0000_t75" style="width:209.75pt;height:21.9pt" o:ole="">
             <v:imagedata r:id="rId558" o:title=""/>
           </v:shape>
-          <o:OLEObject Type="Embed" ProgID="Equation.DSMT4" ShapeID="_x0000_i1298" DrawAspect="Content" ObjectID="_1580171501" r:id="rId559"/>
+          <o:OLEObject Type="Embed" ProgID="Equation.DSMT4" ShapeID="_x0000_i1298" DrawAspect="Content" ObjectID="_1580489391" r:id="rId559"/>
         </w:object>
       </w:r>
     </w:p>
@@ -20019,7 +20019,7 @@
           <v:shape id="_x0000_i1299" type="#_x0000_t75" style="width:271.7pt;height:45.7pt" o:ole="">
             <v:imagedata r:id="rId560" o:title=""/>
           </v:shape>
-          <o:OLEObject Type="Embed" ProgID="Equation.DSMT4" ShapeID="_x0000_i1299" DrawAspect="Content" ObjectID="_1580171502" r:id="rId561"/>
+          <o:OLEObject Type="Embed" ProgID="Equation.DSMT4" ShapeID="_x0000_i1299" DrawAspect="Content" ObjectID="_1580489392" r:id="rId561"/>
         </w:object>
       </w:r>
     </w:p>
@@ -20037,7 +20037,7 @@
           <v:shape id="_x0000_i1300" type="#_x0000_t75" style="width:197.2pt;height:36.3pt" o:ole="">
             <v:imagedata r:id="rId562" o:title=""/>
           </v:shape>
-          <o:OLEObject Type="Embed" ProgID="Equation.DSMT4" ShapeID="_x0000_i1300" DrawAspect="Content" ObjectID="_1580171503" r:id="rId563"/>
+          <o:OLEObject Type="Embed" ProgID="Equation.DSMT4" ShapeID="_x0000_i1300" DrawAspect="Content" ObjectID="_1580489393" r:id="rId563"/>
         </w:object>
       </w:r>
     </w:p>
@@ -20069,7 +20069,7 @@
           <v:shape id="_x0000_i1301" type="#_x0000_t75" style="width:11.9pt;height:18.15pt" o:ole="">
             <v:imagedata r:id="rId564" o:title=""/>
           </v:shape>
-          <o:OLEObject Type="Embed" ProgID="Equation.DSMT4" ShapeID="_x0000_i1301" DrawAspect="Content" ObjectID="_1580171504" r:id="rId565"/>
+          <o:OLEObject Type="Embed" ProgID="Equation.DSMT4" ShapeID="_x0000_i1301" DrawAspect="Content" ObjectID="_1580489394" r:id="rId565"/>
         </w:object>
       </w:r>
       <w:r>
@@ -20092,7 +20092,7 @@
           <v:shape id="_x0000_i1302" type="#_x0000_t75" style="width:272.95pt;height:83.25pt" o:ole="">
             <v:imagedata r:id="rId566" o:title=""/>
           </v:shape>
-          <o:OLEObject Type="Embed" ProgID="Equation.DSMT4" ShapeID="_x0000_i1302" DrawAspect="Content" ObjectID="_1580171505" r:id="rId567"/>
+          <o:OLEObject Type="Embed" ProgID="Equation.DSMT4" ShapeID="_x0000_i1302" DrawAspect="Content" ObjectID="_1580489395" r:id="rId567"/>
         </w:object>
       </w:r>
       <w:r>
@@ -20211,7 +20211,7 @@
           <v:shape id="_x0000_i1305" type="#_x0000_t75" style="width:11.25pt;height:15.05pt" o:ole="">
             <v:imagedata r:id="rId568" o:title=""/>
           </v:shape>
-          <o:OLEObject Type="Embed" ProgID="Equation.DSMT4" ShapeID="_x0000_i1305" DrawAspect="Content" ObjectID="_1580171506" r:id="rId569"/>
+          <o:OLEObject Type="Embed" ProgID="Equation.DSMT4" ShapeID="_x0000_i1305" DrawAspect="Content" ObjectID="_1580489396" r:id="rId569"/>
         </w:object>
       </w:r>
       <w:r>
@@ -20229,7 +20229,7 @@
           <v:shape id="_x0000_i1306" type="#_x0000_t75" style="width:10pt;height:11.25pt" o:ole="">
             <v:imagedata r:id="rId570" o:title=""/>
           </v:shape>
-          <o:OLEObject Type="Embed" ProgID="Equation.DSMT4" ShapeID="_x0000_i1306" DrawAspect="Content" ObjectID="_1580171507" r:id="rId571"/>
+          <o:OLEObject Type="Embed" ProgID="Equation.DSMT4" ShapeID="_x0000_i1306" DrawAspect="Content" ObjectID="_1580489397" r:id="rId571"/>
         </w:object>
       </w:r>
       <w:r>
@@ -20247,7 +20247,7 @@
           <v:shape id="_x0000_i1307" type="#_x0000_t75" style="width:11.25pt;height:15.05pt" o:ole="">
             <v:imagedata r:id="rId572" o:title=""/>
           </v:shape>
-          <o:OLEObject Type="Embed" ProgID="Equation.DSMT4" ShapeID="_x0000_i1307" DrawAspect="Content" ObjectID="_1580171508" r:id="rId573"/>
+          <o:OLEObject Type="Embed" ProgID="Equation.DSMT4" ShapeID="_x0000_i1307" DrawAspect="Content" ObjectID="_1580489398" r:id="rId573"/>
         </w:object>
       </w:r>
       <w:r>
@@ -20273,7 +20273,7 @@
           <v:shape id="_x0000_i1309" type="#_x0000_t75" style="width:336.85pt;height:90.8pt" o:ole="">
             <v:imagedata r:id="rId574" o:title=""/>
           </v:shape>
-          <o:OLEObject Type="Embed" ProgID="Equation.DSMT4" ShapeID="_x0000_i1309" DrawAspect="Content" ObjectID="_1580171509" r:id="rId575"/>
+          <o:OLEObject Type="Embed" ProgID="Equation.DSMT4" ShapeID="_x0000_i1309" DrawAspect="Content" ObjectID="_1580489399" r:id="rId575"/>
         </w:object>
       </w:r>
       <w:r>
@@ -20347,7 +20347,7 @@
           <v:shape id="_x0000_i1308" type="#_x0000_t75" style="width:28.8pt;height:21.3pt" o:ole="">
             <v:imagedata r:id="rId576" o:title=""/>
           </v:shape>
-          <o:OLEObject Type="Embed" ProgID="Equation.DSMT4" ShapeID="_x0000_i1308" DrawAspect="Content" ObjectID="_1580171510" r:id="rId577"/>
+          <o:OLEObject Type="Embed" ProgID="Equation.DSMT4" ShapeID="_x0000_i1308" DrawAspect="Content" ObjectID="_1580489400" r:id="rId577"/>
         </w:object>
       </w:r>
       <w:r>
@@ -20537,7 +20537,7 @@
           <v:shape id="_x0000_i1310" type="#_x0000_t75" style="width:28.8pt;height:21.3pt" o:ole="">
             <v:imagedata r:id="rId578" o:title=""/>
           </v:shape>
-          <o:OLEObject Type="Embed" ProgID="Equation.DSMT4" ShapeID="_x0000_i1310" DrawAspect="Content" ObjectID="_1580171511" r:id="rId579"/>
+          <o:OLEObject Type="Embed" ProgID="Equation.DSMT4" ShapeID="_x0000_i1310" DrawAspect="Content" ObjectID="_1580489401" r:id="rId579"/>
         </w:object>
       </w:r>
       <w:r>
@@ -20645,7 +20645,7 @@
           <v:shape id="_x0000_i1311" type="#_x0000_t75" style="width:28.8pt;height:21.3pt" o:ole="">
             <v:imagedata r:id="rId580" o:title=""/>
           </v:shape>
-          <o:OLEObject Type="Embed" ProgID="Equation.DSMT4" ShapeID="_x0000_i1311" DrawAspect="Content" ObjectID="_1580171512" r:id="rId581"/>
+          <o:OLEObject Type="Embed" ProgID="Equation.DSMT4" ShapeID="_x0000_i1311" DrawAspect="Content" ObjectID="_1580489402" r:id="rId581"/>
         </w:object>
       </w:r>
       <w:r>
@@ -20672,7 +20672,7 @@
           <v:shape id="_x0000_i1312" type="#_x0000_t75" style="width:247.95pt;height:36.3pt" o:ole="">
             <v:imagedata r:id="rId582" o:title=""/>
           </v:shape>
-          <o:OLEObject Type="Embed" ProgID="Equation.DSMT4" ShapeID="_x0000_i1312" DrawAspect="Content" ObjectID="_1580171513" r:id="rId583"/>
+          <o:OLEObject Type="Embed" ProgID="Equation.DSMT4" ShapeID="_x0000_i1312" DrawAspect="Content" ObjectID="_1580489403" r:id="rId583"/>
         </w:object>
       </w:r>
       <w:r>
@@ -20779,7 +20779,7 @@
           <v:shape id="_x0000_i1313" type="#_x0000_t75" style="width:28.8pt;height:21.3pt" o:ole="">
             <v:imagedata r:id="rId584" o:title=""/>
           </v:shape>
-          <o:OLEObject Type="Embed" ProgID="Equation.DSMT4" ShapeID="_x0000_i1313" DrawAspect="Content" ObjectID="_1580171514" r:id="rId585"/>
+          <o:OLEObject Type="Embed" ProgID="Equation.DSMT4" ShapeID="_x0000_i1313" DrawAspect="Content" ObjectID="_1580489404" r:id="rId585"/>
         </w:object>
       </w:r>
       <w:r>
@@ -20801,7 +20801,7 @@
           <v:shape id="_x0000_i1315" type="#_x0000_t75" style="width:319.95pt;height:85.15pt" o:ole="">
             <v:imagedata r:id="rId586" o:title=""/>
           </v:shape>
-          <o:OLEObject Type="Embed" ProgID="Equation.DSMT4" ShapeID="_x0000_i1315" DrawAspect="Content" ObjectID="_1580171515" r:id="rId587"/>
+          <o:OLEObject Type="Embed" ProgID="Equation.DSMT4" ShapeID="_x0000_i1315" DrawAspect="Content" ObjectID="_1580489405" r:id="rId587"/>
         </w:object>
       </w:r>
       <w:r>
@@ -20875,7 +20875,7 @@
           <v:shape id="_x0000_i1316" type="#_x0000_t75" style="width:11.25pt;height:16.9pt" o:ole="">
             <v:imagedata r:id="rId588" o:title=""/>
           </v:shape>
-          <o:OLEObject Type="Embed" ProgID="Equation.DSMT4" ShapeID="_x0000_i1316" DrawAspect="Content" ObjectID="_1580171516" r:id="rId589"/>
+          <o:OLEObject Type="Embed" ProgID="Equation.DSMT4" ShapeID="_x0000_i1316" DrawAspect="Content" ObjectID="_1580489406" r:id="rId589"/>
         </w:object>
       </w:r>
       <w:r>
@@ -20917,7 +20917,7 @@
           <v:shape id="_x0000_i1314" type="#_x0000_t75" style="width:108.3pt;height:43.2pt" o:ole="">
             <v:imagedata r:id="rId590" o:title=""/>
           </v:shape>
-          <o:OLEObject Type="Embed" ProgID="Equation.DSMT4" ShapeID="_x0000_i1314" DrawAspect="Content" ObjectID="_1580171517" r:id="rId591"/>
+          <o:OLEObject Type="Embed" ProgID="Equation.DSMT4" ShapeID="_x0000_i1314" DrawAspect="Content" ObjectID="_1580489407" r:id="rId591"/>
         </w:object>
       </w:r>
       <w:r>
@@ -20989,7 +20989,7 @@
           <v:shape id="_x0000_i1317" type="#_x0000_t75" style="width:396.95pt;height:134pt" o:ole="">
             <v:imagedata r:id="rId592" o:title=""/>
           </v:shape>
-          <o:OLEObject Type="Embed" ProgID="Equation.DSMT4" ShapeID="_x0000_i1317" DrawAspect="Content" ObjectID="_1580171518" r:id="rId593"/>
+          <o:OLEObject Type="Embed" ProgID="Equation.DSMT4" ShapeID="_x0000_i1317" DrawAspect="Content" ObjectID="_1580489408" r:id="rId593"/>
         </w:object>
       </w:r>
       <w:r>
@@ -21066,7 +21066,7 @@
           <v:shape id="_x0000_i1318" type="#_x0000_t75" style="width:428.25pt;height:93.3pt" o:ole="">
             <v:imagedata r:id="rId594" o:title=""/>
           </v:shape>
-          <o:OLEObject Type="Embed" ProgID="Equation.DSMT4" ShapeID="_x0000_i1318" DrawAspect="Content" ObjectID="_1580171519" r:id="rId595"/>
+          <o:OLEObject Type="Embed" ProgID="Equation.DSMT4" ShapeID="_x0000_i1318" DrawAspect="Content" ObjectID="_1580489409" r:id="rId595"/>
         </w:object>
       </w:r>
       <w:r>
@@ -21114,6 +21114,953 @@
       </w:r>
       <w:r>
         <w:fldChar w:fldCharType="end"/>
+      </w:r>
+    </w:p>
+    <w:p>
+      <w:pPr>
+        <w:pStyle w:val="4"/>
+        <w:rPr>
+          <w:lang w:val="ru-RU"/>
+        </w:rPr>
+      </w:pPr>
+      <w:r>
+        <w:rPr>
+          <w:lang w:val="ru-RU"/>
+        </w:rPr>
+        <w:t xml:space="preserve">2.2.3. </w:t>
+      </w:r>
+      <w:r>
+        <w:rPr>
+          <w:lang w:val="ru-RU"/>
+        </w:rPr>
+        <w:t>Определение вертикальной компоненты скорости</w:t>
+      </w:r>
+    </w:p>
+    <w:p>
+      <w:pPr>
+        <w:rPr>
+          <w:lang w:val="ru-RU"/>
+        </w:rPr>
+      </w:pPr>
+      <w:r>
+        <w:rPr>
+          <w:lang w:val="ru-RU"/>
+        </w:rPr>
+        <w:t xml:space="preserve">Для определения вертикальной компоненты скорости </w:t>
+      </w:r>
+      <w:r>
+        <w:rPr>
+          <w:position w:val="-6"/>
+          <w:lang w:val="ru-RU"/>
+        </w:rPr>
+        <w:object w:dxaOrig="260" w:dyaOrig="240">
+          <v:shape id="_x0000_i1320" type="#_x0000_t75" style="width:13.15pt;height:11.9pt" o:ole="">
+            <v:imagedata r:id="rId596" o:title=""/>
+          </v:shape>
+          <o:OLEObject Type="Embed" ProgID="Equation.DSMT4" ShapeID="_x0000_i1320" DrawAspect="Content" ObjectID="_1580489410" r:id="rId597"/>
+        </w:object>
+      </w:r>
+      <w:r>
+        <w:rPr>
+          <w:lang w:val="ru-RU"/>
+        </w:rPr>
+        <w:t xml:space="preserve"> продифференцируем по </w:t>
+      </w:r>
+      <w:r>
+        <w:t>z</w:t>
+      </w:r>
+      <w:r>
+        <w:rPr>
+          <w:lang w:val="ru-RU"/>
+        </w:rPr>
+        <w:t xml:space="preserve"> последнее уравнение в </w:t>
+      </w:r>
+      <w:r>
+        <w:rPr>
+          <w:lang w:val="ru-RU"/>
+        </w:rPr>
+        <w:fldChar w:fldCharType="begin"/>
+      </w:r>
+      <w:r>
+        <w:rPr>
+          <w:lang w:val="ru-RU"/>
+        </w:rPr>
+        <w:instrText xml:space="preserve"> GOTOBUTTON ZEqnNum595411  \* MERGEFORMAT </w:instrText>
+      </w:r>
+      <w:fldSimple w:instr=" REF ZEqnNum595411 \! \* MERGEFORMAT ">
+        <w:r>
+          <w:rPr>
+            <w:lang w:val="ru-RU"/>
+          </w:rPr>
+          <w:instrText>(</w:instrText>
+        </w:r>
+        <w:r>
+          <w:rPr>
+            <w:noProof/>
+            <w:lang w:val="ru-RU"/>
+          </w:rPr>
+          <w:instrText>2.26</w:instrText>
+        </w:r>
+        <w:r>
+          <w:rPr>
+            <w:lang w:val="ru-RU"/>
+          </w:rPr>
+          <w:instrText>)</w:instrText>
+        </w:r>
+      </w:fldSimple>
+      <w:r>
+        <w:rPr>
+          <w:lang w:val="ru-RU"/>
+        </w:rPr>
+        <w:fldChar w:fldCharType="end"/>
+      </w:r>
+      <w:r>
+        <w:rPr>
+          <w:lang w:val="ru-RU"/>
+        </w:rPr>
+        <w:t xml:space="preserve"> (уравнение неразрывности), добавим к результату краевые условия</w:t>
+      </w:r>
+      <w:r>
+        <w:rPr>
+          <w:lang w:val="ru-RU"/>
+        </w:rPr>
+        <w:t xml:space="preserve"> </w:t>
+      </w:r>
+      <w:r>
+        <w:rPr>
+          <w:lang w:val="ru-RU"/>
+        </w:rPr>
+        <w:fldChar w:fldCharType="begin"/>
+      </w:r>
+      <w:r>
+        <w:rPr>
+          <w:lang w:val="ru-RU"/>
+        </w:rPr>
+        <w:instrText xml:space="preserve"> GOTOBUTTON ZEqnNum702665  \* MERGEFORMAT </w:instrText>
+      </w:r>
+      <w:fldSimple w:instr=" REF ZEqnNum702665 \! \* MERGEFORMAT ">
+        <w:r>
+          <w:rPr>
+            <w:lang w:val="ru-RU"/>
+          </w:rPr>
+          <w:instrText>(</w:instrText>
+        </w:r>
+        <w:r>
+          <w:rPr>
+            <w:noProof/>
+            <w:lang w:val="ru-RU"/>
+          </w:rPr>
+          <w:instrText>2.27</w:instrText>
+        </w:r>
+        <w:r>
+          <w:rPr>
+            <w:lang w:val="ru-RU"/>
+          </w:rPr>
+          <w:instrText>)</w:instrText>
+        </w:r>
+      </w:fldSimple>
+      <w:r>
+        <w:rPr>
+          <w:lang w:val="ru-RU"/>
+        </w:rPr>
+        <w:fldChar w:fldCharType="end"/>
+      </w:r>
+      <w:r>
+        <w:rPr>
+          <w:lang w:val="ru-RU"/>
+        </w:rPr>
+        <w:t xml:space="preserve"> и </w:t>
+      </w:r>
+      <w:r>
+        <w:rPr>
+          <w:lang w:val="ru-RU"/>
+        </w:rPr>
+        <w:fldChar w:fldCharType="begin"/>
+      </w:r>
+      <w:r>
+        <w:rPr>
+          <w:lang w:val="ru-RU"/>
+        </w:rPr>
+        <w:instrText xml:space="preserve"> GOTOBUTTON ZEqnNum771902  \* MERGEFORMAT </w:instrText>
+      </w:r>
+      <w:fldSimple w:instr=" REF ZEqnNum771902 \! \* MERGEFORMAT ">
+        <w:r>
+          <w:rPr>
+            <w:lang w:val="ru-RU"/>
+          </w:rPr>
+          <w:instrText>(</w:instrText>
+        </w:r>
+        <w:r>
+          <w:rPr>
+            <w:noProof/>
+            <w:lang w:val="ru-RU"/>
+          </w:rPr>
+          <w:instrText>2.28</w:instrText>
+        </w:r>
+        <w:r>
+          <w:rPr>
+            <w:lang w:val="ru-RU"/>
+          </w:rPr>
+          <w:instrText>)</w:instrText>
+        </w:r>
+      </w:fldSimple>
+      <w:r>
+        <w:rPr>
+          <w:lang w:val="ru-RU"/>
+        </w:rPr>
+        <w:fldChar w:fldCharType="end"/>
+      </w:r>
+      <w:r>
+        <w:rPr>
+          <w:lang w:val="ru-RU"/>
+        </w:rPr>
+        <w:t xml:space="preserve"> </w:t>
+      </w:r>
+      <w:proofErr w:type="gramStart"/>
+      <w:r>
+        <w:rPr>
+          <w:lang w:val="ru-RU"/>
+        </w:rPr>
+        <w:t>для</w:t>
+      </w:r>
+      <w:proofErr w:type="gramEnd"/>
+      <w:r>
+        <w:rPr>
+          <w:lang w:val="ru-RU"/>
+        </w:rPr>
+        <w:t xml:space="preserve"> </w:t>
+      </w:r>
+      <w:r>
+        <w:rPr>
+          <w:position w:val="-6"/>
+          <w:lang w:val="ru-RU"/>
+        </w:rPr>
+        <w:object w:dxaOrig="260" w:dyaOrig="240">
+          <v:shape id="_x0000_i1322" type="#_x0000_t75" style="width:13.15pt;height:11.9pt" o:ole="">
+            <v:imagedata r:id="rId596" o:title=""/>
+          </v:shape>
+          <o:OLEObject Type="Embed" ProgID="Equation.DSMT4" ShapeID="_x0000_i1322" DrawAspect="Content" ObjectID="_1580489411" r:id="rId598"/>
+        </w:object>
+      </w:r>
+      <w:r>
+        <w:rPr>
+          <w:lang w:val="ru-RU"/>
+        </w:rPr>
+        <w:t>, в итоге получим задачу:</w:t>
+      </w:r>
+    </w:p>
+    <w:p>
+      <w:pPr>
+        <w:pStyle w:val="MTDisplayEquation"/>
+        <w:ind w:firstLine="0"/>
+      </w:pPr>
+      <w:r>
+        <w:tab/>
+      </w:r>
+      <w:r>
+        <w:rPr>
+          <w:position w:val="-62"/>
+        </w:rPr>
+        <w:object w:dxaOrig="4819" w:dyaOrig="1380">
+          <v:shape id="_x0000_i1321" type="#_x0000_t75" style="width:241.05pt;height:68.85pt" o:ole="">
+            <v:imagedata r:id="rId599" o:title=""/>
+          </v:shape>
+          <o:OLEObject Type="Embed" ProgID="Equation.DSMT4" ShapeID="_x0000_i1321" DrawAspect="Content" ObjectID="_1580489412" r:id="rId600"/>
+        </w:object>
+      </w:r>
+      <w:r>
+        <w:tab/>
+      </w:r>
+      <w:r>
+        <w:fldChar w:fldCharType="begin"/>
+      </w:r>
+      <w:r>
+        <w:instrText xml:space="preserve"> MACROBUTTON MTPlaceRef \* MERGEFORMAT </w:instrText>
+      </w:r>
+      <w:r>
+        <w:fldChar w:fldCharType="begin"/>
+      </w:r>
+      <w:r>
+        <w:instrText xml:space="preserve"> SEQ MTEqn \h \* MERGEFORMAT </w:instrText>
+      </w:r>
+      <w:r>
+        <w:fldChar w:fldCharType="end"/>
+      </w:r>
+      <w:bookmarkStart w:id="79" w:name="ZEqnNum228174"/>
+      <w:r>
+        <w:instrText>(</w:instrText>
+      </w:r>
+      <w:fldSimple w:instr=" SEQ MTChap \c \* Arabic \* MERGEFORMAT ">
+        <w:r>
+          <w:rPr>
+            <w:noProof/>
+          </w:rPr>
+          <w:instrText>2</w:instrText>
+        </w:r>
+      </w:fldSimple>
+      <w:r>
+        <w:instrText>.</w:instrText>
+      </w:r>
+      <w:fldSimple w:instr=" SEQ MTEqn \c \* Arabic \* MERGEFORMAT ">
+        <w:r>
+          <w:rPr>
+            <w:noProof/>
+          </w:rPr>
+          <w:instrText>101</w:instrText>
+        </w:r>
+      </w:fldSimple>
+      <w:r>
+        <w:instrText>)</w:instrText>
+      </w:r>
+      <w:bookmarkEnd w:id="79"/>
+      <w:r>
+        <w:fldChar w:fldCharType="end"/>
+      </w:r>
+    </w:p>
+    <w:p>
+      <w:pPr>
+        <w:pStyle w:val="a8"/>
+        <w:rPr>
+          <w:lang w:val="ru-RU"/>
+        </w:rPr>
+      </w:pPr>
+      <w:r>
+        <w:rPr>
+          <w:lang w:val="ru-RU"/>
+        </w:rPr>
+        <w:t xml:space="preserve">Производные </w:t>
+      </w:r>
+      <w:r>
+        <w:rPr>
+          <w:position w:val="-28"/>
+          <w:lang w:val="ru-RU"/>
+        </w:rPr>
+        <w:object w:dxaOrig="400" w:dyaOrig="720">
+          <v:shape id="_x0000_i1323" type="#_x0000_t75" style="width:20.05pt;height:36.3pt" o:ole="">
+            <v:imagedata r:id="rId601" o:title=""/>
+          </v:shape>
+          <o:OLEObject Type="Embed" ProgID="Equation.DSMT4" ShapeID="_x0000_i1323" DrawAspect="Content" ObjectID="_1580489413" r:id="rId602"/>
+        </w:object>
+      </w:r>
+      <w:r>
+        <w:rPr>
+          <w:lang w:val="ru-RU"/>
+        </w:rPr>
+        <w:t xml:space="preserve"> и </w:t>
+      </w:r>
+      <w:r>
+        <w:rPr>
+          <w:position w:val="-28"/>
+          <w:lang w:val="ru-RU"/>
+        </w:rPr>
+        <w:object w:dxaOrig="380" w:dyaOrig="720">
+          <v:shape id="_x0000_i1324" type="#_x0000_t75" style="width:18.8pt;height:36.3pt" o:ole="">
+            <v:imagedata r:id="rId603" o:title=""/>
+          </v:shape>
+          <o:OLEObject Type="Embed" ProgID="Equation.DSMT4" ShapeID="_x0000_i1324" DrawAspect="Content" ObjectID="_1580489414" r:id="rId604"/>
+        </w:object>
+      </w:r>
+      <w:r>
+        <w:rPr>
+          <w:lang w:val="ru-RU"/>
+        </w:rPr>
+        <w:t xml:space="preserve"> определим </w:t>
+      </w:r>
+      <w:proofErr w:type="gramStart"/>
+      <w:r>
+        <w:rPr>
+          <w:lang w:val="ru-RU"/>
+        </w:rPr>
+        <w:t>из</w:t>
+      </w:r>
+      <w:proofErr w:type="gramEnd"/>
+      <w:r>
+        <w:rPr>
+          <w:lang w:val="ru-RU"/>
+        </w:rPr>
+        <w:t xml:space="preserve"> </w:t>
+      </w:r>
+      <w:r>
+        <w:rPr>
+          <w:lang w:val="ru-RU"/>
+        </w:rPr>
+        <w:fldChar w:fldCharType="begin"/>
+      </w:r>
+      <w:r>
+        <w:rPr>
+          <w:lang w:val="ru-RU"/>
+        </w:rPr>
+        <w:instrText xml:space="preserve"> GOTOBUTTON ZEqnNum547424  \* MERGEFORMAT </w:instrText>
+      </w:r>
+      <w:fldSimple w:instr=" REF ZEqnNum547424 \! \* MERGEFORMAT ">
+        <w:r>
+          <w:rPr>
+            <w:lang w:val="ru-RU"/>
+          </w:rPr>
+          <w:instrText>(</w:instrText>
+        </w:r>
+        <w:r>
+          <w:rPr>
+            <w:noProof/>
+            <w:lang w:val="ru-RU"/>
+          </w:rPr>
+          <w:instrText>2.95</w:instrText>
+        </w:r>
+        <w:r>
+          <w:rPr>
+            <w:lang w:val="ru-RU"/>
+          </w:rPr>
+          <w:instrText>)</w:instrText>
+        </w:r>
+      </w:fldSimple>
+      <w:r>
+        <w:rPr>
+          <w:lang w:val="ru-RU"/>
+        </w:rPr>
+        <w:fldChar w:fldCharType="end"/>
+      </w:r>
+      <w:r>
+        <w:rPr>
+          <w:lang w:val="ru-RU"/>
+        </w:rPr>
+        <w:t xml:space="preserve"> следующим образом</w:t>
+      </w:r>
+      <w:r>
+        <w:rPr>
+          <w:lang w:val="ru-RU"/>
+        </w:rPr>
+        <w:t>:</w:t>
+      </w:r>
+    </w:p>
+    <w:p>
+      <w:pPr>
+        <w:pStyle w:val="MTDisplayEquation"/>
+        <w:ind w:firstLine="0"/>
+        <w:jc w:val="center"/>
+      </w:pPr>
+      <w:r>
+        <w:rPr>
+          <w:position w:val="-28"/>
+        </w:rPr>
+        <w:object w:dxaOrig="3340" w:dyaOrig="720">
+          <v:shape id="_x0000_i1328" type="#_x0000_t75" style="width:167.15pt;height:36.3pt" o:ole="">
+            <v:imagedata r:id="rId605" o:title=""/>
+          </v:shape>
+          <o:OLEObject Type="Embed" ProgID="Equation.DSMT4" ShapeID="_x0000_i1328" DrawAspect="Content" ObjectID="_1580489415" r:id="rId606"/>
+        </w:object>
+      </w:r>
+      <w:r>
+        <w:t>.</w:t>
+      </w:r>
+    </w:p>
+    <w:p>
+      <w:pPr>
+        <w:pStyle w:val="a8"/>
+        <w:rPr>
+          <w:lang w:val="ru-RU"/>
+        </w:rPr>
+      </w:pPr>
+      <w:r>
+        <w:rPr>
+          <w:lang w:val="ru-RU"/>
+        </w:rPr>
+        <w:t>Тогда</w:t>
+      </w:r>
+      <w:r>
+        <w:rPr>
+          <w:lang w:val="ru-RU"/>
+        </w:rPr>
+        <w:t xml:space="preserve"> решение задачи </w:t>
+      </w:r>
+      <w:r>
+        <w:rPr>
+          <w:lang w:val="ru-RU"/>
+        </w:rPr>
+        <w:fldChar w:fldCharType="begin"/>
+      </w:r>
+      <w:r>
+        <w:rPr>
+          <w:lang w:val="ru-RU"/>
+        </w:rPr>
+        <w:instrText xml:space="preserve"> GOTOBUTTON ZEqnNum228174  \* MERGEFORMAT </w:instrText>
+      </w:r>
+      <w:fldSimple w:instr=" REF ZEqnNum228174 \! \* MERGEFORMAT ">
+        <w:r>
+          <w:rPr>
+            <w:lang w:val="ru-RU"/>
+          </w:rPr>
+          <w:instrText>(</w:instrText>
+        </w:r>
+        <w:r>
+          <w:rPr>
+            <w:noProof/>
+            <w:lang w:val="ru-RU"/>
+          </w:rPr>
+          <w:instrText>2.101</w:instrText>
+        </w:r>
+        <w:r>
+          <w:rPr>
+            <w:lang w:val="ru-RU"/>
+          </w:rPr>
+          <w:instrText>)</w:instrText>
+        </w:r>
+      </w:fldSimple>
+      <w:r>
+        <w:rPr>
+          <w:lang w:val="ru-RU"/>
+        </w:rPr>
+        <w:fldChar w:fldCharType="end"/>
+      </w:r>
+      <w:r>
+        <w:rPr>
+          <w:lang w:val="ru-RU"/>
+        </w:rPr>
+        <w:t xml:space="preserve"> можно записать в виде</w:t>
+      </w:r>
+    </w:p>
+    <w:p>
+      <w:pPr>
+        <w:pStyle w:val="MTDisplayEquation"/>
+        <w:ind w:firstLine="0"/>
+      </w:pPr>
+      <w:r>
+        <w:tab/>
+      </w:r>
+      <w:r>
+        <w:rPr>
+          <w:position w:val="-32"/>
+        </w:rPr>
+        <w:object w:dxaOrig="7160" w:dyaOrig="880">
+          <v:shape id="_x0000_i1329" type="#_x0000_t75" style="width:358.1pt;height:43.85pt" o:ole="">
+            <v:imagedata r:id="rId607" o:title=""/>
+          </v:shape>
+          <o:OLEObject Type="Embed" ProgID="Equation.DSMT4" ShapeID="_x0000_i1329" DrawAspect="Content" ObjectID="_1580489416" r:id="rId608"/>
+        </w:object>
+      </w:r>
+      <w:r>
+        <w:tab/>
+      </w:r>
+      <w:r>
+        <w:fldChar w:fldCharType="begin"/>
+      </w:r>
+      <w:r>
+        <w:instrText xml:space="preserve"> MACROBUTTON MTPlaceRef \* MERGEFORMAT </w:instrText>
+      </w:r>
+      <w:r>
+        <w:fldChar w:fldCharType="begin"/>
+      </w:r>
+      <w:r>
+        <w:instrText xml:space="preserve"> SEQ MTEqn \h \* MERGEFORMAT </w:instrText>
+      </w:r>
+      <w:r>
+        <w:fldChar w:fldCharType="end"/>
+      </w:r>
+      <w:bookmarkStart w:id="80" w:name="ZEqnNum246440"/>
+      <w:r>
+        <w:instrText>(</w:instrText>
+      </w:r>
+      <w:fldSimple w:instr=" SEQ MTChap \c \* Arabic \* MERGEFORMAT ">
+        <w:r>
+          <w:rPr>
+            <w:noProof/>
+          </w:rPr>
+          <w:instrText>2</w:instrText>
+        </w:r>
+      </w:fldSimple>
+      <w:r>
+        <w:instrText>.</w:instrText>
+      </w:r>
+      <w:fldSimple w:instr=" SEQ MTEqn \c \* Arabic \* MERGEFORMAT ">
+        <w:r>
+          <w:rPr>
+            <w:noProof/>
+          </w:rPr>
+          <w:instrText>102</w:instrText>
+        </w:r>
+      </w:fldSimple>
+      <w:r>
+        <w:instrText>)</w:instrText>
+      </w:r>
+      <w:bookmarkEnd w:id="80"/>
+      <w:r>
+        <w:fldChar w:fldCharType="end"/>
+      </w:r>
+    </w:p>
+    <w:p>
+      <w:pPr>
+        <w:pStyle w:val="a8"/>
+        <w:rPr>
+          <w:lang w:val="ru-RU"/>
+        </w:rPr>
+      </w:pPr>
+      <w:r>
+        <w:rPr>
+          <w:lang w:val="ru-RU"/>
+        </w:rPr>
+        <w:t xml:space="preserve">где </w:t>
+      </w:r>
+      <w:r>
+        <w:rPr>
+          <w:position w:val="-12"/>
+          <w:lang w:val="ru-RU"/>
+        </w:rPr>
+        <w:object w:dxaOrig="240" w:dyaOrig="380">
+          <v:shape id="_x0000_i1325" type="#_x0000_t75" style="width:11.9pt;height:18.8pt" o:ole="">
+            <v:imagedata r:id="rId609" o:title=""/>
+          </v:shape>
+          <o:OLEObject Type="Embed" ProgID="Equation.DSMT4" ShapeID="_x0000_i1325" DrawAspect="Content" ObjectID="_1580489417" r:id="rId610"/>
+        </w:object>
+      </w:r>
+      <w:r>
+        <w:rPr>
+          <w:lang w:val="ru-RU"/>
+        </w:rPr>
+        <w:t xml:space="preserve"> и </w:t>
+      </w:r>
+      <w:r>
+        <w:rPr>
+          <w:position w:val="-12"/>
+          <w:lang w:val="ru-RU"/>
+        </w:rPr>
+        <w:object w:dxaOrig="279" w:dyaOrig="380">
+          <v:shape id="_x0000_i1326" type="#_x0000_t75" style="width:13.75pt;height:18.8pt" o:ole="">
+            <v:imagedata r:id="rId611" o:title=""/>
+          </v:shape>
+          <o:OLEObject Type="Embed" ProgID="Equation.DSMT4" ShapeID="_x0000_i1326" DrawAspect="Content" ObjectID="_1580489418" r:id="rId612"/>
+        </w:object>
+      </w:r>
+      <w:r>
+        <w:rPr>
+          <w:lang w:val="ru-RU"/>
+        </w:rPr>
+        <w:t xml:space="preserve">определяются из граничных условий </w:t>
+      </w:r>
+      <w:r>
+        <w:rPr>
+          <w:position w:val="-16"/>
+          <w:lang w:val="ru-RU"/>
+        </w:rPr>
+        <w:object w:dxaOrig="2220" w:dyaOrig="440">
+          <v:shape id="_x0000_i1327" type="#_x0000_t75" style="width:110.8pt;height:21.9pt" o:ole="">
+            <v:imagedata r:id="rId613" o:title=""/>
+          </v:shape>
+          <o:OLEObject Type="Embed" ProgID="Equation.DSMT4" ShapeID="_x0000_i1327" DrawAspect="Content" ObjectID="_1580489419" r:id="rId614"/>
+        </w:object>
+      </w:r>
+      <w:r>
+        <w:rPr>
+          <w:lang w:val="ru-RU"/>
+        </w:rPr>
+        <w:t>.</w:t>
+      </w:r>
+    </w:p>
+    <w:p>
+      <w:pPr>
+        <w:ind w:firstLine="709"/>
+        <w:rPr>
+          <w:szCs w:val="28"/>
+          <w:lang w:val="ru-RU"/>
+        </w:rPr>
+      </w:pPr>
+      <w:r>
+        <w:rPr>
+          <w:szCs w:val="28"/>
+          <w:lang w:val="ru-RU"/>
+        </w:rPr>
+        <w:t xml:space="preserve">Определение вертикальной компоненты </w:t>
+      </w:r>
+      <w:r>
+        <w:rPr>
+          <w:position w:val="-14"/>
+          <w:szCs w:val="28"/>
+          <w:lang w:val="ru-RU"/>
+        </w:rPr>
+        <w:object w:dxaOrig="1440" w:dyaOrig="420">
+          <v:shape id="_x0000_i1330" type="#_x0000_t75" style="width:1in;height:21.3pt" o:ole="">
+            <v:imagedata r:id="rId615" o:title=""/>
+          </v:shape>
+          <o:OLEObject Type="Embed" ProgID="Equation.DSMT4" ShapeID="_x0000_i1330" DrawAspect="Content" ObjectID="_1580489420" r:id="rId616"/>
+        </w:object>
+      </w:r>
+      <w:r>
+        <w:rPr>
+          <w:szCs w:val="28"/>
+          <w:lang w:val="ru-RU"/>
+        </w:rPr>
+        <w:t xml:space="preserve"> </w:t>
+      </w:r>
+      <w:r>
+        <w:rPr>
+          <w:szCs w:val="28"/>
+          <w:lang w:val="ru-RU"/>
+        </w:rPr>
+        <w:fldChar w:fldCharType="begin"/>
+      </w:r>
+      <w:r>
+        <w:rPr>
+          <w:szCs w:val="28"/>
+          <w:lang w:val="ru-RU"/>
+        </w:rPr>
+        <w:instrText xml:space="preserve"> GOTOBUTTON ZEqnNum246440  \* MERGEFORMAT </w:instrText>
+      </w:r>
+      <w:fldSimple w:instr=" REF ZEqnNum246440 \! \* MERGEFORMAT ">
+        <w:r>
+          <w:rPr>
+            <w:lang w:val="ru-RU"/>
+          </w:rPr>
+          <w:instrText>(</w:instrText>
+        </w:r>
+        <w:r>
+          <w:rPr>
+            <w:noProof/>
+            <w:lang w:val="ru-RU"/>
+          </w:rPr>
+          <w:instrText>2</w:instrText>
+        </w:r>
+        <w:r>
+          <w:rPr>
+            <w:lang w:val="ru-RU"/>
+          </w:rPr>
+          <w:instrText>.</w:instrText>
+        </w:r>
+        <w:r>
+          <w:rPr>
+            <w:noProof/>
+            <w:lang w:val="ru-RU"/>
+          </w:rPr>
+          <w:instrText>102</w:instrText>
+        </w:r>
+        <w:r>
+          <w:rPr>
+            <w:lang w:val="ru-RU"/>
+          </w:rPr>
+          <w:instrText>)</w:instrText>
+        </w:r>
+      </w:fldSimple>
+      <w:r>
+        <w:rPr>
+          <w:szCs w:val="28"/>
+          <w:lang w:val="ru-RU"/>
+        </w:rPr>
+        <w:fldChar w:fldCharType="end"/>
+      </w:r>
+      <w:r>
+        <w:rPr>
+          <w:szCs w:val="28"/>
+          <w:lang w:val="ru-RU"/>
+        </w:rPr>
+        <w:t xml:space="preserve"> является достаточно громоздкой задачей, поэтому ограничимся следующими упрощениями:</w:t>
+      </w:r>
+    </w:p>
+    <w:p>
+      <w:pPr>
+        <w:ind w:firstLine="0"/>
+        <w:jc w:val="center"/>
+        <w:rPr>
+          <w:szCs w:val="28"/>
+        </w:rPr>
+      </w:pPr>
+      <w:r>
+        <w:rPr>
+          <w:position w:val="-12"/>
+          <w:szCs w:val="28"/>
+        </w:rPr>
+        <w:object w:dxaOrig="2260" w:dyaOrig="380">
+          <v:shape id="_x0000_i1331" type="#_x0000_t75" style="width:112.7pt;height:18.8pt" o:ole="">
+            <v:imagedata r:id="rId617" o:title=""/>
+          </v:shape>
+          <o:OLEObject Type="Embed" ProgID="Equation.DSMT4" ShapeID="_x0000_i1331" DrawAspect="Content" ObjectID="_1580489421" r:id="rId618"/>
+        </w:object>
+      </w:r>
+      <w:r>
+        <w:rPr>
+          <w:szCs w:val="28"/>
+        </w:rPr>
+        <w:t>.</w:t>
+      </w:r>
+    </w:p>
+    <w:p>
+      <w:pPr>
+        <w:pStyle w:val="a8"/>
+      </w:pPr>
+      <w:r>
+        <w:t>При данных упрощениях получаем:</w:t>
+      </w:r>
+    </w:p>
+    <w:p>
+      <w:pPr>
+        <w:ind w:firstLine="0"/>
+        <w:jc w:val="center"/>
+        <w:rPr>
+          <w:szCs w:val="28"/>
+        </w:rPr>
+      </w:pPr>
+      <w:r>
+        <w:rPr>
+          <w:position w:val="-32"/>
+          <w:szCs w:val="28"/>
+        </w:rPr>
+        <w:object w:dxaOrig="5100" w:dyaOrig="760">
+          <v:shape id="_x0000_i1332" type="#_x0000_t75" style="width:254.8pt;height:38.2pt" o:ole="">
+            <v:imagedata r:id="rId619" o:title=""/>
+          </v:shape>
+          <o:OLEObject Type="Embed" ProgID="Equation.DSMT4" ShapeID="_x0000_i1332" DrawAspect="Content" ObjectID="_1580489422" r:id="rId620"/>
+        </w:object>
+      </w:r>
+      <w:r>
+        <w:rPr>
+          <w:szCs w:val="28"/>
+        </w:rPr>
+        <w:t xml:space="preserve"> </w:t>
+      </w:r>
+    </w:p>
+    <w:p>
+      <w:pPr>
+        <w:ind w:firstLine="0"/>
+        <w:jc w:val="center"/>
+        <w:rPr>
+          <w:szCs w:val="28"/>
+        </w:rPr>
+      </w:pPr>
+      <w:r>
+        <w:rPr>
+          <w:position w:val="-28"/>
+          <w:szCs w:val="28"/>
+        </w:rPr>
+        <w:object w:dxaOrig="4640" w:dyaOrig="780">
+          <v:shape id="_x0000_i1333" type="#_x0000_t75" style="width:232.3pt;height:38.8pt" o:ole="">
+            <v:imagedata r:id="rId621" o:title=""/>
+          </v:shape>
+          <o:OLEObject Type="Embed" ProgID="Equation.DSMT4" ShapeID="_x0000_i1333" DrawAspect="Content" ObjectID="_1580489423" r:id="rId622"/>
+        </w:object>
+      </w:r>
+    </w:p>
+    <w:p>
+      <w:pPr>
+        <w:ind w:firstLine="0"/>
+        <w:jc w:val="center"/>
+        <w:rPr>
+          <w:szCs w:val="28"/>
+        </w:rPr>
+      </w:pPr>
+      <w:r>
+        <w:rPr>
+          <w:position w:val="-36"/>
+          <w:szCs w:val="28"/>
+        </w:rPr>
+        <w:object w:dxaOrig="8160" w:dyaOrig="859">
+          <v:shape id="_x0000_i1334" type="#_x0000_t75" style="width:408.2pt;height:43.2pt" o:ole="">
+            <v:imagedata r:id="rId623" o:title=""/>
+          </v:shape>
+          <o:OLEObject Type="Embed" ProgID="Equation.DSMT4" ShapeID="_x0000_i1334" DrawAspect="Content" ObjectID="_1580489424" r:id="rId624"/>
+        </w:object>
+      </w:r>
+    </w:p>
+    <w:p>
+      <w:pPr>
+        <w:ind w:firstLine="0"/>
+        <w:jc w:val="center"/>
+        <w:rPr>
+          <w:szCs w:val="28"/>
+        </w:rPr>
+      </w:pPr>
+      <w:r>
+        <w:rPr>
+          <w:position w:val="-50"/>
+          <w:szCs w:val="28"/>
+        </w:rPr>
+        <w:object w:dxaOrig="6200" w:dyaOrig="1140">
+          <v:shape id="_x0000_i1335" type="#_x0000_t75" style="width:309.9pt;height:56.95pt" o:ole="">
+            <v:imagedata r:id="rId625" o:title=""/>
+          </v:shape>
+          <o:OLEObject Type="Embed" ProgID="Equation.DSMT4" ShapeID="_x0000_i1335" DrawAspect="Content" ObjectID="_1580489425" r:id="rId626"/>
+        </w:object>
+      </w:r>
+    </w:p>
+    <w:p>
+      <w:pPr>
+        <w:ind w:firstLine="0"/>
+        <w:jc w:val="center"/>
+        <w:rPr>
+          <w:szCs w:val="28"/>
+        </w:rPr>
+      </w:pPr>
+      <w:r>
+        <w:rPr>
+          <w:position w:val="-50"/>
+          <w:szCs w:val="28"/>
+        </w:rPr>
+        <w:object w:dxaOrig="6200" w:dyaOrig="1140">
+          <v:shape id="_x0000_i1336" type="#_x0000_t75" style="width:309.9pt;height:56.95pt" o:ole="">
+            <v:imagedata r:id="rId627" o:title=""/>
+          </v:shape>
+          <o:OLEObject Type="Embed" ProgID="Equation.DSMT4" ShapeID="_x0000_i1336" DrawAspect="Content" ObjectID="_1580489426" r:id="rId628"/>
+        </w:object>
+      </w:r>
+    </w:p>
+    <w:p>
+      <w:pPr>
+        <w:ind w:firstLine="0"/>
+        <w:jc w:val="center"/>
+        <w:rPr>
+          <w:szCs w:val="28"/>
+          <w:lang w:val="ru-RU"/>
+        </w:rPr>
+      </w:pPr>
+      <w:r>
+        <w:rPr>
+          <w:position w:val="-42"/>
+          <w:szCs w:val="28"/>
+          <w:lang w:val="ru-RU"/>
+        </w:rPr>
+        <w:object w:dxaOrig="5340" w:dyaOrig="920">
+          <v:shape id="_x0000_i1337" type="#_x0000_t75" style="width:266.7pt;height:45.7pt" o:ole="">
+            <v:imagedata r:id="rId629" o:title=""/>
+          </v:shape>
+          <o:OLEObject Type="Embed" ProgID="Equation.DSMT4" ShapeID="_x0000_i1337" DrawAspect="Content" ObjectID="_1580489427" r:id="rId630"/>
+        </w:object>
+      </w:r>
+      <w:r>
+        <w:rPr>
+          <w:szCs w:val="28"/>
+          <w:lang w:val="ru-RU"/>
+        </w:rPr>
+        <w:t>.</w:t>
+      </w:r>
+    </w:p>
+    <w:p>
+      <w:pPr>
+        <w:pStyle w:val="a8"/>
+        <w:rPr>
+          <w:lang w:val="ru-RU"/>
+        </w:rPr>
+      </w:pPr>
+      <w:r>
+        <w:rPr>
+          <w:lang w:val="ru-RU"/>
+        </w:rPr>
+        <w:t>Выпишем производную бароклинной компоненты скорости с учетом указанных упрощений:</w:t>
+      </w:r>
+    </w:p>
+    <w:p>
+      <w:pPr>
+        <w:ind w:firstLine="0"/>
+        <w:jc w:val="center"/>
+        <w:rPr>
+          <w:szCs w:val="28"/>
+        </w:rPr>
+      </w:pPr>
+      <w:r>
+        <w:rPr>
+          <w:position w:val="-28"/>
+          <w:szCs w:val="28"/>
+        </w:rPr>
+        <w:object w:dxaOrig="8000" w:dyaOrig="900">
+          <v:shape id="_x0000_i1338" type="#_x0000_t75" style="width:400.05pt;height:45.1pt" o:ole="">
+            <v:imagedata r:id="rId631" o:title=""/>
+          </v:shape>
+          <o:OLEObject Type="Embed" ProgID="Equation.DSMT4" ShapeID="_x0000_i1338" DrawAspect="Content" ObjectID="_1580489428" r:id="rId632"/>
+        </w:object>
       </w:r>
     </w:p>
     <w:p>
@@ -23130,7 +24077,7 @@
 </file>
 
 <file path=customXml/itemProps1.xml><?xml version="1.0" encoding="utf-8"?>
-<ds:datastoreItem xmlns:ds="http://schemas.openxmlformats.org/officeDocument/2006/customXml" ds:itemID="{1ECB92BA-A331-4A92-B3CE-C7C3E7533ED5}">
+<ds:datastoreItem xmlns:ds="http://schemas.openxmlformats.org/officeDocument/2006/customXml" ds:itemID="{14E01D81-38AB-4D2F-9E26-4EB971A63D58}">
   <ds:schemaRefs>
     <ds:schemaRef ds:uri="http://schemas.openxmlformats.org/officeDocument/2006/bibliography"/>
   </ds:schemaRefs>

</xml_diff>

<commit_message>
#7 Finished paragraph about building analytical solution of vertical component
</commit_message>
<xml_diff>
--- a/Thesis/Диссертация.docx
+++ b/Thesis/Диссертация.docx
@@ -185,7 +185,7 @@
           <v:shape id="_x0000_i1025" type="#_x0000_t75" style="width:252.3pt;height:40.05pt" o:ole="">
             <v:imagedata r:id="rId6" o:title=""/>
           </v:shape>
-          <o:OLEObject Type="Embed" ProgID="Equation.DSMT4" ShapeID="_x0000_i1025" DrawAspect="Content" ObjectID="_1580489115" r:id="rId7"/>
+          <o:OLEObject Type="Embed" ProgID="Equation.DSMT4" ShapeID="_x0000_i1025" DrawAspect="Content" ObjectID="_1580524584" r:id="rId7"/>
         </w:object>
       </w:r>
       <w:r>
@@ -252,7 +252,7 @@
           <v:shape id="_x0000_i1026" type="#_x0000_t75" style="width:249.2pt;height:40.05pt" o:ole="">
             <v:imagedata r:id="rId8" o:title=""/>
           </v:shape>
-          <o:OLEObject Type="Embed" ProgID="Equation.DSMT4" ShapeID="_x0000_i1026" DrawAspect="Content" ObjectID="_1580489116" r:id="rId9"/>
+          <o:OLEObject Type="Embed" ProgID="Equation.DSMT4" ShapeID="_x0000_i1026" DrawAspect="Content" ObjectID="_1580524585" r:id="rId9"/>
         </w:object>
       </w:r>
       <w:r>
@@ -333,7 +333,7 @@
           <v:shape id="_x0000_i1027" type="#_x0000_t75" style="width:169.05pt;height:43.2pt" o:ole="">
             <v:imagedata r:id="rId10" o:title=""/>
           </v:shape>
-          <o:OLEObject Type="Embed" ProgID="Equation.DSMT4" ShapeID="_x0000_i1027" DrawAspect="Content" ObjectID="_1580489117" r:id="rId11"/>
+          <o:OLEObject Type="Embed" ProgID="Equation.DSMT4" ShapeID="_x0000_i1027" DrawAspect="Content" ObjectID="_1580524586" r:id="rId11"/>
         </w:object>
       </w:r>
       <w:r>
@@ -412,7 +412,7 @@
           <v:shape id="_x0000_i1028" type="#_x0000_t75" style="width:103.3pt;height:38.2pt" o:ole="">
             <v:imagedata r:id="rId12" o:title=""/>
           </v:shape>
-          <o:OLEObject Type="Embed" ProgID="Equation.DSMT4" ShapeID="_x0000_i1028" DrawAspect="Content" ObjectID="_1580489118" r:id="rId13"/>
+          <o:OLEObject Type="Embed" ProgID="Equation.DSMT4" ShapeID="_x0000_i1028" DrawAspect="Content" ObjectID="_1580524587" r:id="rId13"/>
         </w:object>
       </w:r>
       <w:r>
@@ -493,7 +493,7 @@
           <v:shape id="_x0000_i1029" type="#_x0000_t75" style="width:194.7pt;height:38.8pt" o:ole="">
             <v:imagedata r:id="rId14" o:title=""/>
           </v:shape>
-          <o:OLEObject Type="Embed" ProgID="Equation.DSMT4" ShapeID="_x0000_i1029" DrawAspect="Content" ObjectID="_1580489119" r:id="rId15"/>
+          <o:OLEObject Type="Embed" ProgID="Equation.DSMT4" ShapeID="_x0000_i1029" DrawAspect="Content" ObjectID="_1580524588" r:id="rId15"/>
         </w:object>
       </w:r>
       <w:r>
@@ -572,7 +572,7 @@
           <v:shape id="_x0000_i1030" type="#_x0000_t75" style="width:68.85pt;height:18.15pt" o:ole="">
             <v:imagedata r:id="rId16" o:title=""/>
           </v:shape>
-          <o:OLEObject Type="Embed" ProgID="Equation.DSMT4" ShapeID="_x0000_i1030" DrawAspect="Content" ObjectID="_1580489120" r:id="rId17"/>
+          <o:OLEObject Type="Embed" ProgID="Equation.DSMT4" ShapeID="_x0000_i1030" DrawAspect="Content" ObjectID="_1580524589" r:id="rId17"/>
         </w:object>
       </w:r>
       <w:r>
@@ -770,7 +770,7 @@
           <v:shape id="_x0000_i1031" type="#_x0000_t75" style="width:239.15pt;height:18.8pt" o:ole="">
             <v:imagedata r:id="rId18" o:title=""/>
           </v:shape>
-          <o:OLEObject Type="Embed" ProgID="Equation.DSMT4" ShapeID="_x0000_i1031" DrawAspect="Content" ObjectID="_1580489121" r:id="rId19"/>
+          <o:OLEObject Type="Embed" ProgID="Equation.DSMT4" ShapeID="_x0000_i1031" DrawAspect="Content" ObjectID="_1580524590" r:id="rId19"/>
         </w:object>
       </w:r>
       <w:r>
@@ -804,7 +804,7 @@
           <v:shape id="_x0000_i1032" type="#_x0000_t75" style="width:18.8pt;height:18.8pt" o:ole="">
             <v:imagedata r:id="rId20" o:title=""/>
           </v:shape>
-          <o:OLEObject Type="Embed" ProgID="Equation.DSMT4" ShapeID="_x0000_i1032" DrawAspect="Content" ObjectID="_1580489122" r:id="rId21"/>
+          <o:OLEObject Type="Embed" ProgID="Equation.DSMT4" ShapeID="_x0000_i1032" DrawAspect="Content" ObjectID="_1580524591" r:id="rId21"/>
         </w:object>
       </w:r>
       <w:r>
@@ -822,7 +822,7 @@
           <v:shape id="_x0000_i1033" type="#_x0000_t75" style="width:41.95pt;height:21.3pt" o:ole="">
             <v:imagedata r:id="rId22" o:title=""/>
           </v:shape>
-          <o:OLEObject Type="Embed" ProgID="Equation.DSMT4" ShapeID="_x0000_i1033" DrawAspect="Content" ObjectID="_1580489123" r:id="rId23"/>
+          <o:OLEObject Type="Embed" ProgID="Equation.DSMT4" ShapeID="_x0000_i1033" DrawAspect="Content" ObjectID="_1580524592" r:id="rId23"/>
         </w:object>
       </w:r>
       <w:r>
@@ -840,7 +840,7 @@
           <v:shape id="_x0000_i1034" type="#_x0000_t75" style="width:67pt;height:18.15pt" o:ole="">
             <v:imagedata r:id="rId24" o:title=""/>
           </v:shape>
-          <o:OLEObject Type="Embed" ProgID="Equation.DSMT4" ShapeID="_x0000_i1034" DrawAspect="Content" ObjectID="_1580489124" r:id="rId25"/>
+          <o:OLEObject Type="Embed" ProgID="Equation.DSMT4" ShapeID="_x0000_i1034" DrawAspect="Content" ObjectID="_1580524593" r:id="rId25"/>
         </w:object>
       </w:r>
       <w:r>
@@ -904,7 +904,7 @@
           <v:shape id="_x0000_i1035" type="#_x0000_t75" style="width:333.1pt;height:40.7pt" o:ole="">
             <v:imagedata r:id="rId26" o:title=""/>
           </v:shape>
-          <o:OLEObject Type="Embed" ProgID="Equation.DSMT4" ShapeID="_x0000_i1035" DrawAspect="Content" ObjectID="_1580489125" r:id="rId27"/>
+          <o:OLEObject Type="Embed" ProgID="Equation.DSMT4" ShapeID="_x0000_i1035" DrawAspect="Content" ObjectID="_1580524594" r:id="rId27"/>
         </w:object>
       </w:r>
       <w:r>
@@ -1013,7 +1013,7 @@
           <v:shape id="_x0000_i1036" type="#_x0000_t75" style="width:438.25pt;height:41.95pt" o:ole="">
             <v:imagedata r:id="rId28" o:title=""/>
           </v:shape>
-          <o:OLEObject Type="Embed" ProgID="Equation.DSMT4" ShapeID="_x0000_i1036" DrawAspect="Content" ObjectID="_1580489126" r:id="rId29"/>
+          <o:OLEObject Type="Embed" ProgID="Equation.DSMT4" ShapeID="_x0000_i1036" DrawAspect="Content" ObjectID="_1580524595" r:id="rId29"/>
         </w:object>
       </w:r>
       <w:r>
@@ -1124,7 +1124,7 @@
           <v:shape id="_x0000_i1037" type="#_x0000_t75" style="width:319.3pt;height:36.3pt" o:ole="">
             <v:imagedata r:id="rId30" o:title=""/>
           </v:shape>
-          <o:OLEObject Type="Embed" ProgID="Equation.DSMT4" ShapeID="_x0000_i1037" DrawAspect="Content" ObjectID="_1580489127" r:id="rId31"/>
+          <o:OLEObject Type="Embed" ProgID="Equation.DSMT4" ShapeID="_x0000_i1037" DrawAspect="Content" ObjectID="_1580524596" r:id="rId31"/>
         </w:object>
       </w:r>
       <w:r>
@@ -1245,7 +1245,7 @@
           <v:shape id="_x0000_i1038" type="#_x0000_t75" style="width:162.15pt;height:21.3pt" o:ole="">
             <v:imagedata r:id="rId32" o:title=""/>
           </v:shape>
-          <o:OLEObject Type="Embed" ProgID="Equation.DSMT4" ShapeID="_x0000_i1038" DrawAspect="Content" ObjectID="_1580489128" r:id="rId33"/>
+          <o:OLEObject Type="Embed" ProgID="Equation.DSMT4" ShapeID="_x0000_i1038" DrawAspect="Content" ObjectID="_1580524597" r:id="rId33"/>
         </w:object>
       </w:r>
       <w:r>
@@ -1474,7 +1474,7 @@
           <v:shape id="_x0000_i1039" type="#_x0000_t75" style="width:36.3pt;height:13.75pt" o:ole="">
             <v:imagedata r:id="rId34" o:title=""/>
           </v:shape>
-          <o:OLEObject Type="Embed" ProgID="Equation.DSMT4" ShapeID="_x0000_i1039" DrawAspect="Content" ObjectID="_1580489129" r:id="rId35"/>
+          <o:OLEObject Type="Embed" ProgID="Equation.DSMT4" ShapeID="_x0000_i1039" DrawAspect="Content" ObjectID="_1580524598" r:id="rId35"/>
         </w:object>
       </w:r>
       <w:r>
@@ -1496,7 +1496,7 @@
           <v:shape id="_x0000_i1040" type="#_x0000_t75" style="width:40.7pt;height:15.05pt" o:ole="">
             <v:imagedata r:id="rId36" o:title=""/>
           </v:shape>
-          <o:OLEObject Type="Embed" ProgID="Equation.DSMT4" ShapeID="_x0000_i1040" DrawAspect="Content" ObjectID="_1580489130" r:id="rId37"/>
+          <o:OLEObject Type="Embed" ProgID="Equation.DSMT4" ShapeID="_x0000_i1040" DrawAspect="Content" ObjectID="_1580524599" r:id="rId37"/>
         </w:object>
       </w:r>
       <w:r>
@@ -1520,7 +1520,7 @@
           <v:shape id="_x0000_i1041" type="#_x0000_t75" style="width:11.9pt;height:13.75pt" o:ole="">
             <v:imagedata r:id="rId38" o:title=""/>
           </v:shape>
-          <o:OLEObject Type="Embed" ProgID="Equation.DSMT4" ShapeID="_x0000_i1041" DrawAspect="Content" ObjectID="_1580489131" r:id="rId39"/>
+          <o:OLEObject Type="Embed" ProgID="Equation.DSMT4" ShapeID="_x0000_i1041" DrawAspect="Content" ObjectID="_1580524600" r:id="rId39"/>
         </w:object>
       </w:r>
       <w:r>
@@ -1552,7 +1552,7 @@
           <v:shape id="_x0000_i1042" type="#_x0000_t75" style="width:13.15pt;height:13.75pt" o:ole="">
             <v:imagedata r:id="rId40" o:title=""/>
           </v:shape>
-          <o:OLEObject Type="Embed" ProgID="Equation.DSMT4" ShapeID="_x0000_i1042" DrawAspect="Content" ObjectID="_1580489132" r:id="rId41"/>
+          <o:OLEObject Type="Embed" ProgID="Equation.DSMT4" ShapeID="_x0000_i1042" DrawAspect="Content" ObjectID="_1580524601" r:id="rId41"/>
         </w:object>
       </w:r>
       <w:r>
@@ -1574,7 +1574,7 @@
           <v:shape id="_x0000_i1043" type="#_x0000_t75" style="width:16.9pt;height:16.9pt" o:ole="">
             <v:imagedata r:id="rId42" o:title=""/>
           </v:shape>
-          <o:OLEObject Type="Embed" ProgID="Equation.DSMT4" ShapeID="_x0000_i1043" DrawAspect="Content" ObjectID="_1580489133" r:id="rId43"/>
+          <o:OLEObject Type="Embed" ProgID="Equation.DSMT4" ShapeID="_x0000_i1043" DrawAspect="Content" ObjectID="_1580524602" r:id="rId43"/>
         </w:object>
       </w:r>
       <w:r>
@@ -1596,7 +1596,7 @@
           <v:shape id="_x0000_i1044" type="#_x0000_t75" style="width:108.3pt;height:18.8pt" o:ole="">
             <v:imagedata r:id="rId44" o:title=""/>
           </v:shape>
-          <o:OLEObject Type="Embed" ProgID="Equation.DSMT4" ShapeID="_x0000_i1044" DrawAspect="Content" ObjectID="_1580489134" r:id="rId45"/>
+          <o:OLEObject Type="Embed" ProgID="Equation.DSMT4" ShapeID="_x0000_i1044" DrawAspect="Content" ObjectID="_1580524603" r:id="rId45"/>
         </w:object>
       </w:r>
       <w:r>
@@ -1618,7 +1618,7 @@
           <v:shape id="_x0000_i1045" type="#_x0000_t75" style="width:13.15pt;height:13.75pt" o:ole="">
             <v:imagedata r:id="rId46" o:title=""/>
           </v:shape>
-          <o:OLEObject Type="Embed" ProgID="Equation.DSMT4" ShapeID="_x0000_i1045" DrawAspect="Content" ObjectID="_1580489135" r:id="rId47"/>
+          <o:OLEObject Type="Embed" ProgID="Equation.DSMT4" ShapeID="_x0000_i1045" DrawAspect="Content" ObjectID="_1580524604" r:id="rId47"/>
         </w:object>
       </w:r>
       <w:r>
@@ -1640,7 +1640,7 @@
           <v:shape id="_x0000_i1046" type="#_x0000_t75" style="width:16.3pt;height:18.8pt" o:ole="">
             <v:imagedata r:id="rId48" o:title=""/>
           </v:shape>
-          <o:OLEObject Type="Embed" ProgID="Equation.DSMT4" ShapeID="_x0000_i1046" DrawAspect="Content" ObjectID="_1580489136" r:id="rId49"/>
+          <o:OLEObject Type="Embed" ProgID="Equation.DSMT4" ShapeID="_x0000_i1046" DrawAspect="Content" ObjectID="_1580524605" r:id="rId49"/>
         </w:object>
       </w:r>
       <w:r>
@@ -1662,7 +1662,7 @@
           <v:shape id="_x0000_i1047" type="#_x0000_t75" style="width:60.75pt;height:18.15pt" o:ole="">
             <v:imagedata r:id="rId50" o:title=""/>
           </v:shape>
-          <o:OLEObject Type="Embed" ProgID="Equation.DSMT4" ShapeID="_x0000_i1047" DrawAspect="Content" ObjectID="_1580489137" r:id="rId51"/>
+          <o:OLEObject Type="Embed" ProgID="Equation.DSMT4" ShapeID="_x0000_i1047" DrawAspect="Content" ObjectID="_1580524606" r:id="rId51"/>
         </w:object>
       </w:r>
       <w:r>
@@ -1684,7 +1684,7 @@
           <v:shape id="_x0000_i1048" type="#_x0000_t75" style="width:65.75pt;height:18.8pt" o:ole="">
             <v:imagedata r:id="rId52" o:title=""/>
           </v:shape>
-          <o:OLEObject Type="Embed" ProgID="Equation.DSMT4" ShapeID="_x0000_i1048" DrawAspect="Content" ObjectID="_1580489138" r:id="rId53"/>
+          <o:OLEObject Type="Embed" ProgID="Equation.DSMT4" ShapeID="_x0000_i1048" DrawAspect="Content" ObjectID="_1580524607" r:id="rId53"/>
         </w:object>
       </w:r>
       <w:r>
@@ -1707,7 +1707,7 @@
           <v:shape id="_x0000_i1049" type="#_x0000_t75" style="width:11.9pt;height:15.05pt" o:ole="">
             <v:imagedata r:id="rId54" o:title=""/>
           </v:shape>
-          <o:OLEObject Type="Embed" ProgID="Equation.DSMT4" ShapeID="_x0000_i1049" DrawAspect="Content" ObjectID="_1580489139" r:id="rId55"/>
+          <o:OLEObject Type="Embed" ProgID="Equation.DSMT4" ShapeID="_x0000_i1049" DrawAspect="Content" ObjectID="_1580524608" r:id="rId55"/>
         </w:object>
       </w:r>
       <w:r>
@@ -1738,7 +1738,7 @@
           <v:shape id="_x0000_i1050" type="#_x0000_t75" style="width:33.2pt;height:21.3pt" o:ole="">
             <v:imagedata r:id="rId56" o:title=""/>
           </v:shape>
-          <o:OLEObject Type="Embed" ProgID="Equation.DSMT4" ShapeID="_x0000_i1050" DrawAspect="Content" ObjectID="_1580489140" r:id="rId57"/>
+          <o:OLEObject Type="Embed" ProgID="Equation.DSMT4" ShapeID="_x0000_i1050" DrawAspect="Content" ObjectID="_1580524609" r:id="rId57"/>
         </w:object>
       </w:r>
       <w:r>
@@ -1769,7 +1769,7 @@
           <v:shape id="_x0000_i1051" type="#_x0000_t75" style="width:33.2pt;height:23.15pt" o:ole="">
             <v:imagedata r:id="rId58" o:title=""/>
           </v:shape>
-          <o:OLEObject Type="Embed" ProgID="Equation.DSMT4" ShapeID="_x0000_i1051" DrawAspect="Content" ObjectID="_1580489141" r:id="rId59"/>
+          <o:OLEObject Type="Embed" ProgID="Equation.DSMT4" ShapeID="_x0000_i1051" DrawAspect="Content" ObjectID="_1580524610" r:id="rId59"/>
         </w:object>
       </w:r>
       <w:r>
@@ -1791,7 +1791,7 @@
           <v:shape id="_x0000_i1052" type="#_x0000_t75" style="width:83.25pt;height:21.3pt" o:ole="">
             <v:imagedata r:id="rId60" o:title=""/>
           </v:shape>
-          <o:OLEObject Type="Embed" ProgID="Equation.DSMT4" ShapeID="_x0000_i1052" DrawAspect="Content" ObjectID="_1580489142" r:id="rId61"/>
+          <o:OLEObject Type="Embed" ProgID="Equation.DSMT4" ShapeID="_x0000_i1052" DrawAspect="Content" ObjectID="_1580524611" r:id="rId61"/>
         </w:object>
       </w:r>
       <w:r>
@@ -1830,7 +1830,7 @@
           <v:shape id="_x0000_i1053" type="#_x0000_t75" style="width:13.75pt;height:13.75pt" o:ole="">
             <v:imagedata r:id="rId62" o:title=""/>
           </v:shape>
-          <o:OLEObject Type="Embed" ProgID="Equation.DSMT4" ShapeID="_x0000_i1053" DrawAspect="Content" ObjectID="_1580489143" r:id="rId63"/>
+          <o:OLEObject Type="Embed" ProgID="Equation.DSMT4" ShapeID="_x0000_i1053" DrawAspect="Content" ObjectID="_1580524612" r:id="rId63"/>
         </w:object>
       </w:r>
       <w:r>
@@ -1852,7 +1852,7 @@
           <v:shape id="_x0000_i1054" type="#_x0000_t75" style="width:1in;height:20.05pt" o:ole="">
             <v:imagedata r:id="rId64" o:title=""/>
           </v:shape>
-          <o:OLEObject Type="Embed" ProgID="Equation.DSMT4" ShapeID="_x0000_i1054" DrawAspect="Content" ObjectID="_1580489144" r:id="rId65"/>
+          <o:OLEObject Type="Embed" ProgID="Equation.DSMT4" ShapeID="_x0000_i1054" DrawAspect="Content" ObjectID="_1580524613" r:id="rId65"/>
         </w:object>
       </w:r>
       <w:r>
@@ -1902,7 +1902,7 @@
           <v:shape id="_x0000_i1055" type="#_x0000_t75" style="width:184.7pt;height:41.95pt" o:ole="">
             <v:imagedata r:id="rId66" o:title=""/>
           </v:shape>
-          <o:OLEObject Type="Embed" ProgID="Equation.DSMT4" ShapeID="_x0000_i1055" DrawAspect="Content" ObjectID="_1580489145" r:id="rId67"/>
+          <o:OLEObject Type="Embed" ProgID="Equation.DSMT4" ShapeID="_x0000_i1055" DrawAspect="Content" ObjectID="_1580524614" r:id="rId67"/>
         </w:object>
       </w:r>
       <w:r>
@@ -1943,7 +1943,7 @@
           <v:shape id="_x0000_i1056" type="#_x0000_t75" style="width:11.9pt;height:13.75pt" o:ole="">
             <v:imagedata r:id="rId68" o:title=""/>
           </v:shape>
-          <o:OLEObject Type="Embed" ProgID="Equation.DSMT4" ShapeID="_x0000_i1056" DrawAspect="Content" ObjectID="_1580489146" r:id="rId69"/>
+          <o:OLEObject Type="Embed" ProgID="Equation.DSMT4" ShapeID="_x0000_i1056" DrawAspect="Content" ObjectID="_1580524615" r:id="rId69"/>
         </w:object>
       </w:r>
       <w:r>
@@ -1974,7 +1974,7 @@
           <v:shape id="_x0000_i1057" type="#_x0000_t75" style="width:95.8pt;height:40.7pt" o:ole="">
             <v:imagedata r:id="rId70" o:title=""/>
           </v:shape>
-          <o:OLEObject Type="Embed" ProgID="Equation.DSMT4" ShapeID="_x0000_i1057" DrawAspect="Content" ObjectID="_1580489147" r:id="rId71"/>
+          <o:OLEObject Type="Embed" ProgID="Equation.DSMT4" ShapeID="_x0000_i1057" DrawAspect="Content" ObjectID="_1580524616" r:id="rId71"/>
         </w:object>
       </w:r>
     </w:p>
@@ -2007,7 +2007,7 @@
           <v:shape id="_x0000_i1058" type="#_x0000_t75" style="width:26.3pt;height:15.05pt" o:ole="">
             <v:imagedata r:id="rId72" o:title=""/>
           </v:shape>
-          <o:OLEObject Type="Embed" ProgID="Equation.DSMT4" ShapeID="_x0000_i1058" DrawAspect="Content" ObjectID="_1580489148" r:id="rId73"/>
+          <o:OLEObject Type="Embed" ProgID="Equation.DSMT4" ShapeID="_x0000_i1058" DrawAspect="Content" ObjectID="_1580524617" r:id="rId73"/>
         </w:object>
       </w:r>
       <w:r>
@@ -2025,7 +2025,7 @@
           <v:shape id="_x0000_i1059" type="#_x0000_t75" style="width:60.75pt;height:16.9pt" o:ole="">
             <v:imagedata r:id="rId74" o:title=""/>
           </v:shape>
-          <o:OLEObject Type="Embed" ProgID="Equation.DSMT4" ShapeID="_x0000_i1059" DrawAspect="Content" ObjectID="_1580489149" r:id="rId75"/>
+          <o:OLEObject Type="Embed" ProgID="Equation.DSMT4" ShapeID="_x0000_i1059" DrawAspect="Content" ObjectID="_1580524618" r:id="rId75"/>
         </w:object>
       </w:r>
     </w:p>
@@ -2075,7 +2075,7 @@
           <v:shape id="_x0000_i1060" type="#_x0000_t75" style="width:35.05pt;height:21.3pt" o:ole="">
             <v:imagedata r:id="rId76" o:title=""/>
           </v:shape>
-          <o:OLEObject Type="Embed" ProgID="Equation.DSMT4" ShapeID="_x0000_i1060" DrawAspect="Content" ObjectID="_1580489150" r:id="rId77"/>
+          <o:OLEObject Type="Embed" ProgID="Equation.DSMT4" ShapeID="_x0000_i1060" DrawAspect="Content" ObjectID="_1580524619" r:id="rId77"/>
         </w:object>
       </w:r>
       <w:r>
@@ -2114,7 +2114,7 @@
           <v:shape id="_x0000_i1061" type="#_x0000_t75" style="width:33.2pt;height:21.3pt" o:ole="">
             <v:imagedata r:id="rId78" o:title=""/>
           </v:shape>
-          <o:OLEObject Type="Embed" ProgID="Equation.DSMT4" ShapeID="_x0000_i1061" DrawAspect="Content" ObjectID="_1580489151" r:id="rId79"/>
+          <o:OLEObject Type="Embed" ProgID="Equation.DSMT4" ShapeID="_x0000_i1061" DrawAspect="Content" ObjectID="_1580524620" r:id="rId79"/>
         </w:object>
       </w:r>
       <w:r>
@@ -2176,7 +2176,7 @@
           <v:shape id="_x0000_i1062" type="#_x0000_t75" style="width:118.95pt;height:18.8pt" o:ole="">
             <v:imagedata r:id="rId80" o:title=""/>
           </v:shape>
-          <o:OLEObject Type="Embed" ProgID="Equation.DSMT4" ShapeID="_x0000_i1062" DrawAspect="Content" ObjectID="_1580489152" r:id="rId81"/>
+          <o:OLEObject Type="Embed" ProgID="Equation.DSMT4" ShapeID="_x0000_i1062" DrawAspect="Content" ObjectID="_1580524621" r:id="rId81"/>
         </w:object>
       </w:r>
       <w:r>
@@ -2261,7 +2261,7 @@
           <v:shape id="_x0000_i1063" type="#_x0000_t75" style="width:135.85pt;height:21.3pt" o:ole="">
             <v:imagedata r:id="rId82" o:title=""/>
           </v:shape>
-          <o:OLEObject Type="Embed" ProgID="Equation.DSMT4" ShapeID="_x0000_i1063" DrawAspect="Content" ObjectID="_1580489153" r:id="rId83"/>
+          <o:OLEObject Type="Embed" ProgID="Equation.DSMT4" ShapeID="_x0000_i1063" DrawAspect="Content" ObjectID="_1580524622" r:id="rId83"/>
         </w:object>
       </w:r>
       <w:r>
@@ -2506,7 +2506,7 @@
           <v:shape id="_x0000_i1064" type="#_x0000_t75" style="width:333.1pt;height:43.2pt" o:ole="">
             <v:imagedata r:id="rId84" o:title=""/>
           </v:shape>
-          <o:OLEObject Type="Embed" ProgID="Equation.DSMT4" ShapeID="_x0000_i1064" DrawAspect="Content" ObjectID="_1580489154" r:id="rId85"/>
+          <o:OLEObject Type="Embed" ProgID="Equation.DSMT4" ShapeID="_x0000_i1064" DrawAspect="Content" ObjectID="_1580524623" r:id="rId85"/>
         </w:object>
       </w:r>
       <w:r>
@@ -2677,7 +2677,7 @@
           <v:shape id="_x0000_i1065" type="#_x0000_t75" style="width:137.1pt;height:23.15pt" o:ole="">
             <v:imagedata r:id="rId86" o:title=""/>
           </v:shape>
-          <o:OLEObject Type="Embed" ProgID="Equation.DSMT4" ShapeID="_x0000_i1065" DrawAspect="Content" ObjectID="_1580489155" r:id="rId87"/>
+          <o:OLEObject Type="Embed" ProgID="Equation.DSMT4" ShapeID="_x0000_i1065" DrawAspect="Content" ObjectID="_1580524624" r:id="rId87"/>
         </w:object>
       </w:r>
       <w:r>
@@ -2751,7 +2751,7 @@
           <v:shape id="_x0000_i1066" type="#_x0000_t75" style="width:31.3pt;height:18.15pt" o:ole="">
             <v:imagedata r:id="rId88" o:title=""/>
           </v:shape>
-          <o:OLEObject Type="Embed" ProgID="Equation.DSMT4" ShapeID="_x0000_i1066" DrawAspect="Content" ObjectID="_1580489156" r:id="rId89"/>
+          <o:OLEObject Type="Embed" ProgID="Equation.DSMT4" ShapeID="_x0000_i1066" DrawAspect="Content" ObjectID="_1580524625" r:id="rId89"/>
         </w:object>
       </w:r>
       <w:r>
@@ -2832,7 +2832,7 @@
           <v:shape id="_x0000_i1067" type="#_x0000_t75" style="width:33.8pt;height:16.9pt" o:ole="">
             <v:imagedata r:id="rId90" o:title=""/>
           </v:shape>
-          <o:OLEObject Type="Embed" ProgID="Equation.DSMT4" ShapeID="_x0000_i1067" DrawAspect="Content" ObjectID="_1580489157" r:id="rId91"/>
+          <o:OLEObject Type="Embed" ProgID="Equation.DSMT4" ShapeID="_x0000_i1067" DrawAspect="Content" ObjectID="_1580524626" r:id="rId91"/>
         </w:object>
       </w:r>
       <w:r>
@@ -3087,7 +3087,7 @@
           <v:shape id="_x0000_i1068" type="#_x0000_t75" style="width:306.15pt;height:45.1pt" o:ole="">
             <v:imagedata r:id="rId92" o:title=""/>
           </v:shape>
-          <o:OLEObject Type="Embed" ProgID="Equation.DSMT4" ShapeID="_x0000_i1068" DrawAspect="Content" ObjectID="_1580489158" r:id="rId93"/>
+          <o:OLEObject Type="Embed" ProgID="Equation.DSMT4" ShapeID="_x0000_i1068" DrawAspect="Content" ObjectID="_1580524627" r:id="rId93"/>
         </w:object>
       </w:r>
       <w:r>
@@ -3162,7 +3162,7 @@
           <v:shape id="_x0000_i1069" type="#_x0000_t75" style="width:144.65pt;height:21.9pt" o:ole="">
             <v:imagedata r:id="rId94" o:title=""/>
           </v:shape>
-          <o:OLEObject Type="Embed" ProgID="Equation.DSMT4" ShapeID="_x0000_i1069" DrawAspect="Content" ObjectID="_1580489159" r:id="rId95"/>
+          <o:OLEObject Type="Embed" ProgID="Equation.DSMT4" ShapeID="_x0000_i1069" DrawAspect="Content" ObjectID="_1580524628" r:id="rId95"/>
         </w:object>
       </w:r>
       <w:r>
@@ -3205,7 +3205,7 @@
           <v:shape id="_x0000_i1070" type="#_x0000_t75" style="width:231.05pt;height:43.2pt" o:ole="">
             <v:imagedata r:id="rId96" o:title=""/>
           </v:shape>
-          <o:OLEObject Type="Embed" ProgID="Equation.DSMT4" ShapeID="_x0000_i1070" DrawAspect="Content" ObjectID="_1580489160" r:id="rId97"/>
+          <o:OLEObject Type="Embed" ProgID="Equation.DSMT4" ShapeID="_x0000_i1070" DrawAspect="Content" ObjectID="_1580524629" r:id="rId97"/>
         </w:object>
       </w:r>
       <w:r>
@@ -3456,7 +3456,7 @@
           <v:shape id="_x0000_i1071" type="#_x0000_t75" style="width:55.7pt;height:20.05pt" o:ole="">
             <v:imagedata r:id="rId98" o:title=""/>
           </v:shape>
-          <o:OLEObject Type="Embed" ProgID="Equation.DSMT4" ShapeID="_x0000_i1071" DrawAspect="Content" ObjectID="_1580489161" r:id="rId99"/>
+          <o:OLEObject Type="Embed" ProgID="Equation.DSMT4" ShapeID="_x0000_i1071" DrawAspect="Content" ObjectID="_1580524630" r:id="rId99"/>
         </w:object>
       </w:r>
       <w:r>
@@ -3483,7 +3483,7 @@
           <v:shape id="_x0000_i1072" type="#_x0000_t75" style="width:324.95pt;height:87.05pt" o:ole="">
             <v:imagedata r:id="rId100" o:title=""/>
           </v:shape>
-          <o:OLEObject Type="Embed" ProgID="Equation.DSMT4" ShapeID="_x0000_i1072" DrawAspect="Content" ObjectID="_1580489162" r:id="rId101"/>
+          <o:OLEObject Type="Embed" ProgID="Equation.DSMT4" ShapeID="_x0000_i1072" DrawAspect="Content" ObjectID="_1580524631" r:id="rId101"/>
         </w:object>
       </w:r>
       <w:r>
@@ -3549,7 +3549,7 @@
           <v:shape id="_x0000_i1073" type="#_x0000_t75" style="width:323.05pt;height:87.05pt" o:ole="">
             <v:imagedata r:id="rId102" o:title=""/>
           </v:shape>
-          <o:OLEObject Type="Embed" ProgID="Equation.DSMT4" ShapeID="_x0000_i1073" DrawAspect="Content" ObjectID="_1580489163" r:id="rId103"/>
+          <o:OLEObject Type="Embed" ProgID="Equation.DSMT4" ShapeID="_x0000_i1073" DrawAspect="Content" ObjectID="_1580524632" r:id="rId103"/>
         </w:object>
       </w:r>
       <w:r>
@@ -3615,7 +3615,7 @@
           <v:shape id="_x0000_i1074" type="#_x0000_t75" style="width:135.25pt;height:38.8pt" o:ole="">
             <v:imagedata r:id="rId104" o:title=""/>
           </v:shape>
-          <o:OLEObject Type="Embed" ProgID="Equation.DSMT4" ShapeID="_x0000_i1074" DrawAspect="Content" ObjectID="_1580489164" r:id="rId105"/>
+          <o:OLEObject Type="Embed" ProgID="Equation.DSMT4" ShapeID="_x0000_i1074" DrawAspect="Content" ObjectID="_1580524633" r:id="rId105"/>
         </w:object>
       </w:r>
       <w:r>
@@ -3769,7 +3769,7 @@
           <v:shape id="_x0000_i1075" type="#_x0000_t75" style="width:78.9pt;height:38.8pt" o:ole="">
             <v:imagedata r:id="rId106" o:title=""/>
           </v:shape>
-          <o:OLEObject Type="Embed" ProgID="Equation.DSMT4" ShapeID="_x0000_i1075" DrawAspect="Content" ObjectID="_1580489165" r:id="rId107"/>
+          <o:OLEObject Type="Embed" ProgID="Equation.DSMT4" ShapeID="_x0000_i1075" DrawAspect="Content" ObjectID="_1580524634" r:id="rId107"/>
         </w:object>
       </w:r>
       <w:r>
@@ -3811,7 +3811,7 @@
           <v:shape id="_x0000_i1076" type="#_x0000_t75" style="width:199.7pt;height:38.8pt" o:ole="">
             <v:imagedata r:id="rId108" o:title=""/>
           </v:shape>
-          <o:OLEObject Type="Embed" ProgID="Equation.DSMT4" ShapeID="_x0000_i1076" DrawAspect="Content" ObjectID="_1580489166" r:id="rId109"/>
+          <o:OLEObject Type="Embed" ProgID="Equation.DSMT4" ShapeID="_x0000_i1076" DrawAspect="Content" ObjectID="_1580524635" r:id="rId109"/>
         </w:object>
       </w:r>
     </w:p>
@@ -3839,7 +3839,7 @@
           <v:shape id="_x0000_i1077" type="#_x0000_t75" style="width:23.15pt;height:18.15pt" o:ole="">
             <v:imagedata r:id="rId110" o:title=""/>
           </v:shape>
-          <o:OLEObject Type="Embed" ProgID="Equation.DSMT4" ShapeID="_x0000_i1077" DrawAspect="Content" ObjectID="_1580489167" r:id="rId111"/>
+          <o:OLEObject Type="Embed" ProgID="Equation.DSMT4" ShapeID="_x0000_i1077" DrawAspect="Content" ObjectID="_1580524636" r:id="rId111"/>
         </w:object>
       </w:r>
       <w:r>
@@ -3858,7 +3858,7 @@
           <v:shape id="_x0000_i1078" type="#_x0000_t75" style="width:21.9pt;height:21.3pt" o:ole="">
             <v:imagedata r:id="rId112" o:title=""/>
           </v:shape>
-          <o:OLEObject Type="Embed" ProgID="Equation.DSMT4" ShapeID="_x0000_i1078" DrawAspect="Content" ObjectID="_1580489168" r:id="rId113"/>
+          <o:OLEObject Type="Embed" ProgID="Equation.DSMT4" ShapeID="_x0000_i1078" DrawAspect="Content" ObjectID="_1580524637" r:id="rId113"/>
         </w:object>
       </w:r>
       <w:r>
@@ -3877,7 +3877,7 @@
           <v:shape id="_x0000_i1079" type="#_x0000_t75" style="width:16.9pt;height:18.8pt" o:ole="">
             <v:imagedata r:id="rId114" o:title=""/>
           </v:shape>
-          <o:OLEObject Type="Embed" ProgID="Equation.DSMT4" ShapeID="_x0000_i1079" DrawAspect="Content" ObjectID="_1580489169" r:id="rId115"/>
+          <o:OLEObject Type="Embed" ProgID="Equation.DSMT4" ShapeID="_x0000_i1079" DrawAspect="Content" ObjectID="_1580524638" r:id="rId115"/>
         </w:object>
       </w:r>
       <w:r>
@@ -3912,7 +3912,7 @@
           <v:shape id="_x0000_i1080" type="#_x0000_t75" style="width:386.3pt;height:38.8pt" o:ole="">
             <v:imagedata r:id="rId116" o:title=""/>
           </v:shape>
-          <o:OLEObject Type="Embed" ProgID="Equation.DSMT4" ShapeID="_x0000_i1080" DrawAspect="Content" ObjectID="_1580489170" r:id="rId117"/>
+          <o:OLEObject Type="Embed" ProgID="Equation.DSMT4" ShapeID="_x0000_i1080" DrawAspect="Content" ObjectID="_1580524639" r:id="rId117"/>
         </w:object>
       </w:r>
       <w:r>
@@ -3996,7 +3996,7 @@
           <v:shape id="_x0000_i1081" type="#_x0000_t75" style="width:147.15pt;height:120.2pt" o:ole="">
             <v:imagedata r:id="rId118" o:title=""/>
           </v:shape>
-          <o:OLEObject Type="Embed" ProgID="Equation.DSMT4" ShapeID="_x0000_i1081" DrawAspect="Content" ObjectID="_1580489171" r:id="rId119"/>
+          <o:OLEObject Type="Embed" ProgID="Equation.DSMT4" ShapeID="_x0000_i1081" DrawAspect="Content" ObjectID="_1580524640" r:id="rId119"/>
         </w:object>
       </w:r>
       <w:r>
@@ -4182,7 +4182,7 @@
           <v:shape id="_x0000_i1082" type="#_x0000_t75" style="width:231.05pt;height:40.7pt" o:ole="">
             <v:imagedata r:id="rId120" o:title=""/>
           </v:shape>
-          <o:OLEObject Type="Embed" ProgID="Equation.DSMT4" ShapeID="_x0000_i1082" DrawAspect="Content" ObjectID="_1580489172" r:id="rId121"/>
+          <o:OLEObject Type="Embed" ProgID="Equation.DSMT4" ShapeID="_x0000_i1082" DrawAspect="Content" ObjectID="_1580524641" r:id="rId121"/>
         </w:object>
       </w:r>
       <w:r>
@@ -4268,7 +4268,7 @@
           <v:shape id="_x0000_i1083" type="#_x0000_t75" style="width:13.75pt;height:18.8pt" o:ole="">
             <v:imagedata r:id="rId122" o:title=""/>
           </v:shape>
-          <o:OLEObject Type="Embed" ProgID="Equation.DSMT4" ShapeID="_x0000_i1083" DrawAspect="Content" ObjectID="_1580489173" r:id="rId123"/>
+          <o:OLEObject Type="Embed" ProgID="Equation.DSMT4" ShapeID="_x0000_i1083" DrawAspect="Content" ObjectID="_1580524642" r:id="rId123"/>
         </w:object>
       </w:r>
       <w:r>
@@ -4285,7 +4285,7 @@
           <v:shape id="_x0000_i1084" type="#_x0000_t75" style="width:15.05pt;height:21.3pt" o:ole="">
             <v:imagedata r:id="rId124" o:title=""/>
           </v:shape>
-          <o:OLEObject Type="Embed" ProgID="Equation.DSMT4" ShapeID="_x0000_i1084" DrawAspect="Content" ObjectID="_1580489174" r:id="rId125"/>
+          <o:OLEObject Type="Embed" ProgID="Equation.DSMT4" ShapeID="_x0000_i1084" DrawAspect="Content" ObjectID="_1580524643" r:id="rId125"/>
         </w:object>
       </w:r>
       <w:r>
@@ -4318,7 +4318,7 @@
           <v:shape id="_x0000_i1085" type="#_x0000_t75" style="width:152.75pt;height:23.15pt" o:ole="">
             <v:imagedata r:id="rId126" o:title=""/>
           </v:shape>
-          <o:OLEObject Type="Embed" ProgID="Equation.DSMT4" ShapeID="_x0000_i1085" DrawAspect="Content" ObjectID="_1580489175" r:id="rId127"/>
+          <o:OLEObject Type="Embed" ProgID="Equation.DSMT4" ShapeID="_x0000_i1085" DrawAspect="Content" ObjectID="_1580524644" r:id="rId127"/>
         </w:object>
       </w:r>
     </w:p>
@@ -4343,7 +4343,7 @@
           <v:shape id="_x0000_i1086" type="#_x0000_t75" style="width:78.25pt;height:25.05pt" o:ole="">
             <v:imagedata r:id="rId128" o:title=""/>
           </v:shape>
-          <o:OLEObject Type="Embed" ProgID="Equation.DSMT4" ShapeID="_x0000_i1086" DrawAspect="Content" ObjectID="_1580489176" r:id="rId129"/>
+          <o:OLEObject Type="Embed" ProgID="Equation.DSMT4" ShapeID="_x0000_i1086" DrawAspect="Content" ObjectID="_1580524645" r:id="rId129"/>
         </w:object>
       </w:r>
       <w:r>
@@ -4360,7 +4360,7 @@
           <v:shape id="_x0000_i1087" type="#_x0000_t75" style="width:103.3pt;height:36.3pt" o:ole="">
             <v:imagedata r:id="rId130" o:title=""/>
           </v:shape>
-          <o:OLEObject Type="Embed" ProgID="Equation.DSMT4" ShapeID="_x0000_i1087" DrawAspect="Content" ObjectID="_1580489177" r:id="rId131"/>
+          <o:OLEObject Type="Embed" ProgID="Equation.DSMT4" ShapeID="_x0000_i1087" DrawAspect="Content" ObjectID="_1580524646" r:id="rId131"/>
         </w:object>
       </w:r>
       <w:r>
@@ -4401,7 +4401,7 @@
           <v:shape id="_x0000_i1088" type="#_x0000_t75" style="width:40.7pt;height:21.9pt" o:ole="">
             <v:imagedata r:id="rId132" o:title=""/>
           </v:shape>
-          <o:OLEObject Type="Embed" ProgID="Equation.DSMT4" ShapeID="_x0000_i1088" DrawAspect="Content" ObjectID="_1580489178" r:id="rId133"/>
+          <o:OLEObject Type="Embed" ProgID="Equation.DSMT4" ShapeID="_x0000_i1088" DrawAspect="Content" ObjectID="_1580524647" r:id="rId133"/>
         </w:object>
       </w:r>
       <w:r>
@@ -4427,7 +4427,7 @@
           <v:shape id="_x0000_i1089" type="#_x0000_t75" style="width:140.85pt;height:21.9pt" o:ole="">
             <v:imagedata r:id="rId134" o:title=""/>
           </v:shape>
-          <o:OLEObject Type="Embed" ProgID="Equation.DSMT4" ShapeID="_x0000_i1089" DrawAspect="Content" ObjectID="_1580489179" r:id="rId135"/>
+          <o:OLEObject Type="Embed" ProgID="Equation.DSMT4" ShapeID="_x0000_i1089" DrawAspect="Content" ObjectID="_1580524648" r:id="rId135"/>
         </w:object>
       </w:r>
     </w:p>
@@ -4452,7 +4452,7 @@
           <v:shape id="_x0000_i1090" type="#_x0000_t75" style="width:72.65pt;height:18.8pt" o:ole="">
             <v:imagedata r:id="rId136" o:title=""/>
           </v:shape>
-          <o:OLEObject Type="Embed" ProgID="Equation.DSMT4" ShapeID="_x0000_i1090" DrawAspect="Content" ObjectID="_1580489180" r:id="rId137"/>
+          <o:OLEObject Type="Embed" ProgID="Equation.DSMT4" ShapeID="_x0000_i1090" DrawAspect="Content" ObjectID="_1580524649" r:id="rId137"/>
         </w:object>
       </w:r>
       <w:r>
@@ -4530,7 +4530,7 @@
           <v:shape id="_x0000_i1091" type="#_x0000_t75" style="width:229.75pt;height:85.15pt" o:ole="">
             <v:imagedata r:id="rId138" o:title=""/>
           </v:shape>
-          <o:OLEObject Type="Embed" ProgID="Equation.DSMT4" ShapeID="_x0000_i1091" DrawAspect="Content" ObjectID="_1580489181" r:id="rId139"/>
+          <o:OLEObject Type="Embed" ProgID="Equation.DSMT4" ShapeID="_x0000_i1091" DrawAspect="Content" ObjectID="_1580524650" r:id="rId139"/>
         </w:object>
       </w:r>
       <w:r>
@@ -4776,7 +4776,7 @@
           <v:shape id="_x0000_i1092" type="#_x0000_t75" style="width:388.15pt;height:93.3pt" o:ole="">
             <v:imagedata r:id="rId140" o:title=""/>
           </v:shape>
-          <o:OLEObject Type="Embed" ProgID="Equation.DSMT4" ShapeID="_x0000_i1092" DrawAspect="Content" ObjectID="_1580489182" r:id="rId141"/>
+          <o:OLEObject Type="Embed" ProgID="Equation.DSMT4" ShapeID="_x0000_i1092" DrawAspect="Content" ObjectID="_1580524651" r:id="rId141"/>
         </w:object>
       </w:r>
       <w:r>
@@ -4856,7 +4856,7 @@
           <v:shape id="_x0000_i1093" type="#_x0000_t75" style="width:45.7pt;height:38.8pt" o:ole="">
             <v:imagedata r:id="rId142" o:title=""/>
           </v:shape>
-          <o:OLEObject Type="Embed" ProgID="Equation.DSMT4" ShapeID="_x0000_i1093" DrawAspect="Content" ObjectID="_1580489183" r:id="rId143"/>
+          <o:OLEObject Type="Embed" ProgID="Equation.DSMT4" ShapeID="_x0000_i1093" DrawAspect="Content" ObjectID="_1580524652" r:id="rId143"/>
         </w:object>
       </w:r>
       <w:r>
@@ -4874,7 +4874,7 @@
           <v:shape id="_x0000_i1094" type="#_x0000_t75" style="width:110.2pt;height:40.7pt" o:ole="">
             <v:imagedata r:id="rId144" o:title=""/>
           </v:shape>
-          <o:OLEObject Type="Embed" ProgID="Equation.DSMT4" ShapeID="_x0000_i1094" DrawAspect="Content" ObjectID="_1580489184" r:id="rId145"/>
+          <o:OLEObject Type="Embed" ProgID="Equation.DSMT4" ShapeID="_x0000_i1094" DrawAspect="Content" ObjectID="_1580524653" r:id="rId145"/>
         </w:object>
       </w:r>
       <w:r>
@@ -4912,7 +4912,7 @@
           <v:shape id="_x0000_i1095" type="#_x0000_t75" style="width:98.3pt;height:38.2pt" o:ole="">
             <v:imagedata r:id="rId146" o:title=""/>
           </v:shape>
-          <o:OLEObject Type="Embed" ProgID="Equation.DSMT4" ShapeID="_x0000_i1095" DrawAspect="Content" ObjectID="_1580489185" r:id="rId147"/>
+          <o:OLEObject Type="Embed" ProgID="Equation.DSMT4" ShapeID="_x0000_i1095" DrawAspect="Content" ObjectID="_1580524654" r:id="rId147"/>
         </w:object>
       </w:r>
     </w:p>
@@ -4946,7 +4946,7 @@
           <v:shape id="_x0000_i1096" type="#_x0000_t75" style="width:103.95pt;height:38.8pt" o:ole="">
             <v:imagedata r:id="rId148" o:title=""/>
           </v:shape>
-          <o:OLEObject Type="Embed" ProgID="Equation.DSMT4" ShapeID="_x0000_i1096" DrawAspect="Content" ObjectID="_1580489186" r:id="rId149"/>
+          <o:OLEObject Type="Embed" ProgID="Equation.DSMT4" ShapeID="_x0000_i1096" DrawAspect="Content" ObjectID="_1580524655" r:id="rId149"/>
         </w:object>
       </w:r>
       <w:r>
@@ -5048,7 +5048,7 @@
           <v:shape id="_x0000_i1097" type="#_x0000_t75" style="width:40.05pt;height:18.8pt" o:ole="">
             <v:imagedata r:id="rId150" o:title=""/>
           </v:shape>
-          <o:OLEObject Type="Embed" ProgID="Equation.DSMT4" ShapeID="_x0000_i1097" DrawAspect="Content" ObjectID="_1580489187" r:id="rId151"/>
+          <o:OLEObject Type="Embed" ProgID="Equation.DSMT4" ShapeID="_x0000_i1097" DrawAspect="Content" ObjectID="_1580524656" r:id="rId151"/>
         </w:object>
       </w:r>
       <w:r>
@@ -5219,7 +5219,7 @@
           <v:shape id="_x0000_i1098" type="#_x0000_t75" style="width:170.9pt;height:127.1pt" o:ole="">
             <v:imagedata r:id="rId152" o:title=""/>
           </v:shape>
-          <o:OLEObject Type="Embed" ProgID="Equation.DSMT4" ShapeID="_x0000_i1098" DrawAspect="Content" ObjectID="_1580489188" r:id="rId153"/>
+          <o:OLEObject Type="Embed" ProgID="Equation.DSMT4" ShapeID="_x0000_i1098" DrawAspect="Content" ObjectID="_1580524657" r:id="rId153"/>
         </w:object>
       </w:r>
       <w:r>
@@ -5291,7 +5291,7 @@
           <v:shape id="_x0000_i1099" type="#_x0000_t75" style="width:221pt;height:36.3pt" o:ole="">
             <v:imagedata r:id="rId154" o:title=""/>
           </v:shape>
-          <o:OLEObject Type="Embed" ProgID="Equation.DSMT4" ShapeID="_x0000_i1099" DrawAspect="Content" ObjectID="_1580489189" r:id="rId155"/>
+          <o:OLEObject Type="Embed" ProgID="Equation.DSMT4" ShapeID="_x0000_i1099" DrawAspect="Content" ObjectID="_1580524658" r:id="rId155"/>
         </w:object>
       </w:r>
       <w:r>
@@ -5363,7 +5363,7 @@
           <v:shape id="_x0000_i1100" type="#_x0000_t75" style="width:289.9pt;height:38.2pt" o:ole="">
             <v:imagedata r:id="rId156" o:title=""/>
           </v:shape>
-          <o:OLEObject Type="Embed" ProgID="Equation.DSMT4" ShapeID="_x0000_i1100" DrawAspect="Content" ObjectID="_1580489190" r:id="rId157"/>
+          <o:OLEObject Type="Embed" ProgID="Equation.DSMT4" ShapeID="_x0000_i1100" DrawAspect="Content" ObjectID="_1580524659" r:id="rId157"/>
         </w:object>
       </w:r>
       <w:r>
@@ -5435,7 +5435,7 @@
           <v:shape id="_x0000_i1101" type="#_x0000_t75" style="width:170.9pt;height:21.9pt" o:ole="">
             <v:imagedata r:id="rId158" o:title=""/>
           </v:shape>
-          <o:OLEObject Type="Embed" ProgID="Equation.DSMT4" ShapeID="_x0000_i1101" DrawAspect="Content" ObjectID="_1580489191" r:id="rId159"/>
+          <o:OLEObject Type="Embed" ProgID="Equation.DSMT4" ShapeID="_x0000_i1101" DrawAspect="Content" ObjectID="_1580524660" r:id="rId159"/>
         </w:object>
       </w:r>
       <w:r>
@@ -5507,7 +5507,7 @@
           <v:shape id="_x0000_i1102" type="#_x0000_t75" style="width:115.85pt;height:21.3pt" o:ole="">
             <v:imagedata r:id="rId160" o:title=""/>
           </v:shape>
-          <o:OLEObject Type="Embed" ProgID="Equation.DSMT4" ShapeID="_x0000_i1102" DrawAspect="Content" ObjectID="_1580489192" r:id="rId161"/>
+          <o:OLEObject Type="Embed" ProgID="Equation.DSMT4" ShapeID="_x0000_i1102" DrawAspect="Content" ObjectID="_1580524661" r:id="rId161"/>
         </w:object>
       </w:r>
       <w:r>
@@ -5844,7 +5844,7 @@
           <v:shape id="_x0000_i1103" type="#_x0000_t75" style="width:73.9pt;height:21.3pt" o:ole="">
             <v:imagedata r:id="rId162" o:title=""/>
           </v:shape>
-          <o:OLEObject Type="Embed" ProgID="Equation.DSMT4" ShapeID="_x0000_i1103" DrawAspect="Content" ObjectID="_1580489193" r:id="rId163"/>
+          <o:OLEObject Type="Embed" ProgID="Equation.DSMT4" ShapeID="_x0000_i1103" DrawAspect="Content" ObjectID="_1580524662" r:id="rId163"/>
         </w:object>
       </w:r>
       <w:r>
@@ -5861,7 +5861,7 @@
           <v:shape id="_x0000_i1104" type="#_x0000_t75" style="width:80.15pt;height:21.3pt" o:ole="">
             <v:imagedata r:id="rId164" o:title=""/>
           </v:shape>
-          <o:OLEObject Type="Embed" ProgID="Equation.DSMT4" ShapeID="_x0000_i1104" DrawAspect="Content" ObjectID="_1580489194" r:id="rId165"/>
+          <o:OLEObject Type="Embed" ProgID="Equation.DSMT4" ShapeID="_x0000_i1104" DrawAspect="Content" ObjectID="_1580524663" r:id="rId165"/>
         </w:object>
       </w:r>
       <w:r>
@@ -5878,7 +5878,7 @@
           <v:shape id="_x0000_i1105" type="#_x0000_t75" style="width:65.1pt;height:18.8pt" o:ole="">
             <v:imagedata r:id="rId166" o:title=""/>
           </v:shape>
-          <o:OLEObject Type="Embed" ProgID="Equation.DSMT4" ShapeID="_x0000_i1105" DrawAspect="Content" ObjectID="_1580489195" r:id="rId167"/>
+          <o:OLEObject Type="Embed" ProgID="Equation.DSMT4" ShapeID="_x0000_i1105" DrawAspect="Content" ObjectID="_1580524664" r:id="rId167"/>
         </w:object>
       </w:r>
       <w:r>
@@ -5895,7 +5895,7 @@
           <v:shape id="_x0000_i1106" type="#_x0000_t75" style="width:62pt;height:18.8pt" o:ole="">
             <v:imagedata r:id="rId168" o:title=""/>
           </v:shape>
-          <o:OLEObject Type="Embed" ProgID="Equation.DSMT4" ShapeID="_x0000_i1106" DrawAspect="Content" ObjectID="_1580489196" r:id="rId169"/>
+          <o:OLEObject Type="Embed" ProgID="Equation.DSMT4" ShapeID="_x0000_i1106" DrawAspect="Content" ObjectID="_1580524665" r:id="rId169"/>
         </w:object>
       </w:r>
       <w:r>
@@ -5912,7 +5912,7 @@
           <v:shape id="_x0000_i1107" type="#_x0000_t75" style="width:1in;height:18.8pt" o:ole="">
             <v:imagedata r:id="rId170" o:title=""/>
           </v:shape>
-          <o:OLEObject Type="Embed" ProgID="Equation.DSMT4" ShapeID="_x0000_i1107" DrawAspect="Content" ObjectID="_1580489197" r:id="rId171"/>
+          <o:OLEObject Type="Embed" ProgID="Equation.DSMT4" ShapeID="_x0000_i1107" DrawAspect="Content" ObjectID="_1580524666" r:id="rId171"/>
         </w:object>
       </w:r>
       <w:r>
@@ -5929,7 +5929,7 @@
           <v:shape id="_x0000_i1108" type="#_x0000_t75" style="width:73.9pt;height:21.3pt" o:ole="">
             <v:imagedata r:id="rId172" o:title=""/>
           </v:shape>
-          <o:OLEObject Type="Embed" ProgID="Equation.DSMT4" ShapeID="_x0000_i1108" DrawAspect="Content" ObjectID="_1580489198" r:id="rId173"/>
+          <o:OLEObject Type="Embed" ProgID="Equation.DSMT4" ShapeID="_x0000_i1108" DrawAspect="Content" ObjectID="_1580524667" r:id="rId173"/>
         </w:object>
       </w:r>
       <w:r>
@@ -6053,7 +6053,7 @@
           <v:shape id="_x0000_i1109" type="#_x0000_t75" style="width:170.9pt;height:127.1pt" o:ole="">
             <v:imagedata r:id="rId174" o:title=""/>
           </v:shape>
-          <o:OLEObject Type="Embed" ProgID="Equation.DSMT4" ShapeID="_x0000_i1109" DrawAspect="Content" ObjectID="_1580489199" r:id="rId175"/>
+          <o:OLEObject Type="Embed" ProgID="Equation.DSMT4" ShapeID="_x0000_i1109" DrawAspect="Content" ObjectID="_1580524668" r:id="rId175"/>
         </w:object>
       </w:r>
       <w:r>
@@ -6125,7 +6125,7 @@
           <v:shape id="_x0000_i1110" type="#_x0000_t75" style="width:194.1pt;height:36.3pt" o:ole="">
             <v:imagedata r:id="rId176" o:title=""/>
           </v:shape>
-          <o:OLEObject Type="Embed" ProgID="Equation.DSMT4" ShapeID="_x0000_i1110" DrawAspect="Content" ObjectID="_1580489200" r:id="rId177"/>
+          <o:OLEObject Type="Embed" ProgID="Equation.DSMT4" ShapeID="_x0000_i1110" DrawAspect="Content" ObjectID="_1580524669" r:id="rId177"/>
         </w:object>
       </w:r>
       <w:r>
@@ -6197,7 +6197,7 @@
           <v:shape id="_x0000_i1111" type="#_x0000_t75" style="width:306.15pt;height:38.2pt" o:ole="">
             <v:imagedata r:id="rId178" o:title=""/>
           </v:shape>
-          <o:OLEObject Type="Embed" ProgID="Equation.DSMT4" ShapeID="_x0000_i1111" DrawAspect="Content" ObjectID="_1580489201" r:id="rId179"/>
+          <o:OLEObject Type="Embed" ProgID="Equation.DSMT4" ShapeID="_x0000_i1111" DrawAspect="Content" ObjectID="_1580524670" r:id="rId179"/>
         </w:object>
       </w:r>
       <w:r>
@@ -6270,7 +6270,7 @@
           <v:shape id="_x0000_i1112" type="#_x0000_t75" style="width:152.15pt;height:21.9pt" o:ole="">
             <v:imagedata r:id="rId180" o:title=""/>
           </v:shape>
-          <o:OLEObject Type="Embed" ProgID="Equation.DSMT4" ShapeID="_x0000_i1112" DrawAspect="Content" ObjectID="_1580489202" r:id="rId181"/>
+          <o:OLEObject Type="Embed" ProgID="Equation.DSMT4" ShapeID="_x0000_i1112" DrawAspect="Content" ObjectID="_1580524671" r:id="rId181"/>
         </w:object>
       </w:r>
       <w:r>
@@ -6342,7 +6342,7 @@
           <v:shape id="_x0000_i1113" type="#_x0000_t75" style="width:105.2pt;height:18.15pt" o:ole="">
             <v:imagedata r:id="rId182" o:title=""/>
           </v:shape>
-          <o:OLEObject Type="Embed" ProgID="Equation.DSMT4" ShapeID="_x0000_i1113" DrawAspect="Content" ObjectID="_1580489203" r:id="rId183"/>
+          <o:OLEObject Type="Embed" ProgID="Equation.DSMT4" ShapeID="_x0000_i1113" DrawAspect="Content" ObjectID="_1580524672" r:id="rId183"/>
         </w:object>
       </w:r>
       <w:r>
@@ -6484,7 +6484,7 @@
           <v:shape id="_x0000_i1114" type="#_x0000_t75" style="width:10pt;height:11.25pt" o:ole="">
             <v:imagedata r:id="rId184" o:title=""/>
           </v:shape>
-          <o:OLEObject Type="Embed" ProgID="Equation.DSMT4" ShapeID="_x0000_i1114" DrawAspect="Content" ObjectID="_1580489204" r:id="rId185"/>
+          <o:OLEObject Type="Embed" ProgID="Equation.DSMT4" ShapeID="_x0000_i1114" DrawAspect="Content" ObjectID="_1580524673" r:id="rId185"/>
         </w:object>
       </w:r>
       <w:r>
@@ -6511,7 +6511,7 @@
           <v:shape id="_x0000_i1115" type="#_x0000_t75" style="width:10pt;height:15.05pt" o:ole="">
             <v:imagedata r:id="rId186" o:title=""/>
           </v:shape>
-          <o:OLEObject Type="Embed" ProgID="Equation.DSMT4" ShapeID="_x0000_i1115" DrawAspect="Content" ObjectID="_1580489205" r:id="rId187"/>
+          <o:OLEObject Type="Embed" ProgID="Equation.DSMT4" ShapeID="_x0000_i1115" DrawAspect="Content" ObjectID="_1580524674" r:id="rId187"/>
         </w:object>
       </w:r>
       <w:r>
@@ -6531,7 +6531,7 @@
           <v:shape id="_x0000_i1116" type="#_x0000_t75" style="width:16.3pt;height:13.75pt" o:ole="">
             <v:imagedata r:id="rId188" o:title=""/>
           </v:shape>
-          <o:OLEObject Type="Embed" ProgID="Equation.DSMT4" ShapeID="_x0000_i1116" DrawAspect="Content" ObjectID="_1580489206" r:id="rId189"/>
+          <o:OLEObject Type="Embed" ProgID="Equation.DSMT4" ShapeID="_x0000_i1116" DrawAspect="Content" ObjectID="_1580524675" r:id="rId189"/>
         </w:object>
       </w:r>
       <w:r>
@@ -6656,7 +6656,7 @@
           <v:shape id="_x0000_i1117" type="#_x0000_t75" style="width:155.9pt;height:122.7pt" o:ole="">
             <v:imagedata r:id="rId190" o:title=""/>
           </v:shape>
-          <o:OLEObject Type="Embed" ProgID="Equation.DSMT4" ShapeID="_x0000_i1117" DrawAspect="Content" ObjectID="_1580489207" r:id="rId191"/>
+          <o:OLEObject Type="Embed" ProgID="Equation.DSMT4" ShapeID="_x0000_i1117" DrawAspect="Content" ObjectID="_1580524676" r:id="rId191"/>
         </w:object>
       </w:r>
       <w:r>
@@ -6782,7 +6782,7 @@
           <v:shape id="_x0000_i1118" type="#_x0000_t75" style="width:11.9pt;height:15.05pt" o:ole="">
             <v:imagedata r:id="rId192" o:title=""/>
           </v:shape>
-          <o:OLEObject Type="Embed" ProgID="Equation.DSMT4" ShapeID="_x0000_i1118" DrawAspect="Content" ObjectID="_1580489208" r:id="rId193"/>
+          <o:OLEObject Type="Embed" ProgID="Equation.DSMT4" ShapeID="_x0000_i1118" DrawAspect="Content" ObjectID="_1580524677" r:id="rId193"/>
         </w:object>
       </w:r>
       <w:r>
@@ -6799,7 +6799,7 @@
           <v:shape id="_x0000_i1119" type="#_x0000_t75" style="width:11.25pt;height:11.9pt" o:ole="">
             <v:imagedata r:id="rId194" o:title=""/>
           </v:shape>
-          <o:OLEObject Type="Embed" ProgID="Equation.DSMT4" ShapeID="_x0000_i1119" DrawAspect="Content" ObjectID="_1580489209" r:id="rId195"/>
+          <o:OLEObject Type="Embed" ProgID="Equation.DSMT4" ShapeID="_x0000_i1119" DrawAspect="Content" ObjectID="_1580524678" r:id="rId195"/>
         </w:object>
       </w:r>
       <w:r>
@@ -6899,7 +6899,7 @@
           <v:shape id="_x0000_i1120" type="#_x0000_t75" style="width:16.9pt;height:16.9pt" o:ole="">
             <v:imagedata r:id="rId196" o:title=""/>
           </v:shape>
-          <o:OLEObject Type="Embed" ProgID="Equation.DSMT4" ShapeID="_x0000_i1120" DrawAspect="Content" ObjectID="_1580489210" r:id="rId197"/>
+          <o:OLEObject Type="Embed" ProgID="Equation.DSMT4" ShapeID="_x0000_i1120" DrawAspect="Content" ObjectID="_1580524679" r:id="rId197"/>
         </w:object>
       </w:r>
       <w:r>
@@ -7120,7 +7120,7 @@
           <v:shape id="_x0000_i1121" type="#_x0000_t75" style="width:373.15pt;height:137.1pt" o:ole="">
             <v:imagedata r:id="rId198" o:title=""/>
           </v:shape>
-          <o:OLEObject Type="Embed" ProgID="Equation.DSMT4" ShapeID="_x0000_i1121" DrawAspect="Content" ObjectID="_1580489211" r:id="rId199"/>
+          <o:OLEObject Type="Embed" ProgID="Equation.DSMT4" ShapeID="_x0000_i1121" DrawAspect="Content" ObjectID="_1580524680" r:id="rId199"/>
         </w:object>
       </w:r>
       <w:r>
@@ -7238,7 +7238,7 @@
           <v:shape id="_x0000_i1122" type="#_x0000_t75" style="width:11.9pt;height:13.75pt" o:ole="">
             <v:imagedata r:id="rId200" o:title=""/>
           </v:shape>
-          <o:OLEObject Type="Embed" ProgID="Equation.DSMT4" ShapeID="_x0000_i1122" DrawAspect="Content" ObjectID="_1580489212" r:id="rId201"/>
+          <o:OLEObject Type="Embed" ProgID="Equation.DSMT4" ShapeID="_x0000_i1122" DrawAspect="Content" ObjectID="_1580524681" r:id="rId201"/>
         </w:object>
       </w:r>
       <w:r>
@@ -7266,7 +7266,7 @@
           <v:shape id="_x0000_i1123" type="#_x0000_t75" style="width:108.3pt;height:38.2pt" o:ole="">
             <v:imagedata r:id="rId202" o:title=""/>
           </v:shape>
-          <o:OLEObject Type="Embed" ProgID="Equation.DSMT4" ShapeID="_x0000_i1123" DrawAspect="Content" ObjectID="_1580489213" r:id="rId203"/>
+          <o:OLEObject Type="Embed" ProgID="Equation.DSMT4" ShapeID="_x0000_i1123" DrawAspect="Content" ObjectID="_1580524682" r:id="rId203"/>
         </w:object>
       </w:r>
       <w:r>
@@ -7291,7 +7291,7 @@
           <v:shape id="_x0000_i1124" type="#_x0000_t75" style="width:103.3pt;height:21.3pt" o:ole="">
             <v:imagedata r:id="rId204" o:title=""/>
           </v:shape>
-          <o:OLEObject Type="Embed" ProgID="Equation.DSMT4" ShapeID="_x0000_i1124" DrawAspect="Content" ObjectID="_1580489214" r:id="rId205"/>
+          <o:OLEObject Type="Embed" ProgID="Equation.DSMT4" ShapeID="_x0000_i1124" DrawAspect="Content" ObjectID="_1580524683" r:id="rId205"/>
         </w:object>
       </w:r>
     </w:p>
@@ -7312,7 +7312,7 @@
           <v:shape id="_x0000_i1125" type="#_x0000_t75" style="width:53.85pt;height:23.8pt" o:ole="">
             <v:imagedata r:id="rId206" o:title=""/>
           </v:shape>
-          <o:OLEObject Type="Embed" ProgID="Equation.DSMT4" ShapeID="_x0000_i1125" DrawAspect="Content" ObjectID="_1580489215" r:id="rId207"/>
+          <o:OLEObject Type="Embed" ProgID="Equation.DSMT4" ShapeID="_x0000_i1125" DrawAspect="Content" ObjectID="_1580524684" r:id="rId207"/>
         </w:object>
       </w:r>
     </w:p>
@@ -7338,7 +7338,7 @@
           <v:shape id="_x0000_i1126" type="#_x0000_t75" style="width:18.8pt;height:18.8pt" o:ole="">
             <v:imagedata r:id="rId208" o:title=""/>
           </v:shape>
-          <o:OLEObject Type="Embed" ProgID="Equation.DSMT4" ShapeID="_x0000_i1126" DrawAspect="Content" ObjectID="_1580489216" r:id="rId209"/>
+          <o:OLEObject Type="Embed" ProgID="Equation.DSMT4" ShapeID="_x0000_i1126" DrawAspect="Content" ObjectID="_1580524685" r:id="rId209"/>
         </w:object>
       </w:r>
       <w:r>
@@ -7383,7 +7383,7 @@
           <v:shape id="_x0000_i1127" type="#_x0000_t75" style="width:249.2pt;height:43.85pt" o:ole="">
             <v:imagedata r:id="rId210" o:title=""/>
           </v:shape>
-          <o:OLEObject Type="Embed" ProgID="Equation.DSMT4" ShapeID="_x0000_i1127" DrawAspect="Content" ObjectID="_1580489217" r:id="rId211"/>
+          <o:OLEObject Type="Embed" ProgID="Equation.DSMT4" ShapeID="_x0000_i1127" DrawAspect="Content" ObjectID="_1580524686" r:id="rId211"/>
         </w:object>
       </w:r>
       <w:r>
@@ -7479,7 +7479,7 @@
           <v:shape id="_x0000_i1128" type="#_x0000_t75" style="width:130.25pt;height:44.45pt" o:ole="">
             <v:imagedata r:id="rId212" o:title=""/>
           </v:shape>
-          <o:OLEObject Type="Embed" ProgID="Equation.DSMT4" ShapeID="_x0000_i1128" DrawAspect="Content" ObjectID="_1580489218" r:id="rId213"/>
+          <o:OLEObject Type="Embed" ProgID="Equation.DSMT4" ShapeID="_x0000_i1128" DrawAspect="Content" ObjectID="_1580524687" r:id="rId213"/>
         </w:object>
       </w:r>
       <w:r>
@@ -7597,7 +7597,7 @@
           <v:shape id="_x0000_i1129" type="#_x0000_t75" style="width:93.9pt;height:21.3pt" o:ole="">
             <v:imagedata r:id="rId214" o:title=""/>
           </v:shape>
-          <o:OLEObject Type="Embed" ProgID="Equation.DSMT4" ShapeID="_x0000_i1129" DrawAspect="Content" ObjectID="_1580489219" r:id="rId215"/>
+          <o:OLEObject Type="Embed" ProgID="Equation.DSMT4" ShapeID="_x0000_i1129" DrawAspect="Content" ObjectID="_1580524688" r:id="rId215"/>
         </w:object>
       </w:r>
       <w:r>
@@ -7672,7 +7672,7 @@
           <v:shape id="_x0000_i1130" type="#_x0000_t75" style="width:108.3pt;height:21.9pt" o:ole="">
             <v:imagedata r:id="rId216" o:title=""/>
           </v:shape>
-          <o:OLEObject Type="Embed" ProgID="Equation.DSMT4" ShapeID="_x0000_i1130" DrawAspect="Content" ObjectID="_1580489220" r:id="rId217"/>
+          <o:OLEObject Type="Embed" ProgID="Equation.DSMT4" ShapeID="_x0000_i1130" DrawAspect="Content" ObjectID="_1580524689" r:id="rId217"/>
         </w:object>
       </w:r>
       <w:r>
@@ -7691,7 +7691,7 @@
           <v:shape id="_x0000_i1131" type="#_x0000_t75" style="width:50.7pt;height:18.15pt" o:ole="">
             <v:imagedata r:id="rId218" o:title=""/>
           </v:shape>
-          <o:OLEObject Type="Embed" ProgID="Equation.DSMT4" ShapeID="_x0000_i1131" DrawAspect="Content" ObjectID="_1580489221" r:id="rId219"/>
+          <o:OLEObject Type="Embed" ProgID="Equation.DSMT4" ShapeID="_x0000_i1131" DrawAspect="Content" ObjectID="_1580524690" r:id="rId219"/>
         </w:object>
       </w:r>
       <w:r>
@@ -7781,7 +7781,7 @@
           <v:shape id="_x0000_i1132" type="#_x0000_t75" style="width:50.1pt;height:18.15pt" o:ole="">
             <v:imagedata r:id="rId220" o:title=""/>
           </v:shape>
-          <o:OLEObject Type="Embed" ProgID="Equation.DSMT4" ShapeID="_x0000_i1132" DrawAspect="Content" ObjectID="_1580489222" r:id="rId221"/>
+          <o:OLEObject Type="Embed" ProgID="Equation.DSMT4" ShapeID="_x0000_i1132" DrawAspect="Content" ObjectID="_1580524691" r:id="rId221"/>
         </w:object>
       </w:r>
     </w:p>
@@ -7813,7 +7813,7 @@
           <v:shape id="_x0000_i1133" type="#_x0000_t75" style="width:70.75pt;height:18.15pt" o:ole="">
             <v:imagedata r:id="rId222" o:title=""/>
           </v:shape>
-          <o:OLEObject Type="Embed" ProgID="Equation.DSMT4" ShapeID="_x0000_i1133" DrawAspect="Content" ObjectID="_1580489223" r:id="rId223"/>
+          <o:OLEObject Type="Embed" ProgID="Equation.DSMT4" ShapeID="_x0000_i1133" DrawAspect="Content" ObjectID="_1580524692" r:id="rId223"/>
         </w:object>
       </w:r>
       <w:r>
@@ -7855,7 +7855,7 @@
           <v:shape id="_x0000_i1134" type="#_x0000_t75" style="width:70.75pt;height:18.15pt" o:ole="">
             <v:imagedata r:id="rId224" o:title=""/>
           </v:shape>
-          <o:OLEObject Type="Embed" ProgID="Equation.DSMT4" ShapeID="_x0000_i1134" DrawAspect="Content" ObjectID="_1580489224" r:id="rId225"/>
+          <o:OLEObject Type="Embed" ProgID="Equation.DSMT4" ShapeID="_x0000_i1134" DrawAspect="Content" ObjectID="_1580524693" r:id="rId225"/>
         </w:object>
       </w:r>
       <w:r>
@@ -7873,7 +7873,7 @@
           <v:shape id="_x0000_i1135" type="#_x0000_t75" style="width:18.8pt;height:16.9pt" o:ole="">
             <v:imagedata r:id="rId226" o:title=""/>
           </v:shape>
-          <o:OLEObject Type="Embed" ProgID="Equation.DSMT4" ShapeID="_x0000_i1135" DrawAspect="Content" ObjectID="_1580489225" r:id="rId227"/>
+          <o:OLEObject Type="Embed" ProgID="Equation.DSMT4" ShapeID="_x0000_i1135" DrawAspect="Content" ObjectID="_1580524694" r:id="rId227"/>
         </w:object>
       </w:r>
       <w:r>
@@ -7900,7 +7900,7 @@
           <v:shape id="_x0000_i1136" type="#_x0000_t75" style="width:100.15pt;height:40.05pt" o:ole="">
             <v:imagedata r:id="rId228" o:title=""/>
           </v:shape>
-          <o:OLEObject Type="Embed" ProgID="Equation.DSMT4" ShapeID="_x0000_i1136" DrawAspect="Content" ObjectID="_1580489226" r:id="rId229"/>
+          <o:OLEObject Type="Embed" ProgID="Equation.DSMT4" ShapeID="_x0000_i1136" DrawAspect="Content" ObjectID="_1580524695" r:id="rId229"/>
         </w:object>
       </w:r>
       <w:r>
@@ -8072,7 +8072,7 @@
           <v:shape id="_x0000_i1137" type="#_x0000_t75" style="width:70.75pt;height:18.15pt" o:ole="">
             <v:imagedata r:id="rId231" o:title=""/>
           </v:shape>
-          <o:OLEObject Type="Embed" ProgID="Equation.DSMT4" ShapeID="_x0000_i1137" DrawAspect="Content" ObjectID="_1580489227" r:id="rId232"/>
+          <o:OLEObject Type="Embed" ProgID="Equation.DSMT4" ShapeID="_x0000_i1137" DrawAspect="Content" ObjectID="_1580524696" r:id="rId232"/>
         </w:object>
       </w:r>
       <w:r>
@@ -8143,7 +8143,7 @@
           <v:shape id="_x0000_i1138" type="#_x0000_t75" style="width:120.2pt;height:78.9pt" o:ole="">
             <v:imagedata r:id="rId233" o:title=""/>
           </v:shape>
-          <o:OLEObject Type="Embed" ProgID="Equation.DSMT4" ShapeID="_x0000_i1138" DrawAspect="Content" ObjectID="_1580489228" r:id="rId234"/>
+          <o:OLEObject Type="Embed" ProgID="Equation.DSMT4" ShapeID="_x0000_i1138" DrawAspect="Content" ObjectID="_1580524697" r:id="rId234"/>
         </w:object>
       </w:r>
       <w:r>
@@ -8226,7 +8226,7 @@
           <v:shape id="_x0000_i1139" type="#_x0000_t75" style="width:150.25pt;height:73.25pt" o:ole="">
             <v:imagedata r:id="rId235" o:title=""/>
           </v:shape>
-          <o:OLEObject Type="Embed" ProgID="Equation.DSMT4" ShapeID="_x0000_i1139" DrawAspect="Content" ObjectID="_1580489229" r:id="rId236"/>
+          <o:OLEObject Type="Embed" ProgID="Equation.DSMT4" ShapeID="_x0000_i1139" DrawAspect="Content" ObjectID="_1580524698" r:id="rId236"/>
         </w:object>
       </w:r>
       <w:r>
@@ -8308,7 +8308,7 @@
           <v:shape id="_x0000_i1140" type="#_x0000_t75" style="width:105.2pt;height:18.8pt" o:ole="">
             <v:imagedata r:id="rId237" o:title=""/>
           </v:shape>
-          <o:OLEObject Type="Embed" ProgID="Equation.DSMT4" ShapeID="_x0000_i1140" DrawAspect="Content" ObjectID="_1580489230" r:id="rId238"/>
+          <o:OLEObject Type="Embed" ProgID="Equation.DSMT4" ShapeID="_x0000_i1140" DrawAspect="Content" ObjectID="_1580524699" r:id="rId238"/>
         </w:object>
       </w:r>
       <w:r>
@@ -8426,7 +8426,7 @@
           <v:shape id="_x0000_i1141" type="#_x0000_t75" style="width:11.25pt;height:16.3pt" o:ole="">
             <v:imagedata r:id="rId239" o:title=""/>
           </v:shape>
-          <o:OLEObject Type="Embed" ProgID="Equation.DSMT4" ShapeID="_x0000_i1141" DrawAspect="Content" ObjectID="_1580489231" r:id="rId240"/>
+          <o:OLEObject Type="Embed" ProgID="Equation.DSMT4" ShapeID="_x0000_i1141" DrawAspect="Content" ObjectID="_1580524700" r:id="rId240"/>
         </w:object>
       </w:r>
       <w:r>
@@ -8444,7 +8444,7 @@
           <v:shape id="_x0000_i1142" type="#_x0000_t75" style="width:10pt;height:16.3pt" o:ole="">
             <v:imagedata r:id="rId241" o:title=""/>
           </v:shape>
-          <o:OLEObject Type="Embed" ProgID="Equation.DSMT4" ShapeID="_x0000_i1142" DrawAspect="Content" ObjectID="_1580489232" r:id="rId242"/>
+          <o:OLEObject Type="Embed" ProgID="Equation.DSMT4" ShapeID="_x0000_i1142" DrawAspect="Content" ObjectID="_1580524701" r:id="rId242"/>
         </w:object>
       </w:r>
       <w:r>
@@ -8470,7 +8470,7 @@
           <v:shape id="_x0000_i1143" type="#_x0000_t75" style="width:204.75pt;height:43.2pt" o:ole="">
             <v:imagedata r:id="rId243" o:title=""/>
           </v:shape>
-          <o:OLEObject Type="Embed" ProgID="Equation.DSMT4" ShapeID="_x0000_i1143" DrawAspect="Content" ObjectID="_1580489233" r:id="rId244"/>
+          <o:OLEObject Type="Embed" ProgID="Equation.DSMT4" ShapeID="_x0000_i1143" DrawAspect="Content" ObjectID="_1580524702" r:id="rId244"/>
         </w:object>
       </w:r>
       <w:r>
@@ -8590,7 +8590,7 @@
           <v:shape id="_x0000_i1144" type="#_x0000_t75" style="width:10pt;height:11.25pt" o:ole="">
             <v:imagedata r:id="rId245" o:title=""/>
           </v:shape>
-          <o:OLEObject Type="Embed" ProgID="Equation.DSMT4" ShapeID="_x0000_i1144" DrawAspect="Content" ObjectID="_1580489234" r:id="rId246"/>
+          <o:OLEObject Type="Embed" ProgID="Equation.DSMT4" ShapeID="_x0000_i1144" DrawAspect="Content" ObjectID="_1580524703" r:id="rId246"/>
         </w:object>
       </w:r>
       <w:r>
@@ -8614,7 +8614,7 @@
           <v:shape id="_x0000_i1145" type="#_x0000_t75" style="width:10pt;height:15.05pt" o:ole="">
             <v:imagedata r:id="rId247" o:title=""/>
           </v:shape>
-          <o:OLEObject Type="Embed" ProgID="Equation.DSMT4" ShapeID="_x0000_i1145" DrawAspect="Content" ObjectID="_1580489235" r:id="rId248"/>
+          <o:OLEObject Type="Embed" ProgID="Equation.DSMT4" ShapeID="_x0000_i1145" DrawAspect="Content" ObjectID="_1580524704" r:id="rId248"/>
         </w:object>
       </w:r>
       <w:r>
@@ -8632,7 +8632,7 @@
           <v:shape id="_x0000_i1146" type="#_x0000_t75" style="width:16.3pt;height:13.75pt" o:ole="">
             <v:imagedata r:id="rId249" o:title=""/>
           </v:shape>
-          <o:OLEObject Type="Embed" ProgID="Equation.DSMT4" ShapeID="_x0000_i1146" DrawAspect="Content" ObjectID="_1580489236" r:id="rId250"/>
+          <o:OLEObject Type="Embed" ProgID="Equation.DSMT4" ShapeID="_x0000_i1146" DrawAspect="Content" ObjectID="_1580524705" r:id="rId250"/>
         </w:object>
       </w:r>
       <w:r>
@@ -8710,7 +8710,7 @@
           <v:shape id="_x0000_i1147" type="#_x0000_t75" style="width:261.1pt;height:46.95pt" o:ole="">
             <v:imagedata r:id="rId251" o:title=""/>
           </v:shape>
-          <o:OLEObject Type="Embed" ProgID="Equation.DSMT4" ShapeID="_x0000_i1147" DrawAspect="Content" ObjectID="_1580489237" r:id="rId252"/>
+          <o:OLEObject Type="Embed" ProgID="Equation.DSMT4" ShapeID="_x0000_i1147" DrawAspect="Content" ObjectID="_1580524706" r:id="rId252"/>
         </w:object>
       </w:r>
       <w:r>
@@ -8869,7 +8869,7 @@
           <v:shape id="_x0000_i1148" type="#_x0000_t75" style="width:63.85pt;height:38.2pt" o:ole="">
             <v:imagedata r:id="rId253" o:title=""/>
           </v:shape>
-          <o:OLEObject Type="Embed" ProgID="Equation.DSMT4" ShapeID="_x0000_i1148" DrawAspect="Content" ObjectID="_1580489238" r:id="rId254"/>
+          <o:OLEObject Type="Embed" ProgID="Equation.DSMT4" ShapeID="_x0000_i1148" DrawAspect="Content" ObjectID="_1580524707" r:id="rId254"/>
         </w:object>
       </w:r>
       <w:r>
@@ -8887,7 +8887,7 @@
           <v:shape id="_x0000_i1149" type="#_x0000_t75" style="width:134pt;height:43.2pt" o:ole="">
             <v:imagedata r:id="rId255" o:title=""/>
           </v:shape>
-          <o:OLEObject Type="Embed" ProgID="Equation.DSMT4" ShapeID="_x0000_i1149" DrawAspect="Content" ObjectID="_1580489239" r:id="rId256"/>
+          <o:OLEObject Type="Embed" ProgID="Equation.DSMT4" ShapeID="_x0000_i1149" DrawAspect="Content" ObjectID="_1580524708" r:id="rId256"/>
         </w:object>
       </w:r>
       <w:r>
@@ -8964,7 +8964,7 @@
           <v:shape id="_x0000_i1150" type="#_x0000_t75" style="width:53.2pt;height:21.3pt" o:ole="">
             <v:imagedata r:id="rId257" o:title=""/>
           </v:shape>
-          <o:OLEObject Type="Embed" ProgID="Equation.DSMT4" ShapeID="_x0000_i1150" DrawAspect="Content" ObjectID="_1580489240" r:id="rId258"/>
+          <o:OLEObject Type="Embed" ProgID="Equation.DSMT4" ShapeID="_x0000_i1150" DrawAspect="Content" ObjectID="_1580524709" r:id="rId258"/>
         </w:object>
       </w:r>
       <w:r>
@@ -8982,7 +8982,7 @@
           <v:shape id="_x0000_i1151" type="#_x0000_t75" style="width:30.05pt;height:21.3pt" o:ole="">
             <v:imagedata r:id="rId259" o:title=""/>
           </v:shape>
-          <o:OLEObject Type="Embed" ProgID="Equation.DSMT4" ShapeID="_x0000_i1151" DrawAspect="Content" ObjectID="_1580489241" r:id="rId260"/>
+          <o:OLEObject Type="Embed" ProgID="Equation.DSMT4" ShapeID="_x0000_i1151" DrawAspect="Content" ObjectID="_1580524710" r:id="rId260"/>
         </w:object>
       </w:r>
       <w:r>
@@ -9000,7 +9000,7 @@
           <v:shape id="_x0000_i1152" type="#_x0000_t75" style="width:53.2pt;height:21.3pt" o:ole="">
             <v:imagedata r:id="rId261" o:title=""/>
           </v:shape>
-          <o:OLEObject Type="Embed" ProgID="Equation.DSMT4" ShapeID="_x0000_i1152" DrawAspect="Content" ObjectID="_1580489242" r:id="rId262"/>
+          <o:OLEObject Type="Embed" ProgID="Equation.DSMT4" ShapeID="_x0000_i1152" DrawAspect="Content" ObjectID="_1580524711" r:id="rId262"/>
         </w:object>
       </w:r>
       <w:r>
@@ -9018,7 +9018,7 @@
           <v:shape id="_x0000_i1153" type="#_x0000_t75" style="width:50.1pt;height:21.3pt" o:ole="">
             <v:imagedata r:id="rId263" o:title=""/>
           </v:shape>
-          <o:OLEObject Type="Embed" ProgID="Equation.DSMT4" ShapeID="_x0000_i1153" DrawAspect="Content" ObjectID="_1580489243" r:id="rId264"/>
+          <o:OLEObject Type="Embed" ProgID="Equation.DSMT4" ShapeID="_x0000_i1153" DrawAspect="Content" ObjectID="_1580524712" r:id="rId264"/>
         </w:object>
       </w:r>
       <w:r>
@@ -9064,7 +9064,7 @@
           <v:shape id="_x0000_i1154" type="#_x0000_t75" style="width:98.3pt;height:36.3pt" o:ole="">
             <v:imagedata r:id="rId265" o:title=""/>
           </v:shape>
-          <o:OLEObject Type="Embed" ProgID="Equation.DSMT4" ShapeID="_x0000_i1154" DrawAspect="Content" ObjectID="_1580489244" r:id="rId266"/>
+          <o:OLEObject Type="Embed" ProgID="Equation.DSMT4" ShapeID="_x0000_i1154" DrawAspect="Content" ObjectID="_1580524713" r:id="rId266"/>
         </w:object>
       </w:r>
       <w:r>
@@ -9110,7 +9110,7 @@
           <v:shape id="_x0000_i1155" type="#_x0000_t75" style="width:40.05pt;height:15.05pt" o:ole="">
             <v:imagedata r:id="rId267" o:title=""/>
           </v:shape>
-          <o:OLEObject Type="Embed" ProgID="Equation.DSMT4" ShapeID="_x0000_i1155" DrawAspect="Content" ObjectID="_1580489245" r:id="rId268"/>
+          <o:OLEObject Type="Embed" ProgID="Equation.DSMT4" ShapeID="_x0000_i1155" DrawAspect="Content" ObjectID="_1580524714" r:id="rId268"/>
         </w:object>
       </w:r>
       <w:r>
@@ -9372,7 +9372,7 @@
           <v:shape id="_x0000_i1156" type="#_x0000_t75" style="width:16.3pt;height:13.75pt" o:ole="">
             <v:imagedata r:id="rId269" o:title=""/>
           </v:shape>
-          <o:OLEObject Type="Embed" ProgID="Equation.DSMT4" ShapeID="_x0000_i1156" DrawAspect="Content" ObjectID="_1580489246" r:id="rId270"/>
+          <o:OLEObject Type="Embed" ProgID="Equation.DSMT4" ShapeID="_x0000_i1156" DrawAspect="Content" ObjectID="_1580524715" r:id="rId270"/>
         </w:object>
       </w:r>
       <w:r>
@@ -9390,7 +9390,7 @@
           <v:shape id="_x0000_i1157" type="#_x0000_t75" style="width:135.85pt;height:18.15pt" o:ole="">
             <v:imagedata r:id="rId271" o:title=""/>
           </v:shape>
-          <o:OLEObject Type="Embed" ProgID="Equation.DSMT4" ShapeID="_x0000_i1157" DrawAspect="Content" ObjectID="_1580489247" r:id="rId272"/>
+          <o:OLEObject Type="Embed" ProgID="Equation.DSMT4" ShapeID="_x0000_i1157" DrawAspect="Content" ObjectID="_1580524716" r:id="rId272"/>
         </w:object>
       </w:r>
       <w:r>
@@ -9434,7 +9434,7 @@
           <v:shape id="_x0000_i1158" type="#_x0000_t75" style="width:67pt;height:18.8pt" o:ole="">
             <v:imagedata r:id="rId273" o:title=""/>
           </v:shape>
-          <o:OLEObject Type="Embed" ProgID="Equation.DSMT4" ShapeID="_x0000_i1158" DrawAspect="Content" ObjectID="_1580489248" r:id="rId274"/>
+          <o:OLEObject Type="Embed" ProgID="Equation.DSMT4" ShapeID="_x0000_i1158" DrawAspect="Content" ObjectID="_1580524717" r:id="rId274"/>
         </w:object>
       </w:r>
       <w:r>
@@ -9471,7 +9471,7 @@
           <v:shape id="_x0000_i1159" type="#_x0000_t75" style="width:13.75pt;height:18.8pt" o:ole="">
             <v:imagedata r:id="rId275" o:title=""/>
           </v:shape>
-          <o:OLEObject Type="Embed" ProgID="Equation.DSMT4" ShapeID="_x0000_i1159" DrawAspect="Content" ObjectID="_1580489249" r:id="rId276"/>
+          <o:OLEObject Type="Embed" ProgID="Equation.DSMT4" ShapeID="_x0000_i1159" DrawAspect="Content" ObjectID="_1580524718" r:id="rId276"/>
         </w:object>
       </w:r>
       <w:r>
@@ -9489,7 +9489,7 @@
           <v:shape id="_x0000_i1160" type="#_x0000_t75" style="width:15.05pt;height:21.3pt" o:ole="">
             <v:imagedata r:id="rId277" o:title=""/>
           </v:shape>
-          <o:OLEObject Type="Embed" ProgID="Equation.DSMT4" ShapeID="_x0000_i1160" DrawAspect="Content" ObjectID="_1580489250" r:id="rId278"/>
+          <o:OLEObject Type="Embed" ProgID="Equation.DSMT4" ShapeID="_x0000_i1160" DrawAspect="Content" ObjectID="_1580524719" r:id="rId278"/>
         </w:object>
       </w:r>
       <w:r>
@@ -9515,7 +9515,7 @@
           <v:shape id="_x0000_i1161" type="#_x0000_t75" style="width:291.15pt;height:43.2pt" o:ole="">
             <v:imagedata r:id="rId279" o:title=""/>
           </v:shape>
-          <o:OLEObject Type="Embed" ProgID="Equation.DSMT4" ShapeID="_x0000_i1161" DrawAspect="Content" ObjectID="_1580489251" r:id="rId280"/>
+          <o:OLEObject Type="Embed" ProgID="Equation.DSMT4" ShapeID="_x0000_i1161" DrawAspect="Content" ObjectID="_1580524720" r:id="rId280"/>
         </w:object>
       </w:r>
       <w:r>
@@ -9588,7 +9588,7 @@
           <v:shape id="_x0000_i1162" type="#_x0000_t75" style="width:36.95pt;height:18.8pt" o:ole="">
             <v:imagedata r:id="rId281" o:title=""/>
           </v:shape>
-          <o:OLEObject Type="Embed" ProgID="Equation.DSMT4" ShapeID="_x0000_i1162" DrawAspect="Content" ObjectID="_1580489252" r:id="rId282"/>
+          <o:OLEObject Type="Embed" ProgID="Equation.DSMT4" ShapeID="_x0000_i1162" DrawAspect="Content" ObjectID="_1580524721" r:id="rId282"/>
         </w:object>
       </w:r>
       <w:r>
@@ -10095,7 +10095,7 @@
           <v:shape id="_x0000_i1163" type="#_x0000_t75" style="width:10pt;height:15.05pt" o:ole="">
             <v:imagedata r:id="rId283" o:title=""/>
           </v:shape>
-          <o:OLEObject Type="Embed" ProgID="Equation.DSMT4" ShapeID="_x0000_i1163" DrawAspect="Content" ObjectID="_1580489253" r:id="rId284"/>
+          <o:OLEObject Type="Embed" ProgID="Equation.DSMT4" ShapeID="_x0000_i1163" DrawAspect="Content" ObjectID="_1580524722" r:id="rId284"/>
         </w:object>
       </w:r>
       <w:r>
@@ -10115,7 +10115,7 @@
           <v:shape id="_x0000_i1164" type="#_x0000_t75" style="width:16.3pt;height:13.75pt" o:ole="">
             <v:imagedata r:id="rId285" o:title=""/>
           </v:shape>
-          <o:OLEObject Type="Embed" ProgID="Equation.DSMT4" ShapeID="_x0000_i1164" DrawAspect="Content" ObjectID="_1580489254" r:id="rId286"/>
+          <o:OLEObject Type="Embed" ProgID="Equation.DSMT4" ShapeID="_x0000_i1164" DrawAspect="Content" ObjectID="_1580524723" r:id="rId286"/>
         </w:object>
       </w:r>
       <w:r>
@@ -10142,7 +10142,7 @@
           <v:shape id="_x0000_i1165" type="#_x0000_t75" style="width:180.95pt;height:122.7pt" o:ole="">
             <v:imagedata r:id="rId287" o:title=""/>
           </v:shape>
-          <o:OLEObject Type="Embed" ProgID="Equation.DSMT4" ShapeID="_x0000_i1165" DrawAspect="Content" ObjectID="_1580489255" r:id="rId288"/>
+          <o:OLEObject Type="Embed" ProgID="Equation.DSMT4" ShapeID="_x0000_i1165" DrawAspect="Content" ObjectID="_1580524724" r:id="rId288"/>
         </w:object>
       </w:r>
       <w:r>
@@ -10262,7 +10262,7 @@
           <v:shape id="_x0000_i1166" type="#_x0000_t75" style="width:11.9pt;height:15.05pt" o:ole="">
             <v:imagedata r:id="rId289" o:title=""/>
           </v:shape>
-          <o:OLEObject Type="Embed" ProgID="Equation.DSMT4" ShapeID="_x0000_i1166" DrawAspect="Content" ObjectID="_1580489256" r:id="rId290"/>
+          <o:OLEObject Type="Embed" ProgID="Equation.DSMT4" ShapeID="_x0000_i1166" DrawAspect="Content" ObjectID="_1580524725" r:id="rId290"/>
         </w:object>
       </w:r>
       <w:r>
@@ -10294,7 +10294,7 @@
           <v:shape id="_x0000_i1167" type="#_x0000_t75" style="width:11.25pt;height:11.9pt" o:ole="">
             <v:imagedata r:id="rId291" o:title=""/>
           </v:shape>
-          <o:OLEObject Type="Embed" ProgID="Equation.DSMT4" ShapeID="_x0000_i1167" DrawAspect="Content" ObjectID="_1580489257" r:id="rId292"/>
+          <o:OLEObject Type="Embed" ProgID="Equation.DSMT4" ShapeID="_x0000_i1167" DrawAspect="Content" ObjectID="_1580524726" r:id="rId292"/>
         </w:object>
       </w:r>
       <w:r>
@@ -10521,7 +10521,7 @@
           <v:shape id="_x0000_i1168" type="#_x0000_t75" style="width:306.8pt;height:85.15pt" o:ole="">
             <v:imagedata r:id="rId293" o:title=""/>
           </v:shape>
-          <o:OLEObject Type="Embed" ProgID="Equation.DSMT4" ShapeID="_x0000_i1168" DrawAspect="Content" ObjectID="_1580489258" r:id="rId294"/>
+          <o:OLEObject Type="Embed" ProgID="Equation.DSMT4" ShapeID="_x0000_i1168" DrawAspect="Content" ObjectID="_1580524727" r:id="rId294"/>
         </w:object>
       </w:r>
       <w:r>
@@ -10603,7 +10603,7 @@
           <v:shape id="_x0000_i1169" type="#_x0000_t75" style="width:122.1pt;height:45.1pt" o:ole="">
             <v:imagedata r:id="rId295" o:title=""/>
           </v:shape>
-          <o:OLEObject Type="Embed" ProgID="Equation.DSMT4" ShapeID="_x0000_i1169" DrawAspect="Content" ObjectID="_1580489259" r:id="rId296"/>
+          <o:OLEObject Type="Embed" ProgID="Equation.DSMT4" ShapeID="_x0000_i1169" DrawAspect="Content" ObjectID="_1580524728" r:id="rId296"/>
         </w:object>
       </w:r>
       <w:r>
@@ -10683,7 +10683,7 @@
           <v:shape id="_x0000_i1170" type="#_x0000_t75" style="width:128.95pt;height:21.3pt" o:ole="">
             <v:imagedata r:id="rId297" o:title=""/>
           </v:shape>
-          <o:OLEObject Type="Embed" ProgID="Equation.DSMT4" ShapeID="_x0000_i1170" DrawAspect="Content" ObjectID="_1580489260" r:id="rId298"/>
+          <o:OLEObject Type="Embed" ProgID="Equation.DSMT4" ShapeID="_x0000_i1170" DrawAspect="Content" ObjectID="_1580524729" r:id="rId298"/>
         </w:object>
       </w:r>
       <w:r>
@@ -10763,7 +10763,7 @@
           <v:shape id="_x0000_i1171" type="#_x0000_t75" style="width:55.7pt;height:21.3pt" o:ole="">
             <v:imagedata r:id="rId299" o:title=""/>
           </v:shape>
-          <o:OLEObject Type="Embed" ProgID="Equation.DSMT4" ShapeID="_x0000_i1171" DrawAspect="Content" ObjectID="_1580489261" r:id="rId300"/>
+          <o:OLEObject Type="Embed" ProgID="Equation.DSMT4" ShapeID="_x0000_i1171" DrawAspect="Content" ObjectID="_1580524730" r:id="rId300"/>
         </w:object>
       </w:r>
       <w:r>
@@ -10789,7 +10789,7 @@
           <v:shape id="_x0000_i1172" type="#_x0000_t75" style="width:117.1pt;height:38.2pt" o:ole="">
             <v:imagedata r:id="rId301" o:title=""/>
           </v:shape>
-          <o:OLEObject Type="Embed" ProgID="Equation.DSMT4" ShapeID="_x0000_i1172" DrawAspect="Content" ObjectID="_1580489262" r:id="rId302"/>
+          <o:OLEObject Type="Embed" ProgID="Equation.DSMT4" ShapeID="_x0000_i1172" DrawAspect="Content" ObjectID="_1580524731" r:id="rId302"/>
         </w:object>
       </w:r>
       <w:r>
@@ -10863,7 +10863,7 @@
           <v:shape id="_x0000_i1173" type="#_x0000_t75" style="width:15.05pt;height:13.75pt" o:ole="">
             <v:imagedata r:id="rId303" o:title=""/>
           </v:shape>
-          <o:OLEObject Type="Embed" ProgID="Equation.DSMT4" ShapeID="_x0000_i1173" DrawAspect="Content" ObjectID="_1580489263" r:id="rId304"/>
+          <o:OLEObject Type="Embed" ProgID="Equation.DSMT4" ShapeID="_x0000_i1173" DrawAspect="Content" ObjectID="_1580524732" r:id="rId304"/>
         </w:object>
       </w:r>
       <w:r>
@@ -11100,7 +11100,7 @@
           <v:shape id="_x0000_i1174" type="#_x0000_t75" style="width:366.25pt;height:112.7pt" o:ole="">
             <v:imagedata r:id="rId305" o:title=""/>
           </v:shape>
-          <o:OLEObject Type="Embed" ProgID="Equation.DSMT4" ShapeID="_x0000_i1174" DrawAspect="Content" ObjectID="_1580489264" r:id="rId306"/>
+          <o:OLEObject Type="Embed" ProgID="Equation.DSMT4" ShapeID="_x0000_i1174" DrawAspect="Content" ObjectID="_1580524733" r:id="rId306"/>
         </w:object>
       </w:r>
       <w:r>
@@ -11227,7 +11227,7 @@
           <v:shape id="_x0000_i1175" type="#_x0000_t75" style="width:189.7pt;height:20.65pt" o:ole="">
             <v:imagedata r:id="rId307" o:title=""/>
           </v:shape>
-          <o:OLEObject Type="Embed" ProgID="Equation.DSMT4" ShapeID="_x0000_i1175" DrawAspect="Content" ObjectID="_1580489265" r:id="rId308"/>
+          <o:OLEObject Type="Embed" ProgID="Equation.DSMT4" ShapeID="_x0000_i1175" DrawAspect="Content" ObjectID="_1580524734" r:id="rId308"/>
         </w:object>
       </w:r>
       <w:r>
@@ -11303,7 +11303,7 @@
           <v:shape id="_x0000_i1176" type="#_x0000_t75" style="width:52.6pt;height:20.65pt" o:ole="">
             <v:imagedata r:id="rId309" o:title=""/>
           </v:shape>
-          <o:OLEObject Type="Embed" ProgID="Equation.DSMT4" ShapeID="_x0000_i1176" DrawAspect="Content" ObjectID="_1580489266" r:id="rId310"/>
+          <o:OLEObject Type="Embed" ProgID="Equation.DSMT4" ShapeID="_x0000_i1176" DrawAspect="Content" ObjectID="_1580524735" r:id="rId310"/>
         </w:object>
       </w:r>
       <w:r>
@@ -11342,7 +11342,7 @@
           <v:shape id="_x0000_i1177" type="#_x0000_t75" style="width:294.25pt;height:70.75pt" o:ole="">
             <v:imagedata r:id="rId311" o:title=""/>
           </v:shape>
-          <o:OLEObject Type="Embed" ProgID="Equation.DSMT4" ShapeID="_x0000_i1177" DrawAspect="Content" ObjectID="_1580489267" r:id="rId312"/>
+          <o:OLEObject Type="Embed" ProgID="Equation.DSMT4" ShapeID="_x0000_i1177" DrawAspect="Content" ObjectID="_1580524736" r:id="rId312"/>
         </w:object>
       </w:r>
       <w:r>
@@ -11409,7 +11409,7 @@
           <v:shape id="_x0000_i1178" type="#_x0000_t75" style="width:60.75pt;height:20.65pt" o:ole="">
             <v:imagedata r:id="rId313" o:title=""/>
           </v:shape>
-          <o:OLEObject Type="Embed" ProgID="Equation.DSMT4" ShapeID="_x0000_i1178" DrawAspect="Content" ObjectID="_1580489268" r:id="rId314"/>
+          <o:OLEObject Type="Embed" ProgID="Equation.DSMT4" ShapeID="_x0000_i1178" DrawAspect="Content" ObjectID="_1580524737" r:id="rId314"/>
         </w:object>
       </w:r>
       <w:r>
@@ -11467,7 +11467,7 @@
           <v:shape id="_x0000_i1179" type="#_x0000_t75" style="width:315.55pt;height:112.7pt" o:ole="">
             <v:imagedata r:id="rId315" o:title=""/>
           </v:shape>
-          <o:OLEObject Type="Embed" ProgID="Equation.DSMT4" ShapeID="_x0000_i1179" DrawAspect="Content" ObjectID="_1580489269" r:id="rId316"/>
+          <o:OLEObject Type="Embed" ProgID="Equation.DSMT4" ShapeID="_x0000_i1179" DrawAspect="Content" ObjectID="_1580524738" r:id="rId316"/>
         </w:object>
       </w:r>
       <w:r>
@@ -11541,7 +11541,7 @@
           <v:shape id="_x0000_i1180" type="#_x0000_t75" style="width:189.1pt;height:22.55pt" o:ole="">
             <v:imagedata r:id="rId317" o:title=""/>
           </v:shape>
-          <o:OLEObject Type="Embed" ProgID="Equation.DSMT4" ShapeID="_x0000_i1180" DrawAspect="Content" ObjectID="_1580489270" r:id="rId318"/>
+          <o:OLEObject Type="Embed" ProgID="Equation.DSMT4" ShapeID="_x0000_i1180" DrawAspect="Content" ObjectID="_1580524739" r:id="rId318"/>
         </w:object>
       </w:r>
       <w:r>
@@ -11748,7 +11748,7 @@
           <v:shape id="_x0000_i1181" type="#_x0000_t75" style="width:13.75pt;height:18.8pt" o:ole="">
             <v:imagedata r:id="rId319" o:title=""/>
           </v:shape>
-          <o:OLEObject Type="Embed" ProgID="Equation.DSMT4" ShapeID="_x0000_i1181" DrawAspect="Content" ObjectID="_1580489271" r:id="rId320"/>
+          <o:OLEObject Type="Embed" ProgID="Equation.DSMT4" ShapeID="_x0000_i1181" DrawAspect="Content" ObjectID="_1580524740" r:id="rId320"/>
         </w:object>
       </w:r>
       <w:r>
@@ -11768,7 +11768,7 @@
           <v:shape id="_x0000_i1182" type="#_x0000_t75" style="width:15.05pt;height:21.3pt" o:ole="">
             <v:imagedata r:id="rId321" o:title=""/>
           </v:shape>
-          <o:OLEObject Type="Embed" ProgID="Equation.DSMT4" ShapeID="_x0000_i1182" DrawAspect="Content" ObjectID="_1580489272" r:id="rId322"/>
+          <o:OLEObject Type="Embed" ProgID="Equation.DSMT4" ShapeID="_x0000_i1182" DrawAspect="Content" ObjectID="_1580524741" r:id="rId322"/>
         </w:object>
       </w:r>
       <w:r>
@@ -11918,7 +11918,7 @@
           <v:shape id="_x0000_i1183" type="#_x0000_t75" style="width:356.25pt;height:43.2pt" o:ole="">
             <v:imagedata r:id="rId323" o:title=""/>
           </v:shape>
-          <o:OLEObject Type="Embed" ProgID="Equation.DSMT4" ShapeID="_x0000_i1183" DrawAspect="Content" ObjectID="_1580489273" r:id="rId324"/>
+          <o:OLEObject Type="Embed" ProgID="Equation.DSMT4" ShapeID="_x0000_i1183" DrawAspect="Content" ObjectID="_1580524742" r:id="rId324"/>
         </w:object>
       </w:r>
       <w:r>
@@ -12040,7 +12040,7 @@
           <v:shape id="_x0000_i1184" type="#_x0000_t75" style="width:150.9pt;height:21.3pt" o:ole="">
             <v:imagedata r:id="rId325" o:title=""/>
           </v:shape>
-          <o:OLEObject Type="Embed" ProgID="Equation.DSMT4" ShapeID="_x0000_i1184" DrawAspect="Content" ObjectID="_1580489274" r:id="rId326"/>
+          <o:OLEObject Type="Embed" ProgID="Equation.DSMT4" ShapeID="_x0000_i1184" DrawAspect="Content" ObjectID="_1580524743" r:id="rId326"/>
         </w:object>
       </w:r>
       <w:r>
@@ -12079,7 +12079,7 @@
           <v:shape id="_x0000_i1185" type="#_x0000_t75" style="width:98.3pt;height:43.2pt" o:ole="">
             <v:imagedata r:id="rId327" o:title=""/>
           </v:shape>
-          <o:OLEObject Type="Embed" ProgID="Equation.DSMT4" ShapeID="_x0000_i1185" DrawAspect="Content" ObjectID="_1580489275" r:id="rId328"/>
+          <o:OLEObject Type="Embed" ProgID="Equation.DSMT4" ShapeID="_x0000_i1185" DrawAspect="Content" ObjectID="_1580524744" r:id="rId328"/>
         </w:object>
       </w:r>
       <w:r>
@@ -12179,7 +12179,7 @@
           <v:shape id="_x0000_i1186" type="#_x0000_t75" style="width:314.9pt;height:45.1pt" o:ole="">
             <v:imagedata r:id="rId329" o:title=""/>
           </v:shape>
-          <o:OLEObject Type="Embed" ProgID="Equation.DSMT4" ShapeID="_x0000_i1186" DrawAspect="Content" ObjectID="_1580489276" r:id="rId330"/>
+          <o:OLEObject Type="Embed" ProgID="Equation.DSMT4" ShapeID="_x0000_i1186" DrawAspect="Content" ObjectID="_1580524745" r:id="rId330"/>
         </w:object>
       </w:r>
       <w:r>
@@ -12342,7 +12342,7 @@
           <v:shape id="_x0000_i1187" type="#_x0000_t75" style="width:123.95pt;height:21.9pt" o:ole="">
             <v:imagedata r:id="rId331" o:title=""/>
           </v:shape>
-          <o:OLEObject Type="Embed" ProgID="Equation.DSMT4" ShapeID="_x0000_i1187" DrawAspect="Content" ObjectID="_1580489277" r:id="rId332"/>
+          <o:OLEObject Type="Embed" ProgID="Equation.DSMT4" ShapeID="_x0000_i1187" DrawAspect="Content" ObjectID="_1580524746" r:id="rId332"/>
         </w:object>
       </w:r>
       <w:r>
@@ -12371,7 +12371,7 @@
           <v:shape id="_x0000_i1188" type="#_x0000_t75" style="width:120.2pt;height:21.9pt" o:ole="">
             <v:imagedata r:id="rId333" o:title=""/>
           </v:shape>
-          <o:OLEObject Type="Embed" ProgID="Equation.DSMT4" ShapeID="_x0000_i1188" DrawAspect="Content" ObjectID="_1580489278" r:id="rId334"/>
+          <o:OLEObject Type="Embed" ProgID="Equation.DSMT4" ShapeID="_x0000_i1188" DrawAspect="Content" ObjectID="_1580524747" r:id="rId334"/>
         </w:object>
       </w:r>
       <w:r>
@@ -12449,7 +12449,7 @@
           <v:shape id="_x0000_i1189" type="#_x0000_t75" style="width:221pt;height:38.8pt" o:ole="">
             <v:imagedata r:id="rId335" o:title=""/>
           </v:shape>
-          <o:OLEObject Type="Embed" ProgID="Equation.DSMT4" ShapeID="_x0000_i1189" DrawAspect="Content" ObjectID="_1580489279" r:id="rId336"/>
+          <o:OLEObject Type="Embed" ProgID="Equation.DSMT4" ShapeID="_x0000_i1189" DrawAspect="Content" ObjectID="_1580524748" r:id="rId336"/>
         </w:object>
       </w:r>
       <w:r>
@@ -12516,7 +12516,7 @@
           <v:shape id="_x0000_i1190" type="#_x0000_t75" style="width:132.1pt;height:18.8pt" o:ole="">
             <v:imagedata r:id="rId337" o:title=""/>
           </v:shape>
-          <o:OLEObject Type="Embed" ProgID="Equation.DSMT4" ShapeID="_x0000_i1190" DrawAspect="Content" ObjectID="_1580489280" r:id="rId338"/>
+          <o:OLEObject Type="Embed" ProgID="Equation.DSMT4" ShapeID="_x0000_i1190" DrawAspect="Content" ObjectID="_1580524749" r:id="rId338"/>
         </w:object>
       </w:r>
       <w:r>
@@ -12540,7 +12540,7 @@
           <v:shape id="_x0000_i1191" type="#_x0000_t75" style="width:331.2pt;height:48.85pt" o:ole="">
             <v:imagedata r:id="rId339" o:title=""/>
           </v:shape>
-          <o:OLEObject Type="Embed" ProgID="Equation.DSMT4" ShapeID="_x0000_i1191" DrawAspect="Content" ObjectID="_1580489281" r:id="rId340"/>
+          <o:OLEObject Type="Embed" ProgID="Equation.DSMT4" ShapeID="_x0000_i1191" DrawAspect="Content" ObjectID="_1580524750" r:id="rId340"/>
         </w:object>
       </w:r>
     </w:p>
@@ -12561,7 +12561,7 @@
           <v:shape id="_x0000_i1192" type="#_x0000_t75" style="width:420.75pt;height:41.95pt" o:ole="">
             <v:imagedata r:id="rId341" o:title=""/>
           </v:shape>
-          <o:OLEObject Type="Embed" ProgID="Equation.DSMT4" ShapeID="_x0000_i1192" DrawAspect="Content" ObjectID="_1580489282" r:id="rId342"/>
+          <o:OLEObject Type="Embed" ProgID="Equation.DSMT4" ShapeID="_x0000_i1192" DrawAspect="Content" ObjectID="_1580524751" r:id="rId342"/>
         </w:object>
       </w:r>
     </w:p>
@@ -12584,7 +12584,7 @@
           <v:shape id="_x0000_i1193" type="#_x0000_t75" style="width:423.85pt;height:100.15pt" o:ole="">
             <v:imagedata r:id="rId343" o:title=""/>
           </v:shape>
-          <o:OLEObject Type="Embed" ProgID="Equation.DSMT4" ShapeID="_x0000_i1193" DrawAspect="Content" ObjectID="_1580489283" r:id="rId344"/>
+          <o:OLEObject Type="Embed" ProgID="Equation.DSMT4" ShapeID="_x0000_i1193" DrawAspect="Content" ObjectID="_1580524752" r:id="rId344"/>
         </w:object>
       </w:r>
     </w:p>
@@ -12663,7 +12663,7 @@
           <v:shape id="_x0000_i1194" type="#_x0000_t75" style="width:405.7pt;height:43.2pt" o:ole="">
             <v:imagedata r:id="rId345" o:title=""/>
           </v:shape>
-          <o:OLEObject Type="Embed" ProgID="Equation.DSMT4" ShapeID="_x0000_i1194" DrawAspect="Content" ObjectID="_1580489284" r:id="rId346"/>
+          <o:OLEObject Type="Embed" ProgID="Equation.DSMT4" ShapeID="_x0000_i1194" DrawAspect="Content" ObjectID="_1580524753" r:id="rId346"/>
         </w:object>
       </w:r>
       <w:r>
@@ -12804,7 +12804,7 @@
           <v:shape id="_x0000_i1195" type="#_x0000_t75" style="width:140.25pt;height:21.3pt" o:ole="">
             <v:imagedata r:id="rId347" o:title=""/>
           </v:shape>
-          <o:OLEObject Type="Embed" ProgID="Equation.DSMT4" ShapeID="_x0000_i1195" DrawAspect="Content" ObjectID="_1580489285" r:id="rId348"/>
+          <o:OLEObject Type="Embed" ProgID="Equation.DSMT4" ShapeID="_x0000_i1195" DrawAspect="Content" ObjectID="_1580524754" r:id="rId348"/>
         </w:object>
       </w:r>
       <w:r>
@@ -12878,7 +12878,7 @@
           <v:shape id="_x0000_i1196" type="#_x0000_t75" style="width:31.95pt;height:21.3pt" o:ole="">
             <v:imagedata r:id="rId349" o:title=""/>
           </v:shape>
-          <o:OLEObject Type="Embed" ProgID="Equation.DSMT4" ShapeID="_x0000_i1196" DrawAspect="Content" ObjectID="_1580489286" r:id="rId350"/>
+          <o:OLEObject Type="Embed" ProgID="Equation.DSMT4" ShapeID="_x0000_i1196" DrawAspect="Content" ObjectID="_1580524755" r:id="rId350"/>
         </w:object>
       </w:r>
       <w:r>
@@ -12997,7 +12997,7 @@
           <v:shape id="_x0000_i1197" type="#_x0000_t75" style="width:199.7pt;height:73.25pt" o:ole="">
             <v:imagedata r:id="rId351" o:title=""/>
           </v:shape>
-          <o:OLEObject Type="Embed" ProgID="Equation.DSMT4" ShapeID="_x0000_i1197" DrawAspect="Content" ObjectID="_1580489287" r:id="rId352"/>
+          <o:OLEObject Type="Embed" ProgID="Equation.DSMT4" ShapeID="_x0000_i1197" DrawAspect="Content" ObjectID="_1580524756" r:id="rId352"/>
         </w:object>
       </w:r>
       <w:r>
@@ -13124,7 +13124,7 @@
           <v:shape id="_x0000_i1198" type="#_x0000_t75" style="width:31.95pt;height:21.3pt" o:ole="">
             <v:imagedata r:id="rId349" o:title=""/>
           </v:shape>
-          <o:OLEObject Type="Embed" ProgID="Equation.DSMT4" ShapeID="_x0000_i1198" DrawAspect="Content" ObjectID="_1580489288" r:id="rId353"/>
+          <o:OLEObject Type="Embed" ProgID="Equation.DSMT4" ShapeID="_x0000_i1198" DrawAspect="Content" ObjectID="_1580524757" r:id="rId353"/>
         </w:object>
       </w:r>
       <w:r>
@@ -13148,7 +13148,7 @@
           <v:shape id="_x0000_i1199" type="#_x0000_t75" style="width:152.15pt;height:65.1pt" o:ole="">
             <v:imagedata r:id="rId354" o:title=""/>
           </v:shape>
-          <o:OLEObject Type="Embed" ProgID="Equation.DSMT4" ShapeID="_x0000_i1199" DrawAspect="Content" ObjectID="_1580489289" r:id="rId355"/>
+          <o:OLEObject Type="Embed" ProgID="Equation.DSMT4" ShapeID="_x0000_i1199" DrawAspect="Content" ObjectID="_1580524758" r:id="rId355"/>
         </w:object>
       </w:r>
     </w:p>
@@ -13184,7 +13184,7 @@
           <v:shape id="_x0000_i1200" type="#_x0000_t75" style="width:274.25pt;height:45.1pt" o:ole="">
             <v:imagedata r:id="rId356" o:title=""/>
           </v:shape>
-          <o:OLEObject Type="Embed" ProgID="Equation.DSMT4" ShapeID="_x0000_i1200" DrawAspect="Content" ObjectID="_1580489290" r:id="rId357"/>
+          <o:OLEObject Type="Embed" ProgID="Equation.DSMT4" ShapeID="_x0000_i1200" DrawAspect="Content" ObjectID="_1580524759" r:id="rId357"/>
         </w:object>
       </w:r>
       <w:r>
@@ -13267,7 +13267,7 @@
           <v:shape id="_x0000_i1201" type="#_x0000_t75" style="width:40.05pt;height:21.3pt" o:ole="">
             <v:imagedata r:id="rId358" o:title=""/>
           </v:shape>
-          <o:OLEObject Type="Embed" ProgID="Equation.DSMT4" ShapeID="_x0000_i1201" DrawAspect="Content" ObjectID="_1580489291" r:id="rId359"/>
+          <o:OLEObject Type="Embed" ProgID="Equation.DSMT4" ShapeID="_x0000_i1201" DrawAspect="Content" ObjectID="_1580524760" r:id="rId359"/>
         </w:object>
       </w:r>
       <w:r>
@@ -13383,7 +13383,7 @@
           <v:shape id="_x0000_i1202" type="#_x0000_t75" style="width:291.15pt;height:68.85pt" o:ole="">
             <v:imagedata r:id="rId360" o:title=""/>
           </v:shape>
-          <o:OLEObject Type="Embed" ProgID="Equation.DSMT4" ShapeID="_x0000_i1202" DrawAspect="Content" ObjectID="_1580489292" r:id="rId361"/>
+          <o:OLEObject Type="Embed" ProgID="Equation.DSMT4" ShapeID="_x0000_i1202" DrawAspect="Content" ObjectID="_1580524761" r:id="rId361"/>
         </w:object>
       </w:r>
       <w:r>
@@ -13510,7 +13510,7 @@
           <v:shape id="_x0000_i1203" type="#_x0000_t75" style="width:227.25pt;height:23.15pt" o:ole="">
             <v:imagedata r:id="rId362" o:title=""/>
           </v:shape>
-          <o:OLEObject Type="Embed" ProgID="Equation.DSMT4" ShapeID="_x0000_i1203" DrawAspect="Content" ObjectID="_1580489293" r:id="rId363"/>
+          <o:OLEObject Type="Embed" ProgID="Equation.DSMT4" ShapeID="_x0000_i1203" DrawAspect="Content" ObjectID="_1580524762" r:id="rId363"/>
         </w:object>
       </w:r>
       <w:r>
@@ -13682,7 +13682,7 @@
           <v:shape id="_x0000_i1204" type="#_x0000_t75" style="width:304.9pt;height:90.8pt" o:ole="">
             <v:imagedata r:id="rId364" o:title=""/>
           </v:shape>
-          <o:OLEObject Type="Embed" ProgID="Equation.DSMT4" ShapeID="_x0000_i1204" DrawAspect="Content" ObjectID="_1580489294" r:id="rId365"/>
+          <o:OLEObject Type="Embed" ProgID="Equation.DSMT4" ShapeID="_x0000_i1204" DrawAspect="Content" ObjectID="_1580524763" r:id="rId365"/>
         </w:object>
       </w:r>
       <w:r>
@@ -13801,7 +13801,7 @@
           <v:shape id="_x0000_i1205" type="#_x0000_t75" style="width:41.95pt;height:13.75pt" o:ole="">
             <v:imagedata r:id="rId366" o:title=""/>
           </v:shape>
-          <o:OLEObject Type="Embed" ProgID="Equation.DSMT4" ShapeID="_x0000_i1205" DrawAspect="Content" ObjectID="_1580489295" r:id="rId367"/>
+          <o:OLEObject Type="Embed" ProgID="Equation.DSMT4" ShapeID="_x0000_i1205" DrawAspect="Content" ObjectID="_1580524764" r:id="rId367"/>
         </w:object>
       </w:r>
       <w:r>
@@ -13827,7 +13827,7 @@
           <v:shape id="_x0000_i1206" type="#_x0000_t75" style="width:217.25pt;height:120.85pt" o:ole="">
             <v:imagedata r:id="rId368" o:title=""/>
           </v:shape>
-          <o:OLEObject Type="Embed" ProgID="Equation.DSMT4" ShapeID="_x0000_i1206" DrawAspect="Content" ObjectID="_1580489296" r:id="rId369"/>
+          <o:OLEObject Type="Embed" ProgID="Equation.DSMT4" ShapeID="_x0000_i1206" DrawAspect="Content" ObjectID="_1580524765" r:id="rId369"/>
         </w:object>
       </w:r>
       <w:r>
@@ -13901,7 +13901,7 @@
           <v:shape id="_x0000_i1207" type="#_x0000_t75" style="width:127.7pt;height:21.3pt" o:ole="">
             <v:imagedata r:id="rId370" o:title=""/>
           </v:shape>
-          <o:OLEObject Type="Embed" ProgID="Equation.DSMT4" ShapeID="_x0000_i1207" DrawAspect="Content" ObjectID="_1580489297" r:id="rId371"/>
+          <o:OLEObject Type="Embed" ProgID="Equation.DSMT4" ShapeID="_x0000_i1207" DrawAspect="Content" ObjectID="_1580524766" r:id="rId371"/>
         </w:object>
       </w:r>
       <w:r>
@@ -13978,7 +13978,7 @@
           <v:shape id="_x0000_i1208" type="#_x0000_t75" style="width:33.8pt;height:21.3pt" o:ole="">
             <v:imagedata r:id="rId372" o:title=""/>
           </v:shape>
-          <o:OLEObject Type="Embed" ProgID="Equation.DSMT4" ShapeID="_x0000_i1208" DrawAspect="Content" ObjectID="_1580489298" r:id="rId373"/>
+          <o:OLEObject Type="Embed" ProgID="Equation.DSMT4" ShapeID="_x0000_i1208" DrawAspect="Content" ObjectID="_1580524767" r:id="rId373"/>
         </w:object>
       </w:r>
       <w:r>
@@ -14004,7 +14004,7 @@
           <v:shape id="_x0000_i1209" type="#_x0000_t75" style="width:209.75pt;height:63.25pt" o:ole="">
             <v:imagedata r:id="rId374" o:title=""/>
           </v:shape>
-          <o:OLEObject Type="Embed" ProgID="Equation.DSMT4" ShapeID="_x0000_i1209" DrawAspect="Content" ObjectID="_1580489299" r:id="rId375"/>
+          <o:OLEObject Type="Embed" ProgID="Equation.DSMT4" ShapeID="_x0000_i1209" DrawAspect="Content" ObjectID="_1580524768" r:id="rId375"/>
         </w:object>
       </w:r>
       <w:r>
@@ -14129,7 +14129,7 @@
           <v:shape id="_x0000_i1210" type="#_x0000_t75" style="width:112.05pt;height:21.9pt" o:ole="">
             <v:imagedata r:id="rId376" o:title=""/>
           </v:shape>
-          <o:OLEObject Type="Embed" ProgID="Equation.DSMT4" ShapeID="_x0000_i1210" DrawAspect="Content" ObjectID="_1580489300" r:id="rId377"/>
+          <o:OLEObject Type="Embed" ProgID="Equation.DSMT4" ShapeID="_x0000_i1210" DrawAspect="Content" ObjectID="_1580524769" r:id="rId377"/>
         </w:object>
       </w:r>
       <w:r>
@@ -14159,7 +14159,7 @@
           <v:shape id="_x0000_i1211" type="#_x0000_t75" style="width:167.8pt;height:18.8pt" o:ole="">
             <v:imagedata r:id="rId378" o:title=""/>
           </v:shape>
-          <o:OLEObject Type="Embed" ProgID="Equation.DSMT4" ShapeID="_x0000_i1211" DrawAspect="Content" ObjectID="_1580489301" r:id="rId379"/>
+          <o:OLEObject Type="Embed" ProgID="Equation.DSMT4" ShapeID="_x0000_i1211" DrawAspect="Content" ObjectID="_1580524770" r:id="rId379"/>
         </w:object>
       </w:r>
       <w:r>
@@ -14197,7 +14197,7 @@
           <v:shape id="_x0000_i1212" type="#_x0000_t75" style="width:100.8pt;height:36.3pt" o:ole="">
             <v:imagedata r:id="rId380" o:title=""/>
           </v:shape>
-          <o:OLEObject Type="Embed" ProgID="Equation.DSMT4" ShapeID="_x0000_i1212" DrawAspect="Content" ObjectID="_1580489302" r:id="rId381"/>
+          <o:OLEObject Type="Embed" ProgID="Equation.DSMT4" ShapeID="_x0000_i1212" DrawAspect="Content" ObjectID="_1580524771" r:id="rId381"/>
         </w:object>
       </w:r>
       <w:r>
@@ -14294,7 +14294,7 @@
           <v:shape id="_x0000_i1213" type="#_x0000_t75" style="width:274.85pt;height:103.3pt" o:ole="">
             <v:imagedata r:id="rId382" o:title=""/>
           </v:shape>
-          <o:OLEObject Type="Embed" ProgID="Equation.DSMT4" ShapeID="_x0000_i1213" DrawAspect="Content" ObjectID="_1580489303" r:id="rId383"/>
+          <o:OLEObject Type="Embed" ProgID="Equation.DSMT4" ShapeID="_x0000_i1213" DrawAspect="Content" ObjectID="_1580524772" r:id="rId383"/>
         </w:object>
       </w:r>
       <w:r>
@@ -14419,7 +14419,7 @@
           <v:shape id="_x0000_i1214" type="#_x0000_t75" style="width:31.3pt;height:15.05pt" o:ole="">
             <v:imagedata r:id="rId384" o:title=""/>
           </v:shape>
-          <o:OLEObject Type="Embed" ProgID="Equation.DSMT4" ShapeID="_x0000_i1214" DrawAspect="Content" ObjectID="_1580489304" r:id="rId385"/>
+          <o:OLEObject Type="Embed" ProgID="Equation.DSMT4" ShapeID="_x0000_i1214" DrawAspect="Content" ObjectID="_1580524773" r:id="rId385"/>
         </w:object>
       </w:r>
       <w:r>
@@ -14443,7 +14443,7 @@
           <v:shape id="_x0000_i1215" type="#_x0000_t75" style="width:212.25pt;height:46.95pt" o:ole="">
             <v:imagedata r:id="rId386" o:title=""/>
           </v:shape>
-          <o:OLEObject Type="Embed" ProgID="Equation.DSMT4" ShapeID="_x0000_i1215" DrawAspect="Content" ObjectID="_1580489305" r:id="rId387"/>
+          <o:OLEObject Type="Embed" ProgID="Equation.DSMT4" ShapeID="_x0000_i1215" DrawAspect="Content" ObjectID="_1580524774" r:id="rId387"/>
         </w:object>
       </w:r>
     </w:p>
@@ -14472,7 +14472,7 @@
           <v:shape id="_x0000_i1216" type="#_x0000_t75" style="width:31.3pt;height:11.9pt" o:ole="">
             <v:imagedata r:id="rId388" o:title=""/>
           </v:shape>
-          <o:OLEObject Type="Embed" ProgID="Equation.DSMT4" ShapeID="_x0000_i1216" DrawAspect="Content" ObjectID="_1580489306" r:id="rId389"/>
+          <o:OLEObject Type="Embed" ProgID="Equation.DSMT4" ShapeID="_x0000_i1216" DrawAspect="Content" ObjectID="_1580524775" r:id="rId389"/>
         </w:object>
       </w:r>
       <w:r>
@@ -14509,7 +14509,7 @@
           <v:shape id="_x0000_i1217" type="#_x0000_t75" style="width:308.05pt;height:108.95pt" o:ole="">
             <v:imagedata r:id="rId390" o:title=""/>
           </v:shape>
-          <o:OLEObject Type="Embed" ProgID="Equation.DSMT4" ShapeID="_x0000_i1217" DrawAspect="Content" ObjectID="_1580489307" r:id="rId391"/>
+          <o:OLEObject Type="Embed" ProgID="Equation.DSMT4" ShapeID="_x0000_i1217" DrawAspect="Content" ObjectID="_1580524776" r:id="rId391"/>
         </w:object>
       </w:r>
     </w:p>
@@ -14535,7 +14535,7 @@
           <v:shape id="_x0000_i1218" type="#_x0000_t75" style="width:11.9pt;height:18.8pt" o:ole="">
             <v:imagedata r:id="rId392" o:title=""/>
           </v:shape>
-          <o:OLEObject Type="Embed" ProgID="Equation.DSMT4" ShapeID="_x0000_i1218" DrawAspect="Content" ObjectID="_1580489308" r:id="rId393"/>
+          <o:OLEObject Type="Embed" ProgID="Equation.DSMT4" ShapeID="_x0000_i1218" DrawAspect="Content" ObjectID="_1580524777" r:id="rId393"/>
         </w:object>
       </w:r>
       <w:r>
@@ -14553,7 +14553,7 @@
           <v:shape id="_x0000_i1219" type="#_x0000_t75" style="width:13.75pt;height:18.8pt" o:ole="">
             <v:imagedata r:id="rId394" o:title=""/>
           </v:shape>
-          <o:OLEObject Type="Embed" ProgID="Equation.DSMT4" ShapeID="_x0000_i1219" DrawAspect="Content" ObjectID="_1580489309" r:id="rId395"/>
+          <o:OLEObject Type="Embed" ProgID="Equation.DSMT4" ShapeID="_x0000_i1219" DrawAspect="Content" ObjectID="_1580524778" r:id="rId395"/>
         </w:object>
       </w:r>
       <w:r>
@@ -14585,7 +14585,7 @@
           <v:shape id="_x0000_i1220" type="#_x0000_t75" style="width:237.3pt;height:48.85pt" o:ole="">
             <v:imagedata r:id="rId396" o:title=""/>
           </v:shape>
-          <o:OLEObject Type="Embed" ProgID="Equation.DSMT4" ShapeID="_x0000_i1220" DrawAspect="Content" ObjectID="_1580489310" r:id="rId397"/>
+          <o:OLEObject Type="Embed" ProgID="Equation.DSMT4" ShapeID="_x0000_i1220" DrawAspect="Content" ObjectID="_1580524779" r:id="rId397"/>
         </w:object>
       </w:r>
       <w:r>
@@ -14715,7 +14715,7 @@
           <v:shape id="_x0000_i1221" type="#_x0000_t75" style="width:298pt;height:21.3pt" o:ole="">
             <v:imagedata r:id="rId398" o:title=""/>
           </v:shape>
-          <o:OLEObject Type="Embed" ProgID="Equation.DSMT4" ShapeID="_x0000_i1221" DrawAspect="Content" ObjectID="_1580489311" r:id="rId399"/>
+          <o:OLEObject Type="Embed" ProgID="Equation.DSMT4" ShapeID="_x0000_i1221" DrawAspect="Content" ObjectID="_1580524780" r:id="rId399"/>
         </w:object>
       </w:r>
     </w:p>
@@ -14752,7 +14752,7 @@
           <v:shape id="_x0000_i1222" type="#_x0000_t75" style="width:142.1pt;height:23.15pt" o:ole="">
             <v:imagedata r:id="rId400" o:title=""/>
           </v:shape>
-          <o:OLEObject Type="Embed" ProgID="Equation.DSMT4" ShapeID="_x0000_i1222" DrawAspect="Content" ObjectID="_1580489312" r:id="rId401"/>
+          <o:OLEObject Type="Embed" ProgID="Equation.DSMT4" ShapeID="_x0000_i1222" DrawAspect="Content" ObjectID="_1580524781" r:id="rId401"/>
         </w:object>
       </w:r>
       <w:r>
@@ -14794,7 +14794,7 @@
           <v:shape id="_x0000_i1223" type="#_x0000_t75" style="width:179.05pt;height:35.05pt" o:ole="">
             <v:imagedata r:id="rId402" o:title=""/>
           </v:shape>
-          <o:OLEObject Type="Embed" ProgID="Equation.DSMT4" ShapeID="_x0000_i1223" DrawAspect="Content" ObjectID="_1580489313" r:id="rId403"/>
+          <o:OLEObject Type="Embed" ProgID="Equation.DSMT4" ShapeID="_x0000_i1223" DrawAspect="Content" ObjectID="_1580524782" r:id="rId403"/>
         </w:object>
       </w:r>
       <w:r>
@@ -14924,7 +14924,7 @@
           <v:shape id="_x0000_i1224" type="#_x0000_t75" style="width:100.15pt;height:36.3pt" o:ole="">
             <v:imagedata r:id="rId404" o:title=""/>
           </v:shape>
-          <o:OLEObject Type="Embed" ProgID="Equation.DSMT4" ShapeID="_x0000_i1224" DrawAspect="Content" ObjectID="_1580489314" r:id="rId405"/>
+          <o:OLEObject Type="Embed" ProgID="Equation.DSMT4" ShapeID="_x0000_i1224" DrawAspect="Content" ObjectID="_1580524783" r:id="rId405"/>
         </w:object>
       </w:r>
       <w:r>
@@ -15099,7 +15099,7 @@
           <v:shape id="_x0000_i1225" type="#_x0000_t75" style="width:192.85pt;height:75.15pt" o:ole="">
             <v:imagedata r:id="rId406" o:title=""/>
           </v:shape>
-          <o:OLEObject Type="Embed" ProgID="Equation.DSMT4" ShapeID="_x0000_i1225" DrawAspect="Content" ObjectID="_1580489315" r:id="rId407"/>
+          <o:OLEObject Type="Embed" ProgID="Equation.DSMT4" ShapeID="_x0000_i1225" DrawAspect="Content" ObjectID="_1580524784" r:id="rId407"/>
         </w:object>
       </w:r>
       <w:r>
@@ -15270,7 +15270,7 @@
           <v:shape id="_x0000_i1226" type="#_x0000_t75" style="width:214.1pt;height:63.25pt" o:ole="">
             <v:imagedata r:id="rId408" o:title=""/>
           </v:shape>
-          <o:OLEObject Type="Embed" ProgID="Equation.DSMT4" ShapeID="_x0000_i1226" DrawAspect="Content" ObjectID="_1580489316" r:id="rId409"/>
+          <o:OLEObject Type="Embed" ProgID="Equation.DSMT4" ShapeID="_x0000_i1226" DrawAspect="Content" ObjectID="_1580524785" r:id="rId409"/>
         </w:object>
       </w:r>
       <w:r>
@@ -15344,7 +15344,7 @@
           <v:shape id="_x0000_i1227" type="#_x0000_t75" style="width:13.75pt;height:11.9pt" o:ole="">
             <v:imagedata r:id="rId410" o:title=""/>
           </v:shape>
-          <o:OLEObject Type="Embed" ProgID="Equation.DSMT4" ShapeID="_x0000_i1227" DrawAspect="Content" ObjectID="_1580489317" r:id="rId411"/>
+          <o:OLEObject Type="Embed" ProgID="Equation.DSMT4" ShapeID="_x0000_i1227" DrawAspect="Content" ObjectID="_1580524786" r:id="rId411"/>
         </w:object>
       </w:r>
       <w:r>
@@ -15433,7 +15433,7 @@
           <v:shape id="_x0000_i1228" type="#_x0000_t75" style="width:50.7pt;height:15.05pt" o:ole="">
             <v:imagedata r:id="rId412" o:title=""/>
           </v:shape>
-          <o:OLEObject Type="Embed" ProgID="Equation.DSMT4" ShapeID="_x0000_i1228" DrawAspect="Content" ObjectID="_1580489318" r:id="rId413"/>
+          <o:OLEObject Type="Embed" ProgID="Equation.DSMT4" ShapeID="_x0000_i1228" DrawAspect="Content" ObjectID="_1580524787" r:id="rId413"/>
         </w:object>
       </w:r>
       <w:r>
@@ -15465,7 +15465,7 @@
           <v:shape id="_x0000_i1229" type="#_x0000_t75" style="width:68.25pt;height:21.3pt" o:ole="">
             <v:imagedata r:id="rId414" o:title=""/>
           </v:shape>
-          <o:OLEObject Type="Embed" ProgID="Equation.DSMT4" ShapeID="_x0000_i1229" DrawAspect="Content" ObjectID="_1580489319" r:id="rId415"/>
+          <o:OLEObject Type="Embed" ProgID="Equation.DSMT4" ShapeID="_x0000_i1229" DrawAspect="Content" ObjectID="_1580524788" r:id="rId415"/>
         </w:object>
       </w:r>
       <w:r>
@@ -15483,7 +15483,7 @@
           <v:shape id="_x0000_i1230" type="#_x0000_t75" style="width:65.75pt;height:21.3pt" o:ole="">
             <v:imagedata r:id="rId416" o:title=""/>
           </v:shape>
-          <o:OLEObject Type="Embed" ProgID="Equation.DSMT4" ShapeID="_x0000_i1230" DrawAspect="Content" ObjectID="_1580489320" r:id="rId417"/>
+          <o:OLEObject Type="Embed" ProgID="Equation.DSMT4" ShapeID="_x0000_i1230" DrawAspect="Content" ObjectID="_1580524789" r:id="rId417"/>
         </w:object>
       </w:r>
       <w:r>
@@ -15579,7 +15579,7 @@
           <v:shape id="_x0000_i1231" type="#_x0000_t75" style="width:234.8pt;height:43.2pt" o:ole="">
             <v:imagedata r:id="rId418" o:title=""/>
           </v:shape>
-          <o:OLEObject Type="Embed" ProgID="Equation.DSMT4" ShapeID="_x0000_i1231" DrawAspect="Content" ObjectID="_1580489321" r:id="rId419"/>
+          <o:OLEObject Type="Embed" ProgID="Equation.DSMT4" ShapeID="_x0000_i1231" DrawAspect="Content" ObjectID="_1580524790" r:id="rId419"/>
         </w:object>
       </w:r>
       <w:r>
@@ -15696,7 +15696,7 @@
           <v:shape id="_x0000_i1232" type="#_x0000_t75" style="width:85.75pt;height:18.8pt" o:ole="">
             <v:imagedata r:id="rId420" o:title=""/>
           </v:shape>
-          <o:OLEObject Type="Embed" ProgID="Equation.DSMT4" ShapeID="_x0000_i1232" DrawAspect="Content" ObjectID="_1580489322" r:id="rId421"/>
+          <o:OLEObject Type="Embed" ProgID="Equation.DSMT4" ShapeID="_x0000_i1232" DrawAspect="Content" ObjectID="_1580524791" r:id="rId421"/>
         </w:object>
       </w:r>
       <w:r>
@@ -15782,7 +15782,7 @@
           <v:shape id="_x0000_i1233" type="#_x0000_t75" style="width:199.7pt;height:45.1pt" o:ole="">
             <v:imagedata r:id="rId422" o:title=""/>
           </v:shape>
-          <o:OLEObject Type="Embed" ProgID="Equation.DSMT4" ShapeID="_x0000_i1233" DrawAspect="Content" ObjectID="_1580489323" r:id="rId423"/>
+          <o:OLEObject Type="Embed" ProgID="Equation.DSMT4" ShapeID="_x0000_i1233" DrawAspect="Content" ObjectID="_1580524792" r:id="rId423"/>
         </w:object>
       </w:r>
     </w:p>
@@ -15801,7 +15801,7 @@
           <v:shape id="_x0000_i1234" type="#_x0000_t75" style="width:257.95pt;height:65.75pt" o:ole="">
             <v:imagedata r:id="rId424" o:title=""/>
           </v:shape>
-          <o:OLEObject Type="Embed" ProgID="Equation.DSMT4" ShapeID="_x0000_i1234" DrawAspect="Content" ObjectID="_1580489324" r:id="rId425"/>
+          <o:OLEObject Type="Embed" ProgID="Equation.DSMT4" ShapeID="_x0000_i1234" DrawAspect="Content" ObjectID="_1580524793" r:id="rId425"/>
         </w:object>
       </w:r>
       <w:r>
@@ -15939,7 +15939,7 @@
           <v:shape id="_x0000_i1235" type="#_x0000_t75" style="width:472.7pt;height:120.85pt" o:ole="">
             <v:imagedata r:id="rId426" o:title=""/>
           </v:shape>
-          <o:OLEObject Type="Embed" ProgID="Equation.DSMT4" ShapeID="_x0000_i1235" DrawAspect="Content" ObjectID="_1580489325" r:id="rId427"/>
+          <o:OLEObject Type="Embed" ProgID="Equation.DSMT4" ShapeID="_x0000_i1235" DrawAspect="Content" ObjectID="_1580524794" r:id="rId427"/>
         </w:object>
       </w:r>
       <w:r>
@@ -16023,7 +16023,7 @@
           <v:shape id="_x0000_i1236" type="#_x0000_t75" style="width:110.2pt;height:38.2pt" o:ole="">
             <v:imagedata r:id="rId428" o:title=""/>
           </v:shape>
-          <o:OLEObject Type="Embed" ProgID="Equation.DSMT4" ShapeID="_x0000_i1236" DrawAspect="Content" ObjectID="_1580489326" r:id="rId429"/>
+          <o:OLEObject Type="Embed" ProgID="Equation.DSMT4" ShapeID="_x0000_i1236" DrawAspect="Content" ObjectID="_1580524795" r:id="rId429"/>
         </w:object>
       </w:r>
     </w:p>
@@ -16153,7 +16153,7 @@
           <v:shape id="_x0000_i1237" type="#_x0000_t75" style="width:41.95pt;height:13.75pt" o:ole="">
             <v:imagedata r:id="rId430" o:title=""/>
           </v:shape>
-          <o:OLEObject Type="Embed" ProgID="Equation.DSMT4" ShapeID="_x0000_i1237" DrawAspect="Content" ObjectID="_1580489327" r:id="rId431"/>
+          <o:OLEObject Type="Embed" ProgID="Equation.DSMT4" ShapeID="_x0000_i1237" DrawAspect="Content" ObjectID="_1580524796" r:id="rId431"/>
         </w:object>
       </w:r>
       <w:r>
@@ -16171,7 +16171,7 @@
           <v:shape id="_x0000_i1238" type="#_x0000_t75" style="width:55.7pt;height:21.3pt" o:ole="">
             <v:imagedata r:id="rId432" o:title=""/>
           </v:shape>
-          <o:OLEObject Type="Embed" ProgID="Equation.DSMT4" ShapeID="_x0000_i1238" DrawAspect="Content" ObjectID="_1580489328" r:id="rId433"/>
+          <o:OLEObject Type="Embed" ProgID="Equation.DSMT4" ShapeID="_x0000_i1238" DrawAspect="Content" ObjectID="_1580524797" r:id="rId433"/>
         </w:object>
       </w:r>
       <w:r>
@@ -16242,7 +16242,7 @@
           <v:shape id="_x0000_i1239" type="#_x0000_t75" style="width:418.85pt;height:77pt" o:ole="">
             <v:imagedata r:id="rId434" o:title=""/>
           </v:shape>
-          <o:OLEObject Type="Embed" ProgID="Equation.DSMT4" ShapeID="_x0000_i1239" DrawAspect="Content" ObjectID="_1580489329" r:id="rId435"/>
+          <o:OLEObject Type="Embed" ProgID="Equation.DSMT4" ShapeID="_x0000_i1239" DrawAspect="Content" ObjectID="_1580524798" r:id="rId435"/>
         </w:object>
       </w:r>
       <w:r>
@@ -16313,7 +16313,7 @@
           <v:shape id="_x0000_i1240" type="#_x0000_t75" style="width:174.05pt;height:18.8pt" o:ole="">
             <v:imagedata r:id="rId436" o:title=""/>
           </v:shape>
-          <o:OLEObject Type="Embed" ProgID="Equation.DSMT4" ShapeID="_x0000_i1240" DrawAspect="Content" ObjectID="_1580489330" r:id="rId437"/>
+          <o:OLEObject Type="Embed" ProgID="Equation.DSMT4" ShapeID="_x0000_i1240" DrawAspect="Content" ObjectID="_1580524799" r:id="rId437"/>
         </w:object>
       </w:r>
     </w:p>
@@ -16447,7 +16447,7 @@
           <v:shape id="_x0000_i1241" type="#_x0000_t75" style="width:403.85pt;height:145.25pt" o:ole="">
             <v:imagedata r:id="rId438" o:title=""/>
           </v:shape>
-          <o:OLEObject Type="Embed" ProgID="Equation.DSMT4" ShapeID="_x0000_i1241" DrawAspect="Content" ObjectID="_1580489331" r:id="rId439"/>
+          <o:OLEObject Type="Embed" ProgID="Equation.DSMT4" ShapeID="_x0000_i1241" DrawAspect="Content" ObjectID="_1580524800" r:id="rId439"/>
         </w:object>
       </w:r>
     </w:p>
@@ -16532,7 +16532,7 @@
           <v:shape id="_x0000_i1242" type="#_x0000_t75" style="width:418.85pt;height:160.9pt" o:ole="">
             <v:imagedata r:id="rId440" o:title=""/>
           </v:shape>
-          <o:OLEObject Type="Embed" ProgID="Equation.DSMT4" ShapeID="_x0000_i1242" DrawAspect="Content" ObjectID="_1580489332" r:id="rId441"/>
+          <o:OLEObject Type="Embed" ProgID="Equation.DSMT4" ShapeID="_x0000_i1242" DrawAspect="Content" ObjectID="_1580524801" r:id="rId441"/>
         </w:object>
       </w:r>
       <w:r>
@@ -16598,7 +16598,7 @@
           <v:shape id="_x0000_i1243" type="#_x0000_t75" style="width:6in;height:249.8pt" o:ole="">
             <v:imagedata r:id="rId442" o:title=""/>
           </v:shape>
-          <o:OLEObject Type="Embed" ProgID="Equation.DSMT4" ShapeID="_x0000_i1243" DrawAspect="Content" ObjectID="_1580489333" r:id="rId443"/>
+          <o:OLEObject Type="Embed" ProgID="Equation.DSMT4" ShapeID="_x0000_i1243" DrawAspect="Content" ObjectID="_1580524802" r:id="rId443"/>
         </w:object>
       </w:r>
       <w:r>
@@ -16850,7 +16850,7 @@
           <v:shape id="_x0000_i1244" type="#_x0000_t75" style="width:152.75pt;height:80.75pt" o:ole="">
             <v:imagedata r:id="rId444" o:title=""/>
           </v:shape>
-          <o:OLEObject Type="Embed" ProgID="Equation.DSMT4" ShapeID="_x0000_i1244" DrawAspect="Content" ObjectID="_1580489334" r:id="rId445"/>
+          <o:OLEObject Type="Embed" ProgID="Equation.DSMT4" ShapeID="_x0000_i1244" DrawAspect="Content" ObjectID="_1580524803" r:id="rId445"/>
         </w:object>
       </w:r>
       <w:r>
@@ -17074,7 +17074,7 @@
           <v:shape id="_x0000_i1245" type="#_x0000_t75" style="width:170.3pt;height:36.3pt" o:ole="">
             <v:imagedata r:id="rId446" o:title=""/>
           </v:shape>
-          <o:OLEObject Type="Embed" ProgID="Equation.DSMT4" ShapeID="_x0000_i1245" DrawAspect="Content" ObjectID="_1580489335" r:id="rId447"/>
+          <o:OLEObject Type="Embed" ProgID="Equation.DSMT4" ShapeID="_x0000_i1245" DrawAspect="Content" ObjectID="_1580524804" r:id="rId447"/>
         </w:object>
       </w:r>
       <w:r>
@@ -17140,7 +17140,7 @@
           <v:shape id="_x0000_i1246" type="#_x0000_t75" style="width:177.2pt;height:36.3pt" o:ole="">
             <v:imagedata r:id="rId448" o:title=""/>
           </v:shape>
-          <o:OLEObject Type="Embed" ProgID="Equation.DSMT4" ShapeID="_x0000_i1246" DrawAspect="Content" ObjectID="_1580489336" r:id="rId449"/>
+          <o:OLEObject Type="Embed" ProgID="Equation.DSMT4" ShapeID="_x0000_i1246" DrawAspect="Content" ObjectID="_1580524805" r:id="rId449"/>
         </w:object>
       </w:r>
       <w:r>
@@ -17206,7 +17206,7 @@
           <v:shape id="_x0000_i1247" type="#_x0000_t75" style="width:209.75pt;height:21.3pt" o:ole="">
             <v:imagedata r:id="rId450" o:title=""/>
           </v:shape>
-          <o:OLEObject Type="Embed" ProgID="Equation.DSMT4" ShapeID="_x0000_i1247" DrawAspect="Content" ObjectID="_1580489337" r:id="rId451"/>
+          <o:OLEObject Type="Embed" ProgID="Equation.DSMT4" ShapeID="_x0000_i1247" DrawAspect="Content" ObjectID="_1580524806" r:id="rId451"/>
         </w:object>
       </w:r>
       <w:r>
@@ -17377,7 +17377,7 @@
           <v:shape id="_x0000_i1248" type="#_x0000_t75" style="width:209.1pt;height:23.15pt" o:ole="">
             <v:imagedata r:id="rId452" o:title=""/>
           </v:shape>
-          <o:OLEObject Type="Embed" ProgID="Equation.DSMT4" ShapeID="_x0000_i1248" DrawAspect="Content" ObjectID="_1580489338" r:id="rId453"/>
+          <o:OLEObject Type="Embed" ProgID="Equation.DSMT4" ShapeID="_x0000_i1248" DrawAspect="Content" ObjectID="_1580524807" r:id="rId453"/>
         </w:object>
       </w:r>
       <w:commentRangeEnd w:id="65"/>
@@ -17511,7 +17511,7 @@
           <v:shape id="_x0000_i1249" type="#_x0000_t75" style="width:152.75pt;height:38.2pt" o:ole="">
             <v:imagedata r:id="rId454" o:title=""/>
           </v:shape>
-          <o:OLEObject Type="Embed" ProgID="Equation.DSMT4" ShapeID="_x0000_i1249" DrawAspect="Content" ObjectID="_1580489339" r:id="rId455"/>
+          <o:OLEObject Type="Embed" ProgID="Equation.DSMT4" ShapeID="_x0000_i1249" DrawAspect="Content" ObjectID="_1580524808" r:id="rId455"/>
         </w:object>
       </w:r>
       <w:r>
@@ -17579,7 +17579,7 @@
           <v:shape id="_x0000_i1250" type="#_x0000_t75" style="width:102.05pt;height:36.3pt" o:ole="">
             <v:imagedata r:id="rId456" o:title=""/>
           </v:shape>
-          <o:OLEObject Type="Embed" ProgID="Equation.DSMT4" ShapeID="_x0000_i1250" DrawAspect="Content" ObjectID="_1580489340" r:id="rId457"/>
+          <o:OLEObject Type="Embed" ProgID="Equation.DSMT4" ShapeID="_x0000_i1250" DrawAspect="Content" ObjectID="_1580524809" r:id="rId457"/>
         </w:object>
       </w:r>
       <w:r>
@@ -17647,7 +17647,7 @@
           <v:shape id="_x0000_i1251" type="#_x0000_t75" style="width:112.7pt;height:36.3pt" o:ole="">
             <v:imagedata r:id="rId458" o:title=""/>
           </v:shape>
-          <o:OLEObject Type="Embed" ProgID="Equation.DSMT4" ShapeID="_x0000_i1251" DrawAspect="Content" ObjectID="_1580489341" r:id="rId459"/>
+          <o:OLEObject Type="Embed" ProgID="Equation.DSMT4" ShapeID="_x0000_i1251" DrawAspect="Content" ObjectID="_1580524810" r:id="rId459"/>
         </w:object>
       </w:r>
       <w:r>
@@ -17718,7 +17718,7 @@
           <v:shape id="_x0000_i1252" type="#_x0000_t75" style="width:123.95pt;height:21.3pt" o:ole="">
             <v:imagedata r:id="rId460" o:title=""/>
           </v:shape>
-          <o:OLEObject Type="Embed" ProgID="Equation.DSMT4" ShapeID="_x0000_i1252" DrawAspect="Content" ObjectID="_1580489342" r:id="rId461"/>
+          <o:OLEObject Type="Embed" ProgID="Equation.DSMT4" ShapeID="_x0000_i1252" DrawAspect="Content" ObjectID="_1580524811" r:id="rId461"/>
         </w:object>
       </w:r>
       <w:r>
@@ -17919,7 +17919,7 @@
           <v:shape id="_x0000_i1253" type="#_x0000_t75" style="width:149pt;height:23.15pt" o:ole="">
             <v:imagedata r:id="rId462" o:title=""/>
           </v:shape>
-          <o:OLEObject Type="Embed" ProgID="Equation.DSMT4" ShapeID="_x0000_i1253" DrawAspect="Content" ObjectID="_1580489343" r:id="rId463"/>
+          <o:OLEObject Type="Embed" ProgID="Equation.DSMT4" ShapeID="_x0000_i1253" DrawAspect="Content" ObjectID="_1580524812" r:id="rId463"/>
         </w:object>
       </w:r>
     </w:p>
@@ -17948,7 +17948,7 @@
           <v:shape id="_x0000_i1254" type="#_x0000_t75" style="width:41.95pt;height:15.05pt" o:ole="">
             <v:imagedata r:id="rId464" o:title=""/>
           </v:shape>
-          <o:OLEObject Type="Embed" ProgID="Equation.DSMT4" ShapeID="_x0000_i1254" DrawAspect="Content" ObjectID="_1580489344" r:id="rId465"/>
+          <o:OLEObject Type="Embed" ProgID="Equation.DSMT4" ShapeID="_x0000_i1254" DrawAspect="Content" ObjectID="_1580524813" r:id="rId465"/>
         </w:object>
       </w:r>
       <w:r>
@@ -17973,7 +17973,7 @@
           <v:shape id="_x0000_i1255" type="#_x0000_t75" style="width:222.9pt;height:55.1pt" o:ole="">
             <v:imagedata r:id="rId466" o:title=""/>
           </v:shape>
-          <o:OLEObject Type="Embed" ProgID="Equation.DSMT4" ShapeID="_x0000_i1255" DrawAspect="Content" ObjectID="_1580489345" r:id="rId467"/>
+          <o:OLEObject Type="Embed" ProgID="Equation.DSMT4" ShapeID="_x0000_i1255" DrawAspect="Content" ObjectID="_1580524814" r:id="rId467"/>
         </w:object>
       </w:r>
       <w:r>
@@ -18005,7 +18005,7 @@
           <v:shape id="_x0000_i1256" type="#_x0000_t75" style="width:11.25pt;height:11.9pt" o:ole="">
             <v:imagedata r:id="rId468" o:title=""/>
           </v:shape>
-          <o:OLEObject Type="Embed" ProgID="Equation.DSMT4" ShapeID="_x0000_i1256" DrawAspect="Content" ObjectID="_1580489346" r:id="rId469"/>
+          <o:OLEObject Type="Embed" ProgID="Equation.DSMT4" ShapeID="_x0000_i1256" DrawAspect="Content" ObjectID="_1580524815" r:id="rId469"/>
         </w:object>
       </w:r>
       <w:r>
@@ -18025,7 +18025,7 @@
           <v:shape id="_x0000_i1257" type="#_x0000_t75" style="width:10pt;height:15.05pt" o:ole="">
             <v:imagedata r:id="rId470" o:title=""/>
           </v:shape>
-          <o:OLEObject Type="Embed" ProgID="Equation.DSMT4" ShapeID="_x0000_i1257" DrawAspect="Content" ObjectID="_1580489347" r:id="rId471"/>
+          <o:OLEObject Type="Embed" ProgID="Equation.DSMT4" ShapeID="_x0000_i1257" DrawAspect="Content" ObjectID="_1580524816" r:id="rId471"/>
         </w:object>
       </w:r>
       <w:r>
@@ -18045,7 +18045,7 @@
           <v:shape id="_x0000_i1258" type="#_x0000_t75" style="width:10pt;height:11.9pt" o:ole="">
             <v:imagedata r:id="rId472" o:title=""/>
           </v:shape>
-          <o:OLEObject Type="Embed" ProgID="Equation.DSMT4" ShapeID="_x0000_i1258" DrawAspect="Content" ObjectID="_1580489348" r:id="rId473"/>
+          <o:OLEObject Type="Embed" ProgID="Equation.DSMT4" ShapeID="_x0000_i1258" DrawAspect="Content" ObjectID="_1580524817" r:id="rId473"/>
         </w:object>
       </w:r>
       <w:r>
@@ -18072,7 +18072,7 @@
           <v:shape id="_x0000_i1259" type="#_x0000_t75" style="width:398.2pt;height:87.05pt" o:ole="">
             <v:imagedata r:id="rId474" o:title=""/>
           </v:shape>
-          <o:OLEObject Type="Embed" ProgID="Equation.DSMT4" ShapeID="_x0000_i1259" DrawAspect="Content" ObjectID="_1580489349" r:id="rId475"/>
+          <o:OLEObject Type="Embed" ProgID="Equation.DSMT4" ShapeID="_x0000_i1259" DrawAspect="Content" ObjectID="_1580524818" r:id="rId475"/>
         </w:object>
       </w:r>
       <w:r>
@@ -18141,7 +18141,7 @@
           <v:shape id="_x0000_i1260" type="#_x0000_t75" style="width:289.25pt;height:56.95pt" o:ole="">
             <v:imagedata r:id="rId476" o:title=""/>
           </v:shape>
-          <o:OLEObject Type="Embed" ProgID="Equation.DSMT4" ShapeID="_x0000_i1260" DrawAspect="Content" ObjectID="_1580489350" r:id="rId477"/>
+          <o:OLEObject Type="Embed" ProgID="Equation.DSMT4" ShapeID="_x0000_i1260" DrawAspect="Content" ObjectID="_1580524819" r:id="rId477"/>
         </w:object>
       </w:r>
       <w:r>
@@ -18209,7 +18209,7 @@
           <v:shape id="_x0000_i1261" type="#_x0000_t75" style="width:4in;height:56.95pt" o:ole="">
             <v:imagedata r:id="rId478" o:title=""/>
           </v:shape>
-          <o:OLEObject Type="Embed" ProgID="Equation.DSMT4" ShapeID="_x0000_i1261" DrawAspect="Content" ObjectID="_1580489351" r:id="rId479"/>
+          <o:OLEObject Type="Embed" ProgID="Equation.DSMT4" ShapeID="_x0000_i1261" DrawAspect="Content" ObjectID="_1580524820" r:id="rId479"/>
         </w:object>
       </w:r>
       <w:r>
@@ -18293,7 +18293,7 @@
           <v:shape id="_x0000_i1262" type="#_x0000_t75" style="width:58.85pt;height:18.8pt" o:ole="">
             <v:imagedata r:id="rId480" o:title=""/>
           </v:shape>
-          <o:OLEObject Type="Embed" ProgID="Equation.DSMT4" ShapeID="_x0000_i1262" DrawAspect="Content" ObjectID="_1580489352" r:id="rId481"/>
+          <o:OLEObject Type="Embed" ProgID="Equation.DSMT4" ShapeID="_x0000_i1262" DrawAspect="Content" ObjectID="_1580524821" r:id="rId481"/>
         </w:object>
       </w:r>
       <w:r>
@@ -18313,7 +18313,7 @@
           <v:shape id="_x0000_i1263" type="#_x0000_t75" style="width:60.75pt;height:18.8pt" o:ole="">
             <v:imagedata r:id="rId482" o:title=""/>
           </v:shape>
-          <o:OLEObject Type="Embed" ProgID="Equation.DSMT4" ShapeID="_x0000_i1263" DrawAspect="Content" ObjectID="_1580489353" r:id="rId483"/>
+          <o:OLEObject Type="Embed" ProgID="Equation.DSMT4" ShapeID="_x0000_i1263" DrawAspect="Content" ObjectID="_1580524822" r:id="rId483"/>
         </w:object>
       </w:r>
       <w:r>
@@ -18355,7 +18355,7 @@
           <v:shape id="_x0000_i1264" type="#_x0000_t75" style="width:16.3pt;height:18.15pt" o:ole="">
             <v:imagedata r:id="rId484" o:title=""/>
           </v:shape>
-          <o:OLEObject Type="Embed" ProgID="Equation.DSMT4" ShapeID="_x0000_i1264" DrawAspect="Content" ObjectID="_1580489354" r:id="rId485"/>
+          <o:OLEObject Type="Embed" ProgID="Equation.DSMT4" ShapeID="_x0000_i1264" DrawAspect="Content" ObjectID="_1580524823" r:id="rId485"/>
         </w:object>
       </w:r>
       <w:r>
@@ -18388,7 +18388,7 @@
           <v:shape id="_x0000_i1275" type="#_x0000_t75" style="width:306.8pt;height:26.9pt" o:ole="">
             <v:imagedata r:id="rId486" o:title=""/>
           </v:shape>
-          <o:OLEObject Type="Embed" ProgID="Equation.DSMT4" ShapeID="_x0000_i1275" DrawAspect="Content" ObjectID="_1580489355" r:id="rId487"/>
+          <o:OLEObject Type="Embed" ProgID="Equation.DSMT4" ShapeID="_x0000_i1275" DrawAspect="Content" ObjectID="_1580524824" r:id="rId487"/>
         </w:object>
       </w:r>
     </w:p>
@@ -18417,7 +18417,7 @@
           <v:shape id="_x0000_i1265" type="#_x0000_t75" style="width:11.25pt;height:11.9pt" o:ole="">
             <v:imagedata r:id="rId488" o:title=""/>
           </v:shape>
-          <o:OLEObject Type="Embed" ProgID="Equation.DSMT4" ShapeID="_x0000_i1265" DrawAspect="Content" ObjectID="_1580489356" r:id="rId489"/>
+          <o:OLEObject Type="Embed" ProgID="Equation.DSMT4" ShapeID="_x0000_i1265" DrawAspect="Content" ObjectID="_1580524825" r:id="rId489"/>
         </w:object>
       </w:r>
       <w:r>
@@ -18437,7 +18437,7 @@
           <v:shape id="_x0000_i1266" type="#_x0000_t75" style="width:10pt;height:15.05pt" o:ole="">
             <v:imagedata r:id="rId490" o:title=""/>
           </v:shape>
-          <o:OLEObject Type="Embed" ProgID="Equation.DSMT4" ShapeID="_x0000_i1266" DrawAspect="Content" ObjectID="_1580489357" r:id="rId491"/>
+          <o:OLEObject Type="Embed" ProgID="Equation.DSMT4" ShapeID="_x0000_i1266" DrawAspect="Content" ObjectID="_1580524826" r:id="rId491"/>
         </w:object>
       </w:r>
       <w:r>
@@ -18457,7 +18457,7 @@
           <v:shape id="_x0000_i1267" type="#_x0000_t75" style="width:10pt;height:11.9pt" o:ole="">
             <v:imagedata r:id="rId492" o:title=""/>
           </v:shape>
-          <o:OLEObject Type="Embed" ProgID="Equation.DSMT4" ShapeID="_x0000_i1267" DrawAspect="Content" ObjectID="_1580489358" r:id="rId493"/>
+          <o:OLEObject Type="Embed" ProgID="Equation.DSMT4" ShapeID="_x0000_i1267" DrawAspect="Content" ObjectID="_1580524827" r:id="rId493"/>
         </w:object>
       </w:r>
       <w:r>
@@ -18624,7 +18624,7 @@
           <v:shape id="_x0000_i1268" type="#_x0000_t75" style="width:85.15pt;height:43.2pt" o:ole="">
             <v:imagedata r:id="rId494" o:title=""/>
           </v:shape>
-          <o:OLEObject Type="Embed" ProgID="Equation.DSMT4" ShapeID="_x0000_i1268" DrawAspect="Content" ObjectID="_1580489359" r:id="rId495"/>
+          <o:OLEObject Type="Embed" ProgID="Equation.DSMT4" ShapeID="_x0000_i1268" DrawAspect="Content" ObjectID="_1580524828" r:id="rId495"/>
         </w:object>
       </w:r>
       <w:r>
@@ -18713,7 +18713,7 @@
           <v:shape id="_x0000_i1269" type="#_x0000_t75" style="width:10pt;height:11.25pt" o:ole="">
             <v:imagedata r:id="rId496" o:title=""/>
           </v:shape>
-          <o:OLEObject Type="Embed" ProgID="Equation.DSMT4" ShapeID="_x0000_i1269" DrawAspect="Content" ObjectID="_1580489360" r:id="rId497"/>
+          <o:OLEObject Type="Embed" ProgID="Equation.DSMT4" ShapeID="_x0000_i1269" DrawAspect="Content" ObjectID="_1580524829" r:id="rId497"/>
         </w:object>
       </w:r>
       <w:r>
@@ -18731,7 +18731,7 @@
           <v:shape id="_x0000_i1270" type="#_x0000_t75" style="width:51.95pt;height:36.3pt" o:ole="">
             <v:imagedata r:id="rId498" o:title=""/>
           </v:shape>
-          <o:OLEObject Type="Embed" ProgID="Equation.DSMT4" ShapeID="_x0000_i1270" DrawAspect="Content" ObjectID="_1580489361" r:id="rId499"/>
+          <o:OLEObject Type="Embed" ProgID="Equation.DSMT4" ShapeID="_x0000_i1270" DrawAspect="Content" ObjectID="_1580524830" r:id="rId499"/>
         </w:object>
       </w:r>
       <w:r>
@@ -18757,7 +18757,7 @@
           <v:shape id="_x0000_i1271" type="#_x0000_t75" style="width:122.1pt;height:38.2pt" o:ole="">
             <v:imagedata r:id="rId500" o:title=""/>
           </v:shape>
-          <o:OLEObject Type="Embed" ProgID="Equation.DSMT4" ShapeID="_x0000_i1271" DrawAspect="Content" ObjectID="_1580489362" r:id="rId501"/>
+          <o:OLEObject Type="Embed" ProgID="Equation.DSMT4" ShapeID="_x0000_i1271" DrawAspect="Content" ObjectID="_1580524831" r:id="rId501"/>
         </w:object>
       </w:r>
       <w:r>
@@ -18825,7 +18825,7 @@
           <v:shape id="_x0000_i1272" type="#_x0000_t75" style="width:83.25pt;height:21.3pt" o:ole="">
             <v:imagedata r:id="rId502" o:title=""/>
           </v:shape>
-          <o:OLEObject Type="Embed" ProgID="Equation.DSMT4" ShapeID="_x0000_i1272" DrawAspect="Content" ObjectID="_1580489363" r:id="rId503"/>
+          <o:OLEObject Type="Embed" ProgID="Equation.DSMT4" ShapeID="_x0000_i1272" DrawAspect="Content" ObjectID="_1580524832" r:id="rId503"/>
         </w:object>
       </w:r>
       <w:r>
@@ -18891,7 +18891,7 @@
           <v:shape id="_x0000_i1273" type="#_x0000_t75" style="width:93.3pt;height:21.3pt" o:ole="">
             <v:imagedata r:id="rId504" o:title=""/>
           </v:shape>
-          <o:OLEObject Type="Embed" ProgID="Equation.DSMT4" ShapeID="_x0000_i1273" DrawAspect="Content" ObjectID="_1580489364" r:id="rId505"/>
+          <o:OLEObject Type="Embed" ProgID="Equation.DSMT4" ShapeID="_x0000_i1273" DrawAspect="Content" ObjectID="_1580524833" r:id="rId505"/>
         </w:object>
       </w:r>
       <w:r>
@@ -18973,7 +18973,7 @@
           <v:shape id="_x0000_i1303" type="#_x0000_t75" style="width:147.15pt;height:28.8pt" o:ole="">
             <v:imagedata r:id="rId506" o:title=""/>
           </v:shape>
-          <o:OLEObject Type="Embed" ProgID="Equation.DSMT4" ShapeID="_x0000_i1303" DrawAspect="Content" ObjectID="_1580489365" r:id="rId507"/>
+          <o:OLEObject Type="Embed" ProgID="Equation.DSMT4" ShapeID="_x0000_i1303" DrawAspect="Content" ObjectID="_1580524834" r:id="rId507"/>
         </w:object>
       </w:r>
       <w:r>
@@ -19099,7 +19099,7 @@
           <v:shape id="_x0000_i1274" type="#_x0000_t75" style="width:45.7pt;height:18.8pt" o:ole="">
             <v:imagedata r:id="rId508" o:title=""/>
           </v:shape>
-          <o:OLEObject Type="Embed" ProgID="Equation.DSMT4" ShapeID="_x0000_i1274" DrawAspect="Content" ObjectID="_1580489366" r:id="rId509"/>
+          <o:OLEObject Type="Embed" ProgID="Equation.DSMT4" ShapeID="_x0000_i1274" DrawAspect="Content" ObjectID="_1580524835" r:id="rId509"/>
         </w:object>
       </w:r>
       <w:r>
@@ -19229,7 +19229,7 @@
           <v:shape id="_x0000_i1319" type="#_x0000_t75" style="width:88.9pt;height:21.3pt" o:ole="">
             <v:imagedata r:id="rId510" o:title=""/>
           </v:shape>
-          <o:OLEObject Type="Embed" ProgID="Equation.DSMT4" ShapeID="_x0000_i1319" DrawAspect="Content" ObjectID="_1580489367" r:id="rId511"/>
+          <o:OLEObject Type="Embed" ProgID="Equation.DSMT4" ShapeID="_x0000_i1319" DrawAspect="Content" ObjectID="_1580524836" r:id="rId511"/>
         </w:object>
       </w:r>
     </w:p>
@@ -19255,7 +19255,7 @@
           <v:shape id="_x0000_i1276" type="#_x0000_t75" style="width:50.1pt;height:21.3pt" o:ole="">
             <v:imagedata r:id="rId512" o:title=""/>
           </v:shape>
-          <o:OLEObject Type="Embed" ProgID="Equation.DSMT4" ShapeID="_x0000_i1276" DrawAspect="Content" ObjectID="_1580489368" r:id="rId513"/>
+          <o:OLEObject Type="Embed" ProgID="Equation.DSMT4" ShapeID="_x0000_i1276" DrawAspect="Content" ObjectID="_1580524837" r:id="rId513"/>
         </w:object>
       </w:r>
       <w:r>
@@ -19332,7 +19332,7 @@
           <v:shape id="_x0000_i1277" type="#_x0000_t75" style="width:45.7pt;height:18.8pt" o:ole="">
             <v:imagedata r:id="rId514" o:title=""/>
           </v:shape>
-          <o:OLEObject Type="Embed" ProgID="Equation.DSMT4" ShapeID="_x0000_i1277" DrawAspect="Content" ObjectID="_1580489369" r:id="rId515"/>
+          <o:OLEObject Type="Embed" ProgID="Equation.DSMT4" ShapeID="_x0000_i1277" DrawAspect="Content" ObjectID="_1580524838" r:id="rId515"/>
         </w:object>
       </w:r>
       <w:r>
@@ -19374,7 +19374,7 @@
           <v:shape id="_x0000_i1278" type="#_x0000_t75" style="width:45.7pt;height:18.8pt" o:ole="">
             <v:imagedata r:id="rId516" o:title=""/>
           </v:shape>
-          <o:OLEObject Type="Embed" ProgID="Equation.DSMT4" ShapeID="_x0000_i1278" DrawAspect="Content" ObjectID="_1580489370" r:id="rId517"/>
+          <o:OLEObject Type="Embed" ProgID="Equation.DSMT4" ShapeID="_x0000_i1278" DrawAspect="Content" ObjectID="_1580524839" r:id="rId517"/>
         </w:object>
       </w:r>
       <w:r>
@@ -19410,7 +19410,7 @@
           <v:shape id="_x0000_i1279" type="#_x0000_t75" style="width:13.15pt;height:21.3pt" o:ole="">
             <v:imagedata r:id="rId518" o:title=""/>
           </v:shape>
-          <o:OLEObject Type="Embed" ProgID="Equation.DSMT4" ShapeID="_x0000_i1279" DrawAspect="Content" ObjectID="_1580489371" r:id="rId519"/>
+          <o:OLEObject Type="Embed" ProgID="Equation.DSMT4" ShapeID="_x0000_i1279" DrawAspect="Content" ObjectID="_1580524840" r:id="rId519"/>
         </w:object>
       </w:r>
       <w:r>
@@ -19435,7 +19435,7 @@
           <v:shape id="_x0000_i1280" type="#_x0000_t75" style="width:180.95pt;height:21.3pt" o:ole="">
             <v:imagedata r:id="rId520" o:title=""/>
           </v:shape>
-          <o:OLEObject Type="Embed" ProgID="Equation.DSMT4" ShapeID="_x0000_i1280" DrawAspect="Content" ObjectID="_1580489372" r:id="rId521"/>
+          <o:OLEObject Type="Embed" ProgID="Equation.DSMT4" ShapeID="_x0000_i1280" DrawAspect="Content" ObjectID="_1580524841" r:id="rId521"/>
         </w:object>
       </w:r>
     </w:p>
@@ -19507,7 +19507,7 @@
           <v:shape id="_x0000_i1281" type="#_x0000_t75" style="width:11.9pt;height:15.05pt" o:ole="">
             <v:imagedata r:id="rId522" o:title=""/>
           </v:shape>
-          <o:OLEObject Type="Embed" ProgID="Equation.DSMT4" ShapeID="_x0000_i1281" DrawAspect="Content" ObjectID="_1580489373" r:id="rId523"/>
+          <o:OLEObject Type="Embed" ProgID="Equation.DSMT4" ShapeID="_x0000_i1281" DrawAspect="Content" ObjectID="_1580524842" r:id="rId523"/>
         </w:object>
       </w:r>
       <w:r>
@@ -19531,7 +19531,7 @@
           <v:shape id="_x0000_i1304" type="#_x0000_t75" style="width:70.75pt;height:20.05pt" o:ole="">
             <v:imagedata r:id="rId524" o:title=""/>
           </v:shape>
-          <o:OLEObject Type="Embed" ProgID="Equation.DSMT4" ShapeID="_x0000_i1304" DrawAspect="Content" ObjectID="_1580489374" r:id="rId525"/>
+          <o:OLEObject Type="Embed" ProgID="Equation.DSMT4" ShapeID="_x0000_i1304" DrawAspect="Content" ObjectID="_1580524843" r:id="rId525"/>
         </w:object>
       </w:r>
     </w:p>
@@ -19557,7 +19557,7 @@
           <v:shape id="_x0000_i1282" type="#_x0000_t75" style="width:88.9pt;height:40.05pt" o:ole="">
             <v:imagedata r:id="rId526" o:title=""/>
           </v:shape>
-          <o:OLEObject Type="Embed" ProgID="Equation.DSMT4" ShapeID="_x0000_i1282" DrawAspect="Content" ObjectID="_1580489375" r:id="rId527"/>
+          <o:OLEObject Type="Embed" ProgID="Equation.DSMT4" ShapeID="_x0000_i1282" DrawAspect="Content" ObjectID="_1580524844" r:id="rId527"/>
         </w:object>
       </w:r>
       <w:r>
@@ -19575,7 +19575,7 @@
           <v:shape id="_x0000_i1283" type="#_x0000_t75" style="width:11.9pt;height:18.8pt" o:ole="">
             <v:imagedata r:id="rId528" o:title=""/>
           </v:shape>
-          <o:OLEObject Type="Embed" ProgID="Equation.DSMT4" ShapeID="_x0000_i1283" DrawAspect="Content" ObjectID="_1580489376" r:id="rId529"/>
+          <o:OLEObject Type="Embed" ProgID="Equation.DSMT4" ShapeID="_x0000_i1283" DrawAspect="Content" ObjectID="_1580524845" r:id="rId529"/>
         </w:object>
       </w:r>
       <w:r>
@@ -19593,7 +19593,7 @@
           <v:shape id="_x0000_i1284" type="#_x0000_t75" style="width:13.75pt;height:18.8pt" o:ole="">
             <v:imagedata r:id="rId530" o:title=""/>
           </v:shape>
-          <o:OLEObject Type="Embed" ProgID="Equation.DSMT4" ShapeID="_x0000_i1284" DrawAspect="Content" ObjectID="_1580489377" r:id="rId531"/>
+          <o:OLEObject Type="Embed" ProgID="Equation.DSMT4" ShapeID="_x0000_i1284" DrawAspect="Content" ObjectID="_1580524846" r:id="rId531"/>
         </w:object>
       </w:r>
       <w:r>
@@ -19617,7 +19617,7 @@
           <v:shape id="_x0000_i1285" type="#_x0000_t75" style="width:132.1pt;height:45.1pt" o:ole="">
             <v:imagedata r:id="rId532" o:title=""/>
           </v:shape>
-          <o:OLEObject Type="Embed" ProgID="Equation.DSMT4" ShapeID="_x0000_i1285" DrawAspect="Content" ObjectID="_1580489378" r:id="rId533"/>
+          <o:OLEObject Type="Embed" ProgID="Equation.DSMT4" ShapeID="_x0000_i1285" DrawAspect="Content" ObjectID="_1580524847" r:id="rId533"/>
         </w:object>
       </w:r>
     </w:p>
@@ -19649,7 +19649,7 @@
           <v:shape id="_x0000_i1286" type="#_x0000_t75" style="width:192.2pt;height:38.2pt" o:ole="">
             <v:imagedata r:id="rId534" o:title=""/>
           </v:shape>
-          <o:OLEObject Type="Embed" ProgID="Equation.DSMT4" ShapeID="_x0000_i1286" DrawAspect="Content" ObjectID="_1580489379" r:id="rId535"/>
+          <o:OLEObject Type="Embed" ProgID="Equation.DSMT4" ShapeID="_x0000_i1286" DrawAspect="Content" ObjectID="_1580524848" r:id="rId535"/>
         </w:object>
       </w:r>
     </w:p>
@@ -19676,7 +19676,7 @@
           <v:shape id="_x0000_i1287" type="#_x0000_t75" style="width:15.05pt;height:21.3pt" o:ole="">
             <v:imagedata r:id="rId536" o:title=""/>
           </v:shape>
-          <o:OLEObject Type="Embed" ProgID="Equation.DSMT4" ShapeID="_x0000_i1287" DrawAspect="Content" ObjectID="_1580489380" r:id="rId537"/>
+          <o:OLEObject Type="Embed" ProgID="Equation.DSMT4" ShapeID="_x0000_i1287" DrawAspect="Content" ObjectID="_1580524849" r:id="rId537"/>
         </w:object>
       </w:r>
       <w:r>
@@ -19694,7 +19694,7 @@
           <v:shape id="_x0000_i1288" type="#_x0000_t75" style="width:45.7pt;height:18.8pt" o:ole="">
             <v:imagedata r:id="rId538" o:title=""/>
           </v:shape>
-          <o:OLEObject Type="Embed" ProgID="Equation.DSMT4" ShapeID="_x0000_i1288" DrawAspect="Content" ObjectID="_1580489381" r:id="rId539"/>
+          <o:OLEObject Type="Embed" ProgID="Equation.DSMT4" ShapeID="_x0000_i1288" DrawAspect="Content" ObjectID="_1580524850" r:id="rId539"/>
         </w:object>
       </w:r>
       <w:r>
@@ -19719,7 +19719,7 @@
           <v:shape id="_x0000_i1292" type="#_x0000_t75" style="width:211pt;height:21.9pt" o:ole="">
             <v:imagedata r:id="rId540" o:title=""/>
           </v:shape>
-          <o:OLEObject Type="Embed" ProgID="Equation.DSMT4" ShapeID="_x0000_i1292" DrawAspect="Content" ObjectID="_1580489382" r:id="rId541"/>
+          <o:OLEObject Type="Embed" ProgID="Equation.DSMT4" ShapeID="_x0000_i1292" DrawAspect="Content" ObjectID="_1580524851" r:id="rId541"/>
         </w:object>
       </w:r>
     </w:p>
@@ -19745,7 +19745,7 @@
           <v:shape id="_x0000_i1289" type="#_x0000_t75" style="width:11.9pt;height:15.05pt" o:ole="">
             <v:imagedata r:id="rId542" o:title=""/>
           </v:shape>
-          <o:OLEObject Type="Embed" ProgID="Equation.DSMT4" ShapeID="_x0000_i1289" DrawAspect="Content" ObjectID="_1580489383" r:id="rId543"/>
+          <o:OLEObject Type="Embed" ProgID="Equation.DSMT4" ShapeID="_x0000_i1289" DrawAspect="Content" ObjectID="_1580524852" r:id="rId543"/>
         </w:object>
       </w:r>
       <w:r>
@@ -19769,7 +19769,7 @@
           <v:shape id="_x0000_i1293" type="#_x0000_t75" style="width:105.2pt;height:20.05pt" o:ole="">
             <v:imagedata r:id="rId544" o:title=""/>
           </v:shape>
-          <o:OLEObject Type="Embed" ProgID="Equation.DSMT4" ShapeID="_x0000_i1293" DrawAspect="Content" ObjectID="_1580489384" r:id="rId545"/>
+          <o:OLEObject Type="Embed" ProgID="Equation.DSMT4" ShapeID="_x0000_i1293" DrawAspect="Content" ObjectID="_1580524853" r:id="rId545"/>
         </w:object>
       </w:r>
       <w:r>
@@ -19810,7 +19810,7 @@
           <v:shape id="_x0000_i1294" type="#_x0000_t75" style="width:160.9pt;height:45.7pt" o:ole="">
             <v:imagedata r:id="rId546" o:title=""/>
           </v:shape>
-          <o:OLEObject Type="Embed" ProgID="Equation.DSMT4" ShapeID="_x0000_i1294" DrawAspect="Content" ObjectID="_1580489385" r:id="rId547"/>
+          <o:OLEObject Type="Embed" ProgID="Equation.DSMT4" ShapeID="_x0000_i1294" DrawAspect="Content" ObjectID="_1580524854" r:id="rId547"/>
         </w:object>
       </w:r>
       <w:r>
@@ -19839,7 +19839,7 @@
           <v:shape id="_x0000_i1290" type="#_x0000_t75" style="width:110.2pt;height:28.15pt" o:ole="">
             <v:imagedata r:id="rId548" o:title=""/>
           </v:shape>
-          <o:OLEObject Type="Embed" ProgID="Equation.DSMT4" ShapeID="_x0000_i1290" DrawAspect="Content" ObjectID="_1580489386" r:id="rId549"/>
+          <o:OLEObject Type="Embed" ProgID="Equation.DSMT4" ShapeID="_x0000_i1290" DrawAspect="Content" ObjectID="_1580524855" r:id="rId549"/>
         </w:object>
       </w:r>
       <w:r>
@@ -19857,7 +19857,7 @@
           <v:shape id="_x0000_i1291" type="#_x0000_t75" style="width:31.3pt;height:18.8pt" o:ole="">
             <v:imagedata r:id="rId550" o:title=""/>
           </v:shape>
-          <o:OLEObject Type="Embed" ProgID="Equation.DSMT4" ShapeID="_x0000_i1291" DrawAspect="Content" ObjectID="_1580489387" r:id="rId551"/>
+          <o:OLEObject Type="Embed" ProgID="Equation.DSMT4" ShapeID="_x0000_i1291" DrawAspect="Content" ObjectID="_1580524856" r:id="rId551"/>
         </w:object>
       </w:r>
       <w:r>
@@ -19881,7 +19881,7 @@
           <v:shape id="_x0000_i1295" type="#_x0000_t75" style="width:132.75pt;height:45.1pt" o:ole="">
             <v:imagedata r:id="rId552" o:title=""/>
           </v:shape>
-          <o:OLEObject Type="Embed" ProgID="Equation.DSMT4" ShapeID="_x0000_i1295" DrawAspect="Content" ObjectID="_1580489388" r:id="rId553"/>
+          <o:OLEObject Type="Embed" ProgID="Equation.DSMT4" ShapeID="_x0000_i1295" DrawAspect="Content" ObjectID="_1580524857" r:id="rId553"/>
         </w:object>
       </w:r>
     </w:p>
@@ -19913,7 +19913,7 @@
           <v:shape id="_x0000_i1296" type="#_x0000_t75" style="width:195.95pt;height:36.3pt" o:ole="">
             <v:imagedata r:id="rId554" o:title=""/>
           </v:shape>
-          <o:OLEObject Type="Embed" ProgID="Equation.DSMT4" ShapeID="_x0000_i1296" DrawAspect="Content" ObjectID="_1580489389" r:id="rId555"/>
+          <o:OLEObject Type="Embed" ProgID="Equation.DSMT4" ShapeID="_x0000_i1296" DrawAspect="Content" ObjectID="_1580524858" r:id="rId555"/>
         </w:object>
       </w:r>
       <w:r>
@@ -19956,7 +19956,7 @@
           <v:shape id="_x0000_i1297" type="#_x0000_t75" style="width:13.75pt;height:21.3pt" o:ole="">
             <v:imagedata r:id="rId556" o:title=""/>
           </v:shape>
-          <o:OLEObject Type="Embed" ProgID="Equation.DSMT4" ShapeID="_x0000_i1297" DrawAspect="Content" ObjectID="_1580489390" r:id="rId557"/>
+          <o:OLEObject Type="Embed" ProgID="Equation.DSMT4" ShapeID="_x0000_i1297" DrawAspect="Content" ObjectID="_1580524859" r:id="rId557"/>
         </w:object>
       </w:r>
       <w:r>
@@ -19980,7 +19980,7 @@
           <v:shape id="_x0000_i1298" type="#_x0000_t75" style="width:209.75pt;height:21.9pt" o:ole="">
             <v:imagedata r:id="rId558" o:title=""/>
           </v:shape>
-          <o:OLEObject Type="Embed" ProgID="Equation.DSMT4" ShapeID="_x0000_i1298" DrawAspect="Content" ObjectID="_1580489391" r:id="rId559"/>
+          <o:OLEObject Type="Embed" ProgID="Equation.DSMT4" ShapeID="_x0000_i1298" DrawAspect="Content" ObjectID="_1580524860" r:id="rId559"/>
         </w:object>
       </w:r>
     </w:p>
@@ -20019,7 +20019,7 @@
           <v:shape id="_x0000_i1299" type="#_x0000_t75" style="width:271.7pt;height:45.7pt" o:ole="">
             <v:imagedata r:id="rId560" o:title=""/>
           </v:shape>
-          <o:OLEObject Type="Embed" ProgID="Equation.DSMT4" ShapeID="_x0000_i1299" DrawAspect="Content" ObjectID="_1580489392" r:id="rId561"/>
+          <o:OLEObject Type="Embed" ProgID="Equation.DSMT4" ShapeID="_x0000_i1299" DrawAspect="Content" ObjectID="_1580524861" r:id="rId561"/>
         </w:object>
       </w:r>
     </w:p>
@@ -20037,7 +20037,7 @@
           <v:shape id="_x0000_i1300" type="#_x0000_t75" style="width:197.2pt;height:36.3pt" o:ole="">
             <v:imagedata r:id="rId562" o:title=""/>
           </v:shape>
-          <o:OLEObject Type="Embed" ProgID="Equation.DSMT4" ShapeID="_x0000_i1300" DrawAspect="Content" ObjectID="_1580489393" r:id="rId563"/>
+          <o:OLEObject Type="Embed" ProgID="Equation.DSMT4" ShapeID="_x0000_i1300" DrawAspect="Content" ObjectID="_1580524862" r:id="rId563"/>
         </w:object>
       </w:r>
     </w:p>
@@ -20069,7 +20069,7 @@
           <v:shape id="_x0000_i1301" type="#_x0000_t75" style="width:11.9pt;height:18.15pt" o:ole="">
             <v:imagedata r:id="rId564" o:title=""/>
           </v:shape>
-          <o:OLEObject Type="Embed" ProgID="Equation.DSMT4" ShapeID="_x0000_i1301" DrawAspect="Content" ObjectID="_1580489394" r:id="rId565"/>
+          <o:OLEObject Type="Embed" ProgID="Equation.DSMT4" ShapeID="_x0000_i1301" DrawAspect="Content" ObjectID="_1580524863" r:id="rId565"/>
         </w:object>
       </w:r>
       <w:r>
@@ -20092,7 +20092,7 @@
           <v:shape id="_x0000_i1302" type="#_x0000_t75" style="width:272.95pt;height:83.25pt" o:ole="">
             <v:imagedata r:id="rId566" o:title=""/>
           </v:shape>
-          <o:OLEObject Type="Embed" ProgID="Equation.DSMT4" ShapeID="_x0000_i1302" DrawAspect="Content" ObjectID="_1580489395" r:id="rId567"/>
+          <o:OLEObject Type="Embed" ProgID="Equation.DSMT4" ShapeID="_x0000_i1302" DrawAspect="Content" ObjectID="_1580524864" r:id="rId567"/>
         </w:object>
       </w:r>
       <w:r>
@@ -20211,7 +20211,7 @@
           <v:shape id="_x0000_i1305" type="#_x0000_t75" style="width:11.25pt;height:15.05pt" o:ole="">
             <v:imagedata r:id="rId568" o:title=""/>
           </v:shape>
-          <o:OLEObject Type="Embed" ProgID="Equation.DSMT4" ShapeID="_x0000_i1305" DrawAspect="Content" ObjectID="_1580489396" r:id="rId569"/>
+          <o:OLEObject Type="Embed" ProgID="Equation.DSMT4" ShapeID="_x0000_i1305" DrawAspect="Content" ObjectID="_1580524865" r:id="rId569"/>
         </w:object>
       </w:r>
       <w:r>
@@ -20229,7 +20229,7 @@
           <v:shape id="_x0000_i1306" type="#_x0000_t75" style="width:10pt;height:11.25pt" o:ole="">
             <v:imagedata r:id="rId570" o:title=""/>
           </v:shape>
-          <o:OLEObject Type="Embed" ProgID="Equation.DSMT4" ShapeID="_x0000_i1306" DrawAspect="Content" ObjectID="_1580489397" r:id="rId571"/>
+          <o:OLEObject Type="Embed" ProgID="Equation.DSMT4" ShapeID="_x0000_i1306" DrawAspect="Content" ObjectID="_1580524866" r:id="rId571"/>
         </w:object>
       </w:r>
       <w:r>
@@ -20247,7 +20247,7 @@
           <v:shape id="_x0000_i1307" type="#_x0000_t75" style="width:11.25pt;height:15.05pt" o:ole="">
             <v:imagedata r:id="rId572" o:title=""/>
           </v:shape>
-          <o:OLEObject Type="Embed" ProgID="Equation.DSMT4" ShapeID="_x0000_i1307" DrawAspect="Content" ObjectID="_1580489398" r:id="rId573"/>
+          <o:OLEObject Type="Embed" ProgID="Equation.DSMT4" ShapeID="_x0000_i1307" DrawAspect="Content" ObjectID="_1580524867" r:id="rId573"/>
         </w:object>
       </w:r>
       <w:r>
@@ -20273,7 +20273,7 @@
           <v:shape id="_x0000_i1309" type="#_x0000_t75" style="width:336.85pt;height:90.8pt" o:ole="">
             <v:imagedata r:id="rId574" o:title=""/>
           </v:shape>
-          <o:OLEObject Type="Embed" ProgID="Equation.DSMT4" ShapeID="_x0000_i1309" DrawAspect="Content" ObjectID="_1580489399" r:id="rId575"/>
+          <o:OLEObject Type="Embed" ProgID="Equation.DSMT4" ShapeID="_x0000_i1309" DrawAspect="Content" ObjectID="_1580524868" r:id="rId575"/>
         </w:object>
       </w:r>
       <w:r>
@@ -20347,7 +20347,7 @@
           <v:shape id="_x0000_i1308" type="#_x0000_t75" style="width:28.8pt;height:21.3pt" o:ole="">
             <v:imagedata r:id="rId576" o:title=""/>
           </v:shape>
-          <o:OLEObject Type="Embed" ProgID="Equation.DSMT4" ShapeID="_x0000_i1308" DrawAspect="Content" ObjectID="_1580489400" r:id="rId577"/>
+          <o:OLEObject Type="Embed" ProgID="Equation.DSMT4" ShapeID="_x0000_i1308" DrawAspect="Content" ObjectID="_1580524869" r:id="rId577"/>
         </w:object>
       </w:r>
       <w:r>
@@ -20537,7 +20537,7 @@
           <v:shape id="_x0000_i1310" type="#_x0000_t75" style="width:28.8pt;height:21.3pt" o:ole="">
             <v:imagedata r:id="rId578" o:title=""/>
           </v:shape>
-          <o:OLEObject Type="Embed" ProgID="Equation.DSMT4" ShapeID="_x0000_i1310" DrawAspect="Content" ObjectID="_1580489401" r:id="rId579"/>
+          <o:OLEObject Type="Embed" ProgID="Equation.DSMT4" ShapeID="_x0000_i1310" DrawAspect="Content" ObjectID="_1580524870" r:id="rId579"/>
         </w:object>
       </w:r>
       <w:r>
@@ -20645,7 +20645,7 @@
           <v:shape id="_x0000_i1311" type="#_x0000_t75" style="width:28.8pt;height:21.3pt" o:ole="">
             <v:imagedata r:id="rId580" o:title=""/>
           </v:shape>
-          <o:OLEObject Type="Embed" ProgID="Equation.DSMT4" ShapeID="_x0000_i1311" DrawAspect="Content" ObjectID="_1580489402" r:id="rId581"/>
+          <o:OLEObject Type="Embed" ProgID="Equation.DSMT4" ShapeID="_x0000_i1311" DrawAspect="Content" ObjectID="_1580524871" r:id="rId581"/>
         </w:object>
       </w:r>
       <w:r>
@@ -20672,7 +20672,7 @@
           <v:shape id="_x0000_i1312" type="#_x0000_t75" style="width:247.95pt;height:36.3pt" o:ole="">
             <v:imagedata r:id="rId582" o:title=""/>
           </v:shape>
-          <o:OLEObject Type="Embed" ProgID="Equation.DSMT4" ShapeID="_x0000_i1312" DrawAspect="Content" ObjectID="_1580489403" r:id="rId583"/>
+          <o:OLEObject Type="Embed" ProgID="Equation.DSMT4" ShapeID="_x0000_i1312" DrawAspect="Content" ObjectID="_1580524872" r:id="rId583"/>
         </w:object>
       </w:r>
       <w:r>
@@ -20779,7 +20779,7 @@
           <v:shape id="_x0000_i1313" type="#_x0000_t75" style="width:28.8pt;height:21.3pt" o:ole="">
             <v:imagedata r:id="rId584" o:title=""/>
           </v:shape>
-          <o:OLEObject Type="Embed" ProgID="Equation.DSMT4" ShapeID="_x0000_i1313" DrawAspect="Content" ObjectID="_1580489404" r:id="rId585"/>
+          <o:OLEObject Type="Embed" ProgID="Equation.DSMT4" ShapeID="_x0000_i1313" DrawAspect="Content" ObjectID="_1580524873" r:id="rId585"/>
         </w:object>
       </w:r>
       <w:r>
@@ -20801,7 +20801,7 @@
           <v:shape id="_x0000_i1315" type="#_x0000_t75" style="width:319.95pt;height:85.15pt" o:ole="">
             <v:imagedata r:id="rId586" o:title=""/>
           </v:shape>
-          <o:OLEObject Type="Embed" ProgID="Equation.DSMT4" ShapeID="_x0000_i1315" DrawAspect="Content" ObjectID="_1580489405" r:id="rId587"/>
+          <o:OLEObject Type="Embed" ProgID="Equation.DSMT4" ShapeID="_x0000_i1315" DrawAspect="Content" ObjectID="_1580524874" r:id="rId587"/>
         </w:object>
       </w:r>
       <w:r>
@@ -20875,7 +20875,7 @@
           <v:shape id="_x0000_i1316" type="#_x0000_t75" style="width:11.25pt;height:16.9pt" o:ole="">
             <v:imagedata r:id="rId588" o:title=""/>
           </v:shape>
-          <o:OLEObject Type="Embed" ProgID="Equation.DSMT4" ShapeID="_x0000_i1316" DrawAspect="Content" ObjectID="_1580489406" r:id="rId589"/>
+          <o:OLEObject Type="Embed" ProgID="Equation.DSMT4" ShapeID="_x0000_i1316" DrawAspect="Content" ObjectID="_1580524875" r:id="rId589"/>
         </w:object>
       </w:r>
       <w:r>
@@ -20917,7 +20917,7 @@
           <v:shape id="_x0000_i1314" type="#_x0000_t75" style="width:108.3pt;height:43.2pt" o:ole="">
             <v:imagedata r:id="rId590" o:title=""/>
           </v:shape>
-          <o:OLEObject Type="Embed" ProgID="Equation.DSMT4" ShapeID="_x0000_i1314" DrawAspect="Content" ObjectID="_1580489407" r:id="rId591"/>
+          <o:OLEObject Type="Embed" ProgID="Equation.DSMT4" ShapeID="_x0000_i1314" DrawAspect="Content" ObjectID="_1580524876" r:id="rId591"/>
         </w:object>
       </w:r>
       <w:r>
@@ -20989,7 +20989,7 @@
           <v:shape id="_x0000_i1317" type="#_x0000_t75" style="width:396.95pt;height:134pt" o:ole="">
             <v:imagedata r:id="rId592" o:title=""/>
           </v:shape>
-          <o:OLEObject Type="Embed" ProgID="Equation.DSMT4" ShapeID="_x0000_i1317" DrawAspect="Content" ObjectID="_1580489408" r:id="rId593"/>
+          <o:OLEObject Type="Embed" ProgID="Equation.DSMT4" ShapeID="_x0000_i1317" DrawAspect="Content" ObjectID="_1580524877" r:id="rId593"/>
         </w:object>
       </w:r>
       <w:r>
@@ -21066,7 +21066,7 @@
           <v:shape id="_x0000_i1318" type="#_x0000_t75" style="width:428.25pt;height:93.3pt" o:ole="">
             <v:imagedata r:id="rId594" o:title=""/>
           </v:shape>
-          <o:OLEObject Type="Embed" ProgID="Equation.DSMT4" ShapeID="_x0000_i1318" DrawAspect="Content" ObjectID="_1580489409" r:id="rId595"/>
+          <o:OLEObject Type="Embed" ProgID="Equation.DSMT4" ShapeID="_x0000_i1318" DrawAspect="Content" ObjectID="_1580524878" r:id="rId595"/>
         </w:object>
       </w:r>
       <w:r>
@@ -21157,7 +21157,7 @@
           <v:shape id="_x0000_i1320" type="#_x0000_t75" style="width:13.15pt;height:11.9pt" o:ole="">
             <v:imagedata r:id="rId596" o:title=""/>
           </v:shape>
-          <o:OLEObject Type="Embed" ProgID="Equation.DSMT4" ShapeID="_x0000_i1320" DrawAspect="Content" ObjectID="_1580489410" r:id="rId597"/>
+          <o:OLEObject Type="Embed" ProgID="Equation.DSMT4" ShapeID="_x0000_i1320" DrawAspect="Content" ObjectID="_1580524879" r:id="rId597"/>
         </w:object>
       </w:r>
       <w:r>
@@ -21339,7 +21339,7 @@
           <v:shape id="_x0000_i1322" type="#_x0000_t75" style="width:13.15pt;height:11.9pt" o:ole="">
             <v:imagedata r:id="rId596" o:title=""/>
           </v:shape>
-          <o:OLEObject Type="Embed" ProgID="Equation.DSMT4" ShapeID="_x0000_i1322" DrawAspect="Content" ObjectID="_1580489411" r:id="rId598"/>
+          <o:OLEObject Type="Embed" ProgID="Equation.DSMT4" ShapeID="_x0000_i1322" DrawAspect="Content" ObjectID="_1580524880" r:id="rId598"/>
         </w:object>
       </w:r>
       <w:r>
@@ -21365,7 +21365,7 @@
           <v:shape id="_x0000_i1321" type="#_x0000_t75" style="width:241.05pt;height:68.85pt" o:ole="">
             <v:imagedata r:id="rId599" o:title=""/>
           </v:shape>
-          <o:OLEObject Type="Embed" ProgID="Equation.DSMT4" ShapeID="_x0000_i1321" DrawAspect="Content" ObjectID="_1580489412" r:id="rId600"/>
+          <o:OLEObject Type="Embed" ProgID="Equation.DSMT4" ShapeID="_x0000_i1321" DrawAspect="Content" ObjectID="_1580524881" r:id="rId600"/>
         </w:object>
       </w:r>
       <w:r>
@@ -21439,7 +21439,7 @@
           <v:shape id="_x0000_i1323" type="#_x0000_t75" style="width:20.05pt;height:36.3pt" o:ole="">
             <v:imagedata r:id="rId601" o:title=""/>
           </v:shape>
-          <o:OLEObject Type="Embed" ProgID="Equation.DSMT4" ShapeID="_x0000_i1323" DrawAspect="Content" ObjectID="_1580489413" r:id="rId602"/>
+          <o:OLEObject Type="Embed" ProgID="Equation.DSMT4" ShapeID="_x0000_i1323" DrawAspect="Content" ObjectID="_1580524882" r:id="rId602"/>
         </w:object>
       </w:r>
       <w:r>
@@ -21457,7 +21457,7 @@
           <v:shape id="_x0000_i1324" type="#_x0000_t75" style="width:18.8pt;height:36.3pt" o:ole="">
             <v:imagedata r:id="rId603" o:title=""/>
           </v:shape>
-          <o:OLEObject Type="Embed" ProgID="Equation.DSMT4" ShapeID="_x0000_i1324" DrawAspect="Content" ObjectID="_1580489414" r:id="rId604"/>
+          <o:OLEObject Type="Embed" ProgID="Equation.DSMT4" ShapeID="_x0000_i1324" DrawAspect="Content" ObjectID="_1580524883" r:id="rId604"/>
         </w:object>
       </w:r>
       <w:r>
@@ -21546,7 +21546,7 @@
           <v:shape id="_x0000_i1328" type="#_x0000_t75" style="width:167.15pt;height:36.3pt" o:ole="">
             <v:imagedata r:id="rId605" o:title=""/>
           </v:shape>
-          <o:OLEObject Type="Embed" ProgID="Equation.DSMT4" ShapeID="_x0000_i1328" DrawAspect="Content" ObjectID="_1580489415" r:id="rId606"/>
+          <o:OLEObject Type="Embed" ProgID="Equation.DSMT4" ShapeID="_x0000_i1328" DrawAspect="Content" ObjectID="_1580524884" r:id="rId606"/>
         </w:object>
       </w:r>
       <w:r>
@@ -21634,7 +21634,7 @@
           <v:shape id="_x0000_i1329" type="#_x0000_t75" style="width:358.1pt;height:43.85pt" o:ole="">
             <v:imagedata r:id="rId607" o:title=""/>
           </v:shape>
-          <o:OLEObject Type="Embed" ProgID="Equation.DSMT4" ShapeID="_x0000_i1329" DrawAspect="Content" ObjectID="_1580489416" r:id="rId608"/>
+          <o:OLEObject Type="Embed" ProgID="Equation.DSMT4" ShapeID="_x0000_i1329" DrawAspect="Content" ObjectID="_1580524885" r:id="rId608"/>
         </w:object>
       </w:r>
       <w:r>
@@ -21708,7 +21708,7 @@
           <v:shape id="_x0000_i1325" type="#_x0000_t75" style="width:11.9pt;height:18.8pt" o:ole="">
             <v:imagedata r:id="rId609" o:title=""/>
           </v:shape>
-          <o:OLEObject Type="Embed" ProgID="Equation.DSMT4" ShapeID="_x0000_i1325" DrawAspect="Content" ObjectID="_1580489417" r:id="rId610"/>
+          <o:OLEObject Type="Embed" ProgID="Equation.DSMT4" ShapeID="_x0000_i1325" DrawAspect="Content" ObjectID="_1580524886" r:id="rId610"/>
         </w:object>
       </w:r>
       <w:r>
@@ -21726,7 +21726,7 @@
           <v:shape id="_x0000_i1326" type="#_x0000_t75" style="width:13.75pt;height:18.8pt" o:ole="">
             <v:imagedata r:id="rId611" o:title=""/>
           </v:shape>
-          <o:OLEObject Type="Embed" ProgID="Equation.DSMT4" ShapeID="_x0000_i1326" DrawAspect="Content" ObjectID="_1580489418" r:id="rId612"/>
+          <o:OLEObject Type="Embed" ProgID="Equation.DSMT4" ShapeID="_x0000_i1326" DrawAspect="Content" ObjectID="_1580524887" r:id="rId612"/>
         </w:object>
       </w:r>
       <w:r>
@@ -21744,7 +21744,7 @@
           <v:shape id="_x0000_i1327" type="#_x0000_t75" style="width:110.8pt;height:21.9pt" o:ole="">
             <v:imagedata r:id="rId613" o:title=""/>
           </v:shape>
-          <o:OLEObject Type="Embed" ProgID="Equation.DSMT4" ShapeID="_x0000_i1327" DrawAspect="Content" ObjectID="_1580489419" r:id="rId614"/>
+          <o:OLEObject Type="Embed" ProgID="Equation.DSMT4" ShapeID="_x0000_i1327" DrawAspect="Content" ObjectID="_1580524888" r:id="rId614"/>
         </w:object>
       </w:r>
       <w:r>
@@ -21779,7 +21779,7 @@
           <v:shape id="_x0000_i1330" type="#_x0000_t75" style="width:1in;height:21.3pt" o:ole="">
             <v:imagedata r:id="rId615" o:title=""/>
           </v:shape>
-          <o:OLEObject Type="Embed" ProgID="Equation.DSMT4" ShapeID="_x0000_i1330" DrawAspect="Content" ObjectID="_1580489420" r:id="rId616"/>
+          <o:OLEObject Type="Embed" ProgID="Equation.DSMT4" ShapeID="_x0000_i1330" DrawAspect="Content" ObjectID="_1580524889" r:id="rId616"/>
         </w:object>
       </w:r>
       <w:r>
@@ -21815,20 +21815,7 @@
             <w:noProof/>
             <w:lang w:val="ru-RU"/>
           </w:rPr>
-          <w:instrText>2</w:instrText>
-        </w:r>
-        <w:r>
-          <w:rPr>
-            <w:lang w:val="ru-RU"/>
-          </w:rPr>
-          <w:instrText>.</w:instrText>
-        </w:r>
-        <w:r>
-          <w:rPr>
-            <w:noProof/>
-            <w:lang w:val="ru-RU"/>
-          </w:rPr>
-          <w:instrText>102</w:instrText>
+          <w:instrText>2.102</w:instrText>
         </w:r>
         <w:r>
           <w:rPr>
@@ -21869,7 +21856,7 @@
           <v:shape id="_x0000_i1331" type="#_x0000_t75" style="width:112.7pt;height:18.8pt" o:ole="">
             <v:imagedata r:id="rId617" o:title=""/>
           </v:shape>
-          <o:OLEObject Type="Embed" ProgID="Equation.DSMT4" ShapeID="_x0000_i1331" DrawAspect="Content" ObjectID="_1580489421" r:id="rId618"/>
+          <o:OLEObject Type="Embed" ProgID="Equation.DSMT4" ShapeID="_x0000_i1331" DrawAspect="Content" ObjectID="_1580524890" r:id="rId618"/>
         </w:object>
       </w:r>
       <w:r>
@@ -21904,7 +21891,7 @@
           <v:shape id="_x0000_i1332" type="#_x0000_t75" style="width:254.8pt;height:38.2pt" o:ole="">
             <v:imagedata r:id="rId619" o:title=""/>
           </v:shape>
-          <o:OLEObject Type="Embed" ProgID="Equation.DSMT4" ShapeID="_x0000_i1332" DrawAspect="Content" ObjectID="_1580489422" r:id="rId620"/>
+          <o:OLEObject Type="Embed" ProgID="Equation.DSMT4" ShapeID="_x0000_i1332" DrawAspect="Content" ObjectID="_1580524891" r:id="rId620"/>
         </w:object>
       </w:r>
       <w:r>
@@ -21931,7 +21918,7 @@
           <v:shape id="_x0000_i1333" type="#_x0000_t75" style="width:232.3pt;height:38.8pt" o:ole="">
             <v:imagedata r:id="rId621" o:title=""/>
           </v:shape>
-          <o:OLEObject Type="Embed" ProgID="Equation.DSMT4" ShapeID="_x0000_i1333" DrawAspect="Content" ObjectID="_1580489423" r:id="rId622"/>
+          <o:OLEObject Type="Embed" ProgID="Equation.DSMT4" ShapeID="_x0000_i1333" DrawAspect="Content" ObjectID="_1580524892" r:id="rId622"/>
         </w:object>
       </w:r>
     </w:p>
@@ -21952,7 +21939,7 @@
           <v:shape id="_x0000_i1334" type="#_x0000_t75" style="width:408.2pt;height:43.2pt" o:ole="">
             <v:imagedata r:id="rId623" o:title=""/>
           </v:shape>
-          <o:OLEObject Type="Embed" ProgID="Equation.DSMT4" ShapeID="_x0000_i1334" DrawAspect="Content" ObjectID="_1580489424" r:id="rId624"/>
+          <o:OLEObject Type="Embed" ProgID="Equation.DSMT4" ShapeID="_x0000_i1334" DrawAspect="Content" ObjectID="_1580524893" r:id="rId624"/>
         </w:object>
       </w:r>
     </w:p>
@@ -21973,7 +21960,7 @@
           <v:shape id="_x0000_i1335" type="#_x0000_t75" style="width:309.9pt;height:56.95pt" o:ole="">
             <v:imagedata r:id="rId625" o:title=""/>
           </v:shape>
-          <o:OLEObject Type="Embed" ProgID="Equation.DSMT4" ShapeID="_x0000_i1335" DrawAspect="Content" ObjectID="_1580489425" r:id="rId626"/>
+          <o:OLEObject Type="Embed" ProgID="Equation.DSMT4" ShapeID="_x0000_i1335" DrawAspect="Content" ObjectID="_1580524894" r:id="rId626"/>
         </w:object>
       </w:r>
     </w:p>
@@ -21994,7 +21981,7 @@
           <v:shape id="_x0000_i1336" type="#_x0000_t75" style="width:309.9pt;height:56.95pt" o:ole="">
             <v:imagedata r:id="rId627" o:title=""/>
           </v:shape>
-          <o:OLEObject Type="Embed" ProgID="Equation.DSMT4" ShapeID="_x0000_i1336" DrawAspect="Content" ObjectID="_1580489426" r:id="rId628"/>
+          <o:OLEObject Type="Embed" ProgID="Equation.DSMT4" ShapeID="_x0000_i1336" DrawAspect="Content" ObjectID="_1580524895" r:id="rId628"/>
         </w:object>
       </w:r>
     </w:p>
@@ -22017,7 +22004,7 @@
           <v:shape id="_x0000_i1337" type="#_x0000_t75" style="width:266.7pt;height:45.7pt" o:ole="">
             <v:imagedata r:id="rId629" o:title=""/>
           </v:shape>
-          <o:OLEObject Type="Embed" ProgID="Equation.DSMT4" ShapeID="_x0000_i1337" DrawAspect="Content" ObjectID="_1580489427" r:id="rId630"/>
+          <o:OLEObject Type="Embed" ProgID="Equation.DSMT4" ShapeID="_x0000_i1337" DrawAspect="Content" ObjectID="_1580524896" r:id="rId630"/>
         </w:object>
       </w:r>
       <w:r>
@@ -22059,8 +22046,959 @@
           <v:shape id="_x0000_i1338" type="#_x0000_t75" style="width:400.05pt;height:45.1pt" o:ole="">
             <v:imagedata r:id="rId631" o:title=""/>
           </v:shape>
-          <o:OLEObject Type="Embed" ProgID="Equation.DSMT4" ShapeID="_x0000_i1338" DrawAspect="Content" ObjectID="_1580489428" r:id="rId632"/>
-        </w:object>
+          <o:OLEObject Type="Embed" ProgID="Equation.DSMT4" ShapeID="_x0000_i1338" DrawAspect="Content" ObjectID="_1580524897" r:id="rId632"/>
+        </w:object>
+      </w:r>
+    </w:p>
+    <w:p>
+      <w:pPr>
+        <w:pStyle w:val="a8"/>
+        <w:rPr>
+          <w:lang w:val="ru-RU"/>
+        </w:rPr>
+      </w:pPr>
+      <w:r>
+        <w:rPr>
+          <w:lang w:val="ru-RU"/>
+        </w:rPr>
+        <w:t>Для полученной функции находим:</w:t>
+      </w:r>
+    </w:p>
+    <w:p>
+      <w:pPr>
+        <w:pStyle w:val="MTDisplayEquation"/>
+        <w:ind w:firstLine="0"/>
+        <w:jc w:val="center"/>
+      </w:pPr>
+      <w:r>
+        <w:rPr>
+          <w:position w:val="-90"/>
+        </w:rPr>
+        <w:object w:dxaOrig="9480" w:dyaOrig="1939">
+          <v:shape id="_x0000_i1339" type="#_x0000_t75" style="width:473.95pt;height:97.05pt" o:ole="">
+            <v:imagedata r:id="rId633" o:title=""/>
+          </v:shape>
+          <o:OLEObject Type="Embed" ProgID="Equation.DSMT4" ShapeID="_x0000_i1339" DrawAspect="Content" ObjectID="_1580524898" r:id="rId634"/>
+        </w:object>
+      </w:r>
+    </w:p>
+    <w:p>
+      <w:pPr>
+        <w:pStyle w:val="MTDisplayEquation"/>
+        <w:ind w:firstLine="0"/>
+      </w:pPr>
+      <w:r>
+        <w:fldChar w:fldCharType="begin"/>
+      </w:r>
+      <w:r>
+        <w:instrText xml:space="preserve"> MACROBUTTON MTPlaceRef \* MERGEFORMAT </w:instrText>
+      </w:r>
+      <w:r>
+        <w:fldChar w:fldCharType="begin"/>
+      </w:r>
+      <w:r>
+        <w:instrText xml:space="preserve"> SEQ MTEqn \h \* MERGEFORMAT </w:instrText>
+      </w:r>
+      <w:r>
+        <w:fldChar w:fldCharType="end"/>
+      </w:r>
+      <w:bookmarkStart w:id="81" w:name="ZEqnNum564161"/>
+      <w:r>
+        <w:instrText>(</w:instrText>
+      </w:r>
+      <w:fldSimple w:instr=" SEQ MTChap \c \* Arabic \* MERGEFORMAT ">
+        <w:r>
+          <w:rPr>
+            <w:noProof/>
+          </w:rPr>
+          <w:instrText>2</w:instrText>
+        </w:r>
+      </w:fldSimple>
+      <w:r>
+        <w:instrText>.</w:instrText>
+      </w:r>
+      <w:fldSimple w:instr=" SEQ MTEqn \c \* Arabic \* MERGEFORMAT ">
+        <w:r>
+          <w:rPr>
+            <w:noProof/>
+          </w:rPr>
+          <w:instrText>103</w:instrText>
+        </w:r>
+      </w:fldSimple>
+      <w:r>
+        <w:instrText>)</w:instrText>
+      </w:r>
+      <w:bookmarkEnd w:id="81"/>
+      <w:r>
+        <w:fldChar w:fldCharType="end"/>
+      </w:r>
+    </w:p>
+    <w:p>
+      <w:pPr>
+        <w:pStyle w:val="a8"/>
+        <w:rPr>
+          <w:lang w:val="ru-RU"/>
+        </w:rPr>
+      </w:pPr>
+      <w:r>
+        <w:rPr>
+          <w:lang w:val="ru-RU"/>
+        </w:rPr>
+        <w:t>где</w:t>
+      </w:r>
+    </w:p>
+    <w:p>
+      <w:pPr>
+        <w:ind w:firstLine="0"/>
+        <w:jc w:val="center"/>
+        <w:rPr>
+          <w:szCs w:val="28"/>
+          <w:lang w:val="ru-RU"/>
+        </w:rPr>
+      </w:pPr>
+      <w:r>
+        <w:rPr>
+          <w:position w:val="-36"/>
+          <w:szCs w:val="28"/>
+        </w:rPr>
+        <w:object w:dxaOrig="5560" w:dyaOrig="859">
+          <v:shape id="_x0000_i1340" type="#_x0000_t75" style="width:278pt;height:43.2pt" o:ole="">
+            <v:imagedata r:id="rId635" o:title=""/>
+          </v:shape>
+          <o:OLEObject Type="Embed" ProgID="Equation.DSMT4" ShapeID="_x0000_i1340" DrawAspect="Content" ObjectID="_1580524899" r:id="rId636"/>
+        </w:object>
+      </w:r>
+    </w:p>
+    <w:p>
+      <w:pPr>
+        <w:ind w:firstLine="0"/>
+        <w:jc w:val="center"/>
+        <w:rPr>
+          <w:szCs w:val="28"/>
+          <w:lang w:val="ru-RU"/>
+        </w:rPr>
+      </w:pPr>
+      <w:r>
+        <w:rPr>
+          <w:position w:val="-36"/>
+          <w:szCs w:val="28"/>
+          <w:lang w:val="ru-RU"/>
+        </w:rPr>
+        <w:object w:dxaOrig="5600" w:dyaOrig="859">
+          <v:shape id="_x0000_i1341" type="#_x0000_t75" style="width:279.85pt;height:43.2pt" o:ole="">
+            <v:imagedata r:id="rId637" o:title=""/>
+          </v:shape>
+          <o:OLEObject Type="Embed" ProgID="Equation.DSMT4" ShapeID="_x0000_i1341" DrawAspect="Content" ObjectID="_1580524900" r:id="rId638"/>
+        </w:object>
+      </w:r>
+    </w:p>
+    <w:p>
+      <w:pPr>
+        <w:ind w:firstLine="0"/>
+        <w:jc w:val="center"/>
+        <w:rPr>
+          <w:szCs w:val="28"/>
+          <w:lang w:val="ru-RU"/>
+        </w:rPr>
+      </w:pPr>
+      <w:r>
+        <w:rPr>
+          <w:position w:val="-36"/>
+          <w:szCs w:val="28"/>
+          <w:lang w:val="ru-RU"/>
+        </w:rPr>
+        <w:object w:dxaOrig="7560" w:dyaOrig="859">
+          <v:shape id="_x0000_i1342" type="#_x0000_t75" style="width:378.15pt;height:43.2pt" o:ole="">
+            <v:imagedata r:id="rId639" o:title=""/>
+          </v:shape>
+          <o:OLEObject Type="Embed" ProgID="Equation.DSMT4" ShapeID="_x0000_i1342" DrawAspect="Content" ObjectID="_1580524901" r:id="rId640"/>
+        </w:object>
+      </w:r>
+    </w:p>
+    <w:p>
+      <w:pPr>
+        <w:ind w:firstLine="0"/>
+        <w:jc w:val="center"/>
+        <w:rPr>
+          <w:szCs w:val="28"/>
+          <w:lang w:val="ru-RU"/>
+        </w:rPr>
+      </w:pPr>
+      <w:r>
+        <w:rPr>
+          <w:position w:val="-36"/>
+          <w:szCs w:val="28"/>
+          <w:lang w:val="ru-RU"/>
+        </w:rPr>
+        <w:object w:dxaOrig="7620" w:dyaOrig="859">
+          <v:shape id="_x0000_i1343" type="#_x0000_t75" style="width:381.3pt;height:43.2pt" o:ole="">
+            <v:imagedata r:id="rId641" o:title=""/>
+          </v:shape>
+          <o:OLEObject Type="Embed" ProgID="Equation.DSMT4" ShapeID="_x0000_i1343" DrawAspect="Content" ObjectID="_1580524902" r:id="rId642"/>
+        </w:object>
+      </w:r>
+    </w:p>
+    <w:p>
+      <w:pPr>
+        <w:ind w:firstLine="0"/>
+        <w:jc w:val="center"/>
+        <w:rPr>
+          <w:szCs w:val="28"/>
+          <w:lang w:val="ru-RU"/>
+        </w:rPr>
+      </w:pPr>
+      <w:r>
+        <w:rPr>
+          <w:position w:val="-32"/>
+          <w:szCs w:val="28"/>
+        </w:rPr>
+        <w:object w:dxaOrig="4480" w:dyaOrig="780">
+          <v:shape id="_x0000_i1344" type="#_x0000_t75" style="width:224.15pt;height:38.8pt" o:ole="">
+            <v:imagedata r:id="rId643" o:title=""/>
+          </v:shape>
+          <o:OLEObject Type="Embed" ProgID="Equation.DSMT4" ShapeID="_x0000_i1344" DrawAspect="Content" ObjectID="_1580524903" r:id="rId644"/>
+        </w:object>
+      </w:r>
+    </w:p>
+    <w:p>
+      <w:pPr>
+        <w:ind w:firstLine="0"/>
+        <w:jc w:val="center"/>
+        <w:rPr>
+          <w:szCs w:val="28"/>
+          <w:lang w:val="ru-RU"/>
+        </w:rPr>
+      </w:pPr>
+      <w:r>
+        <w:rPr>
+          <w:position w:val="-32"/>
+          <w:szCs w:val="28"/>
+          <w:lang w:val="ru-RU"/>
+        </w:rPr>
+        <w:object w:dxaOrig="4520" w:dyaOrig="780">
+          <v:shape id="_x0000_i1345" type="#_x0000_t75" style="width:226pt;height:38.8pt" o:ole="">
+            <v:imagedata r:id="rId645" o:title=""/>
+          </v:shape>
+          <o:OLEObject Type="Embed" ProgID="Equation.DSMT4" ShapeID="_x0000_i1345" DrawAspect="Content" ObjectID="_1580524904" r:id="rId646"/>
+        </w:object>
+      </w:r>
+    </w:p>
+    <w:p>
+      <w:pPr>
+        <w:ind w:firstLine="0"/>
+        <w:jc w:val="center"/>
+        <w:rPr>
+          <w:szCs w:val="28"/>
+          <w:lang w:val="ru-RU"/>
+        </w:rPr>
+      </w:pPr>
+      <w:r>
+        <w:rPr>
+          <w:position w:val="-36"/>
+          <w:szCs w:val="28"/>
+          <w:lang w:val="ru-RU"/>
+        </w:rPr>
+        <w:object w:dxaOrig="4500" w:dyaOrig="859">
+          <v:shape id="_x0000_i1346" type="#_x0000_t75" style="width:224.75pt;height:43.2pt" o:ole="">
+            <v:imagedata r:id="rId647" o:title=""/>
+          </v:shape>
+          <o:OLEObject Type="Embed" ProgID="Equation.DSMT4" ShapeID="_x0000_i1346" DrawAspect="Content" ObjectID="_1580524905" r:id="rId648"/>
+        </w:object>
+      </w:r>
+    </w:p>
+    <w:p>
+      <w:pPr>
+        <w:ind w:firstLine="0"/>
+        <w:jc w:val="center"/>
+        <w:rPr>
+          <w:szCs w:val="28"/>
+          <w:lang w:val="ru-RU"/>
+        </w:rPr>
+      </w:pPr>
+      <w:r>
+        <w:rPr>
+          <w:position w:val="-36"/>
+          <w:szCs w:val="28"/>
+          <w:lang w:val="ru-RU"/>
+        </w:rPr>
+        <w:object w:dxaOrig="4520" w:dyaOrig="859">
+          <v:shape id="_x0000_i1347" type="#_x0000_t75" style="width:226pt;height:43.2pt" o:ole="">
+            <v:imagedata r:id="rId649" o:title=""/>
+          </v:shape>
+          <o:OLEObject Type="Embed" ProgID="Equation.DSMT4" ShapeID="_x0000_i1347" DrawAspect="Content" ObjectID="_1580524906" r:id="rId650"/>
+        </w:object>
+      </w:r>
+    </w:p>
+    <w:p>
+      <w:pPr>
+        <w:ind w:firstLine="0"/>
+        <w:jc w:val="center"/>
+        <w:rPr>
+          <w:szCs w:val="28"/>
+          <w:lang w:val="ru-RU"/>
+        </w:rPr>
+      </w:pPr>
+      <w:r>
+        <w:rPr>
+          <w:position w:val="-38"/>
+          <w:szCs w:val="28"/>
+          <w:lang w:val="ru-RU"/>
+        </w:rPr>
+        <w:object w:dxaOrig="7300" w:dyaOrig="900">
+          <v:shape id="_x0000_i1348" type="#_x0000_t75" style="width:365pt;height:45.1pt" o:ole="">
+            <v:imagedata r:id="rId651" o:title=""/>
+          </v:shape>
+          <o:OLEObject Type="Embed" ProgID="Equation.DSMT4" ShapeID="_x0000_i1348" DrawAspect="Content" ObjectID="_1580524907" r:id="rId652"/>
+        </w:object>
+      </w:r>
+    </w:p>
+    <w:p>
+      <w:pPr>
+        <w:ind w:firstLine="0"/>
+        <w:jc w:val="center"/>
+        <w:rPr>
+          <w:szCs w:val="28"/>
+          <w:lang w:val="ru-RU"/>
+        </w:rPr>
+      </w:pPr>
+      <w:r>
+        <w:rPr>
+          <w:position w:val="-44"/>
+          <w:szCs w:val="28"/>
+        </w:rPr>
+        <w:object w:dxaOrig="9520" w:dyaOrig="1020">
+          <v:shape id="_x0000_i1349" type="#_x0000_t75" style="width:475.85pt;height:50.7pt" o:ole="">
+            <v:imagedata r:id="rId653" o:title=""/>
+          </v:shape>
+          <o:OLEObject Type="Embed" ProgID="Equation.DSMT4" ShapeID="_x0000_i1349" DrawAspect="Content" ObjectID="_1580524908" r:id="rId654"/>
+        </w:object>
+      </w:r>
+    </w:p>
+    <w:p>
+      <w:pPr>
+        <w:ind w:firstLine="0"/>
+        <w:jc w:val="center"/>
+        <w:rPr>
+          <w:szCs w:val="28"/>
+        </w:rPr>
+      </w:pPr>
+      <w:r>
+        <w:rPr>
+          <w:position w:val="-28"/>
+          <w:szCs w:val="28"/>
+        </w:rPr>
+        <w:object w:dxaOrig="3940" w:dyaOrig="720">
+          <v:shape id="_x0000_i1350" type="#_x0000_t75" style="width:197.2pt;height:36.3pt" o:ole="">
+            <v:imagedata r:id="rId655" o:title=""/>
+          </v:shape>
+          <o:OLEObject Type="Embed" ProgID="Equation.DSMT4" ShapeID="_x0000_i1350" DrawAspect="Content" ObjectID="_1580524909" r:id="rId656"/>
+        </w:object>
+      </w:r>
+    </w:p>
+    <w:p>
+      <w:pPr>
+        <w:ind w:firstLine="0"/>
+        <w:jc w:val="center"/>
+        <w:rPr>
+          <w:szCs w:val="28"/>
+        </w:rPr>
+      </w:pPr>
+      <w:r>
+        <w:rPr>
+          <w:position w:val="-32"/>
+          <w:szCs w:val="28"/>
+        </w:rPr>
+        <w:object w:dxaOrig="8300" w:dyaOrig="760">
+          <v:shape id="_x0000_i1351" type="#_x0000_t75" style="width:415.1pt;height:38.2pt" o:ole="">
+            <v:imagedata r:id="rId657" o:title=""/>
+          </v:shape>
+          <o:OLEObject Type="Embed" ProgID="Equation.DSMT4" ShapeID="_x0000_i1351" DrawAspect="Content" ObjectID="_1580524910" r:id="rId658"/>
+        </w:object>
+      </w:r>
+    </w:p>
+    <w:p>
+      <w:pPr>
+        <w:ind w:firstLine="0"/>
+        <w:jc w:val="center"/>
+        <w:rPr>
+          <w:szCs w:val="28"/>
+        </w:rPr>
+      </w:pPr>
+      <w:r>
+        <w:rPr>
+          <w:position w:val="-36"/>
+          <w:szCs w:val="28"/>
+        </w:rPr>
+        <w:object w:dxaOrig="2160" w:dyaOrig="859">
+          <v:shape id="_x0000_i1352" type="#_x0000_t75" style="width:108.3pt;height:43.2pt" o:ole="">
+            <v:imagedata r:id="rId659" o:title=""/>
+          </v:shape>
+          <o:OLEObject Type="Embed" ProgID="Equation.DSMT4" ShapeID="_x0000_i1352" DrawAspect="Content" ObjectID="_1580524911" r:id="rId660"/>
+        </w:object>
+      </w:r>
+    </w:p>
+    <w:p>
+      <w:pPr>
+        <w:ind w:firstLine="0"/>
+        <w:jc w:val="center"/>
+        <w:rPr>
+          <w:szCs w:val="28"/>
+          <w:lang w:val="ru-RU"/>
+        </w:rPr>
+      </w:pPr>
+      <w:r>
+        <w:rPr>
+          <w:position w:val="-36"/>
+          <w:szCs w:val="28"/>
+        </w:rPr>
+        <w:object w:dxaOrig="4760" w:dyaOrig="859">
+          <v:shape id="_x0000_i1353" type="#_x0000_t75" style="width:237.9pt;height:43.2pt" o:ole="">
+            <v:imagedata r:id="rId661" o:title=""/>
+          </v:shape>
+          <o:OLEObject Type="Embed" ProgID="Equation.DSMT4" ShapeID="_x0000_i1353" DrawAspect="Content" ObjectID="_1580524912" r:id="rId662"/>
+        </w:object>
+      </w:r>
+    </w:p>
+    <w:p>
+      <w:pPr>
+        <w:ind w:firstLine="0"/>
+        <w:jc w:val="center"/>
+        <w:rPr>
+          <w:szCs w:val="28"/>
+          <w:lang w:val="ru-RU"/>
+        </w:rPr>
+      </w:pPr>
+      <w:r>
+        <w:rPr>
+          <w:position w:val="-36"/>
+          <w:szCs w:val="28"/>
+          <w:lang w:val="ru-RU"/>
+        </w:rPr>
+        <w:object w:dxaOrig="5620" w:dyaOrig="900">
+          <v:shape id="_x0000_i1354" type="#_x0000_t75" style="width:281.1pt;height:45.1pt" o:ole="">
+            <v:imagedata r:id="rId663" o:title=""/>
+          </v:shape>
+          <o:OLEObject Type="Embed" ProgID="Equation.DSMT4" ShapeID="_x0000_i1354" DrawAspect="Content" ObjectID="_1580524913" r:id="rId664"/>
+        </w:object>
+      </w:r>
+    </w:p>
+    <w:p>
+      <w:pPr>
+        <w:ind w:firstLine="0"/>
+        <w:jc w:val="center"/>
+        <w:rPr>
+          <w:szCs w:val="28"/>
+          <w:lang w:val="ru-RU"/>
+        </w:rPr>
+      </w:pPr>
+      <w:r>
+        <w:rPr>
+          <w:position w:val="-36"/>
+          <w:szCs w:val="28"/>
+          <w:lang w:val="ru-RU"/>
+        </w:rPr>
+        <w:object w:dxaOrig="4840" w:dyaOrig="859">
+          <v:shape id="_x0000_i1355" type="#_x0000_t75" style="width:242.3pt;height:43.2pt" o:ole="">
+            <v:imagedata r:id="rId665" o:title=""/>
+          </v:shape>
+          <o:OLEObject Type="Embed" ProgID="Equation.DSMT4" ShapeID="_x0000_i1355" DrawAspect="Content" ObjectID="_1580524914" r:id="rId666"/>
+        </w:object>
+      </w:r>
+    </w:p>
+    <w:p>
+      <w:pPr>
+        <w:ind w:firstLine="0"/>
+        <w:jc w:val="center"/>
+        <w:rPr>
+          <w:szCs w:val="28"/>
+          <w:lang w:val="ru-RU"/>
+        </w:rPr>
+      </w:pPr>
+      <w:r>
+        <w:rPr>
+          <w:position w:val="-36"/>
+          <w:szCs w:val="28"/>
+          <w:lang w:val="ru-RU"/>
+        </w:rPr>
+        <w:object w:dxaOrig="4940" w:dyaOrig="859">
+          <v:shape id="_x0000_i1356" type="#_x0000_t75" style="width:247.3pt;height:43.2pt" o:ole="">
+            <v:imagedata r:id="rId667" o:title=""/>
+          </v:shape>
+          <o:OLEObject Type="Embed" ProgID="Equation.DSMT4" ShapeID="_x0000_i1356" DrawAspect="Content" ObjectID="_1580524915" r:id="rId668"/>
+        </w:object>
+      </w:r>
+    </w:p>
+    <w:p>
+      <w:pPr>
+        <w:ind w:firstLine="0"/>
+        <w:jc w:val="center"/>
+        <w:rPr>
+          <w:szCs w:val="28"/>
+          <w:lang w:val="ru-RU"/>
+        </w:rPr>
+      </w:pPr>
+      <w:r>
+        <w:rPr>
+          <w:position w:val="-62"/>
+          <w:szCs w:val="28"/>
+        </w:rPr>
+        <w:object w:dxaOrig="5760" w:dyaOrig="1380">
+          <v:shape id="_x0000_i1357" type="#_x0000_t75" style="width:4in;height:68.85pt" o:ole="">
+            <v:imagedata r:id="rId669" o:title=""/>
+          </v:shape>
+          <o:OLEObject Type="Embed" ProgID="Equation.DSMT4" ShapeID="_x0000_i1357" DrawAspect="Content" ObjectID="_1580524916" r:id="rId670"/>
+        </w:object>
+      </w:r>
+    </w:p>
+    <w:p>
+      <w:pPr>
+        <w:ind w:firstLine="0"/>
+        <w:jc w:val="center"/>
+        <w:rPr>
+          <w:szCs w:val="28"/>
+          <w:lang w:val="ru-RU"/>
+        </w:rPr>
+      </w:pPr>
+      <w:r>
+        <w:rPr>
+          <w:position w:val="-32"/>
+          <w:szCs w:val="28"/>
+          <w:lang w:val="ru-RU"/>
+        </w:rPr>
+        <w:object w:dxaOrig="5220" w:dyaOrig="760">
+          <v:shape id="_x0000_i1358" type="#_x0000_t75" style="width:261.1pt;height:38.2pt" o:ole="">
+            <v:imagedata r:id="rId671" o:title=""/>
+          </v:shape>
+          <o:OLEObject Type="Embed" ProgID="Equation.DSMT4" ShapeID="_x0000_i1358" DrawAspect="Content" ObjectID="_1580524917" r:id="rId672"/>
+        </w:object>
+      </w:r>
+    </w:p>
+    <w:p>
+      <w:pPr>
+        <w:ind w:firstLine="0"/>
+        <w:jc w:val="center"/>
+        <w:rPr>
+          <w:szCs w:val="28"/>
+          <w:lang w:val="ru-RU"/>
+        </w:rPr>
+      </w:pPr>
+      <w:r>
+        <w:rPr>
+          <w:position w:val="-62"/>
+          <w:szCs w:val="28"/>
+          <w:lang w:val="ru-RU"/>
+        </w:rPr>
+        <w:object w:dxaOrig="6380" w:dyaOrig="1380">
+          <v:shape id="_x0000_i1359" type="#_x0000_t75" style="width:319.3pt;height:68.85pt" o:ole="">
+            <v:imagedata r:id="rId673" o:title=""/>
+          </v:shape>
+          <o:OLEObject Type="Embed" ProgID="Equation.DSMT4" ShapeID="_x0000_i1359" DrawAspect="Content" ObjectID="_1580524918" r:id="rId674"/>
+        </w:object>
+      </w:r>
+    </w:p>
+    <w:p>
+      <w:pPr>
+        <w:ind w:firstLine="0"/>
+        <w:jc w:val="center"/>
+        <w:rPr>
+          <w:szCs w:val="28"/>
+          <w:lang w:val="ru-RU"/>
+        </w:rPr>
+      </w:pPr>
+      <w:r>
+        <w:rPr>
+          <w:position w:val="-64"/>
+          <w:szCs w:val="28"/>
+          <w:lang w:val="ru-RU"/>
+        </w:rPr>
+        <w:object w:dxaOrig="5640" w:dyaOrig="1420">
+          <v:shape id="_x0000_i1360" type="#_x0000_t75" style="width:281.75pt;height:70.75pt" o:ole="">
+            <v:imagedata r:id="rId675" o:title=""/>
+          </v:shape>
+          <o:OLEObject Type="Embed" ProgID="Equation.DSMT4" ShapeID="_x0000_i1360" DrawAspect="Content" ObjectID="_1580524919" r:id="rId676"/>
+        </w:object>
+      </w:r>
+    </w:p>
+    <w:p>
+      <w:pPr>
+        <w:pStyle w:val="a8"/>
+        <w:rPr>
+          <w:lang w:val="ru-RU"/>
+        </w:rPr>
+      </w:pPr>
+      <w:r>
+        <w:rPr>
+          <w:lang w:val="ru-RU"/>
+        </w:rPr>
+        <w:lastRenderedPageBreak/>
+        <w:t xml:space="preserve">Определим постоянные величины </w:t>
+      </w:r>
+      <w:r>
+        <w:rPr>
+          <w:position w:val="-12"/>
+          <w:lang w:val="ru-RU"/>
+        </w:rPr>
+        <w:object w:dxaOrig="240" w:dyaOrig="380">
+          <v:shape id="_x0000_i1361" type="#_x0000_t75" style="width:11.9pt;height:18.8pt" o:ole="">
+            <v:imagedata r:id="rId677" o:title=""/>
+          </v:shape>
+          <o:OLEObject Type="Embed" ProgID="Equation.DSMT4" ShapeID="_x0000_i1361" DrawAspect="Content" ObjectID="_1580524920" r:id="rId678"/>
+        </w:object>
+      </w:r>
+      <w:r>
+        <w:rPr>
+          <w:lang w:val="ru-RU"/>
+        </w:rPr>
+        <w:t xml:space="preserve"> и </w:t>
+      </w:r>
+      <w:r>
+        <w:rPr>
+          <w:position w:val="-12"/>
+          <w:lang w:val="ru-RU"/>
+        </w:rPr>
+        <w:object w:dxaOrig="279" w:dyaOrig="380">
+          <v:shape id="_x0000_i1362" type="#_x0000_t75" style="width:13.75pt;height:18.8pt" o:ole="">
+            <v:imagedata r:id="rId679" o:title=""/>
+          </v:shape>
+          <o:OLEObject Type="Embed" ProgID="Equation.DSMT4" ShapeID="_x0000_i1362" DrawAspect="Content" ObjectID="_1580524921" r:id="rId680"/>
+        </w:object>
+      </w:r>
+      <w:r>
+        <w:rPr>
+          <w:lang w:val="ru-RU"/>
+        </w:rPr>
+        <w:t xml:space="preserve"> из граничных условий </w:t>
+      </w:r>
+      <w:r>
+        <w:rPr>
+          <w:position w:val="-16"/>
+          <w:lang w:val="ru-RU"/>
+        </w:rPr>
+        <w:object w:dxaOrig="1120" w:dyaOrig="440">
+          <v:shape id="_x0000_i1363" type="#_x0000_t75" style="width:55.7pt;height:21.9pt" o:ole="">
+            <v:imagedata r:id="rId681" o:title=""/>
+          </v:shape>
+          <o:OLEObject Type="Embed" ProgID="Equation.DSMT4" ShapeID="_x0000_i1363" DrawAspect="Content" ObjectID="_1580524922" r:id="rId682"/>
+        </w:object>
+      </w:r>
+      <w:r>
+        <w:rPr>
+          <w:lang w:val="ru-RU"/>
+        </w:rPr>
+        <w:t xml:space="preserve"> </w:t>
+      </w:r>
+      <w:r>
+        <w:rPr>
+          <w:position w:val="-16"/>
+          <w:lang w:val="ru-RU"/>
+        </w:rPr>
+        <w:object w:dxaOrig="1060" w:dyaOrig="440">
+          <v:shape id="_x0000_i1364" type="#_x0000_t75" style="width:53.2pt;height:21.9pt" o:ole="">
+            <v:imagedata r:id="rId683" o:title=""/>
+          </v:shape>
+          <o:OLEObject Type="Embed" ProgID="Equation.DSMT4" ShapeID="_x0000_i1364" DrawAspect="Content" ObjectID="_1580524923" r:id="rId684"/>
+        </w:object>
+      </w:r>
+      <w:r>
+        <w:rPr>
+          <w:lang w:val="ru-RU"/>
+        </w:rPr>
+        <w:t>:</w:t>
+      </w:r>
+    </w:p>
+    <w:p>
+      <w:pPr>
+        <w:pStyle w:val="MTDisplayEquation"/>
+        <w:ind w:firstLine="0"/>
+      </w:pPr>
+      <w:r>
+        <w:tab/>
+      </w:r>
+      <w:r>
+        <w:rPr>
+          <w:position w:val="-26"/>
+        </w:rPr>
+        <w:object w:dxaOrig="6240" w:dyaOrig="740">
+          <v:shape id="_x0000_i1365" type="#_x0000_t75" style="width:311.8pt;height:36.95pt" o:ole="">
+            <v:imagedata r:id="rId685" o:title=""/>
+          </v:shape>
+          <o:OLEObject Type="Embed" ProgID="Equation.DSMT4" ShapeID="_x0000_i1365" DrawAspect="Content" ObjectID="_1580524924" r:id="rId686"/>
+        </w:object>
+      </w:r>
+      <w:r>
+        <w:tab/>
+      </w:r>
+      <w:r>
+        <w:fldChar w:fldCharType="begin"/>
+      </w:r>
+      <w:r>
+        <w:instrText xml:space="preserve"> MACROBUTTON MTPlaceRef \* MERGEFORMAT </w:instrText>
+      </w:r>
+      <w:r>
+        <w:fldChar w:fldCharType="begin"/>
+      </w:r>
+      <w:r>
+        <w:instrText xml:space="preserve"> SEQ MTEqn \h \* MERGEFORMAT </w:instrText>
+      </w:r>
+      <w:r>
+        <w:fldChar w:fldCharType="end"/>
+      </w:r>
+      <w:bookmarkStart w:id="82" w:name="ZEqnNum102774"/>
+      <w:r>
+        <w:instrText>(</w:instrText>
+      </w:r>
+      <w:fldSimple w:instr=" SEQ MTChap \c \* Arabic \* MERGEFORMAT ">
+        <w:r>
+          <w:rPr>
+            <w:noProof/>
+          </w:rPr>
+          <w:instrText>2</w:instrText>
+        </w:r>
+      </w:fldSimple>
+      <w:r>
+        <w:instrText>.</w:instrText>
+      </w:r>
+      <w:fldSimple w:instr=" SEQ MTEqn \c \* Arabic \* MERGEFORMAT ">
+        <w:r>
+          <w:rPr>
+            <w:noProof/>
+          </w:rPr>
+          <w:instrText>104</w:instrText>
+        </w:r>
+      </w:fldSimple>
+      <w:r>
+        <w:instrText>)</w:instrText>
+      </w:r>
+      <w:bookmarkEnd w:id="82"/>
+      <w:r>
+        <w:fldChar w:fldCharType="end"/>
+      </w:r>
+    </w:p>
+    <w:p>
+      <w:pPr>
+        <w:pStyle w:val="a8"/>
+        <w:rPr>
+          <w:lang w:val="ru-RU"/>
+        </w:rPr>
+      </w:pPr>
+      <w:r>
+        <w:rPr>
+          <w:lang w:val="ru-RU"/>
+        </w:rPr>
+        <w:t xml:space="preserve">Окончательно, </w:t>
+      </w:r>
+      <w:r>
+        <w:rPr>
+          <w:lang w:val="ru-RU"/>
+        </w:rPr>
+        <w:t xml:space="preserve">с учетом </w:t>
+      </w:r>
+      <w:r>
+        <w:rPr>
+          <w:lang w:val="ru-RU"/>
+        </w:rPr>
+        <w:fldChar w:fldCharType="begin"/>
+      </w:r>
+      <w:r>
+        <w:rPr>
+          <w:lang w:val="ru-RU"/>
+        </w:rPr>
+        <w:instrText xml:space="preserve"> GOTOBUTTON ZEqnNum564161  \* MERGEFORMAT </w:instrText>
+      </w:r>
+      <w:fldSimple w:instr=" REF ZEqnNum564161 \! \* MERGEFORMAT ">
+        <w:r>
+          <w:rPr>
+            <w:lang w:val="ru-RU"/>
+          </w:rPr>
+          <w:instrText>(</w:instrText>
+        </w:r>
+        <w:r>
+          <w:rPr>
+            <w:noProof/>
+            <w:lang w:val="ru-RU"/>
+          </w:rPr>
+          <w:instrText>2.103</w:instrText>
+        </w:r>
+        <w:r>
+          <w:rPr>
+            <w:lang w:val="ru-RU"/>
+          </w:rPr>
+          <w:instrText>)</w:instrText>
+        </w:r>
+      </w:fldSimple>
+      <w:r>
+        <w:rPr>
+          <w:lang w:val="ru-RU"/>
+        </w:rPr>
+        <w:fldChar w:fldCharType="end"/>
+      </w:r>
+      <w:r>
+        <w:rPr>
+          <w:lang w:val="ru-RU"/>
+        </w:rPr>
+        <w:t xml:space="preserve"> и </w:t>
+      </w:r>
+      <w:r>
+        <w:rPr>
+          <w:lang w:val="ru-RU"/>
+        </w:rPr>
+        <w:fldChar w:fldCharType="begin"/>
+      </w:r>
+      <w:r>
+        <w:rPr>
+          <w:lang w:val="ru-RU"/>
+        </w:rPr>
+        <w:instrText xml:space="preserve"> GOTOBUTTON ZEqnNum102774  \* MERGEFORMAT </w:instrText>
+      </w:r>
+      <w:fldSimple w:instr=" REF ZEqnNum102774 \! \* MERGEFORMAT ">
+        <w:r>
+          <w:rPr>
+            <w:lang w:val="ru-RU"/>
+          </w:rPr>
+          <w:instrText>(</w:instrText>
+        </w:r>
+        <w:r>
+          <w:rPr>
+            <w:noProof/>
+            <w:lang w:val="ru-RU"/>
+          </w:rPr>
+          <w:instrText>2.104</w:instrText>
+        </w:r>
+        <w:r>
+          <w:rPr>
+            <w:lang w:val="ru-RU"/>
+          </w:rPr>
+          <w:instrText>)</w:instrText>
+        </w:r>
+      </w:fldSimple>
+      <w:r>
+        <w:rPr>
+          <w:lang w:val="ru-RU"/>
+        </w:rPr>
+        <w:fldChar w:fldCharType="end"/>
+      </w:r>
+      <w:r>
+        <w:rPr>
+          <w:lang w:val="ru-RU"/>
+        </w:rPr>
+        <w:t xml:space="preserve"> </w:t>
+      </w:r>
+      <w:r>
+        <w:rPr>
+          <w:lang w:val="ru-RU"/>
+        </w:rPr>
+        <w:t xml:space="preserve">решение упрощенной задачи </w:t>
+      </w:r>
+      <w:r>
+        <w:rPr>
+          <w:lang w:val="ru-RU"/>
+        </w:rPr>
+        <w:fldChar w:fldCharType="begin"/>
+      </w:r>
+      <w:r>
+        <w:rPr>
+          <w:lang w:val="ru-RU"/>
+        </w:rPr>
+        <w:instrText xml:space="preserve"> GOTOBUTTON ZEqnNum228174  \* MERGEFORMAT </w:instrText>
+      </w:r>
+      <w:fldSimple w:instr=" REF ZEqnNum228174 \! \* MERGEFORMAT ">
+        <w:r>
+          <w:rPr>
+            <w:lang w:val="ru-RU"/>
+          </w:rPr>
+          <w:instrText>(</w:instrText>
+        </w:r>
+        <w:r>
+          <w:rPr>
+            <w:noProof/>
+            <w:lang w:val="ru-RU"/>
+          </w:rPr>
+          <w:instrText>2.101</w:instrText>
+        </w:r>
+        <w:r>
+          <w:rPr>
+            <w:lang w:val="ru-RU"/>
+          </w:rPr>
+          <w:instrText>)</w:instrText>
+        </w:r>
+      </w:fldSimple>
+      <w:r>
+        <w:rPr>
+          <w:lang w:val="ru-RU"/>
+        </w:rPr>
+        <w:fldChar w:fldCharType="end"/>
+      </w:r>
+      <w:r>
+        <w:rPr>
+          <w:lang w:val="ru-RU"/>
+        </w:rPr>
+        <w:t xml:space="preserve"> запишем в виде:</w:t>
+      </w:r>
+    </w:p>
+    <w:p>
+      <w:pPr>
+        <w:pStyle w:val="MTDisplayEquation"/>
+        <w:ind w:firstLine="0"/>
+      </w:pPr>
+      <w:r>
+        <w:tab/>
+      </w:r>
+      <w:r>
+        <w:rPr>
+          <w:position w:val="-26"/>
+        </w:rPr>
+        <w:object w:dxaOrig="8280" w:dyaOrig="740">
+          <v:shape id="_x0000_i1366" type="#_x0000_t75" style="width:413.85pt;height:36.95pt" o:ole="">
+            <v:imagedata r:id="rId687" o:title=""/>
+          </v:shape>
+          <o:OLEObject Type="Embed" ProgID="Equation.DSMT4" ShapeID="_x0000_i1366" DrawAspect="Content" ObjectID="_1580524925" r:id="rId688"/>
+        </w:object>
+      </w:r>
+      <w:r>
+        <w:tab/>
+      </w:r>
+      <w:r>
+        <w:fldChar w:fldCharType="begin"/>
+      </w:r>
+      <w:r>
+        <w:instrText xml:space="preserve"> MACROBUTTON MTPlaceRef \* MERGEFORMAT </w:instrText>
+      </w:r>
+      <w:r>
+        <w:fldChar w:fldCharType="begin"/>
+      </w:r>
+      <w:r>
+        <w:instrText xml:space="preserve"> SEQ MTEqn \h \* MERGEFORMAT </w:instrText>
+      </w:r>
+      <w:r>
+        <w:fldChar w:fldCharType="end"/>
+      </w:r>
+      <w:r>
+        <w:instrText>(</w:instrText>
+      </w:r>
+      <w:fldSimple w:instr=" SEQ MTChap \c \* Arabic \* MERGEFORMAT ">
+        <w:r>
+          <w:rPr>
+            <w:noProof/>
+          </w:rPr>
+          <w:instrText>2</w:instrText>
+        </w:r>
+      </w:fldSimple>
+      <w:r>
+        <w:instrText>.</w:instrText>
+      </w:r>
+      <w:fldSimple w:instr=" SEQ MTEqn \c \* Arabic \* MERGEFORMAT ">
+        <w:r>
+          <w:rPr>
+            <w:noProof/>
+          </w:rPr>
+          <w:instrText>105</w:instrText>
+        </w:r>
+      </w:fldSimple>
+      <w:r>
+        <w:instrText>)</w:instrText>
+      </w:r>
+      <w:r>
+        <w:fldChar w:fldCharType="end"/>
       </w:r>
     </w:p>
     <w:p>
@@ -24077,7 +25015,7 @@
 </file>
 
 <file path=customXml/itemProps1.xml><?xml version="1.0" encoding="utf-8"?>
-<ds:datastoreItem xmlns:ds="http://schemas.openxmlformats.org/officeDocument/2006/customXml" ds:itemID="{14E01D81-38AB-4D2F-9E26-4EB971A63D58}">
+<ds:datastoreItem xmlns:ds="http://schemas.openxmlformats.org/officeDocument/2006/customXml" ds:itemID="{66548A0F-C218-4DD5-9CBD-12EFE80AE9F5}">
   <ds:schemaRefs>
     <ds:schemaRef ds:uri="http://schemas.openxmlformats.org/officeDocument/2006/bibliography"/>
   </ds:schemaRefs>

</xml_diff>